<commit_message>
cambios en la ventana usuarios
agregado los privilegios
</commit_message>
<xml_diff>
--- a/Informe de las Prácticas Profesionales 1.1 .docx
+++ b/Informe de las Prácticas Profesionales 1.1 .docx
@@ -2708,21 +2708,7 @@
                 <w:rStyle w:val="Hipervnculo"/>
                 <w:noProof/>
               </w:rPr>
-              <w:t>2.4 Diseño de la</w:t>
-            </w:r>
-            <w:r>
-              <w:rPr>
-                <w:rStyle w:val="Hipervnculo"/>
-                <w:noProof/>
-              </w:rPr>
-              <w:t xml:space="preserve"> </w:t>
-            </w:r>
-            <w:r>
-              <w:rPr>
-                <w:rStyle w:val="Hipervnculo"/>
-                <w:noProof/>
-              </w:rPr>
-              <w:t>interfaz.</w:t>
+              <w:t>2.4 Diseño de la interfaz.</w:t>
             </w:r>
             <w:r>
               <w:rPr>
@@ -8564,12 +8550,7 @@
         <w:t>explican</w:t>
       </w:r>
       <w:r>
-        <w:t xml:space="preserve"> algunas consideraciones hechas al modelo físico de los datos para mejorar la gestión y evitar futuros problemas sobre la</w:t>
-      </w:r>
-      <w:bookmarkStart w:id="22" w:name="_GoBack"/>
-      <w:bookmarkEnd w:id="22"/>
-      <w:r>
-        <w:t xml:space="preserve"> gestión de la base de datos</w:t>
+        <w:t xml:space="preserve"> algunas consideraciones hechas al modelo físico de los datos para mejorar la gestión y evitar futuros problemas sobre la gestión de la base de datos</w:t>
       </w:r>
       <w:r>
         <w:t>.</w:t>
@@ -8648,12 +8629,12 @@
       <w:pPr>
         <w:pStyle w:val="Ttulo2"/>
       </w:pPr>
-      <w:bookmarkStart w:id="23" w:name="_Toc140301879"/>
+      <w:bookmarkStart w:id="22" w:name="_Toc140301879"/>
       <w:r>
         <w:lastRenderedPageBreak/>
         <w:t>2.3 Diagramas de actividades.</w:t>
       </w:r>
-      <w:bookmarkEnd w:id="23"/>
+      <w:bookmarkEnd w:id="22"/>
     </w:p>
     <w:p>
       <w:r>
@@ -8701,14 +8682,16 @@
         <w:t>ón.</w:t>
       </w:r>
     </w:p>
+    <w:p>
+      <w:r>
+        <w:t xml:space="preserve">En la </w:t>
+      </w:r>
+    </w:p>
+    <w:p>
+      <w:bookmarkStart w:id="23" w:name="_GoBack"/>
+      <w:bookmarkEnd w:id="23"/>
+    </w:p>
     <w:p/>
-    <w:p>
-      <w:pPr>
-        <w:rPr>
-          <w:lang w:val="en-US"/>
-        </w:rPr>
-      </w:pPr>
-    </w:p>
     <w:p>
       <w:pPr>
         <w:pStyle w:val="Ttulo2"/>
@@ -8852,6 +8835,7 @@
         </w:numPr>
       </w:pPr>
       <w:r>
+        <w:lastRenderedPageBreak/>
         <w:t>No posee errores ortográficos.</w:t>
       </w:r>
     </w:p>
@@ -8863,7 +8847,6 @@
         </w:numPr>
       </w:pPr>
       <w:r>
-        <w:lastRenderedPageBreak/>
         <w:t>La interfaz es consistente, sin sobrecarga de la memoria del usuario y brindando el control sobre la aplicación en todo momento.</w:t>
       </w:r>
     </w:p>
@@ -8941,9 +8924,9 @@
           <w:lang w:eastAsia="es-ES"/>
         </w:rPr>
         <w:drawing>
-          <wp:inline distT="0" distB="0" distL="0" distR="0" wp14:anchorId="4639BA6E" wp14:editId="3CBE3C7E">
-            <wp:extent cx="4667250" cy="3676650"/>
-            <wp:effectExtent l="0" t="0" r="0" b="0"/>
+          <wp:inline distT="0" distB="0" distL="0" distR="0" wp14:anchorId="4639BA6E" wp14:editId="4383FF8C">
+            <wp:extent cx="3063375" cy="2000250"/>
+            <wp:effectExtent l="0" t="0" r="3810" b="0"/>
             <wp:docPr id="3" name="Imagen 3"/>
             <wp:cNvGraphicFramePr>
               <a:graphicFrameLocks xmlns:a="http://schemas.openxmlformats.org/drawingml/2006/main" noChangeAspect="1"/>
@@ -8970,7 +8953,7 @@
                   <pic:spPr>
                     <a:xfrm>
                       <a:off x="0" y="0"/>
-                      <a:ext cx="4677643" cy="3684837"/>
+                      <a:ext cx="3074464" cy="2007491"/>
                     </a:xfrm>
                     <a:prstGeom prst="rect">
                       <a:avLst/>
@@ -9047,10 +9030,6 @@
         <w:t>(SO Windows).</w:t>
       </w:r>
     </w:p>
-    <w:p/>
-    <w:p/>
-    <w:p/>
-    <w:p/>
     <w:p/>
     <w:p/>
     <w:p>
@@ -9259,7 +9238,6 @@
         <w:jc w:val="center"/>
         <w:rPr>
           <w:b/>
-          <w:lang w:val="en-US"/>
         </w:rPr>
       </w:pPr>
       <w:r>
@@ -9306,20 +9284,7 @@
         <w:t xml:space="preserve"> Ventana rutas (SO Windows).</w:t>
       </w:r>
     </w:p>
-    <w:p>
-      <w:pPr>
-        <w:rPr>
-          <w:lang w:val="en-US"/>
-        </w:rPr>
-      </w:pPr>
-    </w:p>
-    <w:p>
-      <w:pPr>
-        <w:rPr>
-          <w:lang w:val="en-US"/>
-        </w:rPr>
-      </w:pPr>
-    </w:p>
+    <w:p/>
     <w:p>
       <w:pPr>
         <w:keepNext/>
@@ -9331,10 +9296,10 @@
           <w:lang w:eastAsia="es-ES"/>
         </w:rPr>
         <w:drawing>
-          <wp:inline distT="0" distB="0" distL="0" distR="0" wp14:anchorId="696D79A3" wp14:editId="7D619E53">
-            <wp:extent cx="5018405" cy="3200400"/>
-            <wp:effectExtent l="0" t="0" r="0" b="0"/>
-            <wp:docPr id="11" name="Imagen 11"/>
+          <wp:inline distT="0" distB="0" distL="0" distR="0" wp14:anchorId="37F74241" wp14:editId="23B594AD">
+            <wp:extent cx="4467225" cy="1800225"/>
+            <wp:effectExtent l="0" t="0" r="9525" b="9525"/>
+            <wp:docPr id="10" name="Imagen 10"/>
             <wp:cNvGraphicFramePr>
               <a:graphicFrameLocks xmlns:a="http://schemas.openxmlformats.org/drawingml/2006/main" noChangeAspect="1"/>
             </wp:cNvGraphicFramePr>
@@ -9342,17 +9307,11 @@
               <a:graphicData uri="http://schemas.openxmlformats.org/drawingml/2006/picture">
                 <pic:pic xmlns:pic="http://schemas.openxmlformats.org/drawingml/2006/picture">
                   <pic:nvPicPr>
-                    <pic:cNvPr id="11" name="usuarios.PNG"/>
+                    <pic:cNvPr id="1" name=""/>
                     <pic:cNvPicPr/>
                   </pic:nvPicPr>
                   <pic:blipFill>
-                    <a:blip r:embed="rId17">
-                      <a:extLst>
-                        <a:ext uri="{28A0092B-C50C-407E-A947-70E740481C1C}">
-                          <a14:useLocalDpi xmlns:a14="http://schemas.microsoft.com/office/drawing/2010/main" val="0"/>
-                        </a:ext>
-                      </a:extLst>
-                    </a:blip>
+                    <a:blip r:embed="rId17"/>
                     <a:stretch>
                       <a:fillRect/>
                     </a:stretch>
@@ -9360,7 +9319,7 @@
                   <pic:spPr>
                     <a:xfrm>
                       <a:off x="0" y="0"/>
-                      <a:ext cx="5053826" cy="3222989"/>
+                      <a:ext cx="4467225" cy="1800225"/>
                     </a:xfrm>
                     <a:prstGeom prst="rect">
                       <a:avLst/>
@@ -9436,12 +9395,15 @@
     <w:p/>
     <w:p/>
     <w:p/>
+    <w:p/>
+    <w:p/>
     <w:p>
       <w:pPr>
         <w:pStyle w:val="Ttulo1"/>
       </w:pPr>
       <w:bookmarkStart w:id="25" w:name="_Toc140301881"/>
       <w:r>
+        <w:lastRenderedPageBreak/>
         <w:t>Capítulo 3:</w:t>
       </w:r>
       <w:r>
@@ -10586,7 +10548,7 @@
           <w:rPr>
             <w:noProof/>
           </w:rPr>
-          <w:t>18</w:t>
+          <w:t>20</w:t>
         </w:r>
         <w:r>
           <w:fldChar w:fldCharType="end"/>
@@ -17563,7 +17525,7 @@
 </file>
 
 <file path=customXml/itemProps1.xml><?xml version="1.0" encoding="utf-8"?>
-<ds:datastoreItem xmlns:ds="http://schemas.openxmlformats.org/officeDocument/2006/customXml" ds:itemID="{5F1CDC38-E986-4866-8003-04DE83622CF0}">
+<ds:datastoreItem xmlns:ds="http://schemas.openxmlformats.org/officeDocument/2006/customXml" ds:itemID="{6ADE48F1-4299-43AF-9274-1F46477EE1F2}">
   <ds:schemaRefs>
     <ds:schemaRef ds:uri="http://schemas.openxmlformats.org/officeDocument/2006/bibliography"/>
   </ds:schemaRefs>

</xml_diff>

<commit_message>
Agregadas las imagenes de interfaz
</commit_message>
<xml_diff>
--- a/Informe de las Prácticas Profesionales 1.1 .docx
+++ b/Informe de las Prácticas Profesionales 1.1 .docx
@@ -576,7 +576,6 @@
           <w:szCs w:val="40"/>
         </w:rPr>
       </w:pPr>
-      <w:proofErr w:type="spellStart"/>
       <w:r>
         <w:rPr>
           <w:rFonts w:cs="Arial"/>
@@ -586,10 +585,11 @@
           <w:szCs w:val="40"/>
         </w:rPr>
         <w:lastRenderedPageBreak/>
-        <w:t>Abstract</w:t>
-      </w:r>
-      <w:proofErr w:type="spellEnd"/>
-      <w:r>
+        <w:t xml:space="preserve">Abstract </w:t>
+      </w:r>
+    </w:p>
+    <w:p>
+      <w:pPr>
         <w:rPr>
           <w:rFonts w:cs="Arial"/>
           <w:b/>
@@ -597,18 +597,6 @@
           <w:sz w:val="40"/>
           <w:szCs w:val="40"/>
         </w:rPr>
-        <w:t xml:space="preserve"> </w:t>
-      </w:r>
-    </w:p>
-    <w:p>
-      <w:pPr>
-        <w:rPr>
-          <w:rFonts w:cs="Arial"/>
-          <w:b/>
-          <w:bCs/>
-          <w:sz w:val="40"/>
-          <w:szCs w:val="40"/>
-        </w:rPr>
       </w:pPr>
     </w:p>
     <w:p>
@@ -664,7 +652,6 @@
           <w:szCs w:val="24"/>
         </w:rPr>
       </w:pPr>
-      <w:proofErr w:type="spellStart"/>
       <w:r>
         <w:rPr>
           <w:rFonts w:cs="Arial"/>
@@ -672,17 +659,7 @@
           <w:bCs/>
           <w:szCs w:val="24"/>
         </w:rPr>
-        <w:t>Keywords</w:t>
-      </w:r>
-      <w:proofErr w:type="spellEnd"/>
-      <w:r>
-        <w:rPr>
-          <w:rFonts w:cs="Arial"/>
-          <w:b/>
-          <w:bCs/>
-          <w:szCs w:val="24"/>
-        </w:rPr>
-        <w:t>:</w:t>
+        <w:t>Keywords:</w:t>
       </w:r>
       <w:r>
         <w:rPr>
@@ -1424,7 +1401,7 @@
             </w:rPr>
             <w:fldChar w:fldCharType="separate"/>
           </w:r>
-          <w:hyperlink w:anchor="_Toc140320033" w:history="1">
+          <w:hyperlink w:anchor="_Toc140326829" w:history="1">
             <w:r>
               <w:rPr>
                 <w:rStyle w:val="Hipervnculo"/>
@@ -1451,7 +1428,7 @@
                 <w:noProof/>
                 <w:webHidden/>
               </w:rPr>
-              <w:instrText xml:space="preserve"> PAGEREF _Toc140320033 \h </w:instrText>
+              <w:instrText xml:space="preserve"> PAGEREF _Toc140326829 \h </w:instrText>
             </w:r>
             <w:r>
               <w:rPr>
@@ -1495,7 +1472,7 @@
               <w:lang w:eastAsia="es-ES"/>
             </w:rPr>
           </w:pPr>
-          <w:hyperlink w:anchor="_Toc140320034" w:history="1">
+          <w:hyperlink w:anchor="_Toc140326830" w:history="1">
             <w:r>
               <w:rPr>
                 <w:rStyle w:val="Hipervnculo"/>
@@ -1522,7 +1499,7 @@
                 <w:noProof/>
                 <w:webHidden/>
               </w:rPr>
-              <w:instrText xml:space="preserve"> PAGEREF _Toc140320034 \h </w:instrText>
+              <w:instrText xml:space="preserve"> PAGEREF _Toc140326830 \h </w:instrText>
             </w:r>
             <w:r>
               <w:rPr>
@@ -1566,7 +1543,7 @@
               <w:lang w:eastAsia="es-ES"/>
             </w:rPr>
           </w:pPr>
-          <w:hyperlink w:anchor="_Toc140320035" w:history="1">
+          <w:hyperlink w:anchor="_Toc140326831" w:history="1">
             <w:r>
               <w:rPr>
                 <w:rStyle w:val="Hipervnculo"/>
@@ -1593,7 +1570,7 @@
                 <w:noProof/>
                 <w:webHidden/>
               </w:rPr>
-              <w:instrText xml:space="preserve"> PAGEREF _Toc140320035 \h </w:instrText>
+              <w:instrText xml:space="preserve"> PAGEREF _Toc140326831 \h </w:instrText>
             </w:r>
             <w:r>
               <w:rPr>
@@ -1637,7 +1614,7 @@
               <w:lang w:eastAsia="es-ES"/>
             </w:rPr>
           </w:pPr>
-          <w:hyperlink w:anchor="_Toc140320036" w:history="1">
+          <w:hyperlink w:anchor="_Toc140326832" w:history="1">
             <w:r>
               <w:rPr>
                 <w:rStyle w:val="Hipervnculo"/>
@@ -1664,7 +1641,7 @@
                 <w:noProof/>
                 <w:webHidden/>
               </w:rPr>
-              <w:instrText xml:space="preserve"> PAGEREF _Toc140320036 \h </w:instrText>
+              <w:instrText xml:space="preserve"> PAGEREF _Toc140326832 \h </w:instrText>
             </w:r>
             <w:r>
               <w:rPr>
@@ -1708,7 +1685,7 @@
               <w:lang w:eastAsia="es-ES"/>
             </w:rPr>
           </w:pPr>
-          <w:hyperlink w:anchor="_Toc140320037" w:history="1">
+          <w:hyperlink w:anchor="_Toc140326833" w:history="1">
             <w:r>
               <w:rPr>
                 <w:rStyle w:val="Hipervnculo"/>
@@ -1735,7 +1712,7 @@
                 <w:noProof/>
                 <w:webHidden/>
               </w:rPr>
-              <w:instrText xml:space="preserve"> PAGEREF _Toc140320037 \h </w:instrText>
+              <w:instrText xml:space="preserve"> PAGEREF _Toc140326833 \h </w:instrText>
             </w:r>
             <w:r>
               <w:rPr>
@@ -1779,7 +1756,7 @@
               <w:lang w:eastAsia="es-ES"/>
             </w:rPr>
           </w:pPr>
-          <w:hyperlink w:anchor="_Toc140320038" w:history="1">
+          <w:hyperlink w:anchor="_Toc140326834" w:history="1">
             <w:r>
               <w:rPr>
                 <w:rStyle w:val="Hipervnculo"/>
@@ -1806,7 +1783,7 @@
                 <w:noProof/>
                 <w:webHidden/>
               </w:rPr>
-              <w:instrText xml:space="preserve"> PAGEREF _Toc140320038 \h </w:instrText>
+              <w:instrText xml:space="preserve"> PAGEREF _Toc140326834 \h </w:instrText>
             </w:r>
             <w:r>
               <w:rPr>
@@ -1850,7 +1827,7 @@
               <w:lang w:eastAsia="es-ES"/>
             </w:rPr>
           </w:pPr>
-          <w:hyperlink w:anchor="_Toc140320039" w:history="1">
+          <w:hyperlink w:anchor="_Toc140326835" w:history="1">
             <w:r>
               <w:rPr>
                 <w:rStyle w:val="Hipervnculo"/>
@@ -1877,7 +1854,7 @@
                 <w:noProof/>
                 <w:webHidden/>
               </w:rPr>
-              <w:instrText xml:space="preserve"> PAGEREF _Toc140320039 \h </w:instrText>
+              <w:instrText xml:space="preserve"> PAGEREF _Toc140326835 \h </w:instrText>
             </w:r>
             <w:r>
               <w:rPr>
@@ -1921,7 +1898,7 @@
               <w:lang w:eastAsia="es-ES"/>
             </w:rPr>
           </w:pPr>
-          <w:hyperlink w:anchor="_Toc140320040" w:history="1">
+          <w:hyperlink w:anchor="_Toc140326836" w:history="1">
             <w:r>
               <w:rPr>
                 <w:rStyle w:val="Hipervnculo"/>
@@ -1948,7 +1925,7 @@
                 <w:noProof/>
                 <w:webHidden/>
               </w:rPr>
-              <w:instrText xml:space="preserve"> PAGEREF _Toc140320040 \h </w:instrText>
+              <w:instrText xml:space="preserve"> PAGEREF _Toc140326836 \h </w:instrText>
             </w:r>
             <w:r>
               <w:rPr>
@@ -1992,7 +1969,7 @@
               <w:lang w:eastAsia="es-ES"/>
             </w:rPr>
           </w:pPr>
-          <w:hyperlink w:anchor="_Toc140320041" w:history="1">
+          <w:hyperlink w:anchor="_Toc140326837" w:history="1">
             <w:r>
               <w:rPr>
                 <w:rStyle w:val="Hipervnculo"/>
@@ -2019,7 +1996,7 @@
                 <w:noProof/>
                 <w:webHidden/>
               </w:rPr>
-              <w:instrText xml:space="preserve"> PAGEREF _Toc140320041 \h </w:instrText>
+              <w:instrText xml:space="preserve"> PAGEREF _Toc140326837 \h </w:instrText>
             </w:r>
             <w:r>
               <w:rPr>
@@ -2063,7 +2040,7 @@
               <w:lang w:eastAsia="es-ES"/>
             </w:rPr>
           </w:pPr>
-          <w:hyperlink w:anchor="_Toc140320042" w:history="1">
+          <w:hyperlink w:anchor="_Toc140326838" w:history="1">
             <w:r>
               <w:rPr>
                 <w:rStyle w:val="Hipervnculo"/>
@@ -2090,7 +2067,7 @@
                 <w:noProof/>
                 <w:webHidden/>
               </w:rPr>
-              <w:instrText xml:space="preserve"> PAGEREF _Toc140320042 \h </w:instrText>
+              <w:instrText xml:space="preserve"> PAGEREF _Toc140326838 \h </w:instrText>
             </w:r>
             <w:r>
               <w:rPr>
@@ -2134,7 +2111,7 @@
               <w:lang w:eastAsia="es-ES"/>
             </w:rPr>
           </w:pPr>
-          <w:hyperlink w:anchor="_Toc140320043" w:history="1">
+          <w:hyperlink w:anchor="_Toc140326839" w:history="1">
             <w:r>
               <w:rPr>
                 <w:rStyle w:val="Hipervnculo"/>
@@ -2161,7 +2138,7 @@
                 <w:noProof/>
                 <w:webHidden/>
               </w:rPr>
-              <w:instrText xml:space="preserve"> PAGEREF _Toc140320043 \h </w:instrText>
+              <w:instrText xml:space="preserve"> PAGEREF _Toc140326839 \h </w:instrText>
             </w:r>
             <w:r>
               <w:rPr>
@@ -2205,7 +2182,7 @@
               <w:lang w:eastAsia="es-ES"/>
             </w:rPr>
           </w:pPr>
-          <w:hyperlink w:anchor="_Toc140320044" w:history="1">
+          <w:hyperlink w:anchor="_Toc140326840" w:history="1">
             <w:r>
               <w:rPr>
                 <w:rStyle w:val="Hipervnculo"/>
@@ -2232,7 +2209,7 @@
                 <w:noProof/>
                 <w:webHidden/>
               </w:rPr>
-              <w:instrText xml:space="preserve"> PAGEREF _Toc140320044 \h </w:instrText>
+              <w:instrText xml:space="preserve"> PAGEREF _Toc140326840 \h </w:instrText>
             </w:r>
             <w:r>
               <w:rPr>
@@ -2276,7 +2253,7 @@
               <w:lang w:eastAsia="es-ES"/>
             </w:rPr>
           </w:pPr>
-          <w:hyperlink w:anchor="_Toc140320045" w:history="1">
+          <w:hyperlink w:anchor="_Toc140326841" w:history="1">
             <w:r>
               <w:rPr>
                 <w:rStyle w:val="Hipervnculo"/>
@@ -2303,7 +2280,7 @@
                 <w:noProof/>
                 <w:webHidden/>
               </w:rPr>
-              <w:instrText xml:space="preserve"> PAGEREF _Toc140320045 \h </w:instrText>
+              <w:instrText xml:space="preserve"> PAGEREF _Toc140326841 \h </w:instrText>
             </w:r>
             <w:r>
               <w:rPr>
@@ -2347,7 +2324,7 @@
               <w:lang w:eastAsia="es-ES"/>
             </w:rPr>
           </w:pPr>
-          <w:hyperlink w:anchor="_Toc140320046" w:history="1">
+          <w:hyperlink w:anchor="_Toc140326842" w:history="1">
             <w:r>
               <w:rPr>
                 <w:rStyle w:val="Hipervnculo"/>
@@ -2374,7 +2351,7 @@
                 <w:noProof/>
                 <w:webHidden/>
               </w:rPr>
-              <w:instrText xml:space="preserve"> PAGEREF _Toc140320046 \h </w:instrText>
+              <w:instrText xml:space="preserve"> PAGEREF _Toc140326842 \h </w:instrText>
             </w:r>
             <w:r>
               <w:rPr>
@@ -2418,7 +2395,7 @@
               <w:lang w:eastAsia="es-ES"/>
             </w:rPr>
           </w:pPr>
-          <w:hyperlink w:anchor="_Toc140320047" w:history="1">
+          <w:hyperlink w:anchor="_Toc140326843" w:history="1">
             <w:r>
               <w:rPr>
                 <w:rStyle w:val="Hipervnculo"/>
@@ -2445,7 +2422,7 @@
                 <w:noProof/>
                 <w:webHidden/>
               </w:rPr>
-              <w:instrText xml:space="preserve"> PAGEREF _Toc140320047 \h </w:instrText>
+              <w:instrText xml:space="preserve"> PAGEREF _Toc140326843 \h </w:instrText>
             </w:r>
             <w:r>
               <w:rPr>
@@ -2489,7 +2466,7 @@
               <w:lang w:eastAsia="es-ES"/>
             </w:rPr>
           </w:pPr>
-          <w:hyperlink w:anchor="_Toc140320048" w:history="1">
+          <w:hyperlink w:anchor="_Toc140326844" w:history="1">
             <w:r>
               <w:rPr>
                 <w:rStyle w:val="Hipervnculo"/>
@@ -2516,7 +2493,7 @@
                 <w:noProof/>
                 <w:webHidden/>
               </w:rPr>
-              <w:instrText xml:space="preserve"> PAGEREF _Toc140320048 \h </w:instrText>
+              <w:instrText xml:space="preserve"> PAGEREF _Toc140326844 \h </w:instrText>
             </w:r>
             <w:r>
               <w:rPr>
@@ -2560,7 +2537,7 @@
               <w:lang w:eastAsia="es-ES"/>
             </w:rPr>
           </w:pPr>
-          <w:hyperlink w:anchor="_Toc140320049" w:history="1">
+          <w:hyperlink w:anchor="_Toc140326845" w:history="1">
             <w:r>
               <w:rPr>
                 <w:rStyle w:val="Hipervnculo"/>
@@ -2587,7 +2564,7 @@
                 <w:noProof/>
                 <w:webHidden/>
               </w:rPr>
-              <w:instrText xml:space="preserve"> PAGEREF _Toc140320049 \h </w:instrText>
+              <w:instrText xml:space="preserve"> PAGEREF _Toc140326845 \h </w:instrText>
             </w:r>
             <w:r>
               <w:rPr>
@@ -2631,7 +2608,7 @@
               <w:lang w:eastAsia="es-ES"/>
             </w:rPr>
           </w:pPr>
-          <w:hyperlink w:anchor="_Toc140320050" w:history="1">
+          <w:hyperlink w:anchor="_Toc140326846" w:history="1">
             <w:r>
               <w:rPr>
                 <w:rStyle w:val="Hipervnculo"/>
@@ -2658,7 +2635,7 @@
                 <w:noProof/>
                 <w:webHidden/>
               </w:rPr>
-              <w:instrText xml:space="preserve"> PAGEREF _Toc140320050 \h </w:instrText>
+              <w:instrText xml:space="preserve"> PAGEREF _Toc140326846 \h </w:instrText>
             </w:r>
             <w:r>
               <w:rPr>
@@ -2702,7 +2679,7 @@
               <w:lang w:eastAsia="es-ES"/>
             </w:rPr>
           </w:pPr>
-          <w:hyperlink w:anchor="_Toc140320051" w:history="1">
+          <w:hyperlink w:anchor="_Toc140326847" w:history="1">
             <w:r>
               <w:rPr>
                 <w:rStyle w:val="Hipervnculo"/>
@@ -2729,7 +2706,7 @@
                 <w:noProof/>
                 <w:webHidden/>
               </w:rPr>
-              <w:instrText xml:space="preserve"> PAGEREF _Toc140320051 \h </w:instrText>
+              <w:instrText xml:space="preserve"> PAGEREF _Toc140326847 \h </w:instrText>
             </w:r>
             <w:r>
               <w:rPr>
@@ -2773,27 +2750,27 @@
               <w:lang w:eastAsia="es-ES"/>
             </w:rPr>
           </w:pPr>
-          <w:hyperlink w:anchor="_Toc140320052" w:history="1">
+          <w:hyperlink w:anchor="_Toc140326848" w:history="1">
             <w:r>
               <w:rPr>
                 <w:rStyle w:val="Hipervnculo"/>
                 <w:noProof/>
               </w:rPr>
-              <w:t xml:space="preserve">2.5 Diseño de </w:t>
+              <w:t>2.5 Diseño de la int</w:t>
             </w:r>
             <w:r>
               <w:rPr>
                 <w:rStyle w:val="Hipervnculo"/>
                 <w:noProof/>
               </w:rPr>
-              <w:t>l</w:t>
+              <w:t>e</w:t>
             </w:r>
             <w:r>
               <w:rPr>
                 <w:rStyle w:val="Hipervnculo"/>
                 <w:noProof/>
               </w:rPr>
-              <w:t>a interfaz.</w:t>
+              <w:t>rfaz.</w:t>
             </w:r>
             <w:r>
               <w:rPr>
@@ -2814,7 +2791,7 @@
                 <w:noProof/>
                 <w:webHidden/>
               </w:rPr>
-              <w:instrText xml:space="preserve"> PAGEREF _Toc140320052 \h </w:instrText>
+              <w:instrText xml:space="preserve"> PAGEREF _Toc140326848 \h </w:instrText>
             </w:r>
             <w:r>
               <w:rPr>
@@ -2834,7 +2811,7 @@
                 <w:noProof/>
                 <w:webHidden/>
               </w:rPr>
-              <w:t>24</w:t>
+              <w:t>25</w:t>
             </w:r>
             <w:r>
               <w:rPr>
@@ -2858,7 +2835,7 @@
               <w:lang w:eastAsia="es-ES"/>
             </w:rPr>
           </w:pPr>
-          <w:hyperlink w:anchor="_Toc140320053" w:history="1">
+          <w:hyperlink w:anchor="_Toc140326849" w:history="1">
             <w:r>
               <w:rPr>
                 <w:rStyle w:val="Hipervnculo"/>
@@ -2885,7 +2862,7 @@
                 <w:noProof/>
                 <w:webHidden/>
               </w:rPr>
-              <w:instrText xml:space="preserve"> PAGEREF _Toc140320053 \h </w:instrText>
+              <w:instrText xml:space="preserve"> PAGEREF _Toc140326849 \h </w:instrText>
             </w:r>
             <w:r>
               <w:rPr>
@@ -2905,7 +2882,7 @@
                 <w:noProof/>
                 <w:webHidden/>
               </w:rPr>
-              <w:t>29</w:t>
+              <w:t>27</w:t>
             </w:r>
             <w:r>
               <w:rPr>
@@ -2929,7 +2906,7 @@
               <w:lang w:eastAsia="es-ES"/>
             </w:rPr>
           </w:pPr>
-          <w:hyperlink w:anchor="_Toc140320054" w:history="1">
+          <w:hyperlink w:anchor="_Toc140326850" w:history="1">
             <w:r>
               <w:rPr>
                 <w:rStyle w:val="Hipervnculo"/>
@@ -2956,7 +2933,7 @@
                 <w:noProof/>
                 <w:webHidden/>
               </w:rPr>
-              <w:instrText xml:space="preserve"> PAGEREF _Toc140320054 \h </w:instrText>
+              <w:instrText xml:space="preserve"> PAGEREF _Toc140326850 \h </w:instrText>
             </w:r>
             <w:r>
               <w:rPr>
@@ -2976,7 +2953,7 @@
                 <w:noProof/>
                 <w:webHidden/>
               </w:rPr>
-              <w:t>30</w:t>
+              <w:t>28</w:t>
             </w:r>
             <w:r>
               <w:rPr>
@@ -3000,7 +2977,7 @@
               <w:lang w:eastAsia="es-ES"/>
             </w:rPr>
           </w:pPr>
-          <w:hyperlink w:anchor="_Toc140320055" w:history="1">
+          <w:hyperlink w:anchor="_Toc140326851" w:history="1">
             <w:r>
               <w:rPr>
                 <w:rStyle w:val="Hipervnculo"/>
@@ -3027,7 +3004,7 @@
                 <w:noProof/>
                 <w:webHidden/>
               </w:rPr>
-              <w:instrText xml:space="preserve"> PAGEREF _Toc140320055 \h </w:instrText>
+              <w:instrText xml:space="preserve"> PAGEREF _Toc140326851 \h </w:instrText>
             </w:r>
             <w:r>
               <w:rPr>
@@ -3047,7 +3024,7 @@
                 <w:noProof/>
                 <w:webHidden/>
               </w:rPr>
-              <w:t>31</w:t>
+              <w:t>29</w:t>
             </w:r>
             <w:r>
               <w:rPr>
@@ -3071,7 +3048,7 @@
               <w:lang w:eastAsia="es-ES"/>
             </w:rPr>
           </w:pPr>
-          <w:hyperlink w:anchor="_Toc140320056" w:history="1">
+          <w:hyperlink w:anchor="_Toc140326852" w:history="1">
             <w:r>
               <w:rPr>
                 <w:rStyle w:val="Hipervnculo"/>
@@ -3098,7 +3075,7 @@
                 <w:noProof/>
                 <w:webHidden/>
               </w:rPr>
-              <w:instrText xml:space="preserve"> PAGEREF _Toc140320056 \h </w:instrText>
+              <w:instrText xml:space="preserve"> PAGEREF _Toc140326852 \h </w:instrText>
             </w:r>
             <w:r>
               <w:rPr>
@@ -3118,7 +3095,7 @@
                 <w:noProof/>
                 <w:webHidden/>
               </w:rPr>
-              <w:t>32</w:t>
+              <w:t>30</w:t>
             </w:r>
             <w:r>
               <w:rPr>
@@ -3157,7 +3134,7 @@
       <w:pPr>
         <w:pStyle w:val="Ttulo1"/>
       </w:pPr>
-      <w:bookmarkStart w:id="1" w:name="_Toc140320033"/>
+      <w:bookmarkStart w:id="1" w:name="_Toc140326829"/>
       <w:r>
         <w:lastRenderedPageBreak/>
         <w:t>Introducción</w:t>
@@ -4188,7 +4165,7 @@
       <w:pPr>
         <w:pStyle w:val="Ttulo1"/>
       </w:pPr>
-      <w:bookmarkStart w:id="2" w:name="_Toc140320034"/>
+      <w:bookmarkStart w:id="2" w:name="_Toc140326830"/>
       <w:r>
         <w:t>Capítulo 1: Fundamentación</w:t>
       </w:r>
@@ -4242,7 +4219,7 @@
       <w:pPr>
         <w:pStyle w:val="Ttulo2"/>
       </w:pPr>
-      <w:bookmarkStart w:id="3" w:name="_Toc140320035"/>
+      <w:bookmarkStart w:id="3" w:name="_Toc140326831"/>
       <w:r>
         <w:t xml:space="preserve">1.1 </w:t>
       </w:r>
@@ -4799,7 +4776,7 @@
       <w:pPr>
         <w:pStyle w:val="Ttulo2"/>
       </w:pPr>
-      <w:bookmarkStart w:id="4" w:name="_Toc140320036"/>
+      <w:bookmarkStart w:id="4" w:name="_Toc140326832"/>
       <w:r>
         <w:t xml:space="preserve">1.2 </w:t>
       </w:r>
@@ -5530,7 +5507,7 @@
       <w:pPr>
         <w:pStyle w:val="Ttulo2"/>
       </w:pPr>
-      <w:bookmarkStart w:id="7" w:name="_Toc140320037"/>
+      <w:bookmarkStart w:id="7" w:name="_Toc140326833"/>
       <w:r>
         <w:t xml:space="preserve">1.3 </w:t>
       </w:r>
@@ -5691,7 +5668,7 @@
       <w:pPr>
         <w:pStyle w:val="Ttulo2"/>
       </w:pPr>
-      <w:bookmarkStart w:id="8" w:name="_Toc140320038"/>
+      <w:bookmarkStart w:id="8" w:name="_Toc140326834"/>
       <w:r>
         <w:t xml:space="preserve">1.4 </w:t>
       </w:r>
@@ -5927,7 +5904,7 @@
       <w:pPr>
         <w:pStyle w:val="Ttulo2"/>
       </w:pPr>
-      <w:bookmarkStart w:id="10" w:name="_Toc140320039"/>
+      <w:bookmarkStart w:id="10" w:name="_Toc140326835"/>
       <w:r>
         <w:t xml:space="preserve">1.5 </w:t>
       </w:r>
@@ -6452,15 +6429,7 @@
         <w:t>Siendo N el número de muestras discretas de un segmento de las señal vibroacústica. En el caso de las vibraciones como señales a procesar, y(n) es real</w:t>
       </w:r>
       <w:r>
-        <w:t xml:space="preserve"> y </w:t>
-      </w:r>
-      <w:proofErr w:type="gramStart"/>
-      <w:r>
-        <w:t>Y(</w:t>
-      </w:r>
-      <w:proofErr w:type="gramEnd"/>
-      <w:r>
-        <w:t>k) es compleja.</w:t>
+        <w:t xml:space="preserve"> y Y(k) es compleja.</w:t>
       </w:r>
       <w:r>
         <w:t xml:space="preserve"> </w:t>
@@ -6820,7 +6789,7 @@
       <w:pPr>
         <w:pStyle w:val="Ttulo2"/>
       </w:pPr>
-      <w:bookmarkStart w:id="12" w:name="_Toc140320040"/>
+      <w:bookmarkStart w:id="12" w:name="_Toc140326836"/>
       <w:r>
         <w:lastRenderedPageBreak/>
         <w:t xml:space="preserve">1.6 </w:t>
@@ -7068,7 +7037,7 @@
       <w:pPr>
         <w:pStyle w:val="Ttulo2"/>
       </w:pPr>
-      <w:bookmarkStart w:id="13" w:name="_Toc140320041"/>
+      <w:bookmarkStart w:id="13" w:name="_Toc140326837"/>
       <w:r>
         <w:lastRenderedPageBreak/>
         <w:t xml:space="preserve">1.7 </w:t>
@@ -7100,7 +7069,7 @@
       <w:pPr>
         <w:pStyle w:val="Ttulo3"/>
       </w:pPr>
-      <w:bookmarkStart w:id="14" w:name="_Toc140320042"/>
+      <w:bookmarkStart w:id="14" w:name="_Toc140326838"/>
       <w:r>
         <w:t xml:space="preserve">1.7.1 </w:t>
       </w:r>
@@ -7450,7 +7419,7 @@
       <w:pPr>
         <w:pStyle w:val="Ttulo3"/>
       </w:pPr>
-      <w:bookmarkStart w:id="15" w:name="_Toc140320043"/>
+      <w:bookmarkStart w:id="15" w:name="_Toc140326839"/>
       <w:r>
         <w:t xml:space="preserve">1.7.2 </w:t>
       </w:r>
@@ -7663,7 +7632,7 @@
       <w:pPr>
         <w:pStyle w:val="Ttulo3"/>
       </w:pPr>
-      <w:bookmarkStart w:id="16" w:name="_Toc140320044"/>
+      <w:bookmarkStart w:id="16" w:name="_Toc140326840"/>
       <w:r>
         <w:t xml:space="preserve">1.7.3 </w:t>
       </w:r>
@@ -8117,7 +8086,7 @@
       <w:pPr>
         <w:pStyle w:val="Ttulo1"/>
       </w:pPr>
-      <w:bookmarkStart w:id="17" w:name="_Toc140320045"/>
+      <w:bookmarkStart w:id="17" w:name="_Toc140326841"/>
       <w:r>
         <w:lastRenderedPageBreak/>
         <w:t>Capítulo 2: Solución propuesta</w:t>
@@ -8148,7 +8117,7 @@
       <w:pPr>
         <w:pStyle w:val="Ttulo2"/>
       </w:pPr>
-      <w:bookmarkStart w:id="18" w:name="_Toc140320046"/>
+      <w:bookmarkStart w:id="18" w:name="_Toc140326842"/>
       <w:r>
         <w:t>2.1</w:t>
       </w:r>
@@ -8237,7 +8206,7 @@
       <w:pPr>
         <w:pStyle w:val="Ttulo2"/>
       </w:pPr>
-      <w:bookmarkStart w:id="19" w:name="_Toc140320047"/>
+      <w:bookmarkStart w:id="19" w:name="_Toc140326843"/>
       <w:r>
         <w:t>2.2</w:t>
       </w:r>
@@ -8297,7 +8266,7 @@
       <w:pPr>
         <w:pStyle w:val="Ttulo3"/>
       </w:pPr>
-      <w:bookmarkStart w:id="20" w:name="_Toc140320048"/>
+      <w:bookmarkStart w:id="20" w:name="_Toc140326844"/>
       <w:r>
         <w:t>2.2.1 Modelo lógico de los datos</w:t>
       </w:r>
@@ -8486,7 +8455,7 @@
       <w:pPr>
         <w:pStyle w:val="Ttulo3"/>
       </w:pPr>
-      <w:bookmarkStart w:id="21" w:name="_Toc140320049"/>
+      <w:bookmarkStart w:id="21" w:name="_Toc140326845"/>
       <w:r>
         <w:t>2.2.2 Modelo físico de los datos</w:t>
       </w:r>
@@ -8693,7 +8662,7 @@
       <w:pPr>
         <w:pStyle w:val="Ttulo2"/>
       </w:pPr>
-      <w:bookmarkStart w:id="22" w:name="_Toc140320050"/>
+      <w:bookmarkStart w:id="22" w:name="_Toc140326846"/>
       <w:r>
         <w:lastRenderedPageBreak/>
         <w:t>2.3 Diagramas de actividades.</w:t>
@@ -9075,7 +9044,7 @@
       <w:pPr>
         <w:pStyle w:val="Ttulo2"/>
       </w:pPr>
-      <w:bookmarkStart w:id="23" w:name="_Toc140320051"/>
+      <w:bookmarkStart w:id="23" w:name="_Toc140326847"/>
       <w:r>
         <w:t>2.4 Seguridad, roles y privilegios.</w:t>
       </w:r>
@@ -9439,16 +9408,12 @@
         <w:t>Tiene una buena resistencia a los ataques criptoanalíticos conocidos, como los ataques de cumpleaños, los ataques de preimagen, los ataques de extensión de longitud y los ataques algebraicos. Estos ataques intentan encontrar debilidades en la función hash o en su diseño para reducir el espacio de búsqueda o encontrar colisiones más fácilmente.</w:t>
       </w:r>
     </w:p>
+    <w:p/>
     <w:p>
       <w:pPr>
         <w:pStyle w:val="Ttulo2"/>
       </w:pPr>
-      <w:bookmarkStart w:id="24" w:name="_Toc140320052"/>
-    </w:p>
-    <w:p>
-      <w:pPr>
-        <w:pStyle w:val="Ttulo2"/>
-      </w:pPr>
+      <w:bookmarkStart w:id="24" w:name="_Toc140326848"/>
       <w:r>
         <w:lastRenderedPageBreak/>
         <w:t>2.5</w:t>
@@ -9658,6 +9623,16 @@
     </w:p>
     <w:p>
       <w:pPr>
+        <w:pStyle w:val="Descripcin"/>
+        <w:jc w:val="center"/>
+        <w:rPr>
+          <w:i w:val="0"/>
+        </w:rPr>
+      </w:pPr>
+    </w:p>
+    <w:p/>
+    <w:p>
+      <w:pPr>
         <w:keepNext/>
         <w:jc w:val="center"/>
       </w:pPr>
@@ -9666,12 +9641,11 @@
           <w:noProof/>
           <w:lang w:eastAsia="es-ES"/>
         </w:rPr>
-        <w:lastRenderedPageBreak/>
         <w:drawing>
-          <wp:inline distT="0" distB="0" distL="0" distR="0" wp14:anchorId="4639BA6E" wp14:editId="4383FF8C">
-            <wp:extent cx="3063375" cy="2000250"/>
-            <wp:effectExtent l="0" t="0" r="3810" b="0"/>
-            <wp:docPr id="3" name="Imagen 3"/>
+          <wp:inline distT="0" distB="0" distL="0" distR="0" wp14:anchorId="6A3077AE" wp14:editId="299DF88E">
+            <wp:extent cx="5400040" cy="2879725"/>
+            <wp:effectExtent l="0" t="0" r="0" b="0"/>
+            <wp:docPr id="14" name="Imagen 14"/>
             <wp:cNvGraphicFramePr>
               <a:graphicFrameLocks xmlns:a="http://schemas.openxmlformats.org/drawingml/2006/main" noChangeAspect="1"/>
             </wp:cNvGraphicFramePr>
@@ -9679,11 +9653,11 @@
               <a:graphicData uri="http://schemas.openxmlformats.org/drawingml/2006/picture">
                 <pic:pic xmlns:pic="http://schemas.openxmlformats.org/drawingml/2006/picture">
                   <pic:nvPicPr>
-                    <pic:cNvPr id="3" name="Login.PNG"/>
+                    <pic:cNvPr id="14" name="principal.PNG"/>
                     <pic:cNvPicPr/>
                   </pic:nvPicPr>
                   <pic:blipFill>
-                    <a:blip r:embed="rId17">
+                    <a:blip r:embed="rId17" cstate="print">
                       <a:extLst>
                         <a:ext uri="{28A0092B-C50C-407E-A947-70E740481C1C}">
                           <a14:useLocalDpi xmlns:a14="http://schemas.microsoft.com/office/drawing/2010/main" val="0"/>
@@ -9697,7 +9671,7 @@
                   <pic:spPr>
                     <a:xfrm>
                       <a:off x="0" y="0"/>
-                      <a:ext cx="3074464" cy="2007491"/>
+                      <a:ext cx="5400040" cy="2879725"/>
                     </a:xfrm>
                     <a:prstGeom prst="rect">
                       <a:avLst/>
@@ -9759,40 +9733,25 @@
         <w:rPr>
           <w:b/>
         </w:rPr>
-        <w:t xml:space="preserve"> Ventana de autenticar</w:t>
-      </w:r>
-      <w:r>
-        <w:rPr>
-          <w:b/>
-        </w:rPr>
-        <w:t xml:space="preserve"> </w:t>
-      </w:r>
-      <w:r>
-        <w:rPr>
-          <w:b/>
-        </w:rPr>
-        <w:t>(SO Windows).</w:t>
-      </w:r>
-    </w:p>
-    <w:p/>
+        <w:t xml:space="preserve"> Ventana principal de la aplicación.</w:t>
+      </w:r>
+    </w:p>
     <w:p/>
     <w:p>
       <w:pPr>
         <w:keepNext/>
         <w:jc w:val="center"/>
       </w:pPr>
-      <w:bookmarkStart w:id="25" w:name="_GoBack"/>
       <w:r>
         <w:rPr>
           <w:noProof/>
           <w:lang w:eastAsia="es-ES"/>
         </w:rPr>
-        <w:lastRenderedPageBreak/>
         <w:drawing>
-          <wp:inline distT="0" distB="0" distL="0" distR="0" wp14:anchorId="114B224B" wp14:editId="398B99E1">
-            <wp:extent cx="7387749" cy="5445125"/>
-            <wp:effectExtent l="0" t="318" r="3493" b="3492"/>
-            <wp:docPr id="7" name="Imagen 7"/>
+          <wp:inline distT="0" distB="0" distL="0" distR="0" wp14:anchorId="60397C36" wp14:editId="50CC4968">
+            <wp:extent cx="5400040" cy="3510280"/>
+            <wp:effectExtent l="0" t="0" r="0" b="0"/>
+            <wp:docPr id="15" name="Imagen 15"/>
             <wp:cNvGraphicFramePr>
               <a:graphicFrameLocks xmlns:a="http://schemas.openxmlformats.org/drawingml/2006/main" noChangeAspect="1"/>
             </wp:cNvGraphicFramePr>
@@ -9800,158 +9759,11 @@
               <a:graphicData uri="http://schemas.openxmlformats.org/drawingml/2006/picture">
                 <pic:pic xmlns:pic="http://schemas.openxmlformats.org/drawingml/2006/picture">
                   <pic:nvPicPr>
-                    <pic:cNvPr id="7" name="principal.PNG"/>
+                    <pic:cNvPr id="15" name="rutas.PNG"/>
                     <pic:cNvPicPr/>
                   </pic:nvPicPr>
                   <pic:blipFill>
                     <a:blip r:embed="rId18">
-                      <a:extLst>
-                        <a:ext uri="{28A0092B-C50C-407E-A947-70E740481C1C}">
-                          <a14:useLocalDpi xmlns:a14="http://schemas.microsoft.com/office/drawing/2010/main" val="0"/>
-                        </a:ext>
-                      </a:extLst>
-                    </a:blip>
-                    <a:stretch>
-                      <a:fillRect/>
-                    </a:stretch>
-                  </pic:blipFill>
-                  <pic:spPr>
-                    <a:xfrm rot="5400000">
-                      <a:off x="0" y="0"/>
-                      <a:ext cx="7396580" cy="5451634"/>
-                    </a:xfrm>
-                    <a:prstGeom prst="rect">
-                      <a:avLst/>
-                    </a:prstGeom>
-                  </pic:spPr>
-                </pic:pic>
-              </a:graphicData>
-            </a:graphic>
-          </wp:inline>
-        </w:drawing>
-      </w:r>
-      <w:bookmarkEnd w:id="25"/>
-    </w:p>
-    <w:p>
-      <w:pPr>
-        <w:pStyle w:val="Descripcin"/>
-        <w:jc w:val="center"/>
-        <w:rPr>
-          <w:b/>
-          <w:lang w:val="en-US"/>
-        </w:rPr>
-      </w:pPr>
-      <w:r>
-        <w:rPr>
-          <w:b/>
-          <w:lang w:val="en-US"/>
-        </w:rPr>
-        <w:t xml:space="preserve">Figura </w:t>
-      </w:r>
-      <w:r>
-        <w:rPr>
-          <w:b/>
-        </w:rPr>
-        <w:fldChar w:fldCharType="begin"/>
-      </w:r>
-      <w:r>
-        <w:rPr>
-          <w:b/>
-          <w:lang w:val="en-US"/>
-        </w:rPr>
-        <w:instrText xml:space="preserve"> SEQ Figura \* ARABIC </w:instrText>
-      </w:r>
-      <w:r>
-        <w:rPr>
-          <w:b/>
-        </w:rPr>
-        <w:fldChar w:fldCharType="separate"/>
-      </w:r>
-      <w:r>
-        <w:rPr>
-          <w:b/>
-          <w:noProof/>
-          <w:lang w:val="en-US"/>
-        </w:rPr>
-        <w:t>10</w:t>
-      </w:r>
-      <w:r>
-        <w:rPr>
-          <w:b/>
-        </w:rPr>
-        <w:fldChar w:fldCharType="end"/>
-      </w:r>
-      <w:r>
-        <w:rPr>
-          <w:b/>
-          <w:lang w:val="en-US"/>
-        </w:rPr>
-        <w:t xml:space="preserve"> Ve</w:t>
-      </w:r>
-      <w:r>
-        <w:rPr>
-          <w:b/>
-          <w:lang w:val="en-US"/>
-        </w:rPr>
-        <w:t>ntana principal</w:t>
-      </w:r>
-      <w:r>
-        <w:rPr>
-          <w:b/>
-          <w:lang w:val="en-US"/>
-        </w:rPr>
-        <w:t xml:space="preserve"> (SO Windows).</w:t>
-      </w:r>
-    </w:p>
-    <w:p>
-      <w:pPr>
-        <w:rPr>
-          <w:lang w:val="en-US"/>
-        </w:rPr>
-      </w:pPr>
-    </w:p>
-    <w:p>
-      <w:pPr>
-        <w:rPr>
-          <w:lang w:val="en-US"/>
-        </w:rPr>
-      </w:pPr>
-    </w:p>
-    <w:p>
-      <w:pPr>
-        <w:rPr>
-          <w:lang w:val="en-US"/>
-        </w:rPr>
-      </w:pPr>
-    </w:p>
-    <w:p>
-      <w:pPr>
-        <w:keepNext/>
-        <w:jc w:val="center"/>
-      </w:pPr>
-      <w:r>
-        <w:rPr>
-          <w:noProof/>
-          <w:lang w:eastAsia="es-ES"/>
-        </w:rPr>
-        <w:lastRenderedPageBreak/>
-        <w:drawing>
-          <wp:inline distT="0" distB="0" distL="0" distR="0" wp14:anchorId="4F674598" wp14:editId="29529C37">
-            <wp:extent cx="5400040" cy="3510280"/>
-            <wp:effectExtent l="0" t="0" r="0" b="0"/>
-            <wp:docPr id="9" name="Imagen 9"/>
-            <wp:cNvGraphicFramePr>
-              <a:graphicFrameLocks xmlns:a="http://schemas.openxmlformats.org/drawingml/2006/main" noChangeAspect="1"/>
-            </wp:cNvGraphicFramePr>
-            <a:graphic xmlns:a="http://schemas.openxmlformats.org/drawingml/2006/main">
-              <a:graphicData uri="http://schemas.openxmlformats.org/drawingml/2006/picture">
-                <pic:pic xmlns:pic="http://schemas.openxmlformats.org/drawingml/2006/picture">
-                  <pic:nvPicPr>
-                    <pic:cNvPr id="9" name="rutas.PNG"/>
-                    <pic:cNvPicPr/>
-                  </pic:nvPicPr>
-                  <pic:blipFill>
-                    <a:blip r:embed="rId19">
                       <a:extLst>
                         <a:ext uri="{28A0092B-C50C-407E-A947-70E740481C1C}">
                           <a14:useLocalDpi xmlns:a14="http://schemas.microsoft.com/office/drawing/2010/main" val="0"/>
@@ -10015,7 +9827,7 @@
           <w:b/>
           <w:noProof/>
         </w:rPr>
-        <w:t>11</w:t>
+        <w:t>10</w:t>
       </w:r>
       <w:r>
         <w:rPr>
@@ -10027,7 +9839,7 @@
         <w:rPr>
           <w:b/>
         </w:rPr>
-        <w:t xml:space="preserve"> Ventana rutas (SO Windows).</w:t>
+        <w:t xml:space="preserve"> Ventana de gestión de las rutas.</w:t>
       </w:r>
     </w:p>
     <w:p/>
@@ -10041,11 +9853,12 @@
           <w:noProof/>
           <w:lang w:eastAsia="es-ES"/>
         </w:rPr>
+        <w:lastRenderedPageBreak/>
         <w:drawing>
-          <wp:inline distT="0" distB="0" distL="0" distR="0" wp14:anchorId="37F74241" wp14:editId="7E50ADF7">
-            <wp:extent cx="4467225" cy="1800225"/>
+          <wp:inline distT="0" distB="0" distL="0" distR="0" wp14:anchorId="3FB2FA39" wp14:editId="0FD2DD5D">
+            <wp:extent cx="4467849" cy="1800476"/>
             <wp:effectExtent l="0" t="0" r="9525" b="9525"/>
-            <wp:docPr id="10" name="Imagen 10"/>
+            <wp:docPr id="16" name="Imagen 16"/>
             <wp:cNvGraphicFramePr>
               <a:graphicFrameLocks xmlns:a="http://schemas.openxmlformats.org/drawingml/2006/main" noChangeAspect="1"/>
             </wp:cNvGraphicFramePr>
@@ -10053,11 +9866,17 @@
               <a:graphicData uri="http://schemas.openxmlformats.org/drawingml/2006/picture">
                 <pic:pic xmlns:pic="http://schemas.openxmlformats.org/drawingml/2006/picture">
                   <pic:nvPicPr>
-                    <pic:cNvPr id="1" name=""/>
+                    <pic:cNvPr id="16" name="Usuarios.PNG"/>
                     <pic:cNvPicPr/>
                   </pic:nvPicPr>
                   <pic:blipFill>
-                    <a:blip r:embed="rId20"/>
+                    <a:blip r:embed="rId19">
+                      <a:extLst>
+                        <a:ext uri="{28A0092B-C50C-407E-A947-70E740481C1C}">
+                          <a14:useLocalDpi xmlns:a14="http://schemas.microsoft.com/office/drawing/2010/main" val="0"/>
+                        </a:ext>
+                      </a:extLst>
+                    </a:blip>
                     <a:stretch>
                       <a:fillRect/>
                     </a:stretch>
@@ -10065,7 +9884,7 @@
                   <pic:spPr>
                     <a:xfrm>
                       <a:off x="0" y="0"/>
-                      <a:ext cx="4467225" cy="1800225"/>
+                      <a:ext cx="4467849" cy="1800476"/>
                     </a:xfrm>
                     <a:prstGeom prst="rect">
                       <a:avLst/>
@@ -10086,19 +9905,11 @@
           <w:b/>
         </w:rPr>
       </w:pPr>
-      <w:proofErr w:type="gramStart"/>
       <w:r>
         <w:rPr>
           <w:b/>
         </w:rPr>
-        <w:t>Figura</w:t>
-      </w:r>
-      <w:proofErr w:type="gramEnd"/>
-      <w:r>
-        <w:rPr>
-          <w:b/>
-        </w:rPr>
-        <w:t xml:space="preserve"> </w:t>
+        <w:t xml:space="preserve">Figura </w:t>
       </w:r>
       <w:r>
         <w:rPr>
@@ -10123,6 +9934,111 @@
           <w:b/>
           <w:noProof/>
         </w:rPr>
+        <w:t>11</w:t>
+      </w:r>
+      <w:r>
+        <w:rPr>
+          <w:b/>
+        </w:rPr>
+        <w:fldChar w:fldCharType="end"/>
+      </w:r>
+      <w:r>
+        <w:rPr>
+          <w:b/>
+        </w:rPr>
+        <w:t xml:space="preserve"> Ventana para la gestión de usuarios.</w:t>
+      </w:r>
+    </w:p>
+    <w:p>
+      <w:pPr>
+        <w:keepNext/>
+        <w:jc w:val="center"/>
+      </w:pPr>
+      <w:r>
+        <w:rPr>
+          <w:noProof/>
+          <w:lang w:eastAsia="es-ES"/>
+        </w:rPr>
+        <w:drawing>
+          <wp:inline distT="0" distB="0" distL="0" distR="0" wp14:anchorId="799D2465" wp14:editId="79D0EA52">
+            <wp:extent cx="3067478" cy="2019582"/>
+            <wp:effectExtent l="0" t="0" r="0" b="0"/>
+            <wp:docPr id="17" name="Imagen 17"/>
+            <wp:cNvGraphicFramePr>
+              <a:graphicFrameLocks xmlns:a="http://schemas.openxmlformats.org/drawingml/2006/main" noChangeAspect="1"/>
+            </wp:cNvGraphicFramePr>
+            <a:graphic xmlns:a="http://schemas.openxmlformats.org/drawingml/2006/main">
+              <a:graphicData uri="http://schemas.openxmlformats.org/drawingml/2006/picture">
+                <pic:pic xmlns:pic="http://schemas.openxmlformats.org/drawingml/2006/picture">
+                  <pic:nvPicPr>
+                    <pic:cNvPr id="17" name="Autenticar.PNG"/>
+                    <pic:cNvPicPr/>
+                  </pic:nvPicPr>
+                  <pic:blipFill>
+                    <a:blip r:embed="rId20">
+                      <a:extLst>
+                        <a:ext uri="{28A0092B-C50C-407E-A947-70E740481C1C}">
+                          <a14:useLocalDpi xmlns:a14="http://schemas.microsoft.com/office/drawing/2010/main" val="0"/>
+                        </a:ext>
+                      </a:extLst>
+                    </a:blip>
+                    <a:stretch>
+                      <a:fillRect/>
+                    </a:stretch>
+                  </pic:blipFill>
+                  <pic:spPr>
+                    <a:xfrm>
+                      <a:off x="0" y="0"/>
+                      <a:ext cx="3067478" cy="2019582"/>
+                    </a:xfrm>
+                    <a:prstGeom prst="rect">
+                      <a:avLst/>
+                    </a:prstGeom>
+                  </pic:spPr>
+                </pic:pic>
+              </a:graphicData>
+            </a:graphic>
+          </wp:inline>
+        </w:drawing>
+      </w:r>
+    </w:p>
+    <w:p>
+      <w:pPr>
+        <w:pStyle w:val="Descripcin"/>
+        <w:jc w:val="center"/>
+        <w:rPr>
+          <w:b/>
+        </w:rPr>
+      </w:pPr>
+      <w:r>
+        <w:rPr>
+          <w:b/>
+        </w:rPr>
+        <w:t xml:space="preserve">Figura </w:t>
+      </w:r>
+      <w:r>
+        <w:rPr>
+          <w:b/>
+        </w:rPr>
+        <w:fldChar w:fldCharType="begin"/>
+      </w:r>
+      <w:r>
+        <w:rPr>
+          <w:b/>
+        </w:rPr>
+        <w:instrText xml:space="preserve"> SEQ Figura \* ARABIC </w:instrText>
+      </w:r>
+      <w:r>
+        <w:rPr>
+          <w:b/>
+        </w:rPr>
+        <w:fldChar w:fldCharType="separate"/>
+      </w:r>
+      <w:r>
+        <w:rPr>
+          <w:b/>
+          <w:noProof/>
+        </w:rPr>
         <w:t>12</w:t>
       </w:r>
       <w:r>
@@ -10135,91 +10051,110 @@
         <w:rPr>
           <w:b/>
         </w:rPr>
-        <w:t xml:space="preserve"> Ventana usuarios (SO Windows).</w:t>
+        <w:t xml:space="preserve"> Ventana para la autenticación de usuarios.</w:t>
       </w:r>
     </w:p>
     <w:p/>
     <w:p>
       <w:pPr>
+        <w:pStyle w:val="Ttulo2"/>
+      </w:pPr>
+      <w:r>
+        <w:t>2.6 Tratamiento de errores.</w:t>
+      </w:r>
+    </w:p>
+    <w:p>
+      <w:pPr>
+        <w:pStyle w:val="Trabajos"/>
+      </w:pPr>
+      <w:r>
+        <w:t>La gestión de errores es un paso esencial para asegurar la precisión y fiabilidad tanto de los datos guardados como del programa en sí. Los errores pueden originarse por una variedad de razones, como errores en la introducción de datos, problemas en el hardware o software, y fallos humanos. Estas inconsistencias pueden causar dificultades tales como registros duplicados, información incompleta o incorrecta, pérdida total de datos, problemas en el funcionamiento del programa, entre otros. Para prevenir estas discrepancias, es necesario llevar a cabo un proceso de detección, corrección y prevención de errores.</w:t>
+      </w:r>
+    </w:p>
+    <w:p>
+      <w:pPr>
         <w:rPr>
           <w:lang w:val="en-US"/>
         </w:rPr>
       </w:pPr>
-    </w:p>
-    <w:p>
-      <w:pPr>
-        <w:rPr>
-          <w:lang w:val="en-US"/>
-        </w:rPr>
-      </w:pPr>
-    </w:p>
-    <w:p>
-      <w:pPr>
-        <w:rPr>
-          <w:lang w:val="en-US"/>
-        </w:rPr>
-      </w:pPr>
-    </w:p>
-    <w:p>
-      <w:pPr>
-        <w:rPr>
-          <w:lang w:val="en-US"/>
-        </w:rPr>
-      </w:pPr>
-    </w:p>
-    <w:p>
-      <w:pPr>
-        <w:pStyle w:val="Ttulo1"/>
-      </w:pPr>
-      <w:bookmarkStart w:id="26" w:name="_Toc140320053"/>
-      <w:r>
-        <w:lastRenderedPageBreak/>
-        <w:t>Capítulo 3:</w:t>
-      </w:r>
-      <w:r>
-        <w:t xml:space="preserve"> Validación de la solución</w:t>
-      </w:r>
-      <w:bookmarkEnd w:id="26"/>
-    </w:p>
-    <w:p/>
-    <w:p/>
-    <w:p>
-      <w:r>
-        <w:br w:type="page"/>
-      </w:r>
-    </w:p>
-    <w:p>
-      <w:pPr>
-        <w:pStyle w:val="Ttulo1"/>
-      </w:pPr>
-      <w:bookmarkStart w:id="27" w:name="_Toc140320054"/>
-      <w:r>
-        <w:lastRenderedPageBreak/>
-        <w:t>Conclusiones</w:t>
-      </w:r>
-      <w:bookmarkEnd w:id="27"/>
-    </w:p>
-    <w:p/>
-    <w:p/>
-    <w:p>
-      <w:r>
-        <w:br w:type="page"/>
-      </w:r>
-    </w:p>
-    <w:p>
-      <w:pPr>
-        <w:pStyle w:val="Ttulo1"/>
-      </w:pPr>
-      <w:bookmarkStart w:id="28" w:name="_Toc140320055"/>
-      <w:r>
-        <w:lastRenderedPageBreak/>
-        <w:t>Recomendaciones</w:t>
-      </w:r>
-      <w:bookmarkEnd w:id="28"/>
+      <w:r>
+        <w:t>El principal objetivo es evitar los errores, pero una vez estos ocurran tratarlos de la manera más adecuada posible. Los errores pueden evitarse</w:t>
+      </w:r>
+      <w:r>
+        <w:t xml:space="preserve"> a través de validaciones</w:t>
+      </w:r>
+      <w:bookmarkStart w:id="25" w:name="_GoBack"/>
+      <w:bookmarkEnd w:id="25"/>
+      <w:r>
+        <w:t xml:space="preserve"> de la interfaz, y pueden manejarse mediante el uso y captura de excepciones, además del uso de dispadores en  SQLite. </w:t>
+      </w:r>
     </w:p>
     <w:p/>
     <w:p/>
     <w:p/>
+    <w:p/>
+    <w:p/>
+    <w:p/>
+    <w:p/>
+    <w:p/>
+    <w:p/>
+    <w:p/>
+    <w:p/>
+    <w:p/>
+    <w:p/>
+    <w:p/>
+    <w:p>
+      <w:pPr>
+        <w:pStyle w:val="Ttulo1"/>
+      </w:pPr>
+      <w:bookmarkStart w:id="26" w:name="_Toc140326849"/>
+      <w:r>
+        <w:t>Capítulo 3:</w:t>
+      </w:r>
+      <w:r>
+        <w:t xml:space="preserve"> Validación de la solución</w:t>
+      </w:r>
+      <w:bookmarkEnd w:id="26"/>
+    </w:p>
+    <w:p/>
+    <w:p/>
+    <w:p>
+      <w:r>
+        <w:br w:type="page"/>
+      </w:r>
+    </w:p>
+    <w:p>
+      <w:pPr>
+        <w:pStyle w:val="Ttulo1"/>
+      </w:pPr>
+      <w:bookmarkStart w:id="27" w:name="_Toc140326850"/>
+      <w:r>
+        <w:lastRenderedPageBreak/>
+        <w:t>Conclusiones</w:t>
+      </w:r>
+      <w:bookmarkEnd w:id="27"/>
+    </w:p>
+    <w:p/>
+    <w:p/>
+    <w:p>
+      <w:r>
+        <w:br w:type="page"/>
+      </w:r>
+    </w:p>
+    <w:p>
+      <w:pPr>
+        <w:pStyle w:val="Ttulo1"/>
+      </w:pPr>
+      <w:bookmarkStart w:id="28" w:name="_Toc140326851"/>
+      <w:r>
+        <w:lastRenderedPageBreak/>
+        <w:t>Recomendaciones</w:t>
+      </w:r>
+      <w:bookmarkEnd w:id="28"/>
+    </w:p>
+    <w:p/>
+    <w:p/>
+    <w:p/>
     <w:p>
       <w:pPr>
         <w:spacing w:line="259" w:lineRule="auto"/>
@@ -10364,7 +10299,7 @@
         <w:jc w:val="left"/>
       </w:pPr>
     </w:p>
-    <w:bookmarkStart w:id="29" w:name="_Toc140320056" w:displacedByCustomXml="next"/>
+    <w:bookmarkStart w:id="29" w:name="_Toc140326852" w:displacedByCustomXml="next"/>
     <w:sdt>
       <w:sdtPr>
         <w:rPr>
@@ -11318,7 +11253,7 @@
           <w:rPr>
             <w:noProof/>
           </w:rPr>
-          <w:t>27</w:t>
+          <w:t>24</w:t>
         </w:r>
         <w:r>
           <w:fldChar w:fldCharType="end"/>
@@ -14618,7 +14553,7 @@
 </file>
 
 <file path=customXml/itemProps1.xml><?xml version="1.0" encoding="utf-8"?>
-<ds:datastoreItem xmlns:ds="http://schemas.openxmlformats.org/officeDocument/2006/customXml" ds:itemID="{38339F3A-DC6E-4AF8-84CE-E2BCB4456E48}">
+<ds:datastoreItem xmlns:ds="http://schemas.openxmlformats.org/officeDocument/2006/customXml" ds:itemID="{ADA4E7BF-8FF5-4E2D-A30D-DF733602700C}">
   <ds:schemaRefs>
     <ds:schemaRef ds:uri="http://schemas.openxmlformats.org/officeDocument/2006/bibliography"/>
   </ds:schemaRefs>

</xml_diff>

<commit_message>
Estoy en las conclusiones parciales.
</commit_message>
<xml_diff>
--- a/Informe de las Prácticas Profesionales 1.1 .docx
+++ b/Informe de las Prácticas Profesionales 1.1 .docx
@@ -576,6 +576,7 @@
           <w:szCs w:val="40"/>
         </w:rPr>
       </w:pPr>
+      <w:proofErr w:type="spellStart"/>
       <w:r>
         <w:rPr>
           <w:rFonts w:cs="Arial"/>
@@ -585,11 +586,10 @@
           <w:szCs w:val="40"/>
         </w:rPr>
         <w:lastRenderedPageBreak/>
-        <w:t xml:space="preserve">Abstract </w:t>
-      </w:r>
-    </w:p>
-    <w:p>
-      <w:pPr>
+        <w:t>Abstract</w:t>
+      </w:r>
+      <w:proofErr w:type="spellEnd"/>
+      <w:r>
         <w:rPr>
           <w:rFonts w:cs="Arial"/>
           <w:b/>
@@ -597,6 +597,18 @@
           <w:sz w:val="40"/>
           <w:szCs w:val="40"/>
         </w:rPr>
+        <w:t xml:space="preserve"> </w:t>
+      </w:r>
+    </w:p>
+    <w:p>
+      <w:pPr>
+        <w:rPr>
+          <w:rFonts w:cs="Arial"/>
+          <w:b/>
+          <w:bCs/>
+          <w:sz w:val="40"/>
+          <w:szCs w:val="40"/>
+        </w:rPr>
       </w:pPr>
     </w:p>
     <w:p>
@@ -652,6 +664,7 @@
           <w:szCs w:val="24"/>
         </w:rPr>
       </w:pPr>
+      <w:proofErr w:type="spellStart"/>
       <w:r>
         <w:rPr>
           <w:rFonts w:cs="Arial"/>
@@ -659,7 +672,17 @@
           <w:bCs/>
           <w:szCs w:val="24"/>
         </w:rPr>
-        <w:t>Keywords:</w:t>
+        <w:t>Keywords</w:t>
+      </w:r>
+      <w:proofErr w:type="spellEnd"/>
+      <w:r>
+        <w:rPr>
+          <w:rFonts w:cs="Arial"/>
+          <w:b/>
+          <w:bCs/>
+          <w:szCs w:val="24"/>
+        </w:rPr>
+        <w:t>:</w:t>
       </w:r>
       <w:r>
         <w:rPr>
@@ -2756,21 +2779,7 @@
                 <w:rStyle w:val="Hipervnculo"/>
                 <w:noProof/>
               </w:rPr>
-              <w:t>2.5 Diseño de la int</w:t>
-            </w:r>
-            <w:r>
-              <w:rPr>
-                <w:rStyle w:val="Hipervnculo"/>
-                <w:noProof/>
-              </w:rPr>
-              <w:t>e</w:t>
-            </w:r>
-            <w:r>
-              <w:rPr>
-                <w:rStyle w:val="Hipervnculo"/>
-                <w:noProof/>
-              </w:rPr>
-              <w:t>rfaz.</w:t>
+              <w:t>2.5 Diseño de la interfaz.</w:t>
             </w:r>
             <w:r>
               <w:rPr>
@@ -3963,7 +3972,21 @@
           <w:rFonts w:cs="Arial"/>
           <w:szCs w:val="24"/>
         </w:rPr>
-        <w:t>uebas de software de caja negra y pruebas usabilidad</w:t>
+        <w:t xml:space="preserve">uebas de software de caja </w:t>
+      </w:r>
+      <w:r>
+        <w:rPr>
+          <w:rFonts w:cs="Arial"/>
+          <w:szCs w:val="24"/>
+        </w:rPr>
+        <w:t>blanca y negra, además de</w:t>
+      </w:r>
+      <w:r>
+        <w:rPr>
+          <w:rFonts w:cs="Arial"/>
+          <w:szCs w:val="24"/>
+        </w:rPr>
+        <w:t xml:space="preserve"> pruebas usabilidad</w:t>
       </w:r>
       <w:r>
         <w:rPr>
@@ -4421,11 +4444,11 @@
     </w:p>
     <w:p>
       <w:r>
-        <w:t xml:space="preserve">DynaPredict es una solución de monitoreo de la condición de las máquinas desarrollada por Dynamox. Esta solución se basa en el uso de un DynaLogger, un data logger Bluetooth con sensores de vibración y temperatura para supervisar el estado de la máquina y realizar un análisis espectral triaxial. Los </w:t>
+        <w:t xml:space="preserve">DynaPredict es una solución de monitoreo de la condición de las máquinas desarrollada por Dynamox. Esta solución se basa en el uso de un DynaLogger, </w:t>
       </w:r>
       <w:r>
         <w:lastRenderedPageBreak/>
-        <w:t>parámetros medidos se muestran instantáneamente en el smartphone y su historial de datos se almacena en la plataforma web para su análisis y toma de decisiones.</w:t>
+        <w:t>un data logger Bluetooth con sensores de vibración y temperatura para supervisar el estado de la máquina y realizar un análisis espectral triaxial. Los parámetros medidos se muestran instantáneamente en el smartphone y su historial de datos se almacena en la plataforma web para su análisis y toma de decisiones.</w:t>
       </w:r>
       <w:sdt>
         <w:sdtPr>
@@ -4623,6 +4646,7 @@
     <w:p/>
     <w:p>
       <w:r>
+        <w:lastRenderedPageBreak/>
         <w:t>Acerca de PRTG</w:t>
       </w:r>
       <w:r>
@@ -4631,7 +4655,6 @@
     </w:p>
     <w:p>
       <w:r>
-        <w:lastRenderedPageBreak/>
         <w:t xml:space="preserve">PRTG es un software de monitoreo que incorpora elementos de todas las áreas, para que pueda supervisar la salud, el estado y la condición de máquinas, sistemas de control, dispositivos y más en entornos de </w:t>
       </w:r>
       <w:r>
@@ -4824,7 +4847,11 @@
     </w:p>
     <w:p>
       <w:r>
-        <w:t xml:space="preserve">El análisis por vibraciones es una técnica que consiste en medir y analizar las oscilaciones o movimientos alternos de ciertos puntos de una máquina o estructura, para determinar su estado o condición, así como la fuente y la gravedad de posibles fallas. El análisis por vibraciones puede ayudar a prevenir y predecir problemas como desbalance, desgaste, desalineación, defectos en rodamientos, fricción, grietas en engranajes, </w:t>
+        <w:t xml:space="preserve">El análisis por vibraciones es una técnica que consiste en medir y analizar las oscilaciones o movimientos alternos de ciertos puntos de una máquina o estructura, para determinar su estado o condición, así como la fuente y la gravedad de posibles fallas. El análisis por vibraciones puede ayudar a prevenir y predecir problemas como desbalance, desgaste, desalineación, defectos en </w:t>
+      </w:r>
+      <w:r>
+        <w:lastRenderedPageBreak/>
+        <w:t xml:space="preserve">rodamientos, fricción, grietas en engranajes, </w:t>
       </w:r>
       <w:r>
         <w:t>etc.</w:t>
@@ -4861,7 +4888,6 @@
     </w:p>
     <w:p>
       <w:r>
-        <w:lastRenderedPageBreak/>
         <w:t>Para realizar el análisis por vibraciones se utilizan instrumentos como sensores, analizadores y colectores de datos, que captan y procesan las señales de vibración en el dominio del tiempo o de la frecuencia. Estas señales pueden ser representadas como formas de onda, espectros o diagramas que contienen información útil para el diagnóstico. Existen diferentes métodos y técnicas para extraer y clasificar las características de las señales de vibración, como el análisis estadístico, la transformada rápida de Fourier (FFT), el análisis de envolvente, el análisis espectral, la transformada wavelet (WT</w:t>
       </w:r>
       <w:r>
@@ -6429,7 +6455,15 @@
         <w:t>Siendo N el número de muestras discretas de un segmento de las señal vibroacústica. En el caso de las vibraciones como señales a procesar, y(n) es real</w:t>
       </w:r>
       <w:r>
-        <w:t xml:space="preserve"> y Y(k) es compleja.</w:t>
+        <w:t xml:space="preserve"> y </w:t>
+      </w:r>
+      <w:proofErr w:type="gramStart"/>
+      <w:r>
+        <w:t>Y(</w:t>
+      </w:r>
+      <w:proofErr w:type="gramEnd"/>
+      <w:r>
+        <w:t>k) es compleja.</w:t>
       </w:r>
       <w:r>
         <w:t xml:space="preserve"> </w:t>
@@ -10072,22 +10106,443 @@
       </w:r>
     </w:p>
     <w:p>
-      <w:pPr>
-        <w:rPr>
+      <w:r>
+        <w:t>El principal objetivo es evitar los errores, pero una vez estos ocurran tratarlos de la manera más adecuada posible. Los errores pueden evitarse</w:t>
+      </w:r>
+      <w:r>
+        <w:t xml:space="preserve"> a través de validaciones de la interfaz, y pueden manejarse mediante el uso y captura de excepciones, además del uso de dispadores en  SQLite. </w:t>
+      </w:r>
+    </w:p>
+    <w:p>
+      <w:r>
+        <w:lastRenderedPageBreak/>
+        <w:t xml:space="preserve">En </w:t>
+      </w:r>
+      <w:r>
+        <w:t>la figura siguiente se muestra un ejemplo de evitar errores usando excepciones en Pascal</w:t>
+      </w:r>
+      <w:r>
+        <w:t xml:space="preserve"> de tratar errores:</w:t>
+      </w:r>
+    </w:p>
+    <w:p>
+      <w:pPr>
+        <w:keepNext/>
+        <w:jc w:val="center"/>
+      </w:pPr>
+      <w:r>
+        <w:rPr>
+          <w:noProof/>
+          <w:lang w:eastAsia="es-ES"/>
+        </w:rPr>
+        <w:drawing>
+          <wp:inline distT="0" distB="0" distL="0" distR="0" wp14:anchorId="2A9C009B" wp14:editId="3EA15BD5">
+            <wp:extent cx="4451230" cy="4994275"/>
+            <wp:effectExtent l="0" t="0" r="6985" b="0"/>
+            <wp:docPr id="7" name="Imagen 7"/>
+            <wp:cNvGraphicFramePr>
+              <a:graphicFrameLocks xmlns:a="http://schemas.openxmlformats.org/drawingml/2006/main" noChangeAspect="1"/>
+            </wp:cNvGraphicFramePr>
+            <a:graphic xmlns:a="http://schemas.openxmlformats.org/drawingml/2006/main">
+              <a:graphicData uri="http://schemas.openxmlformats.org/drawingml/2006/picture">
+                <pic:pic xmlns:pic="http://schemas.openxmlformats.org/drawingml/2006/picture">
+                  <pic:nvPicPr>
+                    <pic:cNvPr id="7" name="excepcion.PNG"/>
+                    <pic:cNvPicPr/>
+                  </pic:nvPicPr>
+                  <pic:blipFill>
+                    <a:blip r:embed="rId21">
+                      <a:extLst>
+                        <a:ext uri="{28A0092B-C50C-407E-A947-70E740481C1C}">
+                          <a14:useLocalDpi xmlns:a14="http://schemas.microsoft.com/office/drawing/2010/main" val="0"/>
+                        </a:ext>
+                      </a:extLst>
+                    </a:blip>
+                    <a:stretch>
+                      <a:fillRect/>
+                    </a:stretch>
+                  </pic:blipFill>
+                  <pic:spPr>
+                    <a:xfrm>
+                      <a:off x="0" y="0"/>
+                      <a:ext cx="4459874" cy="5003974"/>
+                    </a:xfrm>
+                    <a:prstGeom prst="rect">
+                      <a:avLst/>
+                    </a:prstGeom>
+                  </pic:spPr>
+                </pic:pic>
+              </a:graphicData>
+            </a:graphic>
+          </wp:inline>
+        </w:drawing>
+      </w:r>
+    </w:p>
+    <w:p>
+      <w:pPr>
+        <w:pStyle w:val="Descripcin"/>
+        <w:jc w:val="center"/>
+        <w:rPr>
+          <w:b/>
+        </w:rPr>
+      </w:pPr>
+      <w:r>
+        <w:rPr>
+          <w:b/>
+        </w:rPr>
+        <w:t xml:space="preserve">Figura </w:t>
+      </w:r>
+      <w:r>
+        <w:rPr>
+          <w:b/>
+        </w:rPr>
+        <w:fldChar w:fldCharType="begin"/>
+      </w:r>
+      <w:r>
+        <w:rPr>
+          <w:b/>
+        </w:rPr>
+        <w:instrText xml:space="preserve"> SEQ Figura \* ARABIC </w:instrText>
+      </w:r>
+      <w:r>
+        <w:rPr>
+          <w:b/>
+        </w:rPr>
+        <w:fldChar w:fldCharType="separate"/>
+      </w:r>
+      <w:r>
+        <w:rPr>
+          <w:b/>
+          <w:noProof/>
+        </w:rPr>
+        <w:t>13</w:t>
+      </w:r>
+      <w:r>
+        <w:rPr>
+          <w:b/>
+        </w:rPr>
+        <w:fldChar w:fldCharType="end"/>
+      </w:r>
+      <w:r>
+        <w:rPr>
+          <w:b/>
+        </w:rPr>
+        <w:t xml:space="preserve"> Captura de excepciones.</w:t>
+      </w:r>
+    </w:p>
+    <w:p>
+      <w:r>
+        <w:t xml:space="preserve">En la </w:t>
+      </w:r>
+      <w:hyperlink w:anchor="validacion" w:history="1">
+        <w:r>
+          <w:rPr>
+            <w:rStyle w:val="Hipervnculo"/>
+          </w:rPr>
+          <w:t>Figura 14</w:t>
+        </w:r>
+      </w:hyperlink>
+      <w:r>
+        <w:t xml:space="preserve"> se muestra la validación de interfaz y mostrando al usuario en que se equivoca</w:t>
+      </w:r>
+      <w:r>
+        <w:t>, tratando el error de forma adecuada.</w:t>
+      </w:r>
+    </w:p>
+    <w:p>
+      <w:pPr>
+        <w:keepNext/>
+        <w:jc w:val="center"/>
+      </w:pPr>
+      <w:bookmarkStart w:id="25" w:name="validacion"/>
+      <w:r>
+        <w:rPr>
+          <w:noProof/>
+          <w:lang w:eastAsia="es-ES"/>
+        </w:rPr>
+        <w:drawing>
+          <wp:inline distT="0" distB="0" distL="0" distR="0" wp14:anchorId="33BE79EE" wp14:editId="39AB11E8">
+            <wp:extent cx="2086266" cy="1819529"/>
+            <wp:effectExtent l="0" t="0" r="9525" b="9525"/>
+            <wp:docPr id="9" name="Imagen 9"/>
+            <wp:cNvGraphicFramePr>
+              <a:graphicFrameLocks xmlns:a="http://schemas.openxmlformats.org/drawingml/2006/main" noChangeAspect="1"/>
+            </wp:cNvGraphicFramePr>
+            <a:graphic xmlns:a="http://schemas.openxmlformats.org/drawingml/2006/main">
+              <a:graphicData uri="http://schemas.openxmlformats.org/drawingml/2006/picture">
+                <pic:pic xmlns:pic="http://schemas.openxmlformats.org/drawingml/2006/picture">
+                  <pic:nvPicPr>
+                    <pic:cNvPr id="9" name="Error del login 2.PNG"/>
+                    <pic:cNvPicPr/>
+                  </pic:nvPicPr>
+                  <pic:blipFill>
+                    <a:blip r:embed="rId22">
+                      <a:extLst>
+                        <a:ext uri="{28A0092B-C50C-407E-A947-70E740481C1C}">
+                          <a14:useLocalDpi xmlns:a14="http://schemas.microsoft.com/office/drawing/2010/main" val="0"/>
+                        </a:ext>
+                      </a:extLst>
+                    </a:blip>
+                    <a:stretch>
+                      <a:fillRect/>
+                    </a:stretch>
+                  </pic:blipFill>
+                  <pic:spPr>
+                    <a:xfrm>
+                      <a:off x="0" y="0"/>
+                      <a:ext cx="2086266" cy="1819529"/>
+                    </a:xfrm>
+                    <a:prstGeom prst="rect">
+                      <a:avLst/>
+                    </a:prstGeom>
+                  </pic:spPr>
+                </pic:pic>
+              </a:graphicData>
+            </a:graphic>
+          </wp:inline>
+        </w:drawing>
+      </w:r>
+      <w:bookmarkEnd w:id="25"/>
+    </w:p>
+    <w:p>
+      <w:pPr>
+        <w:pStyle w:val="Descripcin"/>
+        <w:jc w:val="center"/>
+        <w:rPr>
+          <w:b/>
+        </w:rPr>
+      </w:pPr>
+      <w:r>
+        <w:rPr>
+          <w:b/>
+        </w:rPr>
+        <w:t xml:space="preserve">Figura </w:t>
+      </w:r>
+      <w:r>
+        <w:rPr>
+          <w:b/>
+        </w:rPr>
+        <w:fldChar w:fldCharType="begin"/>
+      </w:r>
+      <w:r>
+        <w:rPr>
+          <w:b/>
+        </w:rPr>
+        <w:instrText xml:space="preserve"> SEQ Figura \* ARABIC </w:instrText>
+      </w:r>
+      <w:r>
+        <w:rPr>
+          <w:b/>
+        </w:rPr>
+        <w:fldChar w:fldCharType="separate"/>
+      </w:r>
+      <w:r>
+        <w:rPr>
+          <w:b/>
+          <w:noProof/>
+        </w:rPr>
+        <w:t>14</w:t>
+      </w:r>
+      <w:r>
+        <w:rPr>
+          <w:b/>
+        </w:rPr>
+        <w:fldChar w:fldCharType="end"/>
+      </w:r>
+      <w:r>
+        <w:rPr>
+          <w:b/>
+        </w:rPr>
+        <w:t xml:space="preserve"> Ejemplo de validación de la interfaz.</w:t>
+      </w:r>
+    </w:p>
+    <w:p>
+      <w:r>
+        <w:lastRenderedPageBreak/>
+        <w:t xml:space="preserve">En la </w:t>
+      </w:r>
+      <w:hyperlink w:anchor="disparador" w:history="1">
+        <w:r>
+          <w:rPr>
+            <w:rStyle w:val="Hipervnculo"/>
+          </w:rPr>
+          <w:t>Figura 15</w:t>
+        </w:r>
+      </w:hyperlink>
+      <w:r>
+        <w:t>, se visualiza un ejemplo de disparador que evita que se inserte en la tabla máquinas</w:t>
+      </w:r>
+      <w:r>
+        <w:t>, específicamente en el campo etiqueta, otra máquina con la misma etiqueta, incluyendo el caso que sea escrita en mayúsculas o minúsculas.</w:t>
+      </w:r>
+    </w:p>
+    <w:p>
+      <w:pPr>
+        <w:keepNext/>
+        <w:jc w:val="center"/>
+      </w:pPr>
+      <w:bookmarkStart w:id="26" w:name="disparador"/>
+      <w:r>
+        <w:rPr>
+          <w:noProof/>
+          <w:lang w:eastAsia="es-ES"/>
+        </w:rPr>
+        <w:drawing>
+          <wp:inline distT="0" distB="0" distL="0" distR="0" wp14:anchorId="1ECB19AC" wp14:editId="45A0DE7E">
+            <wp:extent cx="5400040" cy="2593975"/>
+            <wp:effectExtent l="0" t="0" r="0" b="0"/>
+            <wp:docPr id="10" name="Imagen 10"/>
+            <wp:cNvGraphicFramePr>
+              <a:graphicFrameLocks xmlns:a="http://schemas.openxmlformats.org/drawingml/2006/main" noChangeAspect="1"/>
+            </wp:cNvGraphicFramePr>
+            <a:graphic xmlns:a="http://schemas.openxmlformats.org/drawingml/2006/main">
+              <a:graphicData uri="http://schemas.openxmlformats.org/drawingml/2006/picture">
+                <pic:pic xmlns:pic="http://schemas.openxmlformats.org/drawingml/2006/picture">
+                  <pic:nvPicPr>
+                    <pic:cNvPr id="10" name="disparador.PNG"/>
+                    <pic:cNvPicPr/>
+                  </pic:nvPicPr>
+                  <pic:blipFill>
+                    <a:blip r:embed="rId23">
+                      <a:extLst>
+                        <a:ext uri="{28A0092B-C50C-407E-A947-70E740481C1C}">
+                          <a14:useLocalDpi xmlns:a14="http://schemas.microsoft.com/office/drawing/2010/main" val="0"/>
+                        </a:ext>
+                      </a:extLst>
+                    </a:blip>
+                    <a:stretch>
+                      <a:fillRect/>
+                    </a:stretch>
+                  </pic:blipFill>
+                  <pic:spPr>
+                    <a:xfrm>
+                      <a:off x="0" y="0"/>
+                      <a:ext cx="5400040" cy="2593975"/>
+                    </a:xfrm>
+                    <a:prstGeom prst="rect">
+                      <a:avLst/>
+                    </a:prstGeom>
+                  </pic:spPr>
+                </pic:pic>
+              </a:graphicData>
+            </a:graphic>
+          </wp:inline>
+        </w:drawing>
+      </w:r>
+      <w:bookmarkEnd w:id="26"/>
+    </w:p>
+    <w:p>
+      <w:pPr>
+        <w:pStyle w:val="Descripcin"/>
+        <w:jc w:val="center"/>
+        <w:rPr>
+          <w:b/>
           <w:lang w:val="en-US"/>
         </w:rPr>
       </w:pPr>
       <w:r>
-        <w:t>El principal objetivo es evitar los errores, pero una vez estos ocurran tratarlos de la manera más adecuada posible. Los errores pueden evitarse</w:t>
-      </w:r>
-      <w:r>
-        <w:t xml:space="preserve"> a través de validaciones</w:t>
-      </w:r>
-      <w:bookmarkStart w:id="25" w:name="_GoBack"/>
-      <w:bookmarkEnd w:id="25"/>
-      <w:r>
-        <w:t xml:space="preserve"> de la interfaz, y pueden manejarse mediante el uso y captura de excepciones, además del uso de dispadores en  SQLite. </w:t>
-      </w:r>
+        <w:rPr>
+          <w:b/>
+          <w:lang w:val="en-US"/>
+        </w:rPr>
+        <w:t xml:space="preserve">Figura </w:t>
+      </w:r>
+      <w:r>
+        <w:rPr>
+          <w:b/>
+        </w:rPr>
+        <w:fldChar w:fldCharType="begin"/>
+      </w:r>
+      <w:r>
+        <w:rPr>
+          <w:b/>
+          <w:lang w:val="en-US"/>
+        </w:rPr>
+        <w:instrText xml:space="preserve"> SEQ Figura \* ARABIC </w:instrText>
+      </w:r>
+      <w:r>
+        <w:rPr>
+          <w:b/>
+        </w:rPr>
+        <w:fldChar w:fldCharType="separate"/>
+      </w:r>
+      <w:r>
+        <w:rPr>
+          <w:b/>
+          <w:noProof/>
+          <w:lang w:val="en-US"/>
+        </w:rPr>
+        <w:t>15</w:t>
+      </w:r>
+      <w:r>
+        <w:rPr>
+          <w:b/>
+        </w:rPr>
+        <w:fldChar w:fldCharType="end"/>
+      </w:r>
+      <w:r>
+        <w:rPr>
+          <w:b/>
+          <w:lang w:val="en-US"/>
+        </w:rPr>
+        <w:t xml:space="preserve"> Disparador</w:t>
+      </w:r>
+      <w:r>
+        <w:rPr>
+          <w:b/>
+          <w:lang w:val="en-US"/>
+        </w:rPr>
+        <w:t>es</w:t>
+      </w:r>
+      <w:r>
+        <w:rPr>
+          <w:b/>
+          <w:lang w:val="en-US"/>
+        </w:rPr>
+        <w:t xml:space="preserve"> BEFORE INSERT y BEFORE UPDATE.</w:t>
+      </w:r>
+    </w:p>
+    <w:p/>
+    <w:p>
+      <w:pPr>
+        <w:rPr>
+          <w:b/>
+        </w:rPr>
+      </w:pPr>
+      <w:r>
+        <w:rPr>
+          <w:b/>
+        </w:rPr>
+        <w:t>Co</w:t>
+      </w:r>
+      <w:r>
+        <w:rPr>
+          <w:b/>
+        </w:rPr>
+        <w:t>n</w:t>
+      </w:r>
+      <w:r>
+        <w:rPr>
+          <w:b/>
+        </w:rPr>
+        <w:t>clusione</w:t>
+      </w:r>
+      <w:r>
+        <w:rPr>
+          <w:b/>
+        </w:rPr>
+        <w:t>s parciales</w:t>
+      </w:r>
+      <w:r>
+        <w:rPr>
+          <w:b/>
+        </w:rPr>
+        <w:t>.</w:t>
+      </w:r>
+    </w:p>
+    <w:p>
+      <w:bookmarkStart w:id="27" w:name="_GoBack"/>
+      <w:bookmarkEnd w:id="27"/>
     </w:p>
     <w:p/>
     <w:p/>
@@ -10103,60 +10558,67 @@
     <w:p/>
     <w:p/>
     <w:p/>
-    <w:p>
-      <w:pPr>
-        <w:pStyle w:val="Ttulo1"/>
-      </w:pPr>
-      <w:bookmarkStart w:id="26" w:name="_Toc140326849"/>
-      <w:r>
-        <w:t>Capítulo 3:</w:t>
-      </w:r>
-      <w:r>
-        <w:t xml:space="preserve"> Validación de la solución</w:t>
-      </w:r>
-      <w:bookmarkEnd w:id="26"/>
-    </w:p>
-    <w:p/>
-    <w:p/>
-    <w:p>
-      <w:r>
-        <w:br w:type="page"/>
-      </w:r>
-    </w:p>
-    <w:p>
-      <w:pPr>
-        <w:pStyle w:val="Ttulo1"/>
-      </w:pPr>
-      <w:bookmarkStart w:id="27" w:name="_Toc140326850"/>
-      <w:r>
-        <w:lastRenderedPageBreak/>
-        <w:t>Conclusiones</w:t>
-      </w:r>
-      <w:bookmarkEnd w:id="27"/>
-    </w:p>
-    <w:p/>
-    <w:p/>
-    <w:p>
-      <w:r>
-        <w:br w:type="page"/>
-      </w:r>
-    </w:p>
-    <w:p>
-      <w:pPr>
-        <w:pStyle w:val="Ttulo1"/>
-      </w:pPr>
-      <w:bookmarkStart w:id="28" w:name="_Toc140326851"/>
-      <w:r>
-        <w:lastRenderedPageBreak/>
-        <w:t>Recomendaciones</w:t>
-      </w:r>
-      <w:bookmarkEnd w:id="28"/>
-    </w:p>
     <w:p/>
     <w:p/>
     <w:p/>
     <w:p>
       <w:pPr>
+        <w:pStyle w:val="Ttulo1"/>
+      </w:pPr>
+      <w:bookmarkStart w:id="28" w:name="_Toc140326849"/>
+      <w:r>
+        <w:t>Capítulo 3:</w:t>
+      </w:r>
+      <w:r>
+        <w:t xml:space="preserve"> Validación de la solución</w:t>
+      </w:r>
+      <w:bookmarkEnd w:id="28"/>
+    </w:p>
+    <w:p>
+      <w:r>
+        <w:t>En este capítulo se va a realizar la validación de la solución que consiste en hacer las pruebas de caja blanca y caja negra estudiadas en la asignatura diseño de interfaces y pruebas (DIP) y pruebas de usabilidad pertinentes.</w:t>
+      </w:r>
+    </w:p>
+    <w:p/>
+    <w:p>
+      <w:r>
+        <w:br w:type="page"/>
+      </w:r>
+    </w:p>
+    <w:p>
+      <w:pPr>
+        <w:pStyle w:val="Ttulo1"/>
+      </w:pPr>
+      <w:bookmarkStart w:id="29" w:name="_Toc140326850"/>
+      <w:r>
+        <w:lastRenderedPageBreak/>
+        <w:t>Conclusiones</w:t>
+      </w:r>
+      <w:bookmarkEnd w:id="29"/>
+    </w:p>
+    <w:p/>
+    <w:p/>
+    <w:p>
+      <w:r>
+        <w:br w:type="page"/>
+      </w:r>
+    </w:p>
+    <w:p>
+      <w:pPr>
+        <w:pStyle w:val="Ttulo1"/>
+      </w:pPr>
+      <w:bookmarkStart w:id="30" w:name="_Toc140326851"/>
+      <w:r>
+        <w:lastRenderedPageBreak/>
+        <w:t>Recomendaciones</w:t>
+      </w:r>
+      <w:bookmarkEnd w:id="30"/>
+    </w:p>
+    <w:p/>
+    <w:p/>
+    <w:p/>
+    <w:p>
+      <w:pPr>
         <w:spacing w:line="259" w:lineRule="auto"/>
         <w:jc w:val="left"/>
       </w:pPr>
@@ -10299,7 +10761,7 @@
         <w:jc w:val="left"/>
       </w:pPr>
     </w:p>
-    <w:bookmarkStart w:id="29" w:name="_Toc140326852" w:displacedByCustomXml="next"/>
+    <w:bookmarkStart w:id="31" w:name="_Toc140326852" w:displacedByCustomXml="next"/>
     <w:sdt>
       <w:sdtPr>
         <w:rPr>
@@ -10323,7 +10785,7 @@
           <w:r>
             <w:t>Referencias bibliográficas</w:t>
           </w:r>
-          <w:bookmarkEnd w:id="29"/>
+          <w:bookmarkEnd w:id="31"/>
         </w:p>
         <w:sdt>
           <w:sdtPr>
@@ -11187,8 +11649,8 @@
     </w:sdt>
     <w:p/>
     <w:sectPr>
-      <w:headerReference w:type="default" r:id="rId21"/>
-      <w:footerReference w:type="default" r:id="rId22"/>
+      <w:headerReference w:type="default" r:id="rId24"/>
+      <w:footerReference w:type="default" r:id="rId25"/>
       <w:pgSz w:w="11906" w:h="16838"/>
       <w:pgMar w:top="1417" w:right="1701" w:bottom="1417" w:left="1701" w:header="708" w:footer="708" w:gutter="0"/>
       <w:pgNumType w:start="1"/>
@@ -11253,7 +11715,7 @@
           <w:rPr>
             <w:noProof/>
           </w:rPr>
-          <w:t>24</w:t>
+          <w:t>35</w:t>
         </w:r>
         <w:r>
           <w:fldChar w:fldCharType="end"/>
@@ -14553,7 +15015,7 @@
 </file>
 
 <file path=customXml/itemProps1.xml><?xml version="1.0" encoding="utf-8"?>
-<ds:datastoreItem xmlns:ds="http://schemas.openxmlformats.org/officeDocument/2006/customXml" ds:itemID="{ADA4E7BF-8FF5-4E2D-A30D-DF733602700C}">
+<ds:datastoreItem xmlns:ds="http://schemas.openxmlformats.org/officeDocument/2006/customXml" ds:itemID="{44771162-87B5-4058-A5D1-9CADE21D37EF}">
   <ds:schemaRefs>
     <ds:schemaRef ds:uri="http://schemas.openxmlformats.org/officeDocument/2006/bibliography"/>
   </ds:schemaRefs>

</xml_diff>

<commit_message>
se agrego un disparador y se cambio el 2.1
El disparador es para evitar que se ingresen maquinas con nombre similar.
El 2.1 se cambio de Reglas del negocio a Explicación de la solucion
</commit_message>
<xml_diff>
--- a/Informe de las Prácticas Profesionales 1.1 .docx
+++ b/Informe de las Prácticas Profesionales 1.1 .docx
@@ -2779,7 +2779,21 @@
                 <w:rStyle w:val="Hipervnculo"/>
                 <w:noProof/>
               </w:rPr>
-              <w:t>2.5 Diseño de la interfaz.</w:t>
+              <w:t>2.5 Diseño d</w:t>
+            </w:r>
+            <w:r>
+              <w:rPr>
+                <w:rStyle w:val="Hipervnculo"/>
+                <w:noProof/>
+              </w:rPr>
+              <w:t>e</w:t>
+            </w:r>
+            <w:r>
+              <w:rPr>
+                <w:rStyle w:val="Hipervnculo"/>
+                <w:noProof/>
+              </w:rPr>
+              <w:t xml:space="preserve"> la interfaz.</w:t>
             </w:r>
             <w:r>
               <w:rPr>
@@ -2891,7 +2905,7 @@
                 <w:noProof/>
                 <w:webHidden/>
               </w:rPr>
-              <w:t>27</w:t>
+              <w:t>30</w:t>
             </w:r>
             <w:r>
               <w:rPr>
@@ -2962,7 +2976,7 @@
                 <w:noProof/>
                 <w:webHidden/>
               </w:rPr>
-              <w:t>28</w:t>
+              <w:t>31</w:t>
             </w:r>
             <w:r>
               <w:rPr>
@@ -3033,7 +3047,7 @@
                 <w:noProof/>
                 <w:webHidden/>
               </w:rPr>
-              <w:t>29</w:t>
+              <w:t>32</w:t>
             </w:r>
             <w:r>
               <w:rPr>
@@ -3104,7 +3118,7 @@
                 <w:noProof/>
                 <w:webHidden/>
               </w:rPr>
-              <w:t>30</w:t>
+              <w:t>33</w:t>
             </w:r>
             <w:r>
               <w:rPr>
@@ -7363,7 +7377,6 @@
         </w:numPr>
       </w:pPr>
       <w:r>
-        <w:lastRenderedPageBreak/>
         <w:t>Promueve un método disciplinado y elegante a la hora de programar, con programas bien organizados, claros y relativamente libres de errores.</w:t>
       </w:r>
     </w:p>
@@ -7376,6 +7389,7 @@
         </w:numPr>
       </w:pPr>
       <w:r>
+        <w:lastRenderedPageBreak/>
         <w:t>Es un lenguaje orientado para cualquier tipo de</w:t>
       </w:r>
       <w:r>
@@ -7609,7 +7623,6 @@
         </w:numPr>
       </w:pPr>
       <w:r>
-        <w:lastRenderedPageBreak/>
         <w:t>Ofrece Object Pascal moderno con bibliotecas de componentes y compiladores nativos para múltiples plataformas.</w:t>
       </w:r>
     </w:p>
@@ -7902,11 +7915,11 @@
     </w:p>
     <w:p>
       <w:r>
-        <w:t xml:space="preserve">SQLite no es directamente comparable con motores de bases de datos SQL cliente/servidor como MySQL, Oracle, PostgreSQL o SQL Server, ya que SQLite intenta resolver un problema diferente. Los motores de bases de datos SQL cliente/servidor se esfuerzan por implementar un repositorio compartido de datos empresariales. Hacen hincapié en la escalabilidad, la concurrencia, la centralización y el control. SQLite, por otro lado, se esfuerza por proporcionar almacenamiento de datos local para aplicaciones y dispositivos individuales. </w:t>
+        <w:t xml:space="preserve">SQLite no es directamente comparable con motores de bases de datos SQL cliente/servidor como MySQL, Oracle, PostgreSQL o SQL Server, ya que SQLite intenta resolver un problema diferente. Los motores de bases de datos SQL cliente/servidor se esfuerzan por implementar un repositorio compartido de datos empresariales. Hacen hincapié en la escalabilidad, la concurrencia, la centralización y el control. SQLite, por otro lado, se esfuerza por proporcionar almacenamiento de datos local para aplicaciones y dispositivos individuales. SQLite hace hincapié en la economía, la eficiencia, la fiabilidad, la independencia </w:t>
       </w:r>
       <w:r>
         <w:lastRenderedPageBreak/>
-        <w:t>SQLite hace hincapié en la economía, la eficiencia, la fiabilidad, la independencia y la simplicidad. SQLite no compite con las bases de datos cliente/servidor</w:t>
+        <w:t>y la simplicidad. SQLite no compite con las bases de datos cliente/servidor</w:t>
       </w:r>
       <w:sdt>
         <w:sdtPr>
@@ -8156,7 +8169,10 @@
         <w:t>2.1</w:t>
       </w:r>
       <w:r>
-        <w:t xml:space="preserve"> Reglas del negocio</w:t>
+        <w:t xml:space="preserve"> </w:t>
+      </w:r>
+      <w:r>
+        <w:t>Explicación de la solución</w:t>
       </w:r>
       <w:r>
         <w:t>.</w:t>
@@ -8164,83 +8180,36 @@
       <w:bookmarkEnd w:id="18"/>
     </w:p>
     <w:p>
-      <w:r>
-        <w:t>U</w:t>
-      </w:r>
-      <w:r>
-        <w:t>na regla de negocio es una afirmación que establece o restringe ciertas partes de un negocio. Por lo tanto, para que el sistema funcione adecuadamente, es esencial establecer un conjunto de reglas y limitaciones sobre cómo se utiliza el software</w:t>
-      </w:r>
-      <w:sdt>
-        <w:sdtPr>
-          <w:id w:val="-1705941543"/>
-          <w:citation/>
-        </w:sdtPr>
-        <w:sdtContent>
-          <w:r>
-            <w:fldChar w:fldCharType="begin"/>
-          </w:r>
-          <w:r>
-            <w:instrText xml:space="preserve"> CITATION Ross2013 \l 1033 </w:instrText>
-          </w:r>
-          <w:r>
-            <w:fldChar w:fldCharType="separate"/>
-          </w:r>
-          <w:r>
-            <w:rPr>
-              <w:noProof/>
-            </w:rPr>
-            <w:t xml:space="preserve"> </w:t>
-          </w:r>
-          <w:r>
-            <w:rPr>
-              <w:noProof/>
-            </w:rPr>
-            <w:t>(Ross, 2013)</w:t>
-          </w:r>
-          <w:r>
-            <w:fldChar w:fldCharType="end"/>
-          </w:r>
-        </w:sdtContent>
-      </w:sdt>
-      <w:r>
-        <w:t>.</w:t>
-      </w:r>
-      <w:r>
-        <w:t xml:space="preserve"> </w:t>
-      </w:r>
-      <w:r>
-        <w:t>Las reglas del negocio fundamentales se muestran a continuación:</w:t>
-      </w:r>
-    </w:p>
-    <w:p>
-      <w:pPr>
-        <w:pStyle w:val="Prrafodelista"/>
-        <w:numPr>
-          <w:ilvl w:val="0"/>
-          <w:numId w:val="8"/>
-        </w:numPr>
-      </w:pPr>
-      <w:r>
-        <w:t>El receptor crea la señal digital a partir de ser capturada la señal analógica.</w:t>
-      </w:r>
-    </w:p>
-    <w:p>
-      <w:pPr>
-        <w:pStyle w:val="Prrafodelista"/>
-        <w:numPr>
-          <w:ilvl w:val="0"/>
-          <w:numId w:val="8"/>
-        </w:numPr>
-      </w:pPr>
-      <w:r>
-        <w:t>El receptor transmite la señal digital en tiempo real a la aplicación.</w:t>
+      <w:bookmarkStart w:id="19" w:name="_Toc140326843"/>
+      <w:r>
+        <w:t>Se desarrolló un software que permite el monitoreo y diagnóstico industrial. Para contribuir al aspecto del monitoreo, se creó una interfaz que visualiza tanto la señal vibratoria como el espectro de la misma. Para la visualización de la señal vibratoria como del espectro, se utiliza un driver que realiza la conversión analógico-digital de la señal y halla su espectro mediante el cálculo de la transformada rápida de Fourier. Para mostrar al usuario los gráficos se utiliza el componente visual TChart.</w:t>
+      </w:r>
+    </w:p>
+    <w:p>
+      <w:r>
+        <w:t>En el diagnóstico de los equipos industriales participa principalmente el usuario o especialista que conoce las características del proceso industrial, y el software contribuye a esto con un apartado de análisis de tendencia, que muestra, tras un cálculo histórico de los parámetros característicos de cada señal registrada en la base de datos, los valores de tendencia central, tales como media aritmética, media</w:t>
+      </w:r>
+      <w:r>
+        <w:t xml:space="preserve"> y</w:t>
+      </w:r>
+      <w:r>
+        <w:t xml:space="preserve"> mediana, etc.</w:t>
+      </w:r>
+    </w:p>
+    <w:p>
+      <w:pPr>
+        <w:rPr>
+          <w:b/>
+        </w:rPr>
+      </w:pPr>
+      <w:r>
+        <w:t>Para el cumplimiento de la gestión de los datos, se crearon apartados para la gestión de usuarios, rutas, señales y máquinas. Los cuales cumplen con su objetivo principal de forma rápida y eficaz.</w:t>
       </w:r>
     </w:p>
     <w:p>
       <w:pPr>
         <w:pStyle w:val="Ttulo2"/>
       </w:pPr>
-      <w:bookmarkStart w:id="19" w:name="_Toc140326843"/>
       <w:r>
         <w:t>2.2</w:t>
       </w:r>
@@ -9072,14 +9041,13 @@
         <w:t xml:space="preserve"> Diagrama de actividades del proceso de medición.</w:t>
       </w:r>
     </w:p>
-    <w:p/>
-    <w:p/>
     <w:p>
       <w:pPr>
         <w:pStyle w:val="Ttulo2"/>
       </w:pPr>
       <w:bookmarkStart w:id="23" w:name="_Toc140326847"/>
       <w:r>
+        <w:lastRenderedPageBreak/>
         <w:t>2.4 Seguridad, roles y privilegios.</w:t>
       </w:r>
       <w:bookmarkEnd w:id="23"/>
@@ -9270,7 +9238,6 @@
         </w:numPr>
       </w:pPr>
       <w:r>
-        <w:lastRenderedPageBreak/>
         <w:t>Administrador</w:t>
       </w:r>
       <w:r>
@@ -9286,6 +9253,7 @@
         </w:numPr>
       </w:pPr>
       <w:r>
+        <w:lastRenderedPageBreak/>
         <w:t>Especialista</w:t>
       </w:r>
       <w:r>
@@ -9383,7 +9351,13 @@
             <w:rPr>
               <w:noProof/>
             </w:rPr>
-            <w:t xml:space="preserve"> (Gilbert &amp; Handschuh, 2003)</w:t>
+            <w:t xml:space="preserve"> </w:t>
+          </w:r>
+          <w:r>
+            <w:rPr>
+              <w:noProof/>
+            </w:rPr>
+            <w:t>(Gilbert &amp; Handschuh, 2003)</w:t>
           </w:r>
           <w:r>
             <w:fldChar w:fldCharType="end"/>
@@ -9442,24 +9416,26 @@
         <w:t>Tiene una buena resistencia a los ataques criptoanalíticos conocidos, como los ataques de cumpleaños, los ataques de preimagen, los ataques de extensión de longitud y los ataques algebraicos. Estos ataques intentan encontrar debilidades en la función hash o en su diseño para reducir el espacio de búsqueda o encontrar colisiones más fácilmente.</w:t>
       </w:r>
     </w:p>
-    <w:p/>
     <w:p>
       <w:pPr>
         <w:pStyle w:val="Ttulo2"/>
       </w:pPr>
       <w:bookmarkStart w:id="24" w:name="_Toc140326848"/>
       <w:r>
+        <w:t>2.5</w:t>
+      </w:r>
+      <w:r>
+        <w:t xml:space="preserve"> Diseño de la interfaz.</w:t>
+      </w:r>
+      <w:bookmarkEnd w:id="24"/>
+    </w:p>
+    <w:p>
+      <w:r>
+        <w:t xml:space="preserve">El diseño de interfaz implica la planificación y creación de la apariencia y funcionalidad de la interfaz de usuario de un sistema de software. Esto incluye la definición de cómo el usuario interactúa con la aplicación y cómo se muestra la </w:t>
+      </w:r>
+      <w:r>
         <w:lastRenderedPageBreak/>
-        <w:t>2.5</w:t>
-      </w:r>
-      <w:r>
-        <w:t xml:space="preserve"> Diseño de la interfaz.</w:t>
-      </w:r>
-      <w:bookmarkEnd w:id="24"/>
-    </w:p>
-    <w:p>
-      <w:r>
-        <w:t>El diseño de interfaz implica la planificación y creación de la apariencia y funcionalidad de la interfaz de usuario de un sistema de software. Esto incluye la definición de cómo el usuario interactúa con la aplicación y cómo se muestra la información. Además, es importante considerar aspectos clave de la experiencia del usuario, como la organización y presentación de la información, el flujo de trabajo, la disposición de las funciones, la legibilidad y la facilidad de navegación</w:t>
+        <w:t>información. Además, es importante considerar aspectos clave de la experiencia del usuario, como la organización y presentación de la información, el flujo de trabajo, la disposición de las funciones, la legibilidad y la facilidad de navegación</w:t>
       </w:r>
       <w:sdt>
         <w:sdtPr>
@@ -9675,6 +9651,7 @@
           <w:noProof/>
           <w:lang w:eastAsia="es-ES"/>
         </w:rPr>
+        <w:lastRenderedPageBreak/>
         <w:drawing>
           <wp:inline distT="0" distB="0" distL="0" distR="0" wp14:anchorId="6A3077AE" wp14:editId="299DF88E">
             <wp:extent cx="5400040" cy="2879725"/>
@@ -10540,10 +10517,6 @@
         <w:t>.</w:t>
       </w:r>
     </w:p>
-    <w:p>
-      <w:bookmarkStart w:id="27" w:name="_GoBack"/>
-      <w:bookmarkEnd w:id="27"/>
-    </w:p>
     <w:p/>
     <w:p/>
     <w:p/>
@@ -10555,24 +10528,21 @@
     <w:p/>
     <w:p/>
     <w:p/>
-    <w:p/>
-    <w:p/>
-    <w:p/>
-    <w:p/>
-    <w:p/>
-    <w:p/>
     <w:p>
       <w:pPr>
         <w:pStyle w:val="Ttulo1"/>
       </w:pPr>
-      <w:bookmarkStart w:id="28" w:name="_Toc140326849"/>
-      <w:r>
+      <w:bookmarkStart w:id="27" w:name="_Toc140326849"/>
+      <w:bookmarkStart w:id="28" w:name="_GoBack"/>
+      <w:bookmarkEnd w:id="28"/>
+      <w:r>
+        <w:lastRenderedPageBreak/>
         <w:t>Capítulo 3:</w:t>
       </w:r>
       <w:r>
         <w:t xml:space="preserve"> Validación de la solución</w:t>
       </w:r>
-      <w:bookmarkEnd w:id="28"/>
+      <w:bookmarkEnd w:id="27"/>
     </w:p>
     <w:p>
       <w:r>
@@ -11100,13 +11070,60 @@
                 <w:ind w:left="720" w:hanging="720"/>
                 <w:rPr>
                   <w:noProof/>
+                  <w:lang w:val="en-US"/>
                 </w:rPr>
               </w:pPr>
               <w:r>
                 <w:rPr>
                   <w:noProof/>
                 </w:rPr>
-                <w:t xml:space="preserve">Lenguaje de programación Pascal actualizado a 2023. (July de 2023). </w:t>
+                <w:t xml:space="preserve">Gilbert, H., &amp; Handschuh, H. (2003). </w:t>
+              </w:r>
+              <w:r>
+                <w:rPr>
+                  <w:noProof/>
+                  <w:lang w:val="en-US"/>
+                </w:rPr>
+                <w:t xml:space="preserve">Security analysis of SHA-256 and sisters. </w:t>
+              </w:r>
+              <w:r>
+                <w:rPr>
+                  <w:i/>
+                  <w:iCs/>
+                  <w:noProof/>
+                  <w:lang w:val="en-US"/>
+                </w:rPr>
+                <w:t>International workshop on selected areas in cryptography</w:t>
+              </w:r>
+              <w:r>
+                <w:rPr>
+                  <w:noProof/>
+                  <w:lang w:val="en-US"/>
+                </w:rPr>
+                <w:t>, (págs. 175–193).</w:t>
+              </w:r>
+            </w:p>
+            <w:p>
+              <w:pPr>
+                <w:pStyle w:val="Bibliografa"/>
+                <w:ind w:left="720" w:hanging="720"/>
+                <w:rPr>
+                  <w:noProof/>
+                </w:rPr>
+              </w:pPr>
+              <w:r>
+                <w:rPr>
+                  <w:noProof/>
+                  <w:lang w:val="en-US"/>
+                </w:rPr>
+                <w:lastRenderedPageBreak/>
+                <w:t xml:space="preserve">Lenguaje de programación Pascal actualizado a 2023. </w:t>
+              </w:r>
+              <w:r>
+                <w:rPr>
+                  <w:noProof/>
+                </w:rPr>
+                <w:t xml:space="preserve">(July de 2023). </w:t>
               </w:r>
               <w:r>
                 <w:rPr>
@@ -11135,7 +11152,6 @@
                 <w:rPr>
                   <w:noProof/>
                 </w:rPr>
-                <w:lastRenderedPageBreak/>
                 <w:t xml:space="preserve">Marín, E. P. (1997). </w:t>
               </w:r>
               <w:r>
@@ -11180,6 +11196,35 @@
                   <w:noProof/>
                 </w:rPr>
                 <w:t xml:space="preserve"> (F. Varela, Ed.) La Habana.</w:t>
+              </w:r>
+            </w:p>
+            <w:p>
+              <w:pPr>
+                <w:pStyle w:val="Bibliografa"/>
+                <w:ind w:left="720" w:hanging="720"/>
+                <w:rPr>
+                  <w:noProof/>
+                </w:rPr>
+              </w:pPr>
+              <w:r>
+                <w:rPr>
+                  <w:noProof/>
+                </w:rPr>
+                <w:t xml:space="preserve">Microsoft. (2023). Controlar el acceso a los datos y recursos mediante roles de seguridad. </w:t>
+              </w:r>
+              <w:r>
+                <w:rPr>
+                  <w:i/>
+                  <w:iCs/>
+                  <w:noProof/>
+                </w:rPr>
+                <w:t>Controlar el acceso a los datos y recursos mediante roles de seguridad</w:t>
+              </w:r>
+              <w:r>
+                <w:rPr>
+                  <w:noProof/>
+                </w:rPr>
+                <w:t>. Obtenido de https://docs.microsoft.com/es-es/powerapps/maker/data-platform/data-platform-security-roles</w:t>
               </w:r>
             </w:p>
             <w:p>
@@ -11327,6 +11372,7 @@
                   <w:noProof/>
                   <w:lang w:val="en-US"/>
                 </w:rPr>
+                <w:lastRenderedPageBreak/>
                 <w:t xml:space="preserve">Pressman, R. S., &amp; Maxim, B. R. (2020). </w:t>
               </w:r>
               <w:r>
@@ -11413,7 +11459,6 @@
                   <w:noProof/>
                   <w:lang w:val="en-US"/>
                 </w:rPr>
-                <w:lastRenderedPageBreak/>
                 <w:t xml:space="preserve">SQLite. (July de 2023). About SQLite. </w:t>
               </w:r>
               <w:r>
@@ -11715,7 +11760,7 @@
           <w:rPr>
             <w:noProof/>
           </w:rPr>
-          <w:t>35</w:t>
+          <w:t>33</w:t>
         </w:r>
         <w:r>
           <w:fldChar w:fldCharType="end"/>
@@ -15015,7 +15060,7 @@
 </file>
 
 <file path=customXml/itemProps1.xml><?xml version="1.0" encoding="utf-8"?>
-<ds:datastoreItem xmlns:ds="http://schemas.openxmlformats.org/officeDocument/2006/customXml" ds:itemID="{44771162-87B5-4058-A5D1-9CADE21D37EF}">
+<ds:datastoreItem xmlns:ds="http://schemas.openxmlformats.org/officeDocument/2006/customXml" ds:itemID="{11BADB66-992A-43C7-8154-07AE5CB7F434}">
   <ds:schemaRefs>
     <ds:schemaRef ds:uri="http://schemas.openxmlformats.org/officeDocument/2006/bibliography"/>
   </ds:schemaRefs>

</xml_diff>

<commit_message>
Arreglado errores corregidos por Baster
</commit_message>
<xml_diff>
--- a/Informe de las Prácticas Profesionales 1.1 .docx
+++ b/Informe de las Prácticas Profesionales 1.1 .docx
@@ -2,6 +2,46 @@
 <file path=word/document.xml><?xml version="1.0" encoding="utf-8"?>
 <w:document xmlns:wpc="http://schemas.microsoft.com/office/word/2010/wordprocessingCanvas" xmlns:mc="http://schemas.openxmlformats.org/markup-compatibility/2006" xmlns:o="urn:schemas-microsoft-com:office:office" xmlns:r="http://schemas.openxmlformats.org/officeDocument/2006/relationships" xmlns:m="http://schemas.openxmlformats.org/officeDocument/2006/math" xmlns:v="urn:schemas-microsoft-com:vml" xmlns:wp14="http://schemas.microsoft.com/office/word/2010/wordprocessingDrawing" xmlns:wp="http://schemas.openxmlformats.org/drawingml/2006/wordprocessingDrawing" xmlns:w10="urn:schemas-microsoft-com:office:word" xmlns:w="http://schemas.openxmlformats.org/wordprocessingml/2006/main" xmlns:w14="http://schemas.microsoft.com/office/word/2010/wordml" xmlns:w15="http://schemas.microsoft.com/office/word/2012/wordml" xmlns:wpg="http://schemas.microsoft.com/office/word/2010/wordprocessingGroup" xmlns:wpi="http://schemas.microsoft.com/office/word/2010/wordprocessingInk" xmlns:wne="http://schemas.microsoft.com/office/word/2006/wordml" xmlns:wps="http://schemas.microsoft.com/office/word/2010/wordprocessingShape" mc:Ignorable="w14 w15 wp14">
   <w:body>
+    <w:p>
+      <w:pPr>
+        <w:jc w:val="center"/>
+        <w:rPr>
+          <w:rFonts w:cs="Arial"/>
+          <w:bCs/>
+          <w:sz w:val="40"/>
+          <w:szCs w:val="40"/>
+        </w:rPr>
+      </w:pPr>
+      <w:r>
+        <w:rPr>
+          <w:rFonts w:cs="Arial"/>
+          <w:bCs/>
+          <w:sz w:val="40"/>
+          <w:szCs w:val="40"/>
+        </w:rPr>
+        <w:t xml:space="preserve">Universidad Tecnológica de La Habana </w:t>
+      </w:r>
+    </w:p>
+    <w:p>
+      <w:pPr>
+        <w:jc w:val="center"/>
+        <w:rPr>
+          <w:rFonts w:cs="Arial"/>
+          <w:bCs/>
+          <w:sz w:val="40"/>
+          <w:szCs w:val="40"/>
+        </w:rPr>
+      </w:pPr>
+      <w:r>
+        <w:rPr>
+          <w:rFonts w:cs="Arial"/>
+          <w:bCs/>
+          <w:sz w:val="40"/>
+          <w:szCs w:val="40"/>
+        </w:rPr>
+        <w:t>José Antonio Echeverría</w:t>
+      </w:r>
+    </w:p>
     <w:p>
       <w:pPr>
         <w:jc w:val="center"/>
@@ -17,67 +57,11 @@
       <w:bookmarkEnd w:id="0"/>
       <w:r>
         <w:rPr>
-          <w:rFonts w:cs="Arial"/>
-          <w:b/>
-          <w:bCs/>
-          <w:sz w:val="40"/>
-          <w:szCs w:val="40"/>
-        </w:rPr>
-        <w:t>Universidad Tecnológica de La Habana José Antonio Echeverría</w:t>
-      </w:r>
-    </w:p>
-    <w:p>
-      <w:pPr>
-        <w:jc w:val="center"/>
-        <w:rPr>
-          <w:rFonts w:cs="Arial"/>
-          <w:b/>
-          <w:bCs/>
-          <w:sz w:val="40"/>
-          <w:szCs w:val="40"/>
-        </w:rPr>
-      </w:pPr>
-      <w:r>
-        <w:rPr>
-          <w:rFonts w:cs="Arial"/>
-          <w:b/>
-          <w:bCs/>
-          <w:sz w:val="40"/>
-          <w:szCs w:val="40"/>
-        </w:rPr>
-        <w:t>Facultad de Ingeniería Informática</w:t>
-      </w:r>
-    </w:p>
-    <w:p>
-      <w:pPr>
-        <w:jc w:val="center"/>
-        <w:rPr>
-          <w:rFonts w:cs="Arial"/>
-          <w:b/>
-          <w:bCs/>
-          <w:sz w:val="40"/>
-          <w:szCs w:val="40"/>
-        </w:rPr>
-      </w:pPr>
-    </w:p>
-    <w:p>
-      <w:pPr>
-        <w:jc w:val="center"/>
-        <w:rPr>
-          <w:rFonts w:cs="Arial"/>
-          <w:b/>
-          <w:bCs/>
-          <w:sz w:val="40"/>
-          <w:szCs w:val="40"/>
-        </w:rPr>
-      </w:pPr>
-      <w:r>
-        <w:rPr>
           <w:noProof/>
           <w:lang w:eastAsia="es-ES"/>
         </w:rPr>
         <w:drawing>
-          <wp:inline distT="0" distB="0" distL="114300" distR="114300" wp14:anchorId="2781D978" wp14:editId="3B809C6C">
+          <wp:inline distT="0" distB="0" distL="114300" distR="114300" wp14:anchorId="2C2DEF75" wp14:editId="794835DD">
             <wp:extent cx="1177736" cy="916940"/>
             <wp:effectExtent l="0" t="0" r="3810" b="0"/>
             <wp:docPr id="1" name="Picture 1" descr="Bandera_Cujae"/>
@@ -133,10 +117,7 @@
           <w:szCs w:val="40"/>
         </w:rPr>
       </w:pPr>
-    </w:p>
-    <w:p>
-      <w:pPr>
-        <w:jc w:val="center"/>
+      <w:r>
         <w:rPr>
           <w:rFonts w:cs="Arial"/>
           <w:b/>
@@ -144,8 +125,12 @@
           <w:sz w:val="40"/>
           <w:szCs w:val="40"/>
         </w:rPr>
-      </w:pPr>
-      <w:r>
+        <w:t>Facultad de Ingeniería Informática</w:t>
+      </w:r>
+    </w:p>
+    <w:p>
+      <w:pPr>
+        <w:jc w:val="center"/>
         <w:rPr>
           <w:rFonts w:cs="Arial"/>
           <w:b/>
@@ -153,9 +138,11 @@
           <w:sz w:val="40"/>
           <w:szCs w:val="40"/>
         </w:rPr>
-        <w:t>Desarrollo de tecnología de monitoreo y diagnóstico i</w:t>
-      </w:r>
-      <w:r>
+      </w:pPr>
+    </w:p>
+    <w:p>
+      <w:pPr>
+        <w:jc w:val="center"/>
         <w:rPr>
           <w:rFonts w:cs="Arial"/>
           <w:b/>
@@ -163,9 +150,11 @@
           <w:sz w:val="40"/>
           <w:szCs w:val="40"/>
         </w:rPr>
-        <w:t>ndustrial</w:t>
-      </w:r>
-      <w:r>
+      </w:pPr>
+    </w:p>
+    <w:p>
+      <w:pPr>
+        <w:jc w:val="center"/>
         <w:rPr>
           <w:rFonts w:cs="Arial"/>
           <w:b/>
@@ -173,12 +162,8 @@
           <w:sz w:val="40"/>
           <w:szCs w:val="40"/>
         </w:rPr>
-        <w:t>.</w:t>
-      </w:r>
-    </w:p>
-    <w:p>
-      <w:pPr>
-        <w:jc w:val="center"/>
+      </w:pPr>
+      <w:r>
         <w:rPr>
           <w:rFonts w:cs="Arial"/>
           <w:b/>
@@ -186,71 +171,9 @@
           <w:sz w:val="40"/>
           <w:szCs w:val="40"/>
         </w:rPr>
-      </w:pPr>
-      <w:r>
-        <w:rPr>
-          <w:rFonts w:cs="Arial"/>
-          <w:b/>
-          <w:bCs/>
-          <w:i/>
-          <w:iCs/>
-          <w:sz w:val="36"/>
-          <w:szCs w:val="36"/>
-        </w:rPr>
-        <w:t xml:space="preserve">Informe de las </w:t>
-      </w:r>
-      <w:r>
-        <w:rPr>
-          <w:rFonts w:cs="Arial"/>
-          <w:b/>
-          <w:bCs/>
-          <w:i/>
-          <w:iCs/>
-          <w:sz w:val="36"/>
-          <w:szCs w:val="36"/>
-        </w:rPr>
-        <w:t>P</w:t>
-      </w:r>
-      <w:r>
-        <w:rPr>
-          <w:rFonts w:cs="Arial"/>
-          <w:b/>
-          <w:bCs/>
-          <w:i/>
-          <w:iCs/>
-          <w:sz w:val="36"/>
-          <w:szCs w:val="36"/>
-        </w:rPr>
-        <w:t xml:space="preserve">rácticas </w:t>
-      </w:r>
-      <w:r>
-        <w:rPr>
-          <w:rFonts w:cs="Arial"/>
-          <w:b/>
-          <w:bCs/>
-          <w:i/>
-          <w:iCs/>
-          <w:sz w:val="36"/>
-          <w:szCs w:val="36"/>
-        </w:rPr>
-        <w:t>P</w:t>
-      </w:r>
-      <w:r>
-        <w:rPr>
-          <w:rFonts w:cs="Arial"/>
-          <w:b/>
-          <w:bCs/>
-          <w:i/>
-          <w:iCs/>
-          <w:sz w:val="36"/>
-          <w:szCs w:val="36"/>
-        </w:rPr>
-        <w:t>rofesionales 1</w:t>
-      </w:r>
-    </w:p>
-    <w:p>
-      <w:pPr>
-        <w:jc w:val="center"/>
+        <w:t>Desarrollo de tecnología de monitoreo y diagnóstico i</w:t>
+      </w:r>
+      <w:r>
         <w:rPr>
           <w:rFonts w:cs="Arial"/>
           <w:b/>
@@ -258,10 +181,9 @@
           <w:sz w:val="40"/>
           <w:szCs w:val="40"/>
         </w:rPr>
-      </w:pPr>
-    </w:p>
-    <w:p>
-      <w:pPr>
+        <w:t>ndustrial</w:t>
+      </w:r>
+      <w:r>
         <w:rPr>
           <w:rFonts w:cs="Arial"/>
           <w:b/>
@@ -269,10 +191,73 @@
           <w:sz w:val="40"/>
           <w:szCs w:val="40"/>
         </w:rPr>
-      </w:pPr>
-    </w:p>
-    <w:p>
-      <w:pPr>
+        <w:t>.</w:t>
+      </w:r>
+    </w:p>
+    <w:p>
+      <w:pPr>
+        <w:jc w:val="center"/>
+        <w:rPr>
+          <w:rFonts w:cs="Arial"/>
+          <w:bCs/>
+          <w:sz w:val="40"/>
+          <w:szCs w:val="40"/>
+        </w:rPr>
+      </w:pPr>
+      <w:r>
+        <w:rPr>
+          <w:rFonts w:cs="Arial"/>
+          <w:bCs/>
+          <w:iCs/>
+          <w:sz w:val="36"/>
+          <w:szCs w:val="36"/>
+        </w:rPr>
+        <w:t xml:space="preserve">Informe de las </w:t>
+      </w:r>
+      <w:r>
+        <w:rPr>
+          <w:rFonts w:cs="Arial"/>
+          <w:bCs/>
+          <w:iCs/>
+          <w:sz w:val="36"/>
+          <w:szCs w:val="36"/>
+        </w:rPr>
+        <w:t>P</w:t>
+      </w:r>
+      <w:r>
+        <w:rPr>
+          <w:rFonts w:cs="Arial"/>
+          <w:bCs/>
+          <w:iCs/>
+          <w:sz w:val="36"/>
+          <w:szCs w:val="36"/>
+        </w:rPr>
+        <w:t xml:space="preserve">rácticas </w:t>
+      </w:r>
+      <w:r>
+        <w:rPr>
+          <w:rFonts w:cs="Arial"/>
+          <w:bCs/>
+          <w:iCs/>
+          <w:sz w:val="36"/>
+          <w:szCs w:val="36"/>
+        </w:rPr>
+        <w:t>P</w:t>
+      </w:r>
+      <w:r>
+        <w:rPr>
+          <w:rFonts w:cs="Arial"/>
+          <w:bCs/>
+          <w:iCs/>
+          <w:sz w:val="36"/>
+          <w:szCs w:val="36"/>
+        </w:rPr>
+        <w:t>rofesionales 1</w:t>
+      </w:r>
+    </w:p>
+    <w:p>
+      <w:pPr>
+        <w:jc w:val="center"/>
         <w:rPr>
           <w:rFonts w:cs="Arial"/>
           <w:b/>
@@ -281,7 +266,9 @@
           <w:szCs w:val="40"/>
         </w:rPr>
       </w:pPr>
-      <w:r>
+    </w:p>
+    <w:p>
+      <w:pPr>
         <w:rPr>
           <w:rFonts w:cs="Arial"/>
           <w:b/>
@@ -289,9 +276,10 @@
           <w:sz w:val="40"/>
           <w:szCs w:val="40"/>
         </w:rPr>
-        <w:t>Autor</w:t>
-      </w:r>
-      <w:r>
+      </w:pPr>
+    </w:p>
+    <w:p>
+      <w:pPr>
         <w:rPr>
           <w:rFonts w:cs="Arial"/>
           <w:b/>
@@ -299,11 +287,8 @@
           <w:sz w:val="40"/>
           <w:szCs w:val="40"/>
         </w:rPr>
-        <w:t>: César Fernández García</w:t>
-      </w:r>
-    </w:p>
-    <w:p>
-      <w:pPr>
+      </w:pPr>
+      <w:r>
         <w:rPr>
           <w:rFonts w:cs="Arial"/>
           <w:b/>
@@ -311,7 +296,8 @@
           <w:sz w:val="40"/>
           <w:szCs w:val="40"/>
         </w:rPr>
-      </w:pPr>
+        <w:t xml:space="preserve">   </w:t>
+      </w:r>
       <w:r>
         <w:rPr>
           <w:rFonts w:cs="Arial"/>
@@ -320,7 +306,7 @@
           <w:sz w:val="40"/>
           <w:szCs w:val="40"/>
         </w:rPr>
-        <w:t>Tutor</w:t>
+        <w:t>Autor</w:t>
       </w:r>
       <w:r>
         <w:rPr>
@@ -330,8 +316,27 @@
           <w:sz w:val="40"/>
           <w:szCs w:val="40"/>
         </w:rPr>
-        <w:t>es</w:t>
-      </w:r>
+        <w:t xml:space="preserve">: </w:t>
+      </w:r>
+      <w:r>
+        <w:rPr>
+          <w:rFonts w:cs="Arial"/>
+          <w:bCs/>
+          <w:sz w:val="40"/>
+          <w:szCs w:val="40"/>
+        </w:rPr>
+        <w:t>César Fernández García</w:t>
+      </w:r>
+    </w:p>
+    <w:p>
+      <w:pPr>
+        <w:rPr>
+          <w:rFonts w:cs="Arial"/>
+          <w:bCs/>
+          <w:sz w:val="40"/>
+          <w:szCs w:val="40"/>
+        </w:rPr>
+      </w:pPr>
       <w:r>
         <w:rPr>
           <w:rFonts w:cs="Arial"/>
@@ -340,7 +345,7 @@
           <w:sz w:val="40"/>
           <w:szCs w:val="40"/>
         </w:rPr>
-        <w:t xml:space="preserve">: Dr. C. </w:t>
+        <w:t>Tutor</w:t>
       </w:r>
       <w:r>
         <w:rPr>
@@ -350,7 +355,7 @@
           <w:sz w:val="40"/>
           <w:szCs w:val="40"/>
         </w:rPr>
-        <w:t>J</w:t>
+        <w:t>es</w:t>
       </w:r>
       <w:r>
         <w:rPr>
@@ -360,6 +365,33 @@
           <w:sz w:val="40"/>
           <w:szCs w:val="40"/>
         </w:rPr>
+        <w:t xml:space="preserve">: </w:t>
+      </w:r>
+      <w:r>
+        <w:rPr>
+          <w:rFonts w:cs="Arial"/>
+          <w:bCs/>
+          <w:sz w:val="40"/>
+          <w:szCs w:val="40"/>
+        </w:rPr>
+        <w:t xml:space="preserve">Dr. C. </w:t>
+      </w:r>
+      <w:r>
+        <w:rPr>
+          <w:rFonts w:cs="Arial"/>
+          <w:bCs/>
+          <w:sz w:val="40"/>
+          <w:szCs w:val="40"/>
+        </w:rPr>
+        <w:t>J</w:t>
+      </w:r>
+      <w:r>
+        <w:rPr>
+          <w:rFonts w:cs="Arial"/>
+          <w:bCs/>
+          <w:sz w:val="40"/>
+          <w:szCs w:val="40"/>
+        </w:rPr>
         <w:t>uan C. Sepúlveda Peña</w:t>
       </w:r>
     </w:p>
@@ -376,17 +408,12 @@
       </w:pPr>
       <w:r>
         <w:rPr>
-          <w:rFonts w:cs="Arial"/>
-          <w:b/>
-          <w:bCs/>
           <w:sz w:val="40"/>
-          <w:szCs w:val="40"/>
         </w:rPr>
         <w:t xml:space="preserve">   </w:t>
       </w:r>
       <w:r>
         <w:rPr>
-          <w:b/>
           <w:sz w:val="40"/>
         </w:rPr>
         <w:t>Ing. Juan Alejandro Baster Jiménez</w:t>
@@ -485,8 +512,6 @@
         </w:rPr>
         <w:t>.</w:t>
       </w:r>
-      <w:bookmarkStart w:id="1" w:name="_GoBack"/>
-      <w:bookmarkEnd w:id="1"/>
     </w:p>
     <w:p>
       <w:pPr>
@@ -1491,7 +1516,7 @@
             </w:rPr>
             <w:fldChar w:fldCharType="separate"/>
           </w:r>
-          <w:hyperlink w:anchor="_Toc140414800" w:history="1">
+          <w:hyperlink w:anchor="_Toc140444337" w:history="1">
             <w:r>
               <w:rPr>
                 <w:rStyle w:val="Hipervnculo"/>
@@ -1518,7 +1543,7 @@
                 <w:noProof/>
                 <w:webHidden/>
               </w:rPr>
-              <w:instrText xml:space="preserve"> PAGEREF _Toc140414800 \h </w:instrText>
+              <w:instrText xml:space="preserve"> PAGEREF _Toc140444337 \h </w:instrText>
             </w:r>
             <w:r>
               <w:rPr>
@@ -1562,7 +1587,7 @@
               <w:lang w:eastAsia="es-ES"/>
             </w:rPr>
           </w:pPr>
-          <w:hyperlink w:anchor="_Toc140414801" w:history="1">
+          <w:hyperlink w:anchor="_Toc140444338" w:history="1">
             <w:r>
               <w:rPr>
                 <w:rStyle w:val="Hipervnculo"/>
@@ -1589,7 +1614,7 @@
                 <w:noProof/>
                 <w:webHidden/>
               </w:rPr>
-              <w:instrText xml:space="preserve"> PAGEREF _Toc140414801 \h </w:instrText>
+              <w:instrText xml:space="preserve"> PAGEREF _Toc140444338 \h </w:instrText>
             </w:r>
             <w:r>
               <w:rPr>
@@ -1633,7 +1658,7 @@
               <w:lang w:eastAsia="es-ES"/>
             </w:rPr>
           </w:pPr>
-          <w:hyperlink w:anchor="_Toc140414802" w:history="1">
+          <w:hyperlink w:anchor="_Toc140444339" w:history="1">
             <w:r>
               <w:rPr>
                 <w:rStyle w:val="Hipervnculo"/>
@@ -1660,7 +1685,7 @@
                 <w:noProof/>
                 <w:webHidden/>
               </w:rPr>
-              <w:instrText xml:space="preserve"> PAGEREF _Toc140414802 \h </w:instrText>
+              <w:instrText xml:space="preserve"> PAGEREF _Toc140444339 \h </w:instrText>
             </w:r>
             <w:r>
               <w:rPr>
@@ -1704,7 +1729,7 @@
               <w:lang w:eastAsia="es-ES"/>
             </w:rPr>
           </w:pPr>
-          <w:hyperlink w:anchor="_Toc140414803" w:history="1">
+          <w:hyperlink w:anchor="_Toc140444340" w:history="1">
             <w:r>
               <w:rPr>
                 <w:rStyle w:val="Hipervnculo"/>
@@ -1731,7 +1756,7 @@
                 <w:noProof/>
                 <w:webHidden/>
               </w:rPr>
-              <w:instrText xml:space="preserve"> PAGEREF _Toc140414803 \h </w:instrText>
+              <w:instrText xml:space="preserve"> PAGEREF _Toc140444340 \h </w:instrText>
             </w:r>
             <w:r>
               <w:rPr>
@@ -1775,7 +1800,7 @@
               <w:lang w:eastAsia="es-ES"/>
             </w:rPr>
           </w:pPr>
-          <w:hyperlink w:anchor="_Toc140414804" w:history="1">
+          <w:hyperlink w:anchor="_Toc140444341" w:history="1">
             <w:r>
               <w:rPr>
                 <w:rStyle w:val="Hipervnculo"/>
@@ -1802,7 +1827,7 @@
                 <w:noProof/>
                 <w:webHidden/>
               </w:rPr>
-              <w:instrText xml:space="preserve"> PAGEREF _Toc140414804 \h </w:instrText>
+              <w:instrText xml:space="preserve"> PAGEREF _Toc140444341 \h </w:instrText>
             </w:r>
             <w:r>
               <w:rPr>
@@ -1846,7 +1871,7 @@
               <w:lang w:eastAsia="es-ES"/>
             </w:rPr>
           </w:pPr>
-          <w:hyperlink w:anchor="_Toc140414805" w:history="1">
+          <w:hyperlink w:anchor="_Toc140444342" w:history="1">
             <w:r>
               <w:rPr>
                 <w:rStyle w:val="Hipervnculo"/>
@@ -1873,7 +1898,7 @@
                 <w:noProof/>
                 <w:webHidden/>
               </w:rPr>
-              <w:instrText xml:space="preserve"> PAGEREF _Toc140414805 \h </w:instrText>
+              <w:instrText xml:space="preserve"> PAGEREF _Toc140444342 \h </w:instrText>
             </w:r>
             <w:r>
               <w:rPr>
@@ -1917,7 +1942,7 @@
               <w:lang w:eastAsia="es-ES"/>
             </w:rPr>
           </w:pPr>
-          <w:hyperlink w:anchor="_Toc140414806" w:history="1">
+          <w:hyperlink w:anchor="_Toc140444343" w:history="1">
             <w:r>
               <w:rPr>
                 <w:rStyle w:val="Hipervnculo"/>
@@ -1944,7 +1969,7 @@
                 <w:noProof/>
                 <w:webHidden/>
               </w:rPr>
-              <w:instrText xml:space="preserve"> PAGEREF _Toc140414806 \h </w:instrText>
+              <w:instrText xml:space="preserve"> PAGEREF _Toc140444343 \h </w:instrText>
             </w:r>
             <w:r>
               <w:rPr>
@@ -1988,7 +2013,7 @@
               <w:lang w:eastAsia="es-ES"/>
             </w:rPr>
           </w:pPr>
-          <w:hyperlink w:anchor="_Toc140414807" w:history="1">
+          <w:hyperlink w:anchor="_Toc140444344" w:history="1">
             <w:r>
               <w:rPr>
                 <w:rStyle w:val="Hipervnculo"/>
@@ -2015,7 +2040,7 @@
                 <w:noProof/>
                 <w:webHidden/>
               </w:rPr>
-              <w:instrText xml:space="preserve"> PAGEREF _Toc140414807 \h </w:instrText>
+              <w:instrText xml:space="preserve"> PAGEREF _Toc140444344 \h </w:instrText>
             </w:r>
             <w:r>
               <w:rPr>
@@ -2059,7 +2084,7 @@
               <w:lang w:eastAsia="es-ES"/>
             </w:rPr>
           </w:pPr>
-          <w:hyperlink w:anchor="_Toc140414808" w:history="1">
+          <w:hyperlink w:anchor="_Toc140444345" w:history="1">
             <w:r>
               <w:rPr>
                 <w:rStyle w:val="Hipervnculo"/>
@@ -2086,7 +2111,7 @@
                 <w:noProof/>
                 <w:webHidden/>
               </w:rPr>
-              <w:instrText xml:space="preserve"> PAGEREF _Toc140414808 \h </w:instrText>
+              <w:instrText xml:space="preserve"> PAGEREF _Toc140444345 \h </w:instrText>
             </w:r>
             <w:r>
               <w:rPr>
@@ -2130,7 +2155,7 @@
               <w:lang w:eastAsia="es-ES"/>
             </w:rPr>
           </w:pPr>
-          <w:hyperlink w:anchor="_Toc140414809" w:history="1">
+          <w:hyperlink w:anchor="_Toc140444346" w:history="1">
             <w:r>
               <w:rPr>
                 <w:rStyle w:val="Hipervnculo"/>
@@ -2157,7 +2182,7 @@
                 <w:noProof/>
                 <w:webHidden/>
               </w:rPr>
-              <w:instrText xml:space="preserve"> PAGEREF _Toc140414809 \h </w:instrText>
+              <w:instrText xml:space="preserve"> PAGEREF _Toc140444346 \h </w:instrText>
             </w:r>
             <w:r>
               <w:rPr>
@@ -2201,7 +2226,7 @@
               <w:lang w:eastAsia="es-ES"/>
             </w:rPr>
           </w:pPr>
-          <w:hyperlink w:anchor="_Toc140414810" w:history="1">
+          <w:hyperlink w:anchor="_Toc140444347" w:history="1">
             <w:r>
               <w:rPr>
                 <w:rStyle w:val="Hipervnculo"/>
@@ -2228,7 +2253,7 @@
                 <w:noProof/>
                 <w:webHidden/>
               </w:rPr>
-              <w:instrText xml:space="preserve"> PAGEREF _Toc140414810 \h </w:instrText>
+              <w:instrText xml:space="preserve"> PAGEREF _Toc140444347 \h </w:instrText>
             </w:r>
             <w:r>
               <w:rPr>
@@ -2272,7 +2297,7 @@
               <w:lang w:eastAsia="es-ES"/>
             </w:rPr>
           </w:pPr>
-          <w:hyperlink w:anchor="_Toc140414811" w:history="1">
+          <w:hyperlink w:anchor="_Toc140444348" w:history="1">
             <w:r>
               <w:rPr>
                 <w:rStyle w:val="Hipervnculo"/>
@@ -2299,7 +2324,7 @@
                 <w:noProof/>
                 <w:webHidden/>
               </w:rPr>
-              <w:instrText xml:space="preserve"> PAGEREF _Toc140414811 \h </w:instrText>
+              <w:instrText xml:space="preserve"> PAGEREF _Toc140444348 \h </w:instrText>
             </w:r>
             <w:r>
               <w:rPr>
@@ -2343,7 +2368,7 @@
               <w:lang w:eastAsia="es-ES"/>
             </w:rPr>
           </w:pPr>
-          <w:hyperlink w:anchor="_Toc140414812" w:history="1">
+          <w:hyperlink w:anchor="_Toc140444349" w:history="1">
             <w:r>
               <w:rPr>
                 <w:rStyle w:val="Hipervnculo"/>
@@ -2370,7 +2395,7 @@
                 <w:noProof/>
                 <w:webHidden/>
               </w:rPr>
-              <w:instrText xml:space="preserve"> PAGEREF _Toc140414812 \h </w:instrText>
+              <w:instrText xml:space="preserve"> PAGEREF _Toc140444349 \h </w:instrText>
             </w:r>
             <w:r>
               <w:rPr>
@@ -2414,7 +2439,7 @@
               <w:lang w:eastAsia="es-ES"/>
             </w:rPr>
           </w:pPr>
-          <w:hyperlink w:anchor="_Toc140414813" w:history="1">
+          <w:hyperlink w:anchor="_Toc140444350" w:history="1">
             <w:r>
               <w:rPr>
                 <w:rStyle w:val="Hipervnculo"/>
@@ -2441,7 +2466,7 @@
                 <w:noProof/>
                 <w:webHidden/>
               </w:rPr>
-              <w:instrText xml:space="preserve"> PAGEREF _Toc140414813 \h </w:instrText>
+              <w:instrText xml:space="preserve"> PAGEREF _Toc140444350 \h </w:instrText>
             </w:r>
             <w:r>
               <w:rPr>
@@ -2485,7 +2510,7 @@
               <w:lang w:eastAsia="es-ES"/>
             </w:rPr>
           </w:pPr>
-          <w:hyperlink w:anchor="_Toc140414814" w:history="1">
+          <w:hyperlink w:anchor="_Toc140444351" w:history="1">
             <w:r>
               <w:rPr>
                 <w:rStyle w:val="Hipervnculo"/>
@@ -2512,7 +2537,7 @@
                 <w:noProof/>
                 <w:webHidden/>
               </w:rPr>
-              <w:instrText xml:space="preserve"> PAGEREF _Toc140414814 \h </w:instrText>
+              <w:instrText xml:space="preserve"> PAGEREF _Toc140444351 \h </w:instrText>
             </w:r>
             <w:r>
               <w:rPr>
@@ -2556,7 +2581,7 @@
               <w:lang w:eastAsia="es-ES"/>
             </w:rPr>
           </w:pPr>
-          <w:hyperlink w:anchor="_Toc140414815" w:history="1">
+          <w:hyperlink w:anchor="_Toc140444352" w:history="1">
             <w:r>
               <w:rPr>
                 <w:rStyle w:val="Hipervnculo"/>
@@ -2583,7 +2608,7 @@
                 <w:noProof/>
                 <w:webHidden/>
               </w:rPr>
-              <w:instrText xml:space="preserve"> PAGEREF _Toc140414815 \h </w:instrText>
+              <w:instrText xml:space="preserve"> PAGEREF _Toc140444352 \h </w:instrText>
             </w:r>
             <w:r>
               <w:rPr>
@@ -2627,7 +2652,7 @@
               <w:lang w:eastAsia="es-ES"/>
             </w:rPr>
           </w:pPr>
-          <w:hyperlink w:anchor="_Toc140414816" w:history="1">
+          <w:hyperlink w:anchor="_Toc140444353" w:history="1">
             <w:r>
               <w:rPr>
                 <w:rStyle w:val="Hipervnculo"/>
@@ -2654,7 +2679,7 @@
                 <w:noProof/>
                 <w:webHidden/>
               </w:rPr>
-              <w:instrText xml:space="preserve"> PAGEREF _Toc140414816 \h </w:instrText>
+              <w:instrText xml:space="preserve"> PAGEREF _Toc140444353 \h </w:instrText>
             </w:r>
             <w:r>
               <w:rPr>
@@ -2698,7 +2723,7 @@
               <w:lang w:eastAsia="es-ES"/>
             </w:rPr>
           </w:pPr>
-          <w:hyperlink w:anchor="_Toc140414817" w:history="1">
+          <w:hyperlink w:anchor="_Toc140444354" w:history="1">
             <w:r>
               <w:rPr>
                 <w:rStyle w:val="Hipervnculo"/>
@@ -2725,7 +2750,7 @@
                 <w:noProof/>
                 <w:webHidden/>
               </w:rPr>
-              <w:instrText xml:space="preserve"> PAGEREF _Toc140414817 \h </w:instrText>
+              <w:instrText xml:space="preserve"> PAGEREF _Toc140444354 \h </w:instrText>
             </w:r>
             <w:r>
               <w:rPr>
@@ -2769,7 +2794,7 @@
               <w:lang w:eastAsia="es-ES"/>
             </w:rPr>
           </w:pPr>
-          <w:hyperlink w:anchor="_Toc140414818" w:history="1">
+          <w:hyperlink w:anchor="_Toc140444355" w:history="1">
             <w:r>
               <w:rPr>
                 <w:rStyle w:val="Hipervnculo"/>
@@ -2796,7 +2821,7 @@
                 <w:noProof/>
                 <w:webHidden/>
               </w:rPr>
-              <w:instrText xml:space="preserve"> PAGEREF _Toc140414818 \h </w:instrText>
+              <w:instrText xml:space="preserve"> PAGEREF _Toc140444355 \h </w:instrText>
             </w:r>
             <w:r>
               <w:rPr>
@@ -2840,7 +2865,7 @@
               <w:lang w:eastAsia="es-ES"/>
             </w:rPr>
           </w:pPr>
-          <w:hyperlink w:anchor="_Toc140414819" w:history="1">
+          <w:hyperlink w:anchor="_Toc140444356" w:history="1">
             <w:r>
               <w:rPr>
                 <w:rStyle w:val="Hipervnculo"/>
@@ -2867,7 +2892,7 @@
                 <w:noProof/>
                 <w:webHidden/>
               </w:rPr>
-              <w:instrText xml:space="preserve"> PAGEREF _Toc140414819 \h </w:instrText>
+              <w:instrText xml:space="preserve"> PAGEREF _Toc140444356 \h </w:instrText>
             </w:r>
             <w:r>
               <w:rPr>
@@ -2911,7 +2936,7 @@
               <w:lang w:eastAsia="es-ES"/>
             </w:rPr>
           </w:pPr>
-          <w:hyperlink w:anchor="_Toc140414820" w:history="1">
+          <w:hyperlink w:anchor="_Toc140444357" w:history="1">
             <w:r>
               <w:rPr>
                 <w:rStyle w:val="Hipervnculo"/>
@@ -2938,7 +2963,7 @@
                 <w:noProof/>
                 <w:webHidden/>
               </w:rPr>
-              <w:instrText xml:space="preserve"> PAGEREF _Toc140414820 \h </w:instrText>
+              <w:instrText xml:space="preserve"> PAGEREF _Toc140444357 \h </w:instrText>
             </w:r>
             <w:r>
               <w:rPr>
@@ -2982,7 +3007,7 @@
               <w:lang w:eastAsia="es-ES"/>
             </w:rPr>
           </w:pPr>
-          <w:hyperlink w:anchor="_Toc140414821" w:history="1">
+          <w:hyperlink w:anchor="_Toc140444358" w:history="1">
             <w:r>
               <w:rPr>
                 <w:rStyle w:val="Hipervnculo"/>
@@ -3009,7 +3034,7 @@
                 <w:noProof/>
                 <w:webHidden/>
               </w:rPr>
-              <w:instrText xml:space="preserve"> PAGEREF _Toc140414821 \h </w:instrText>
+              <w:instrText xml:space="preserve"> PAGEREF _Toc140444358 \h </w:instrText>
             </w:r>
             <w:r>
               <w:rPr>
@@ -3053,7 +3078,7 @@
               <w:lang w:eastAsia="es-ES"/>
             </w:rPr>
           </w:pPr>
-          <w:hyperlink w:anchor="_Toc140414822" w:history="1">
+          <w:hyperlink w:anchor="_Toc140444359" w:history="1">
             <w:r>
               <w:rPr>
                 <w:rStyle w:val="Hipervnculo"/>
@@ -3080,7 +3105,7 @@
                 <w:noProof/>
                 <w:webHidden/>
               </w:rPr>
-              <w:instrText xml:space="preserve"> PAGEREF _Toc140414822 \h </w:instrText>
+              <w:instrText xml:space="preserve"> PAGEREF _Toc140444359 \h </w:instrText>
             </w:r>
             <w:r>
               <w:rPr>
@@ -3124,7 +3149,7 @@
               <w:lang w:eastAsia="es-ES"/>
             </w:rPr>
           </w:pPr>
-          <w:hyperlink w:anchor="_Toc140414823" w:history="1">
+          <w:hyperlink w:anchor="_Toc140444360" w:history="1">
             <w:r>
               <w:rPr>
                 <w:rStyle w:val="Hipervnculo"/>
@@ -3151,7 +3176,7 @@
                 <w:noProof/>
                 <w:webHidden/>
               </w:rPr>
-              <w:instrText xml:space="preserve"> PAGEREF _Toc140414823 \h </w:instrText>
+              <w:instrText xml:space="preserve"> PAGEREF _Toc140444360 \h </w:instrText>
             </w:r>
             <w:r>
               <w:rPr>
@@ -3195,7 +3220,7 @@
               <w:lang w:eastAsia="es-ES"/>
             </w:rPr>
           </w:pPr>
-          <w:hyperlink w:anchor="_Toc140414824" w:history="1">
+          <w:hyperlink w:anchor="_Toc140444361" w:history="1">
             <w:r>
               <w:rPr>
                 <w:rStyle w:val="Hipervnculo"/>
@@ -3222,7 +3247,7 @@
                 <w:noProof/>
                 <w:webHidden/>
               </w:rPr>
-              <w:instrText xml:space="preserve"> PAGEREF _Toc140414824 \h </w:instrText>
+              <w:instrText xml:space="preserve"> PAGEREF _Toc140444361 \h </w:instrText>
             </w:r>
             <w:r>
               <w:rPr>
@@ -3266,7 +3291,7 @@
               <w:lang w:eastAsia="es-ES"/>
             </w:rPr>
           </w:pPr>
-          <w:hyperlink w:anchor="_Toc140414825" w:history="1">
+          <w:hyperlink w:anchor="_Toc140444362" w:history="1">
             <w:r>
               <w:rPr>
                 <w:rStyle w:val="Hipervnculo"/>
@@ -3325,7 +3350,7 @@
                 <w:noProof/>
                 <w:webHidden/>
               </w:rPr>
-              <w:instrText xml:space="preserve"> PAGEREF _Toc140414825 \h </w:instrText>
+              <w:instrText xml:space="preserve"> PAGEREF _Toc140444362 \h </w:instrText>
             </w:r>
             <w:r>
               <w:rPr>
@@ -3369,7 +3394,7 @@
               <w:lang w:eastAsia="es-ES"/>
             </w:rPr>
           </w:pPr>
-          <w:hyperlink w:anchor="_Toc140414826" w:history="1">
+          <w:hyperlink w:anchor="_Toc140444363" w:history="1">
             <w:r>
               <w:rPr>
                 <w:rStyle w:val="Hipervnculo"/>
@@ -3428,7 +3453,7 @@
                 <w:noProof/>
                 <w:webHidden/>
               </w:rPr>
-              <w:instrText xml:space="preserve"> PAGEREF _Toc140414826 \h </w:instrText>
+              <w:instrText xml:space="preserve"> PAGEREF _Toc140444363 \h </w:instrText>
             </w:r>
             <w:r>
               <w:rPr>
@@ -3472,7 +3497,7 @@
               <w:lang w:eastAsia="es-ES"/>
             </w:rPr>
           </w:pPr>
-          <w:hyperlink w:anchor="_Toc140414827" w:history="1">
+          <w:hyperlink w:anchor="_Toc140444364" w:history="1">
             <w:r>
               <w:rPr>
                 <w:rStyle w:val="Hipervnculo"/>
@@ -3508,7 +3533,7 @@
                 <w:noProof/>
                 <w:webHidden/>
               </w:rPr>
-              <w:instrText xml:space="preserve"> PAGEREF _Toc140414827 \h </w:instrText>
+              <w:instrText xml:space="preserve"> PAGEREF _Toc140444364 \h </w:instrText>
             </w:r>
             <w:r>
               <w:rPr>
@@ -3552,7 +3577,7 @@
               <w:lang w:eastAsia="es-ES"/>
             </w:rPr>
           </w:pPr>
-          <w:hyperlink w:anchor="_Toc140414828" w:history="1">
+          <w:hyperlink w:anchor="_Toc140444365" w:history="1">
             <w:r>
               <w:rPr>
                 <w:rStyle w:val="Hipervnculo"/>
@@ -3604,7 +3629,7 @@
                 <w:noProof/>
                 <w:webHidden/>
               </w:rPr>
-              <w:instrText xml:space="preserve"> PAGEREF _Toc140414828 \h </w:instrText>
+              <w:instrText xml:space="preserve"> PAGEREF _Toc140444365 \h </w:instrText>
             </w:r>
             <w:r>
               <w:rPr>
@@ -3648,7 +3673,7 @@
               <w:lang w:eastAsia="es-ES"/>
             </w:rPr>
           </w:pPr>
-          <w:hyperlink w:anchor="_Toc140414829" w:history="1">
+          <w:hyperlink w:anchor="_Toc140444366" w:history="1">
             <w:r>
               <w:rPr>
                 <w:rStyle w:val="Hipervnculo"/>
@@ -3715,7 +3740,7 @@
                 <w:noProof/>
                 <w:webHidden/>
               </w:rPr>
-              <w:instrText xml:space="preserve"> PAGEREF _Toc140414829 \h </w:instrText>
+              <w:instrText xml:space="preserve"> PAGEREF _Toc140444366 \h </w:instrText>
             </w:r>
             <w:r>
               <w:rPr>
@@ -3759,7 +3784,7 @@
               <w:lang w:eastAsia="es-ES"/>
             </w:rPr>
           </w:pPr>
-          <w:hyperlink w:anchor="_Toc140414830" w:history="1">
+          <w:hyperlink w:anchor="_Toc140444367" w:history="1">
             <w:r>
               <w:rPr>
                 <w:rStyle w:val="Hipervnculo"/>
@@ -3810,7 +3835,7 @@
                 <w:noProof/>
                 <w:webHidden/>
               </w:rPr>
-              <w:instrText xml:space="preserve"> PAGEREF _Toc140414830 \h </w:instrText>
+              <w:instrText xml:space="preserve"> PAGEREF _Toc140444367 \h </w:instrText>
             </w:r>
             <w:r>
               <w:rPr>
@@ -3854,7 +3879,7 @@
               <w:lang w:eastAsia="es-ES"/>
             </w:rPr>
           </w:pPr>
-          <w:hyperlink w:anchor="_Toc140414831" w:history="1">
+          <w:hyperlink w:anchor="_Toc140444368" w:history="1">
             <w:r>
               <w:rPr>
                 <w:rStyle w:val="Hipervnculo"/>
@@ -3881,7 +3906,7 @@
                 <w:noProof/>
                 <w:webHidden/>
               </w:rPr>
-              <w:instrText xml:space="preserve"> PAGEREF _Toc140414831 \h </w:instrText>
+              <w:instrText xml:space="preserve"> PAGEREF _Toc140444368 \h </w:instrText>
             </w:r>
             <w:r>
               <w:rPr>
@@ -3925,7 +3950,7 @@
               <w:lang w:eastAsia="es-ES"/>
             </w:rPr>
           </w:pPr>
-          <w:hyperlink w:anchor="_Toc140414832" w:history="1">
+          <w:hyperlink w:anchor="_Toc140444369" w:history="1">
             <w:r>
               <w:rPr>
                 <w:rStyle w:val="Hipervnculo"/>
@@ -3952,7 +3977,7 @@
                 <w:noProof/>
                 <w:webHidden/>
               </w:rPr>
-              <w:instrText xml:space="preserve"> PAGEREF _Toc140414832 \h </w:instrText>
+              <w:instrText xml:space="preserve"> PAGEREF _Toc140444369 \h </w:instrText>
             </w:r>
             <w:r>
               <w:rPr>
@@ -3996,7 +4021,7 @@
               <w:lang w:eastAsia="es-ES"/>
             </w:rPr>
           </w:pPr>
-          <w:hyperlink w:anchor="_Toc140414833" w:history="1">
+          <w:hyperlink w:anchor="_Toc140444370" w:history="1">
             <w:r>
               <w:rPr>
                 <w:rStyle w:val="Hipervnculo"/>
@@ -4023,7 +4048,7 @@
                 <w:noProof/>
                 <w:webHidden/>
               </w:rPr>
-              <w:instrText xml:space="preserve"> PAGEREF _Toc140414833 \h </w:instrText>
+              <w:instrText xml:space="preserve"> PAGEREF _Toc140444370 \h </w:instrText>
             </w:r>
             <w:r>
               <w:rPr>
@@ -4067,7 +4092,7 @@
               <w:lang w:eastAsia="es-ES"/>
             </w:rPr>
           </w:pPr>
-          <w:hyperlink w:anchor="_Toc140414834" w:history="1">
+          <w:hyperlink w:anchor="_Toc140444371" w:history="1">
             <w:r>
               <w:rPr>
                 <w:rStyle w:val="Hipervnculo"/>
@@ -4094,7 +4119,7 @@
                 <w:noProof/>
                 <w:webHidden/>
               </w:rPr>
-              <w:instrText xml:space="preserve"> PAGEREF _Toc140414834 \h </w:instrText>
+              <w:instrText xml:space="preserve"> PAGEREF _Toc140444371 \h </w:instrText>
             </w:r>
             <w:r>
               <w:rPr>
@@ -4138,7 +4163,7 @@
               <w:lang w:eastAsia="es-ES"/>
             </w:rPr>
           </w:pPr>
-          <w:hyperlink w:anchor="_Toc140414835" w:history="1">
+          <w:hyperlink w:anchor="_Toc140444372" w:history="1">
             <w:r>
               <w:rPr>
                 <w:rStyle w:val="Hipervnculo"/>
@@ -4165,7 +4190,7 @@
                 <w:noProof/>
                 <w:webHidden/>
               </w:rPr>
-              <w:instrText xml:space="preserve"> PAGEREF _Toc140414835 \h </w:instrText>
+              <w:instrText xml:space="preserve"> PAGEREF _Toc140444372 \h </w:instrText>
             </w:r>
             <w:r>
               <w:rPr>
@@ -4247,12 +4272,12 @@
       <w:pPr>
         <w:pStyle w:val="Ttulo1"/>
       </w:pPr>
-      <w:bookmarkStart w:id="2" w:name="_Toc140414800"/>
+      <w:bookmarkStart w:id="1" w:name="_Toc140444337"/>
       <w:r>
         <w:lastRenderedPageBreak/>
         <w:t>Introducción</w:t>
       </w:r>
-      <w:bookmarkEnd w:id="2"/>
+      <w:bookmarkEnd w:id="1"/>
     </w:p>
     <w:p>
       <w:r>
@@ -5083,14 +5108,7 @@
           <w:rFonts w:cs="Arial"/>
           <w:szCs w:val="24"/>
         </w:rPr>
-        <w:t>blanca y negra, además de</w:t>
-      </w:r>
-      <w:r>
-        <w:rPr>
-          <w:rFonts w:cs="Arial"/>
-          <w:szCs w:val="24"/>
-        </w:rPr>
-        <w:t xml:space="preserve"> pruebas usabilidad</w:t>
+        <w:t>negra</w:t>
       </w:r>
       <w:r>
         <w:rPr>
@@ -5288,7 +5306,7 @@
       <w:pPr>
         <w:pStyle w:val="Ttulo1"/>
       </w:pPr>
-      <w:bookmarkStart w:id="3" w:name="_Toc140414801"/>
+      <w:bookmarkStart w:id="2" w:name="_Toc140444338"/>
       <w:r>
         <w:lastRenderedPageBreak/>
         <w:t>Capítulo 1: Fundamentación</w:t>
@@ -5302,61 +5320,61 @@
       <w:r>
         <w:t>.</w:t>
       </w:r>
+      <w:bookmarkEnd w:id="2"/>
+    </w:p>
+    <w:p>
+      <w:r>
+        <w:t>En este capítulo se presentan los principios teóricos fundamentales para comprender adecuadamente el trabajo realizado. Se abordan temas relacionados con el estado del arte de las aplicaciones para el monitoreo de máquinas industriales y el análisis de vibraciones en procesos industriales, específicamente en máquinas con ejes rotatorios. Además, se explican conceptos como el monitoreo y los sistemas de</w:t>
+      </w:r>
+      <w:r>
+        <w:t xml:space="preserve"> monitoreo</w:t>
+      </w:r>
+      <w:r>
+        <w:t>. También s</w:t>
+      </w:r>
+      <w:r>
+        <w:t>e discute</w:t>
+      </w:r>
+      <w:r>
+        <w:t xml:space="preserve"> la Transformada Rápida de Fourier (FFT) y el mantenimiento predictivo.</w:t>
+      </w:r>
+      <w:r>
+        <w:t xml:space="preserve"> </w:t>
+      </w:r>
+      <w:r>
+        <w:t xml:space="preserve">Finalmente, se hace un </w:t>
+      </w:r>
+      <w:r>
+        <w:t>estudio</w:t>
+      </w:r>
+      <w:r>
+        <w:t xml:space="preserve"> y</w:t>
+      </w:r>
+      <w:r>
+        <w:t xml:space="preserve"> posterior</w:t>
+      </w:r>
+      <w:r>
+        <w:t xml:space="preserve"> selección de las tecnologías utilizadas para la confección de la propuesta</w:t>
+      </w:r>
+      <w:r>
+        <w:t>.</w:t>
+      </w:r>
+    </w:p>
+    <w:p>
+      <w:pPr>
+        <w:pStyle w:val="Ttulo2"/>
+      </w:pPr>
+      <w:bookmarkStart w:id="3" w:name="_Toc140444339"/>
+      <w:r>
+        <w:t xml:space="preserve">1.1 </w:t>
+      </w:r>
+      <w:r>
+        <w:t>Estado del arte</w:t>
+      </w:r>
+      <w:r>
+        <w:t>.</w:t>
+      </w:r>
       <w:bookmarkEnd w:id="3"/>
-    </w:p>
-    <w:p>
-      <w:r>
-        <w:t>En este capítulo se presentan los principios teóricos fundamentales para comprender adecuadamente el trabajo realizado. Se abordan temas relacionados con el estado del arte de las aplicaciones para el monitoreo de máquinas industriales y el análisis de vibraciones en procesos industriales, específicamente en máquinas con ejes rotatorios. Además, se explican conceptos como el monitoreo y los sistemas de</w:t>
-      </w:r>
-      <w:r>
-        <w:t xml:space="preserve"> monitoreo</w:t>
-      </w:r>
-      <w:r>
-        <w:t>. También s</w:t>
-      </w:r>
-      <w:r>
-        <w:t>e discute</w:t>
-      </w:r>
-      <w:r>
-        <w:t xml:space="preserve"> la Transformada Rápida de Fourier (FFT) y el mantenimiento predictivo.</w:t>
-      </w:r>
-      <w:r>
-        <w:t xml:space="preserve"> </w:t>
-      </w:r>
-      <w:r>
-        <w:t xml:space="preserve">Finalmente, se hace un </w:t>
-      </w:r>
-      <w:r>
-        <w:t>estudio</w:t>
-      </w:r>
-      <w:r>
-        <w:t xml:space="preserve"> y</w:t>
-      </w:r>
-      <w:r>
-        <w:t xml:space="preserve"> posterior</w:t>
-      </w:r>
-      <w:r>
-        <w:t xml:space="preserve"> selección de las tecnologías utilizadas para la confección de la propuesta</w:t>
-      </w:r>
-      <w:r>
-        <w:t>.</w:t>
-      </w:r>
-    </w:p>
-    <w:p>
-      <w:pPr>
-        <w:pStyle w:val="Ttulo2"/>
-      </w:pPr>
-      <w:bookmarkStart w:id="4" w:name="_Toc140414802"/>
-      <w:r>
-        <w:t xml:space="preserve">1.1 </w:t>
-      </w:r>
-      <w:r>
-        <w:t>Estado del arte</w:t>
-      </w:r>
-      <w:r>
-        <w:t>.</w:t>
-      </w:r>
-      <w:bookmarkEnd w:id="4"/>
     </w:p>
     <w:p>
       <w:r>
@@ -5899,14 +5917,14 @@
       <w:pPr>
         <w:pStyle w:val="Ttulo2"/>
       </w:pPr>
-      <w:bookmarkStart w:id="5" w:name="_Toc140414803"/>
+      <w:bookmarkStart w:id="4" w:name="_Toc140444340"/>
       <w:r>
         <w:t xml:space="preserve">1.2 </w:t>
       </w:r>
       <w:r>
         <w:t>Análisis por vibraciones de procesos industriales.</w:t>
       </w:r>
-      <w:bookmarkEnd w:id="5"/>
+      <w:bookmarkEnd w:id="4"/>
     </w:p>
     <w:p>
       <w:r>
@@ -6119,7 +6137,7 @@
         </w:sdtContent>
       </w:sdt>
     </w:p>
-    <w:bookmarkStart w:id="6" w:name="FormulaRMS"/>
+    <w:bookmarkStart w:id="5" w:name="FormulaRMS"/>
     <w:p>
       <w:pPr>
         <w:jc w:val="right"/>
@@ -6346,7 +6364,7 @@
           </m:e>
         </m:rad>
       </m:oMath>
-      <w:bookmarkEnd w:id="6"/>
+      <w:bookmarkEnd w:id="5"/>
       <w:r>
         <w:rPr>
           <w:rFonts w:eastAsiaTheme="minorEastAsia"/>
@@ -6486,7 +6504,7 @@
           </w:r>
         </w:sdtContent>
       </w:sdt>
-      <w:bookmarkStart w:id="7" w:name="Figura1"/>
+      <w:bookmarkStart w:id="6" w:name="Figura1"/>
       <w:r>
         <w:rPr>
           <w:noProof/>
@@ -6534,7 +6552,7 @@
           </wp:inline>
         </w:drawing>
       </w:r>
-      <w:bookmarkEnd w:id="7"/>
+      <w:bookmarkEnd w:id="6"/>
     </w:p>
     <w:p>
       <w:pPr>
@@ -6630,7 +6648,7 @@
       <w:pPr>
         <w:pStyle w:val="Ttulo2"/>
       </w:pPr>
-      <w:bookmarkStart w:id="8" w:name="_Toc140414804"/>
+      <w:bookmarkStart w:id="7" w:name="_Toc140444341"/>
       <w:r>
         <w:t xml:space="preserve">1.3 </w:t>
       </w:r>
@@ -6640,7 +6658,7 @@
       <w:r>
         <w:t>.</w:t>
       </w:r>
-      <w:bookmarkEnd w:id="8"/>
+      <w:bookmarkEnd w:id="7"/>
     </w:p>
     <w:p>
       <w:pPr>
@@ -6787,7 +6805,7 @@
       <w:pPr>
         <w:pStyle w:val="Ttulo2"/>
       </w:pPr>
-      <w:bookmarkStart w:id="9" w:name="_Toc140414805"/>
+      <w:bookmarkStart w:id="8" w:name="_Toc140444342"/>
       <w:r>
         <w:t xml:space="preserve">1.4 </w:t>
       </w:r>
@@ -6800,7 +6818,7 @@
       <w:r>
         <w:t>.</w:t>
       </w:r>
-      <w:bookmarkEnd w:id="9"/>
+      <w:bookmarkEnd w:id="8"/>
     </w:p>
     <w:p>
       <w:pPr>
@@ -6927,7 +6945,7 @@
         <w:ind w:left="792"/>
         <w:jc w:val="center"/>
       </w:pPr>
-      <w:bookmarkStart w:id="10" w:name="Figura2"/>
+      <w:bookmarkStart w:id="9" w:name="Figura2"/>
       <w:r>
         <w:rPr>
           <w:noProof/>
@@ -6975,7 +6993,7 @@
           </wp:inline>
         </w:drawing>
       </w:r>
-      <w:bookmarkEnd w:id="10"/>
+      <w:bookmarkEnd w:id="9"/>
     </w:p>
     <w:p>
       <w:pPr>
@@ -7023,7 +7041,7 @@
       <w:pPr>
         <w:pStyle w:val="Ttulo2"/>
       </w:pPr>
-      <w:bookmarkStart w:id="11" w:name="_Toc140414806"/>
+      <w:bookmarkStart w:id="10" w:name="_Toc140444343"/>
       <w:r>
         <w:lastRenderedPageBreak/>
         <w:t xml:space="preserve">1.5 </w:t>
@@ -7046,7 +7064,7 @@
       <w:r>
         <w:t>.</w:t>
       </w:r>
-      <w:bookmarkEnd w:id="11"/>
+      <w:bookmarkEnd w:id="10"/>
     </w:p>
     <w:p>
       <w:pPr>
@@ -7615,7 +7633,7 @@
         <w:keepNext/>
         <w:ind w:left="0"/>
       </w:pPr>
-      <w:bookmarkStart w:id="12" w:name="Figura3"/>
+      <w:bookmarkStart w:id="11" w:name="Figura3"/>
       <w:r>
         <w:rPr>
           <w:noProof/>
@@ -7663,7 +7681,7 @@
           </wp:inline>
         </w:drawing>
       </w:r>
-      <w:bookmarkEnd w:id="12"/>
+      <w:bookmarkEnd w:id="11"/>
     </w:p>
     <w:p>
       <w:pPr>
@@ -7920,7 +7938,7 @@
       <w:pPr>
         <w:pStyle w:val="Ttulo2"/>
       </w:pPr>
-      <w:bookmarkStart w:id="13" w:name="_Toc140414807"/>
+      <w:bookmarkStart w:id="12" w:name="_Toc140444344"/>
       <w:r>
         <w:t xml:space="preserve">1.6 </w:t>
       </w:r>
@@ -7930,7 +7948,7 @@
       <w:r>
         <w:t>enimiento predictivo.</w:t>
       </w:r>
-      <w:bookmarkEnd w:id="13"/>
+      <w:bookmarkEnd w:id="12"/>
     </w:p>
     <w:p>
       <w:pPr>
@@ -8168,14 +8186,14 @@
       <w:pPr>
         <w:pStyle w:val="Ttulo2"/>
       </w:pPr>
-      <w:bookmarkStart w:id="14" w:name="_Toc140414808"/>
+      <w:bookmarkStart w:id="13" w:name="_Toc140444345"/>
       <w:r>
         <w:t xml:space="preserve">1.7 </w:t>
       </w:r>
       <w:r>
         <w:t>Análisis de las tecnologías.</w:t>
       </w:r>
-      <w:bookmarkEnd w:id="14"/>
+      <w:bookmarkEnd w:id="13"/>
     </w:p>
     <w:p>
       <w:pPr>
@@ -8199,14 +8217,14 @@
       <w:pPr>
         <w:pStyle w:val="Ttulo3"/>
       </w:pPr>
-      <w:bookmarkStart w:id="15" w:name="_Toc140414809"/>
+      <w:bookmarkStart w:id="14" w:name="_Toc140444346"/>
       <w:r>
         <w:t xml:space="preserve">1.7.1 </w:t>
       </w:r>
       <w:r>
         <w:t>Lenguaje de programación.</w:t>
       </w:r>
-      <w:bookmarkEnd w:id="15"/>
+      <w:bookmarkEnd w:id="14"/>
     </w:p>
     <w:p>
       <w:r>
@@ -8549,7 +8567,7 @@
       <w:pPr>
         <w:pStyle w:val="Ttulo3"/>
       </w:pPr>
-      <w:bookmarkStart w:id="16" w:name="_Toc140414810"/>
+      <w:bookmarkStart w:id="15" w:name="_Toc140444347"/>
       <w:r>
         <w:t xml:space="preserve">1.7.2 </w:t>
       </w:r>
@@ -8565,7 +8583,7 @@
       <w:r>
         <w:t>.</w:t>
       </w:r>
-      <w:bookmarkEnd w:id="16"/>
+      <w:bookmarkEnd w:id="15"/>
     </w:p>
     <w:p>
       <w:r>
@@ -8762,14 +8780,14 @@
       <w:pPr>
         <w:pStyle w:val="Ttulo3"/>
       </w:pPr>
-      <w:bookmarkStart w:id="17" w:name="_Toc140414811"/>
+      <w:bookmarkStart w:id="16" w:name="_Toc140444348"/>
       <w:r>
         <w:t xml:space="preserve">1.7.3 </w:t>
       </w:r>
       <w:r>
         <w:t>Motor de base de datos.</w:t>
       </w:r>
-      <w:bookmarkEnd w:id="17"/>
+      <w:bookmarkEnd w:id="16"/>
     </w:p>
     <w:p>
       <w:r>
@@ -8791,35 +8809,29 @@
         <w:t>muchas</w:t>
       </w:r>
       <w:r>
-        <w:t xml:space="preserve"> funciones. Es de los </w:t>
-      </w:r>
-      <w:r>
-        <w:t>motor</w:t>
-      </w:r>
-      <w:r>
-        <w:t>es</w:t>
-      </w:r>
-      <w:r>
-        <w:t xml:space="preserve"> de base</w:t>
-      </w:r>
-      <w:r>
-        <w:t>s</w:t>
-      </w:r>
-      <w:r>
-        <w:t xml:space="preserve"> de datos más </w:t>
-      </w:r>
-      <w:r>
-        <w:t>usados</w:t>
-      </w:r>
-      <w:r>
-        <w:t xml:space="preserve"> en el mundo y está integrado en todos los teléfonos móviles y la mayoría de las computadoras, además de venir incluido en innumerables</w:t>
-      </w:r>
-      <w:r>
-        <w:t xml:space="preserve"> otras </w:t>
+        <w:t xml:space="preserve"> funciones. </w:t>
+      </w:r>
+      <w:r>
+        <w:t>Además, SQLite es el motor de base de datos SQL más implementado en el mundo y se utiliza ampliamente en t</w:t>
+      </w:r>
+      <w:r>
+        <w:t xml:space="preserve">odos los teléfonos </w:t>
+      </w:r>
+      <w:r>
+        <w:t>inteligentes,</w:t>
+      </w:r>
+      <w:r>
+        <w:t xml:space="preserve"> dispositivos de Internet de las cosas</w:t>
+      </w:r>
+      <w:r>
+        <w:t xml:space="preserve">, además de venir </w:t>
       </w:r>
       <w:r>
         <w:lastRenderedPageBreak/>
-        <w:t>aplicaciones que las personas</w:t>
+        <w:t>incluido en innumerables</w:t>
+      </w:r>
+      <w:r>
+        <w:t xml:space="preserve"> otras aplicaciones que las personas</w:t>
       </w:r>
       <w:r>
         <w:t xml:space="preserve"> usa</w:t>
@@ -8874,6 +8886,36 @@
               <w:noProof/>
             </w:rPr>
             <w:t>(SQLite, What Is SQLite?, 2023)</w:t>
+          </w:r>
+          <w:r>
+            <w:fldChar w:fldCharType="end"/>
+          </w:r>
+        </w:sdtContent>
+      </w:sdt>
+      <w:sdt>
+        <w:sdtPr>
+          <w:id w:val="666211686"/>
+          <w:citation/>
+        </w:sdtPr>
+        <w:sdtContent>
+          <w:r>
+            <w:fldChar w:fldCharType="begin"/>
+          </w:r>
+          <w:r>
+            <w:rPr>
+              <w:lang w:val="en-US"/>
+            </w:rPr>
+            <w:instrText xml:space="preserve"> CITATION sqlite_mostdeployed \l 1033 </w:instrText>
+          </w:r>
+          <w:r>
+            <w:fldChar w:fldCharType="separate"/>
+          </w:r>
+          <w:r>
+            <w:rPr>
+              <w:noProof/>
+              <w:lang w:val="en-US"/>
+            </w:rPr>
+            <w:t xml:space="preserve"> (Team)</w:t>
           </w:r>
           <w:r>
             <w:fldChar w:fldCharType="end"/>
@@ -9068,11 +9110,11 @@
       <w:pPr>
         <w:pStyle w:val="Ttulo2"/>
       </w:pPr>
-      <w:bookmarkStart w:id="18" w:name="_Toc140414812"/>
+      <w:bookmarkStart w:id="17" w:name="_Toc140444349"/>
       <w:r>
         <w:t>Conclusiones parciales</w:t>
       </w:r>
-      <w:bookmarkEnd w:id="18"/>
+      <w:bookmarkEnd w:id="17"/>
     </w:p>
     <w:p>
       <w:r>
@@ -9276,90 +9318,90 @@
       <w:pPr>
         <w:pStyle w:val="Ttulo1"/>
       </w:pPr>
-      <w:bookmarkStart w:id="19" w:name="_Toc140414813"/>
+      <w:bookmarkStart w:id="18" w:name="_Toc140444350"/>
       <w:r>
         <w:lastRenderedPageBreak/>
         <w:t>Capítulo 2: Solución propuesta</w:t>
       </w:r>
+      <w:bookmarkEnd w:id="18"/>
+    </w:p>
+    <w:p>
+      <w:r>
+        <w:t>En este capítulo se aborda el diseño que da solución al problema antes mencionado en la introducción</w:t>
+      </w:r>
+      <w:r>
+        <w:t>.</w:t>
+      </w:r>
+      <w:r>
+        <w:t xml:space="preserve"> Para ello se hace uso de diagramas UML</w:t>
+      </w:r>
+      <w:r>
+        <w:t xml:space="preserve"> y</w:t>
+      </w:r>
+      <w:r>
+        <w:t xml:space="preserve"> se  realiza el diseño de la base de datos</w:t>
+      </w:r>
+      <w:r>
+        <w:t>.</w:t>
+      </w:r>
+    </w:p>
+    <w:p>
+      <w:pPr>
+        <w:pStyle w:val="Ttulo2"/>
+      </w:pPr>
+      <w:bookmarkStart w:id="19" w:name="_Toc140444351"/>
+      <w:r>
+        <w:t>2.1</w:t>
+      </w:r>
+      <w:r>
+        <w:t xml:space="preserve"> </w:t>
+      </w:r>
+      <w:r>
+        <w:t>Explicación de la solución</w:t>
+      </w:r>
+      <w:r>
+        <w:t>.</w:t>
+      </w:r>
       <w:bookmarkEnd w:id="19"/>
     </w:p>
     <w:p>
       <w:r>
-        <w:t>En este capítulo se aborda el diseño que da solución al problema antes mencionado en la introducción</w:t>
-      </w:r>
-      <w:r>
-        <w:t>.</w:t>
-      </w:r>
-      <w:r>
-        <w:t xml:space="preserve"> Para ello se hace uso de diagramas UML</w:t>
+        <w:t>Se desarrolló un software que permite el monitoreo y diagnóstico industrial. Para contribuir al aspecto del monitoreo, se creó una interfaz que visualiza tanto la señal vibratoria como el espectro de la misma. Para la visualización de la señal vibratoria como del espectro, se utiliza un driver que realiza la conversión analógico-digital de la señal y halla su espectro mediante el cálculo de la transformada rápida de Fourier. Para mostrar al usuario los gráficos se utiliza el componente visual TChart.</w:t>
+      </w:r>
+    </w:p>
+    <w:p>
+      <w:r>
+        <w:t>En el diagnóstico de los equipos industriales participa principalmente el usuario o especialista que conoce las características del proceso industrial, y el software contribuye a esto con un apartado de análisis de tendencia, que muestra, tras un cálculo histórico de los parámetros característicos de cada señal registrada en la base de datos, los valores de tendencia central, tales como media aritmética, media</w:t>
       </w:r>
       <w:r>
         <w:t xml:space="preserve"> y</w:t>
       </w:r>
       <w:r>
-        <w:t xml:space="preserve"> se  realiza el diseño de la base de datos</w:t>
-      </w:r>
-      <w:r>
-        <w:t>.</w:t>
+        <w:t xml:space="preserve"> mediana, etc.</w:t>
+      </w:r>
+    </w:p>
+    <w:p>
+      <w:pPr>
+        <w:rPr>
+          <w:b/>
+        </w:rPr>
+      </w:pPr>
+      <w:r>
+        <w:t>Para el cumplimiento de la gestión de los datos, se crearon apartados para la gestión de usuarios, rutas, señales y máquinas. Los cuales cumplen con su objetivo principal de forma rápida y eficaz.</w:t>
       </w:r>
     </w:p>
     <w:p>
       <w:pPr>
         <w:pStyle w:val="Ttulo2"/>
       </w:pPr>
-      <w:bookmarkStart w:id="20" w:name="_Toc140414814"/>
-      <w:r>
-        <w:t>2.1</w:t>
-      </w:r>
-      <w:r>
-        <w:t xml:space="preserve"> </w:t>
-      </w:r>
-      <w:r>
-        <w:t>Explicación de la solución</w:t>
-      </w:r>
-      <w:r>
-        <w:t>.</w:t>
+      <w:bookmarkStart w:id="20" w:name="_Toc140444352"/>
+      <w:r>
+        <w:t>2.2</w:t>
+      </w:r>
+      <w:r>
+        <w:t xml:space="preserve"> Diseño de la base de datos.</w:t>
       </w:r>
       <w:bookmarkEnd w:id="20"/>
-    </w:p>
-    <w:p>
-      <w:r>
-        <w:t>Se desarrolló un software que permite el monitoreo y diagnóstico industrial. Para contribuir al aspecto del monitoreo, se creó una interfaz que visualiza tanto la señal vibratoria como el espectro de la misma. Para la visualización de la señal vibratoria como del espectro, se utiliza un driver que realiza la conversión analógico-digital de la señal y halla su espectro mediante el cálculo de la transformada rápida de Fourier. Para mostrar al usuario los gráficos se utiliza el componente visual TChart.</w:t>
-      </w:r>
-    </w:p>
-    <w:p>
-      <w:r>
-        <w:t>En el diagnóstico de los equipos industriales participa principalmente el usuario o especialista que conoce las características del proceso industrial, y el software contribuye a esto con un apartado de análisis de tendencia, que muestra, tras un cálculo histórico de los parámetros característicos de cada señal registrada en la base de datos, los valores de tendencia central, tales como media aritmética, media</w:t>
-      </w:r>
-      <w:r>
-        <w:t xml:space="preserve"> y</w:t>
-      </w:r>
-      <w:r>
-        <w:t xml:space="preserve"> mediana, etc.</w:t>
-      </w:r>
-    </w:p>
-    <w:p>
-      <w:pPr>
-        <w:rPr>
-          <w:b/>
-        </w:rPr>
-      </w:pPr>
-      <w:r>
-        <w:t>Para el cumplimiento de la gestión de los datos, se crearon apartados para la gestión de usuarios, rutas, señales y máquinas. Los cuales cumplen con su objetivo principal de forma rápida y eficaz.</w:t>
-      </w:r>
-    </w:p>
-    <w:p>
-      <w:pPr>
-        <w:pStyle w:val="Ttulo2"/>
-      </w:pPr>
-      <w:bookmarkStart w:id="21" w:name="_Toc140414815"/>
-      <w:r>
-        <w:t>2.2</w:t>
-      </w:r>
-      <w:r>
-        <w:t xml:space="preserve"> Diseño de la base de datos.</w:t>
-      </w:r>
-      <w:bookmarkEnd w:id="21"/>
     </w:p>
     <w:p>
       <w:pPr>
@@ -9412,14 +9454,14 @@
       <w:pPr>
         <w:pStyle w:val="Ttulo3"/>
       </w:pPr>
-      <w:bookmarkStart w:id="22" w:name="_Toc140414816"/>
+      <w:bookmarkStart w:id="21" w:name="_Toc140444353"/>
       <w:r>
         <w:t>2.2.1 Modelo lógico de los datos</w:t>
       </w:r>
       <w:r>
         <w:t>.</w:t>
       </w:r>
-      <w:bookmarkEnd w:id="22"/>
+      <w:bookmarkEnd w:id="21"/>
     </w:p>
     <w:p>
       <w:r>
@@ -9438,10 +9480,10 @@
         </w:rPr>
         <w:lastRenderedPageBreak/>
         <w:drawing>
-          <wp:inline distT="0" distB="0" distL="0" distR="0" wp14:anchorId="6AF4F198" wp14:editId="62F366DD">
-            <wp:extent cx="3143250" cy="3619500"/>
+          <wp:inline distT="0" distB="0" distL="0" distR="0" wp14:anchorId="5FD91694" wp14:editId="689D2C2F">
+            <wp:extent cx="5296394" cy="5411533"/>
             <wp:effectExtent l="0" t="0" r="0" b="0"/>
-            <wp:docPr id="6" name="Imagen 6"/>
+            <wp:docPr id="23" name="Imagen 23"/>
             <wp:cNvGraphicFramePr>
               <a:graphicFrameLocks xmlns:a="http://schemas.openxmlformats.org/drawingml/2006/main" noChangeAspect="1"/>
             </wp:cNvGraphicFramePr>
@@ -9449,7 +9491,7 @@
               <a:graphicData uri="http://schemas.openxmlformats.org/drawingml/2006/picture">
                 <pic:pic xmlns:pic="http://schemas.openxmlformats.org/drawingml/2006/picture">
                   <pic:nvPicPr>
-                    <pic:cNvPr id="6" name="Modelo logico de los datos.jpg"/>
+                    <pic:cNvPr id="23" name="Modelo logico de los datos.jpg"/>
                     <pic:cNvPicPr/>
                   </pic:nvPicPr>
                   <pic:blipFill>
@@ -9467,7 +9509,7 @@
                   <pic:spPr>
                     <a:xfrm>
                       <a:off x="0" y="0"/>
-                      <a:ext cx="3143250" cy="3619500"/>
+                      <a:ext cx="5302100" cy="5417363"/>
                     </a:xfrm>
                     <a:prstGeom prst="rect">
                       <a:avLst/>
@@ -9594,24 +9636,21 @@
         <w:t>Machine solo existe como etiquetador para facilidades del negocio.</w:t>
       </w:r>
     </w:p>
-    <w:p>
-      <w:pPr>
-        <w:pStyle w:val="Prrafodelista"/>
-        <w:ind w:left="0"/>
-      </w:pPr>
-    </w:p>
+    <w:p/>
+    <w:p/>
     <w:p>
       <w:pPr>
         <w:pStyle w:val="Ttulo3"/>
       </w:pPr>
-      <w:bookmarkStart w:id="23" w:name="_Toc140414817"/>
-      <w:r>
+      <w:bookmarkStart w:id="22" w:name="_Toc140444354"/>
+      <w:r>
+        <w:lastRenderedPageBreak/>
         <w:t>2.2.2 Modelo físico de los datos</w:t>
       </w:r>
       <w:r>
         <w:t>.</w:t>
       </w:r>
-      <w:bookmarkEnd w:id="23"/>
+      <w:bookmarkEnd w:id="22"/>
     </w:p>
     <w:p>
       <w:r>
@@ -9628,12 +9667,11 @@
           <w:noProof/>
           <w:lang w:eastAsia="es-ES"/>
         </w:rPr>
-        <w:lastRenderedPageBreak/>
         <w:drawing>
-          <wp:inline distT="0" distB="0" distL="0" distR="0" wp14:anchorId="326A2C5D" wp14:editId="35D407BC">
-            <wp:extent cx="3619500" cy="3619500"/>
-            <wp:effectExtent l="0" t="0" r="0" b="0"/>
-            <wp:docPr id="8" name="Imagen 8"/>
+          <wp:inline distT="0" distB="0" distL="0" distR="0" wp14:anchorId="1056135F" wp14:editId="5916D47F">
+            <wp:extent cx="5296395" cy="4965370"/>
+            <wp:effectExtent l="0" t="0" r="0" b="6985"/>
+            <wp:docPr id="24" name="Imagen 24"/>
             <wp:cNvGraphicFramePr>
               <a:graphicFrameLocks xmlns:a="http://schemas.openxmlformats.org/drawingml/2006/main" noChangeAspect="1"/>
             </wp:cNvGraphicFramePr>
@@ -9641,7 +9679,7 @@
               <a:graphicData uri="http://schemas.openxmlformats.org/drawingml/2006/picture">
                 <pic:pic xmlns:pic="http://schemas.openxmlformats.org/drawingml/2006/picture">
                   <pic:nvPicPr>
-                    <pic:cNvPr id="8" name="Modelo físico de los datos.jpg"/>
+                    <pic:cNvPr id="24" name="Modelo físico de los datos.jpg"/>
                     <pic:cNvPicPr/>
                   </pic:nvPicPr>
                   <pic:blipFill>
@@ -9659,7 +9697,7 @@
                   <pic:spPr>
                     <a:xfrm>
                       <a:off x="0" y="0"/>
-                      <a:ext cx="3619500" cy="3619500"/>
+                      <a:ext cx="5305281" cy="4973700"/>
                     </a:xfrm>
                     <a:prstGeom prst="rect">
                       <a:avLst/>
@@ -9791,7 +9829,11 @@
         <w:t xml:space="preserve"> s</w:t>
       </w:r>
       <w:r>
-        <w:t>i se utiliza una base de datos SQLite en un entorno distribuido donde múltiples instancias de la base de datos pueden insertar registros en la misma tabla, puede haber problemas de sincronización con las llaves primarias autoincrementales. Esto puede resultar en conflictos y errores al intentar insertar registros con la misma llave primaria.</w:t>
+        <w:t xml:space="preserve">i se utiliza una base de datos SQLite en un entorno distribuido donde múltiples instancias de la base de datos </w:t>
+      </w:r>
+      <w:r>
+        <w:lastRenderedPageBreak/>
+        <w:t>pueden insertar registros en la misma tabla, puede haber problemas de sincronización con las llaves primarias autoincrementales. Esto puede resultar en conflictos y errores al intentar insertar registros con la misma llave primaria.</w:t>
       </w:r>
       <w:r>
         <w:t xml:space="preserve"> Además de que </w:t>
@@ -9829,18 +9871,15 @@
         <w:t>.</w:t>
       </w:r>
     </w:p>
-    <w:p/>
-    <w:p/>
     <w:p>
       <w:pPr>
         <w:pStyle w:val="Ttulo2"/>
       </w:pPr>
-      <w:bookmarkStart w:id="24" w:name="_Toc140414818"/>
-      <w:r>
-        <w:lastRenderedPageBreak/>
+      <w:bookmarkStart w:id="23" w:name="_Toc140444355"/>
+      <w:r>
         <w:t>2.3 Diagramas de actividades.</w:t>
       </w:r>
-      <w:bookmarkEnd w:id="24"/>
+      <w:bookmarkEnd w:id="23"/>
     </w:p>
     <w:p>
       <w:r>
@@ -9904,11 +9943,12 @@
           <w:noProof/>
           <w:lang w:eastAsia="es-ES"/>
         </w:rPr>
+        <w:lastRenderedPageBreak/>
         <w:drawing>
-          <wp:inline distT="0" distB="0" distL="0" distR="0" wp14:anchorId="01DC8540" wp14:editId="745B24E7">
-            <wp:extent cx="5400040" cy="5581650"/>
-            <wp:effectExtent l="0" t="0" r="0" b="0"/>
-            <wp:docPr id="11" name="Imagen 11"/>
+          <wp:inline distT="0" distB="0" distL="0" distR="0" wp14:anchorId="6EF6FBA6" wp14:editId="35E2AFD1">
+            <wp:extent cx="5727363" cy="8193974"/>
+            <wp:effectExtent l="0" t="0" r="6985" b="0"/>
+            <wp:docPr id="22" name="Imagen 22"/>
             <wp:cNvGraphicFramePr>
               <a:graphicFrameLocks xmlns:a="http://schemas.openxmlformats.org/drawingml/2006/main" noChangeAspect="1"/>
             </wp:cNvGraphicFramePr>
@@ -9916,7 +9956,7 @@
               <a:graphicData uri="http://schemas.openxmlformats.org/drawingml/2006/picture">
                 <pic:pic xmlns:pic="http://schemas.openxmlformats.org/drawingml/2006/picture">
                   <pic:nvPicPr>
-                    <pic:cNvPr id="11" name="Diagrama de actividades de usuarios.jpg"/>
+                    <pic:cNvPr id="22" name="Diagrama de actividades de usuarios2.jpg"/>
                     <pic:cNvPicPr/>
                   </pic:nvPicPr>
                   <pic:blipFill>
@@ -9934,7 +9974,7 @@
                   <pic:spPr>
                     <a:xfrm>
                       <a:off x="0" y="0"/>
-                      <a:ext cx="5400040" cy="5581650"/>
+                      <a:ext cx="5747022" cy="8222099"/>
                     </a:xfrm>
                     <a:prstGeom prst="rect">
                       <a:avLst/>
@@ -10011,10 +10051,10 @@
         </w:rPr>
         <w:lastRenderedPageBreak/>
         <w:drawing>
-          <wp:inline distT="0" distB="0" distL="0" distR="0" wp14:anchorId="5AFF0059" wp14:editId="7BD9D37C">
-            <wp:extent cx="5382260" cy="8191500"/>
-            <wp:effectExtent l="0" t="0" r="8890" b="0"/>
-            <wp:docPr id="12" name="Imagen 12"/>
+          <wp:inline distT="0" distB="0" distL="0" distR="0" wp14:anchorId="62523BAB" wp14:editId="599F24EB">
+            <wp:extent cx="4325620" cy="8407730"/>
+            <wp:effectExtent l="0" t="0" r="0" b="0"/>
+            <wp:docPr id="25" name="Imagen 25"/>
             <wp:cNvGraphicFramePr>
               <a:graphicFrameLocks xmlns:a="http://schemas.openxmlformats.org/drawingml/2006/main" noChangeAspect="1"/>
             </wp:cNvGraphicFramePr>
@@ -10022,7 +10062,7 @@
               <a:graphicData uri="http://schemas.openxmlformats.org/drawingml/2006/picture">
                 <pic:pic xmlns:pic="http://schemas.openxmlformats.org/drawingml/2006/picture">
                   <pic:nvPicPr>
-                    <pic:cNvPr id="12" name="Diagrama de actividades de rutas.jpg"/>
+                    <pic:cNvPr id="25" name="Diagrama de actividades de rutas2.jpg"/>
                     <pic:cNvPicPr/>
                   </pic:nvPicPr>
                   <pic:blipFill>
@@ -10040,7 +10080,7 @@
                   <pic:spPr>
                     <a:xfrm>
                       <a:off x="0" y="0"/>
-                      <a:ext cx="5382260" cy="8191500"/>
+                      <a:ext cx="4328159" cy="8412665"/>
                     </a:xfrm>
                     <a:prstGeom prst="rect">
                       <a:avLst/>
@@ -10215,12 +10255,12 @@
       <w:pPr>
         <w:pStyle w:val="Ttulo2"/>
       </w:pPr>
-      <w:bookmarkStart w:id="25" w:name="_Toc140414819"/>
+      <w:bookmarkStart w:id="24" w:name="_Toc140444356"/>
       <w:r>
         <w:lastRenderedPageBreak/>
         <w:t>2.4 Seguridad, roles y privilegios.</w:t>
       </w:r>
-      <w:bookmarkEnd w:id="25"/>
+      <w:bookmarkEnd w:id="24"/>
     </w:p>
     <w:p>
       <w:r>
@@ -10319,7 +10359,7 @@
         <w:t>, gestionar usuarios, configurar parámetros de conexión a la base de datos</w:t>
       </w:r>
       <w:r>
-        <w:t>. De esta forma asegura la accesibilidad, integridad y protección de los datos.</w:t>
+        <w:t>. En resumen solo puede realizar acciones de gestión de la base de datos, dentro esto se encuentra gestión de usuarios, máquinas, rutas, señales y configuraciones.</w:t>
       </w:r>
     </w:p>
     <w:p>
@@ -10366,6 +10406,21 @@
       <w:r>
         <w:t>.</w:t>
       </w:r>
+      <w:r>
+        <w:t xml:space="preserve"> En resumen</w:t>
+      </w:r>
+      <w:r>
+        <w:t xml:space="preserve"> </w:t>
+      </w:r>
+      <w:r>
+        <w:t>e</w:t>
+      </w:r>
+      <w:r>
+        <w:t>ste presenta privilegios de administrador except</w:t>
+      </w:r>
+      <w:r>
+        <w:t>o para la gestión de usuarios.</w:t>
+      </w:r>
     </w:p>
     <w:p>
       <w:pPr>
@@ -10387,72 +10442,22 @@
       <w:r>
         <w:t>visualizar las mediciones, tanto la señal en sí, como el espectro. Este rol no puede realizar ninguna acción de gestión de la base de datos, ya sea gestión de señales, usuarios, máquinas o rutas.</w:t>
       </w:r>
-    </w:p>
-    <w:p>
-      <w:r>
-        <w:t>A continuación se explican brevemente los roles</w:t>
-      </w:r>
-      <w:r>
-        <w:t xml:space="preserve"> antes mencionados</w:t>
-      </w:r>
-      <w:r>
-        <w:t>:</w:t>
+      <w:r>
+        <w:t xml:space="preserve"> En resumen e</w:t>
+      </w:r>
+      <w:r>
+        <w:t>l único privilegio que este presenta es la visualización del monitoreo.</w:t>
       </w:r>
     </w:p>
     <w:p>
       <w:pPr>
         <w:pStyle w:val="Prrafodelista"/>
-        <w:numPr>
-          <w:ilvl w:val="0"/>
-          <w:numId w:val="12"/>
-        </w:numPr>
-      </w:pPr>
-      <w:r>
-        <w:t>Administrador</w:t>
-      </w:r>
-      <w:r>
-        <w:t>: Solo puede realizar acciones de gestión de la base de datos, dentro esto se encuentra gestión de usuarios, máquinas, rutas y señales.</w:t>
-      </w:r>
-    </w:p>
-    <w:p>
-      <w:pPr>
-        <w:pStyle w:val="Prrafodelista"/>
-        <w:numPr>
-          <w:ilvl w:val="0"/>
-          <w:numId w:val="12"/>
-        </w:numPr>
-      </w:pPr>
+        <w:ind w:left="780"/>
+      </w:pPr>
+    </w:p>
+    <w:p>
       <w:r>
         <w:lastRenderedPageBreak/>
-        <w:t>Especialista</w:t>
-      </w:r>
-      <w:r>
-        <w:t xml:space="preserve">: Este </w:t>
-      </w:r>
-      <w:r>
-        <w:t xml:space="preserve">presenta </w:t>
-      </w:r>
-      <w:r>
-        <w:t>privilegios de administrador except</w:t>
-      </w:r>
-      <w:r>
-        <w:t>o para la gestión de usuarios.</w:t>
-      </w:r>
-    </w:p>
-    <w:p>
-      <w:pPr>
-        <w:pStyle w:val="Prrafodelista"/>
-        <w:numPr>
-          <w:ilvl w:val="0"/>
-          <w:numId w:val="12"/>
-        </w:numPr>
-      </w:pPr>
-      <w:r>
-        <w:t>Visitante: El único privilegio que este presenta es la visualización del monitoreo.</w:t>
-      </w:r>
-    </w:p>
-    <w:p>
-      <w:r>
         <w:t xml:space="preserve">Una decisión tomada para mejorar la seguridad de los datos y acceso a la aplicación es </w:t>
       </w:r>
       <w:r>
@@ -10590,22 +10595,18 @@
       <w:pPr>
         <w:pStyle w:val="Ttulo2"/>
       </w:pPr>
-      <w:bookmarkStart w:id="26" w:name="_Toc140414820"/>
+      <w:bookmarkStart w:id="25" w:name="_Toc140444357"/>
       <w:r>
         <w:t>2.5</w:t>
       </w:r>
       <w:r>
         <w:t xml:space="preserve"> Diseño de la interfaz.</w:t>
       </w:r>
-      <w:bookmarkEnd w:id="26"/>
-    </w:p>
-    <w:p>
-      <w:r>
-        <w:t xml:space="preserve">El diseño de interfaz implica la planificación y creación de la apariencia y funcionalidad de la interfaz de usuario de un sistema de software. Esto incluye la definición de cómo el usuario interactúa con la aplicación y cómo se muestra la </w:t>
-      </w:r>
-      <w:r>
-        <w:lastRenderedPageBreak/>
-        <w:t>información. Además, es importante considerar aspectos clave de la experiencia del usuario, como la organización y presentación de la información, el flujo de trabajo, la disposición de las funciones, la legibilidad y la facilidad de navegación</w:t>
+      <w:bookmarkEnd w:id="25"/>
+    </w:p>
+    <w:p>
+      <w:r>
+        <w:t>El diseño de interfaz implica la planificación y creación de la apariencia y funcionalidad de la interfaz de usuario de un sistema de software. Esto incluye la definición de cómo el usuario interactúa con la aplicación y cómo se muestra la información. Además, es importante considerar aspectos clave de la experiencia del usuario, como la organización y presentación de la información, el flujo de trabajo, la disposición de las funciones, la legibilidad y la facilidad de navegación</w:t>
       </w:r>
       <w:sdt>
         <w:sdtPr>
@@ -10645,6 +10646,7 @@
     </w:p>
     <w:p>
       <w:r>
+        <w:lastRenderedPageBreak/>
         <w:t>Específicamente, en este proyecto, se respetan los estándares establecidos incluyendo las Reglas de Oro y se cumplen una serie de buenas prácticas mencionadas a continuación</w:t>
       </w:r>
       <w:sdt>
@@ -10713,7 +10715,16 @@
         </w:numPr>
       </w:pPr>
       <w:r>
-        <w:t>Los movimientos son económicos.</w:t>
+        <w:t>Los movimientos son econ</w:t>
+      </w:r>
+      <w:r>
+        <w:t>ómicos,</w:t>
+      </w:r>
+      <w:r>
+        <w:t xml:space="preserve"> </w:t>
+      </w:r>
+      <w:r>
+        <w:t>o sea, requieren muy pocos clics y las distancias son cortas.</w:t>
       </w:r>
     </w:p>
     <w:p>
@@ -10837,10 +10848,10 @@
         </w:rPr>
         <w:lastRenderedPageBreak/>
         <w:drawing>
-          <wp:inline distT="0" distB="0" distL="0" distR="0" wp14:anchorId="6A3077AE" wp14:editId="785DAC21">
-            <wp:extent cx="7385294" cy="4013859"/>
-            <wp:effectExtent l="0" t="0" r="6350" b="5715"/>
-            <wp:docPr id="14" name="Imagen 14"/>
+          <wp:inline distT="0" distB="0" distL="0" distR="0" wp14:anchorId="0D8CEA4F" wp14:editId="4786F3B0">
+            <wp:extent cx="8891270" cy="4712335"/>
+            <wp:effectExtent l="0" t="0" r="5080" b="0"/>
+            <wp:docPr id="18" name="Imagen 18"/>
             <wp:cNvGraphicFramePr>
               <a:graphicFrameLocks xmlns:a="http://schemas.openxmlformats.org/drawingml/2006/main" noChangeAspect="1"/>
             </wp:cNvGraphicFramePr>
@@ -10848,11 +10859,11 @@
               <a:graphicData uri="http://schemas.openxmlformats.org/drawingml/2006/picture">
                 <pic:pic xmlns:pic="http://schemas.openxmlformats.org/drawingml/2006/picture">
                   <pic:nvPicPr>
-                    <pic:cNvPr id="14" name="principal.PNG"/>
+                    <pic:cNvPr id="18" name="principal.PNG"/>
                     <pic:cNvPicPr/>
                   </pic:nvPicPr>
                   <pic:blipFill>
-                    <a:blip r:embed="rId23" cstate="print">
+                    <a:blip r:embed="rId23">
                       <a:extLst>
                         <a:ext uri="{28A0092B-C50C-407E-A947-70E740481C1C}">
                           <a14:useLocalDpi xmlns:a14="http://schemas.microsoft.com/office/drawing/2010/main" val="0"/>
@@ -10866,7 +10877,7 @@
                   <pic:spPr>
                     <a:xfrm>
                       <a:off x="0" y="0"/>
-                      <a:ext cx="7422270" cy="4033955"/>
+                      <a:ext cx="8891270" cy="4712335"/>
                     </a:xfrm>
                     <a:prstGeom prst="rect">
                       <a:avLst/>
@@ -10932,11 +10943,11 @@
       </w:r>
     </w:p>
     <w:p/>
-    <w:p/>
-    <w:p/>
     <w:p>
       <w:pPr>
         <w:sectPr>
+          <w:headerReference w:type="default" r:id="rId24"/>
+          <w:footerReference w:type="default" r:id="rId25"/>
           <w:pgSz w:w="16838" w:h="11906" w:orient="landscape"/>
           <w:pgMar w:top="1701" w:right="1418" w:bottom="1701" w:left="1418" w:header="709" w:footer="709" w:gutter="0"/>
           <w:cols w:space="708"/>
@@ -10972,7 +10983,7 @@
                     <pic:cNvPicPr/>
                   </pic:nvPicPr>
                   <pic:blipFill>
-                    <a:blip r:embed="rId24">
+                    <a:blip r:embed="rId26">
                       <a:extLst>
                         <a:ext uri="{28A0092B-C50C-407E-A947-70E740481C1C}">
                           <a14:useLocalDpi xmlns:a14="http://schemas.microsoft.com/office/drawing/2010/main" val="0"/>
@@ -11078,7 +11089,7 @@
                     <pic:cNvPicPr/>
                   </pic:nvPicPr>
                   <pic:blipFill>
-                    <a:blip r:embed="rId25">
+                    <a:blip r:embed="rId27">
                       <a:extLst>
                         <a:ext uri="{28A0092B-C50C-407E-A947-70E740481C1C}">
                           <a14:useLocalDpi xmlns:a14="http://schemas.microsoft.com/office/drawing/2010/main" val="0"/>
@@ -11167,12 +11178,11 @@
           <w:noProof/>
           <w:lang w:eastAsia="es-ES"/>
         </w:rPr>
-        <w:lastRenderedPageBreak/>
         <w:drawing>
-          <wp:inline distT="0" distB="0" distL="0" distR="0" wp14:anchorId="799D2465" wp14:editId="79D0EA52">
-            <wp:extent cx="3067478" cy="2019582"/>
-            <wp:effectExtent l="0" t="0" r="0" b="0"/>
-            <wp:docPr id="17" name="Imagen 17"/>
+          <wp:inline distT="0" distB="0" distL="0" distR="0" wp14:anchorId="3669CC1E" wp14:editId="3A589505">
+            <wp:extent cx="2333951" cy="1819529"/>
+            <wp:effectExtent l="0" t="0" r="9525" b="9525"/>
+            <wp:docPr id="19" name="Imagen 19"/>
             <wp:cNvGraphicFramePr>
               <a:graphicFrameLocks xmlns:a="http://schemas.openxmlformats.org/drawingml/2006/main" noChangeAspect="1"/>
             </wp:cNvGraphicFramePr>
@@ -11180,276 +11190,7 @@
               <a:graphicData uri="http://schemas.openxmlformats.org/drawingml/2006/picture">
                 <pic:pic xmlns:pic="http://schemas.openxmlformats.org/drawingml/2006/picture">
                   <pic:nvPicPr>
-                    <pic:cNvPr id="17" name="Autenticar.PNG"/>
-                    <pic:cNvPicPr/>
-                  </pic:nvPicPr>
-                  <pic:blipFill>
-                    <a:blip r:embed="rId26">
-                      <a:extLst>
-                        <a:ext uri="{28A0092B-C50C-407E-A947-70E740481C1C}">
-                          <a14:useLocalDpi xmlns:a14="http://schemas.microsoft.com/office/drawing/2010/main" val="0"/>
-                        </a:ext>
-                      </a:extLst>
-                    </a:blip>
-                    <a:stretch>
-                      <a:fillRect/>
-                    </a:stretch>
-                  </pic:blipFill>
-                  <pic:spPr>
-                    <a:xfrm>
-                      <a:off x="0" y="0"/>
-                      <a:ext cx="3067478" cy="2019582"/>
-                    </a:xfrm>
-                    <a:prstGeom prst="rect">
-                      <a:avLst/>
-                    </a:prstGeom>
-                  </pic:spPr>
-                </pic:pic>
-              </a:graphicData>
-            </a:graphic>
-          </wp:inline>
-        </w:drawing>
-      </w:r>
-    </w:p>
-    <w:p>
-      <w:pPr>
-        <w:pStyle w:val="Descripcin"/>
-        <w:jc w:val="center"/>
-        <w:rPr>
-          <w:b/>
-        </w:rPr>
-      </w:pPr>
-      <w:r>
-        <w:rPr>
-          <w:b/>
-        </w:rPr>
-        <w:t xml:space="preserve">Figura </w:t>
-      </w:r>
-      <w:r>
-        <w:rPr>
-          <w:b/>
-        </w:rPr>
-        <w:fldChar w:fldCharType="begin"/>
-      </w:r>
-      <w:r>
-        <w:rPr>
-          <w:b/>
-        </w:rPr>
-        <w:instrText xml:space="preserve"> SEQ Figura \* ARABIC </w:instrText>
-      </w:r>
-      <w:r>
-        <w:rPr>
-          <w:b/>
-        </w:rPr>
-        <w:fldChar w:fldCharType="separate"/>
-      </w:r>
-      <w:r>
-        <w:rPr>
-          <w:b/>
-          <w:noProof/>
-        </w:rPr>
-        <w:t>12</w:t>
-      </w:r>
-      <w:r>
-        <w:rPr>
-          <w:b/>
-        </w:rPr>
-        <w:fldChar w:fldCharType="end"/>
-      </w:r>
-      <w:r>
-        <w:rPr>
-          <w:b/>
-        </w:rPr>
-        <w:t xml:space="preserve"> Ventana para la autenticación de usuarios.</w:t>
-      </w:r>
-    </w:p>
-    <w:p/>
-    <w:p>
-      <w:pPr>
-        <w:pStyle w:val="Ttulo2"/>
-      </w:pPr>
-      <w:bookmarkStart w:id="27" w:name="_Toc140414821"/>
-      <w:r>
-        <w:t>2.6 Tratamiento de errores.</w:t>
-      </w:r>
-      <w:bookmarkEnd w:id="27"/>
-    </w:p>
-    <w:p>
-      <w:pPr>
-        <w:pStyle w:val="Trabajos"/>
-      </w:pPr>
-      <w:r>
-        <w:t>La gestión de errores es un paso esencial para asegurar la precisión y fiabilidad tanto de los datos guardados como del programa en sí. Los errores pueden originarse por una variedad de razones, como errores en la introducción de datos, problemas en el hardware o software, y fallos humanos. Estas inconsistencias pueden causar dificultades tales como registros duplicados, información incompleta o incorrecta, pérdida total de datos, problemas en el funcionamiento del programa, entre otros. Para prevenir estas discrepancias, es necesario llevar a cabo un proceso de detección, corrección y prevención de errores.</w:t>
-      </w:r>
-    </w:p>
-    <w:p>
-      <w:r>
-        <w:t>El principal objetivo es evitar los errores, pero una vez estos ocurran tratarlos de la manera más adecuada posible. Los errores pueden evitarse</w:t>
-      </w:r>
-      <w:r>
-        <w:t xml:space="preserve"> a través de validaciones de la interfaz, y pueden manejarse mediante el uso y captura de excepciones, además del uso de dispadores en  SQLite. </w:t>
-      </w:r>
-    </w:p>
-    <w:p>
-      <w:r>
-        <w:t xml:space="preserve">En </w:t>
-      </w:r>
-      <w:r>
-        <w:t>la figura siguiente se muestra un ejemplo de evitar errores usando excepciones en Pascal</w:t>
-      </w:r>
-      <w:r>
-        <w:t xml:space="preserve"> de tratar errores:</w:t>
-      </w:r>
-    </w:p>
-    <w:p>
-      <w:pPr>
-        <w:keepNext/>
-        <w:jc w:val="center"/>
-      </w:pPr>
-      <w:r>
-        <w:rPr>
-          <w:noProof/>
-          <w:lang w:eastAsia="es-ES"/>
-        </w:rPr>
-        <w:lastRenderedPageBreak/>
-        <w:drawing>
-          <wp:inline distT="0" distB="0" distL="0" distR="0" wp14:anchorId="2A9C009B" wp14:editId="3EA15BD5">
-            <wp:extent cx="4451230" cy="4994275"/>
-            <wp:effectExtent l="0" t="0" r="6985" b="0"/>
-            <wp:docPr id="7" name="Imagen 7"/>
-            <wp:cNvGraphicFramePr>
-              <a:graphicFrameLocks xmlns:a="http://schemas.openxmlformats.org/drawingml/2006/main" noChangeAspect="1"/>
-            </wp:cNvGraphicFramePr>
-            <a:graphic xmlns:a="http://schemas.openxmlformats.org/drawingml/2006/main">
-              <a:graphicData uri="http://schemas.openxmlformats.org/drawingml/2006/picture">
-                <pic:pic xmlns:pic="http://schemas.openxmlformats.org/drawingml/2006/picture">
-                  <pic:nvPicPr>
-                    <pic:cNvPr id="7" name="excepcion.PNG"/>
-                    <pic:cNvPicPr/>
-                  </pic:nvPicPr>
-                  <pic:blipFill>
-                    <a:blip r:embed="rId27">
-                      <a:extLst>
-                        <a:ext uri="{28A0092B-C50C-407E-A947-70E740481C1C}">
-                          <a14:useLocalDpi xmlns:a14="http://schemas.microsoft.com/office/drawing/2010/main" val="0"/>
-                        </a:ext>
-                      </a:extLst>
-                    </a:blip>
-                    <a:stretch>
-                      <a:fillRect/>
-                    </a:stretch>
-                  </pic:blipFill>
-                  <pic:spPr>
-                    <a:xfrm>
-                      <a:off x="0" y="0"/>
-                      <a:ext cx="4459874" cy="5003974"/>
-                    </a:xfrm>
-                    <a:prstGeom prst="rect">
-                      <a:avLst/>
-                    </a:prstGeom>
-                  </pic:spPr>
-                </pic:pic>
-              </a:graphicData>
-            </a:graphic>
-          </wp:inline>
-        </w:drawing>
-      </w:r>
-    </w:p>
-    <w:p>
-      <w:pPr>
-        <w:pStyle w:val="Descripcin"/>
-        <w:jc w:val="center"/>
-        <w:rPr>
-          <w:b/>
-        </w:rPr>
-      </w:pPr>
-      <w:r>
-        <w:rPr>
-          <w:b/>
-        </w:rPr>
-        <w:t xml:space="preserve">Figura </w:t>
-      </w:r>
-      <w:r>
-        <w:rPr>
-          <w:b/>
-        </w:rPr>
-        <w:fldChar w:fldCharType="begin"/>
-      </w:r>
-      <w:r>
-        <w:rPr>
-          <w:b/>
-        </w:rPr>
-        <w:instrText xml:space="preserve"> SEQ Figura \* ARABIC </w:instrText>
-      </w:r>
-      <w:r>
-        <w:rPr>
-          <w:b/>
-        </w:rPr>
-        <w:fldChar w:fldCharType="separate"/>
-      </w:r>
-      <w:r>
-        <w:rPr>
-          <w:b/>
-          <w:noProof/>
-        </w:rPr>
-        <w:t>13</w:t>
-      </w:r>
-      <w:r>
-        <w:rPr>
-          <w:b/>
-        </w:rPr>
-        <w:fldChar w:fldCharType="end"/>
-      </w:r>
-      <w:r>
-        <w:rPr>
-          <w:b/>
-        </w:rPr>
-        <w:t xml:space="preserve"> Captura de excepciones.</w:t>
-      </w:r>
-    </w:p>
-    <w:p>
-      <w:r>
-        <w:t xml:space="preserve">En la </w:t>
-      </w:r>
-      <w:hyperlink w:anchor="validacion" w:history="1">
-        <w:r>
-          <w:rPr>
-            <w:rStyle w:val="Hipervnculo"/>
-          </w:rPr>
-          <w:t>Figura 14</w:t>
-        </w:r>
-      </w:hyperlink>
-      <w:r>
-        <w:t xml:space="preserve"> se muestra la validación de interfaz y mostrando al usuario en que se equivoca</w:t>
-      </w:r>
-      <w:r>
-        <w:t>, tratando el error de forma adecuada.</w:t>
-      </w:r>
-    </w:p>
-    <w:p>
-      <w:pPr>
-        <w:keepNext/>
-        <w:jc w:val="center"/>
-      </w:pPr>
-      <w:bookmarkStart w:id="28" w:name="validacion"/>
-      <w:r>
-        <w:rPr>
-          <w:noProof/>
-          <w:lang w:eastAsia="es-ES"/>
-        </w:rPr>
-        <w:drawing>
-          <wp:inline distT="0" distB="0" distL="0" distR="0" wp14:anchorId="33BE79EE" wp14:editId="39AB11E8">
-            <wp:extent cx="2086266" cy="1819529"/>
-            <wp:effectExtent l="0" t="0" r="9525" b="9525"/>
-            <wp:docPr id="9" name="Imagen 9"/>
-            <wp:cNvGraphicFramePr>
-              <a:graphicFrameLocks xmlns:a="http://schemas.openxmlformats.org/drawingml/2006/main" noChangeAspect="1"/>
-            </wp:cNvGraphicFramePr>
-            <a:graphic xmlns:a="http://schemas.openxmlformats.org/drawingml/2006/main">
-              <a:graphicData uri="http://schemas.openxmlformats.org/drawingml/2006/picture">
-                <pic:pic xmlns:pic="http://schemas.openxmlformats.org/drawingml/2006/picture">
-                  <pic:nvPicPr>
-                    <pic:cNvPr id="9" name="Error del login 2.PNG"/>
+                    <pic:cNvPr id="19" name="Autenticar.PNG"/>
                     <pic:cNvPicPr/>
                   </pic:nvPicPr>
                   <pic:blipFill>
@@ -11467,7 +11208,7 @@
                   <pic:spPr>
                     <a:xfrm>
                       <a:off x="0" y="0"/>
-                      <a:ext cx="2086266" cy="1819529"/>
+                      <a:ext cx="2333951" cy="1819529"/>
                     </a:xfrm>
                     <a:prstGeom prst="rect">
                       <a:avLst/>
@@ -11479,7 +11220,6 @@
           </wp:inline>
         </w:drawing>
       </w:r>
-      <w:bookmarkEnd w:id="28"/>
     </w:p>
     <w:p>
       <w:pPr>
@@ -11518,6 +11258,340 @@
           <w:b/>
           <w:noProof/>
         </w:rPr>
+        <w:t>12</w:t>
+      </w:r>
+      <w:r>
+        <w:rPr>
+          <w:b/>
+        </w:rPr>
+        <w:fldChar w:fldCharType="end"/>
+      </w:r>
+      <w:r>
+        <w:rPr>
+          <w:b/>
+        </w:rPr>
+        <w:t xml:space="preserve"> Ventana para la autenticación de usuarios.</w:t>
+      </w:r>
+    </w:p>
+    <w:p>
+      <w:pPr>
+        <w:pStyle w:val="Ttulo2"/>
+      </w:pPr>
+      <w:bookmarkStart w:id="26" w:name="_Toc140444358"/>
+      <w:r>
+        <w:lastRenderedPageBreak/>
+        <w:t>2.6 Tratamiento de errores.</w:t>
+      </w:r>
+      <w:bookmarkEnd w:id="26"/>
+    </w:p>
+    <w:p>
+      <w:pPr>
+        <w:pStyle w:val="Trabajos"/>
+      </w:pPr>
+      <w:r>
+        <w:t>La gestión de errores es un paso esencial para asegurar la precisión y fiabilidad tanto de los datos guardados como del programa en sí. Los errores pueden originarse por una variedad de razones, como errores en la introducción de datos, problemas en el hardware o software, y fallos humanos. Estas inconsistencias pueden causar dificultades tales como registros duplicados, información incompleta o incorrecta, pérdida total de datos, problemas en el funcionamiento del programa, entre otros. Para prevenir estas discrepancias, es necesario llevar a cabo un proceso de detección, corrección y prevención de errores</w:t>
+      </w:r>
+      <w:sdt>
+        <w:sdtPr>
+          <w:id w:val="1135139225"/>
+          <w:citation/>
+        </w:sdtPr>
+        <w:sdtContent>
+          <w:r>
+            <w:fldChar w:fldCharType="begin"/>
+          </w:r>
+          <w:r>
+            <w:instrText xml:space="preserve"> CITATION Lenarduzzi2020 \l 3082 </w:instrText>
+          </w:r>
+          <w:r>
+            <w:fldChar w:fldCharType="separate"/>
+          </w:r>
+          <w:r>
+            <w:rPr>
+              <w:noProof/>
+            </w:rPr>
+            <w:t xml:space="preserve"> (Lenarduzzi, Saarimäki, &amp; Taibi, 2020)</w:t>
+          </w:r>
+          <w:r>
+            <w:fldChar w:fldCharType="end"/>
+          </w:r>
+        </w:sdtContent>
+      </w:sdt>
+      <w:r>
+        <w:t>.</w:t>
+      </w:r>
+    </w:p>
+    <w:p>
+      <w:r>
+        <w:t>El principal objetivo es evitar los errores, pero una vez estos ocurran tratarlos de la manera más adecuada posible. Los errores pueden evitarse</w:t>
+      </w:r>
+      <w:r>
+        <w:t xml:space="preserve"> a través de validaciones de la interfaz, y pueden manejarse mediante el uso y captura de excepciones, además del uso de dispadores en SQLite. </w:t>
+      </w:r>
+    </w:p>
+    <w:p>
+      <w:r>
+        <w:t xml:space="preserve">En la </w:t>
+      </w:r>
+      <w:hyperlink w:anchor="Figura13" w:history="1">
+        <w:r>
+          <w:rPr>
+            <w:rStyle w:val="Hipervnculo"/>
+          </w:rPr>
+          <w:t>Fig</w:t>
+        </w:r>
+        <w:r>
+          <w:rPr>
+            <w:rStyle w:val="Hipervnculo"/>
+          </w:rPr>
+          <w:t>u</w:t>
+        </w:r>
+        <w:r>
+          <w:rPr>
+            <w:rStyle w:val="Hipervnculo"/>
+          </w:rPr>
+          <w:t>r</w:t>
+        </w:r>
+        <w:r>
+          <w:rPr>
+            <w:rStyle w:val="Hipervnculo"/>
+          </w:rPr>
+          <w:t>a</w:t>
+        </w:r>
+        <w:r>
+          <w:rPr>
+            <w:rStyle w:val="Hipervnculo"/>
+          </w:rPr>
+          <w:t xml:space="preserve"> 13</w:t>
+        </w:r>
+      </w:hyperlink>
+      <w:r>
+        <w:t xml:space="preserve"> se muestra la validación de interfaz y mostrando al usuario en que se equivoca, tratando el error de forma adecuada.</w:t>
+      </w:r>
+    </w:p>
+    <w:p/>
+    <w:p>
+      <w:pPr>
+        <w:keepNext/>
+        <w:jc w:val="center"/>
+      </w:pPr>
+      <w:bookmarkStart w:id="27" w:name="Figura13"/>
+      <w:r>
+        <w:rPr>
+          <w:noProof/>
+          <w:lang w:eastAsia="es-ES"/>
+        </w:rPr>
+        <w:drawing>
+          <wp:inline distT="0" distB="0" distL="0" distR="0" wp14:anchorId="761783E8" wp14:editId="0B428070">
+            <wp:extent cx="2950234" cy="2295998"/>
+            <wp:effectExtent l="0" t="0" r="2540" b="9525"/>
+            <wp:docPr id="21" name="Imagen 21"/>
+            <wp:cNvGraphicFramePr>
+              <a:graphicFrameLocks xmlns:a="http://schemas.openxmlformats.org/drawingml/2006/main" noChangeAspect="1"/>
+            </wp:cNvGraphicFramePr>
+            <a:graphic xmlns:a="http://schemas.openxmlformats.org/drawingml/2006/main">
+              <a:graphicData uri="http://schemas.openxmlformats.org/drawingml/2006/picture">
+                <pic:pic xmlns:pic="http://schemas.openxmlformats.org/drawingml/2006/picture">
+                  <pic:nvPicPr>
+                    <pic:cNvPr id="21" name="Error del login 2.PNG"/>
+                    <pic:cNvPicPr/>
+                  </pic:nvPicPr>
+                  <pic:blipFill>
+                    <a:blip r:embed="rId29">
+                      <a:extLst>
+                        <a:ext uri="{28A0092B-C50C-407E-A947-70E740481C1C}">
+                          <a14:useLocalDpi xmlns:a14="http://schemas.microsoft.com/office/drawing/2010/main" val="0"/>
+                        </a:ext>
+                      </a:extLst>
+                    </a:blip>
+                    <a:stretch>
+                      <a:fillRect/>
+                    </a:stretch>
+                  </pic:blipFill>
+                  <pic:spPr>
+                    <a:xfrm>
+                      <a:off x="0" y="0"/>
+                      <a:ext cx="2970452" cy="2311732"/>
+                    </a:xfrm>
+                    <a:prstGeom prst="rect">
+                      <a:avLst/>
+                    </a:prstGeom>
+                  </pic:spPr>
+                </pic:pic>
+              </a:graphicData>
+            </a:graphic>
+          </wp:inline>
+        </w:drawing>
+      </w:r>
+      <w:bookmarkEnd w:id="27"/>
+    </w:p>
+    <w:p>
+      <w:pPr>
+        <w:pStyle w:val="Descripcin"/>
+        <w:jc w:val="center"/>
+        <w:rPr>
+          <w:b/>
+        </w:rPr>
+      </w:pPr>
+      <w:r>
+        <w:rPr>
+          <w:b/>
+        </w:rPr>
+        <w:t xml:space="preserve">Figura </w:t>
+      </w:r>
+      <w:r>
+        <w:rPr>
+          <w:b/>
+        </w:rPr>
+        <w:fldChar w:fldCharType="begin"/>
+      </w:r>
+      <w:r>
+        <w:rPr>
+          <w:b/>
+        </w:rPr>
+        <w:instrText xml:space="preserve"> SEQ Figura \* ARABIC </w:instrText>
+      </w:r>
+      <w:r>
+        <w:rPr>
+          <w:b/>
+        </w:rPr>
+        <w:fldChar w:fldCharType="separate"/>
+      </w:r>
+      <w:r>
+        <w:rPr>
+          <w:b/>
+          <w:noProof/>
+        </w:rPr>
+        <w:t>13</w:t>
+      </w:r>
+      <w:r>
+        <w:rPr>
+          <w:b/>
+        </w:rPr>
+        <w:fldChar w:fldCharType="end"/>
+      </w:r>
+      <w:r>
+        <w:rPr>
+          <w:b/>
+        </w:rPr>
+        <w:t xml:space="preserve"> Tratamiento de errores en la entrada de datos.</w:t>
+      </w:r>
+    </w:p>
+    <w:p/>
+    <w:p>
+      <w:r>
+        <w:t xml:space="preserve">En </w:t>
+      </w:r>
+      <w:r>
+        <w:t xml:space="preserve">la </w:t>
+      </w:r>
+      <w:hyperlink w:anchor="Figura14" w:history="1">
+        <w:r>
+          <w:rPr>
+            <w:rStyle w:val="Hipervnculo"/>
+          </w:rPr>
+          <w:t>Figura 14</w:t>
+        </w:r>
+      </w:hyperlink>
+      <w:r>
+        <w:t xml:space="preserve"> se muestra un ejemplo de evitar errores usando excepciones en Pascal</w:t>
+      </w:r>
+      <w:r>
+        <w:t xml:space="preserve"> de tratar errores:</w:t>
+      </w:r>
+    </w:p>
+    <w:p>
+      <w:pPr>
+        <w:jc w:val="center"/>
+      </w:pPr>
+      <w:bookmarkStart w:id="28" w:name="Figura14"/>
+      <w:r>
+        <w:rPr>
+          <w:noProof/>
+          <w:lang w:eastAsia="es-ES"/>
+        </w:rPr>
+        <w:lastRenderedPageBreak/>
+        <w:drawing>
+          <wp:inline distT="0" distB="0" distL="0" distR="0" wp14:anchorId="2A9C009B" wp14:editId="73FA0627">
+            <wp:extent cx="5635622" cy="6323162"/>
+            <wp:effectExtent l="0" t="0" r="3810" b="1905"/>
+            <wp:docPr id="7" name="Imagen 7"/>
+            <wp:cNvGraphicFramePr>
+              <a:graphicFrameLocks xmlns:a="http://schemas.openxmlformats.org/drawingml/2006/main" noChangeAspect="1"/>
+            </wp:cNvGraphicFramePr>
+            <a:graphic xmlns:a="http://schemas.openxmlformats.org/drawingml/2006/main">
+              <a:graphicData uri="http://schemas.openxmlformats.org/drawingml/2006/picture">
+                <pic:pic xmlns:pic="http://schemas.openxmlformats.org/drawingml/2006/picture">
+                  <pic:nvPicPr>
+                    <pic:cNvPr id="7" name="excepcion.PNG"/>
+                    <pic:cNvPicPr/>
+                  </pic:nvPicPr>
+                  <pic:blipFill>
+                    <a:blip r:embed="rId30">
+                      <a:extLst>
+                        <a:ext uri="{28A0092B-C50C-407E-A947-70E740481C1C}">
+                          <a14:useLocalDpi xmlns:a14="http://schemas.microsoft.com/office/drawing/2010/main" val="0"/>
+                        </a:ext>
+                      </a:extLst>
+                    </a:blip>
+                    <a:stretch>
+                      <a:fillRect/>
+                    </a:stretch>
+                  </pic:blipFill>
+                  <pic:spPr>
+                    <a:xfrm>
+                      <a:off x="0" y="0"/>
+                      <a:ext cx="5657379" cy="6347574"/>
+                    </a:xfrm>
+                    <a:prstGeom prst="rect">
+                      <a:avLst/>
+                    </a:prstGeom>
+                  </pic:spPr>
+                </pic:pic>
+              </a:graphicData>
+            </a:graphic>
+          </wp:inline>
+        </w:drawing>
+      </w:r>
+      <w:bookmarkEnd w:id="28"/>
+    </w:p>
+    <w:p>
+      <w:pPr>
+        <w:pStyle w:val="Descripcin"/>
+        <w:jc w:val="center"/>
+        <w:rPr>
+          <w:b/>
+        </w:rPr>
+      </w:pPr>
+      <w:r>
+        <w:rPr>
+          <w:b/>
+        </w:rPr>
+        <w:t xml:space="preserve">Figura </w:t>
+      </w:r>
+      <w:r>
+        <w:rPr>
+          <w:b/>
+        </w:rPr>
+        <w:fldChar w:fldCharType="begin"/>
+      </w:r>
+      <w:r>
+        <w:rPr>
+          <w:b/>
+        </w:rPr>
+        <w:instrText xml:space="preserve"> SEQ Figura \* ARABIC </w:instrText>
+      </w:r>
+      <w:r>
+        <w:rPr>
+          <w:b/>
+        </w:rPr>
+        <w:fldChar w:fldCharType="separate"/>
+      </w:r>
+      <w:r>
+        <w:rPr>
+          <w:b/>
+          <w:noProof/>
+        </w:rPr>
         <w:t>14</w:t>
       </w:r>
       <w:r>
@@ -11530,7 +11604,7 @@
         <w:rPr>
           <w:b/>
         </w:rPr>
-        <w:t xml:space="preserve"> Ejemplo de validación de la interfaz.</w:t>
+        <w:t xml:space="preserve"> Captura de excepciones.</w:t>
       </w:r>
     </w:p>
     <w:p>
@@ -11549,11 +11623,7 @@
         <w:t>, se visualiza un ejemplo de disparador que evita que se inserte en la tabla máquinas</w:t>
       </w:r>
       <w:r>
-        <w:t xml:space="preserve">, específicamente en el campo etiqueta, otra máquina con </w:t>
-      </w:r>
-      <w:r>
-        <w:lastRenderedPageBreak/>
-        <w:t>la misma etiqueta, incluyendo el caso que sea escrita en mayúsculas o minúsculas.</w:t>
+        <w:t>, específicamente en el campo etiqueta, otra máquina con la misma etiqueta, incluyendo el caso que sea escrita en mayúsculas o minúsculas.</w:t>
       </w:r>
     </w:p>
     <w:p>
@@ -11567,6 +11637,7 @@
           <w:noProof/>
           <w:lang w:eastAsia="es-ES"/>
         </w:rPr>
+        <w:lastRenderedPageBreak/>
         <w:drawing>
           <wp:inline distT="0" distB="0" distL="0" distR="0" wp14:anchorId="1ECB19AC" wp14:editId="07A1D601">
             <wp:extent cx="5400040" cy="3964839"/>
@@ -11583,7 +11654,7 @@
                     <pic:cNvPicPr/>
                   </pic:nvPicPr>
                   <pic:blipFill>
-                    <a:blip r:embed="rId29">
+                    <a:blip r:embed="rId31">
                       <a:extLst>
                         <a:ext uri="{28A0092B-C50C-407E-A947-70E740481C1C}">
                           <a14:useLocalDpi xmlns:a14="http://schemas.microsoft.com/office/drawing/2010/main" val="0"/>
@@ -11701,7 +11772,7 @@
       <w:pPr>
         <w:pStyle w:val="Ttulo2"/>
       </w:pPr>
-      <w:bookmarkStart w:id="30" w:name="_Toc140414822"/>
+      <w:bookmarkStart w:id="30" w:name="_Toc140444359"/>
       <w:r>
         <w:t>Co</w:t>
       </w:r>
@@ -11787,11 +11858,11 @@
         </w:numPr>
       </w:pPr>
       <w:r>
-        <w:t xml:space="preserve">La seguridad del software se posibilita con la creación de los roles de administrador, especialista y visitante, con sus privilegios y restricciones </w:t>
+        <w:t xml:space="preserve">La seguridad del software se posibilita con la creación de los roles de administrador, especialista y visitante, con sus privilegios y restricciones necesarios. Las contraseñas de usuario nunca son capturadas ni </w:t>
       </w:r>
       <w:r>
         <w:lastRenderedPageBreak/>
-        <w:t xml:space="preserve">necesarios. Las contraseñas de usuario nunca son capturadas ni almacenadas en el formato original, sino </w:t>
+        <w:t xml:space="preserve">almacenadas en el formato original, sino </w:t>
       </w:r>
       <w:r>
         <w:t>encriptadas con la función hash SHA-256.</w:t>
@@ -11843,7 +11914,7 @@
       <w:pPr>
         <w:pStyle w:val="Ttulo1"/>
       </w:pPr>
-      <w:bookmarkStart w:id="31" w:name="_Toc140414823"/>
+      <w:bookmarkStart w:id="31" w:name="_Toc140444360"/>
       <w:r>
         <w:lastRenderedPageBreak/>
         <w:t>Capítulo 3:</w:t>
@@ -11855,14 +11926,26 @@
     </w:p>
     <w:p>
       <w:r>
-        <w:t>En este capítulo se va a realizar la validación de la solución que consiste en hacer las pruebas de caja blanca y caja negra estudiadas en la asignatura diseño de interfaces y pruebas (DIP) y pruebas de usabilidad pertinentes.</w:t>
+        <w:t xml:space="preserve">En este capítulo se va a realizar la validación de la solución que consiste en </w:t>
+      </w:r>
+      <w:r>
+        <w:t>hacer las pruebas de</w:t>
+      </w:r>
+      <w:r>
+        <w:t xml:space="preserve"> caja negra estudiadas en la asignatura diseño d</w:t>
+      </w:r>
+      <w:r>
+        <w:t>e interfaces y pruebas (DIP)</w:t>
+      </w:r>
+      <w:r>
+        <w:t>.</w:t>
       </w:r>
     </w:p>
     <w:p>
       <w:pPr>
         <w:pStyle w:val="Ttulo2"/>
       </w:pPr>
-      <w:bookmarkStart w:id="32" w:name="_Toc140414824"/>
+      <w:bookmarkStart w:id="32" w:name="_Toc140444361"/>
       <w:r>
         <w:t xml:space="preserve">3.1 </w:t>
       </w:r>
@@ -11958,7 +12041,7 @@
       <w:pPr>
         <w:pStyle w:val="Ttulo3"/>
       </w:pPr>
-      <w:bookmarkStart w:id="33" w:name="_Toc140414825"/>
+      <w:bookmarkStart w:id="33" w:name="_Toc140444362"/>
       <w:r>
         <w:t xml:space="preserve">3.1.1 </w:t>
       </w:r>
@@ -11969,11 +12052,10 @@
         </w:rPr>
         <w:t>Insertar</w:t>
       </w:r>
-      <w:r>
-        <w:t xml:space="preserve"> </w:t>
-      </w:r>
-      <w:r>
-        <w:t xml:space="preserve">de usuario </w:t>
+      <w:bookmarkStart w:id="34" w:name="_GoBack"/>
+      <w:bookmarkEnd w:id="34"/>
+      <w:r>
+        <w:t xml:space="preserve"> usuario </w:t>
       </w:r>
       <w:r>
         <w:rPr>
@@ -15156,7 +15238,7 @@
       <w:pPr>
         <w:pStyle w:val="Ttulo3"/>
       </w:pPr>
-      <w:bookmarkStart w:id="34" w:name="_Toc140414826"/>
+      <w:bookmarkStart w:id="35" w:name="_Toc140444363"/>
       <w:r>
         <w:t xml:space="preserve">3.1.2 </w:t>
       </w:r>
@@ -15194,7 +15276,7 @@
       <w:r>
         <w:t>.</w:t>
       </w:r>
-      <w:bookmarkEnd w:id="34"/>
+      <w:bookmarkEnd w:id="35"/>
     </w:p>
     <w:p>
       <w:pPr>
@@ -18441,7 +18523,7 @@
           <w:b w:val="0"/>
         </w:rPr>
       </w:pPr>
-      <w:bookmarkStart w:id="35" w:name="_Toc140414827"/>
+      <w:bookmarkStart w:id="36" w:name="_Toc140444364"/>
       <w:r>
         <w:t xml:space="preserve">3.1.3 </w:t>
       </w:r>
@@ -18452,7 +18534,7 @@
         </w:rPr>
         <w:t>Eliminar usuario HU 3.</w:t>
       </w:r>
-      <w:bookmarkEnd w:id="35"/>
+      <w:bookmarkEnd w:id="36"/>
       <w:r>
         <w:rPr>
           <w:rFonts w:eastAsia="Calibri" w:cs="Times New Roman"/>
@@ -21078,7 +21160,7 @@
           <w:lang w:val="es-ES_tradnl"/>
         </w:rPr>
       </w:pPr>
-      <w:bookmarkStart w:id="36" w:name="_Toc140414828"/>
+      <w:bookmarkStart w:id="37" w:name="_Toc140444365"/>
       <w:r>
         <w:t xml:space="preserve">3.1.4 </w:t>
       </w:r>
@@ -21107,7 +21189,7 @@
         </w:rPr>
         <w:t>.</w:t>
       </w:r>
-      <w:bookmarkEnd w:id="36"/>
+      <w:bookmarkEnd w:id="37"/>
     </w:p>
     <w:p>
       <w:pPr>
@@ -23833,7 +23915,7 @@
       <w:pPr>
         <w:pStyle w:val="Ttulo3"/>
       </w:pPr>
-      <w:bookmarkStart w:id="37" w:name="_Toc140414829"/>
+      <w:bookmarkStart w:id="38" w:name="_Toc140444366"/>
       <w:r>
         <w:t>3.1.5</w:t>
       </w:r>
@@ -23866,7 +23948,7 @@
       <w:r>
         <w:t>.</w:t>
       </w:r>
-      <w:bookmarkEnd w:id="37"/>
+      <w:bookmarkEnd w:id="38"/>
     </w:p>
     <w:p>
       <w:pPr>
@@ -26364,7 +26446,7 @@
       <w:pPr>
         <w:pStyle w:val="Ttulo3"/>
       </w:pPr>
-      <w:bookmarkStart w:id="38" w:name="_Toc140414830"/>
+      <w:bookmarkStart w:id="39" w:name="_Toc140444367"/>
       <w:r>
         <w:t>3.1.</w:t>
       </w:r>
@@ -26397,7 +26479,7 @@
       <w:r>
         <w:t>.</w:t>
       </w:r>
-      <w:bookmarkEnd w:id="38"/>
+      <w:bookmarkEnd w:id="39"/>
     </w:p>
     <w:p>
       <w:pPr>
@@ -28606,7 +28688,7 @@
       <w:pPr>
         <w:pStyle w:val="Ttulo3"/>
       </w:pPr>
-      <w:bookmarkStart w:id="39" w:name="_Toc140414831"/>
+      <w:bookmarkStart w:id="40" w:name="_Toc140444368"/>
       <w:r>
         <w:t>3.1.</w:t>
       </w:r>
@@ -28619,7 +28701,7 @@
       <w:r>
         <w:t>.</w:t>
       </w:r>
-      <w:bookmarkEnd w:id="39"/>
+      <w:bookmarkEnd w:id="40"/>
     </w:p>
     <w:p>
       <w:pPr>
@@ -30952,7 +31034,7 @@
       <w:pPr>
         <w:pStyle w:val="Ttulo2"/>
       </w:pPr>
-      <w:bookmarkStart w:id="40" w:name="_Toc140414832"/>
+      <w:bookmarkStart w:id="41" w:name="_Toc140444369"/>
       <w:r>
         <w:lastRenderedPageBreak/>
         <w:t>Conclusiones parciale</w:t>
@@ -30963,7 +31045,7 @@
       <w:r>
         <w:t>.</w:t>
       </w:r>
-      <w:bookmarkEnd w:id="40"/>
+      <w:bookmarkEnd w:id="41"/>
     </w:p>
     <w:p>
       <w:pPr>
@@ -31019,12 +31101,12 @@
       <w:pPr>
         <w:pStyle w:val="Ttulo1"/>
       </w:pPr>
-      <w:bookmarkStart w:id="41" w:name="_Toc140414833"/>
+      <w:bookmarkStart w:id="42" w:name="_Toc140444370"/>
       <w:r>
         <w:lastRenderedPageBreak/>
         <w:t>Conclusiones</w:t>
       </w:r>
-      <w:bookmarkEnd w:id="41"/>
+      <w:bookmarkEnd w:id="42"/>
     </w:p>
     <w:p>
       <w:r>
@@ -31040,16 +31122,7 @@
         </w:numPr>
       </w:pPr>
       <w:r>
-        <w:t>Los</w:t>
-      </w:r>
-      <w:r>
-        <w:t xml:space="preserve"> sistemas de monitoreo y diagnóstico</w:t>
-      </w:r>
-      <w:r>
-        <w:t xml:space="preserve"> permiten</w:t>
-      </w:r>
-      <w:r>
-        <w:t xml:space="preserve"> la determinación del estado</w:t>
+        <w:t>Los sistemas de monitoreo y diagnóstico permiten la determinación del estado</w:t>
       </w:r>
       <w:r>
         <w:t xml:space="preserve"> de procesos y máquinas industriales</w:t>
@@ -31151,7 +31224,7 @@
     <w:p>
       <w:pPr>
         <w:sectPr>
-          <w:footerReference w:type="first" r:id="rId30"/>
+          <w:footerReference w:type="first" r:id="rId32"/>
           <w:pgSz w:w="11906" w:h="16838"/>
           <w:pgMar w:top="1418" w:right="1701" w:bottom="1418" w:left="1701" w:header="709" w:footer="709" w:gutter="0"/>
           <w:cols w:space="708"/>
@@ -31164,12 +31237,12 @@
       <w:pPr>
         <w:pStyle w:val="Ttulo1"/>
       </w:pPr>
-      <w:bookmarkStart w:id="42" w:name="_Toc140414834"/>
+      <w:bookmarkStart w:id="43" w:name="_Toc140444371"/>
       <w:r>
         <w:lastRenderedPageBreak/>
         <w:t>Recomendaciones</w:t>
       </w:r>
-      <w:bookmarkEnd w:id="42"/>
+      <w:bookmarkEnd w:id="43"/>
     </w:p>
     <w:p>
       <w:r>
@@ -31233,25 +31306,13 @@
         <w:t xml:space="preserve">Permitir </w:t>
       </w:r>
       <w:r>
-        <w:t xml:space="preserve">registrar y </w:t>
-      </w:r>
-      <w:r>
-        <w:t>visua</w:t>
-      </w:r>
-      <w:r>
-        <w:t xml:space="preserve">lizar las acciones sobre los registros y </w:t>
-      </w:r>
-      <w:r>
-        <w:t xml:space="preserve"> operaciones </w:t>
-      </w:r>
-      <w:r>
-        <w:t>almacenados</w:t>
-      </w:r>
-      <w:r>
-        <w:t xml:space="preserve"> </w:t>
-      </w:r>
-      <w:r>
-        <w:t>en la base de datos.</w:t>
+        <w:t>registrar y visualizar las acciones realizadas en la aplicaci</w:t>
+      </w:r>
+      <w:r>
+        <w:t>ón</w:t>
+      </w:r>
+      <w:r>
+        <w:t>.</w:t>
       </w:r>
     </w:p>
     <w:p>
@@ -31389,7 +31450,7 @@
         </w:sectPr>
       </w:pPr>
     </w:p>
-    <w:bookmarkStart w:id="43" w:name="_Toc140414835" w:displacedByCustomXml="next"/>
+    <w:bookmarkStart w:id="44" w:name="_Toc140444372" w:displacedByCustomXml="next"/>
     <w:sdt>
       <w:sdtPr>
         <w:rPr>
@@ -31413,7 +31474,7 @@
           <w:r>
             <w:t>Referencias bibliográficas</w:t>
           </w:r>
-          <w:bookmarkEnd w:id="43"/>
+          <w:bookmarkEnd w:id="44"/>
         </w:p>
         <w:sdt>
           <w:sdtPr>
@@ -31775,13 +31836,36 @@
                   <w:lang w:val="en-US"/>
                 </w:rPr>
                 <w:lastRenderedPageBreak/>
-                <w:t xml:space="preserve">Lenguaje de programación Pascal actualizado a 2023. </w:t>
+                <w:t xml:space="preserve">Lenarduzzi, V., Saarimäki, N., &amp; Taibi, D. (2020). A systematic literature review on error handling in software development. </w:t>
+              </w:r>
+              <w:r>
+                <w:rPr>
+                  <w:i/>
+                  <w:iCs/>
+                  <w:noProof/>
+                </w:rPr>
+                <w:t>Information and Software Technology, 129</w:t>
               </w:r>
               <w:r>
                 <w:rPr>
                   <w:noProof/>
                 </w:rPr>
-                <w:t xml:space="preserve">(July de 2023). </w:t>
+                <w:t>, 106377. doi:10.1016/j.infsof.2020.106377</w:t>
+              </w:r>
+            </w:p>
+            <w:p>
+              <w:pPr>
+                <w:pStyle w:val="Bibliografa"/>
+                <w:ind w:left="720" w:hanging="720"/>
+                <w:rPr>
+                  <w:noProof/>
+                </w:rPr>
+              </w:pPr>
+              <w:r>
+                <w:rPr>
+                  <w:noProof/>
+                </w:rPr>
+                <w:t xml:space="preserve">Lenguaje de programación Pascal actualizado a 2023. (July de 2023). </w:t>
               </w:r>
               <w:r>
                 <w:rPr>
@@ -31993,6 +32077,7 @@
                   <w:noProof/>
                   <w:lang w:val="en-US"/>
                 </w:rPr>
+                <w:lastRenderedPageBreak/>
                 <w:t xml:space="preserve">PAESSLER. (July de 2023). </w:t>
               </w:r>
               <w:r>
@@ -32028,7 +32113,6 @@
                 <w:rPr>
                   <w:noProof/>
                 </w:rPr>
-                <w:lastRenderedPageBreak/>
                 <w:t xml:space="preserve">Paradigm, V. (2021). </w:t>
               </w:r>
               <w:r>
@@ -32120,39 +32204,6 @@
                 <w:ind w:left="720" w:hanging="720"/>
                 <w:rPr>
                   <w:noProof/>
-                  <w:lang w:val="en-US"/>
-                </w:rPr>
-              </w:pPr>
-              <w:r>
-                <w:rPr>
-                  <w:noProof/>
-                  <w:lang w:val="en-US"/>
-                </w:rPr>
-                <w:t xml:space="preserve">Ross, R. G. (April de 2013). </w:t>
-              </w:r>
-              <w:r>
-                <w:rPr>
-                  <w:i/>
-                  <w:iCs/>
-                  <w:noProof/>
-                  <w:lang w:val="en-US"/>
-                </w:rPr>
-                <w:t>Business rule concepts: Getting to the point of knowledge</w:t>
-              </w:r>
-              <w:r>
-                <w:rPr>
-                  <w:noProof/>
-                  <w:lang w:val="en-US"/>
-                </w:rPr>
-                <w:t xml:space="preserve"> (4th ed.). Business Rule Solutions, LLC.</w:t>
-              </w:r>
-            </w:p>
-            <w:p>
-              <w:pPr>
-                <w:pStyle w:val="Bibliografa"/>
-                <w:ind w:left="720" w:hanging="720"/>
-                <w:rPr>
-                  <w:noProof/>
                 </w:rPr>
               </w:pPr>
               <w:r>
@@ -32167,22 +32218,14 @@
                   <w:i/>
                   <w:iCs/>
                   <w:noProof/>
-                  <w:lang w:val="en-US"/>
                 </w:rPr>
                 <w:t>About SQLite</w:t>
               </w:r>
               <w:r>
                 <w:rPr>
                   <w:noProof/>
-                  <w:lang w:val="en-US"/>
                 </w:rPr>
-                <w:t xml:space="preserve">. </w:t>
-              </w:r>
-              <w:r>
-                <w:rPr>
-                  <w:noProof/>
-                </w:rPr>
-                <w:t>Obtenido de https://www.sqlite.org/about.html</w:t>
+                <w:t>. Obtenido de https://www.sqlite.org/about.html</w:t>
               </w:r>
             </w:p>
             <w:p>
@@ -32306,6 +32349,7 @@
                 <w:ind w:left="720" w:hanging="720"/>
                 <w:rPr>
                   <w:noProof/>
+                  <w:lang w:val="en-US"/>
                 </w:rPr>
               </w:pPr>
               <w:r>
@@ -32326,14 +32370,54 @@
                   <w:i/>
                   <w:iCs/>
                   <w:noProof/>
+                  <w:lang w:val="en-US"/>
                 </w:rPr>
                 <w:t>What Is SQLite?</w:t>
               </w:r>
               <w:r>
                 <w:rPr>
                   <w:noProof/>
+                  <w:lang w:val="en-US"/>
                 </w:rPr>
                 <w:t xml:space="preserve"> Obtenido de https://www.sqlite.org/index.html</w:t>
+              </w:r>
+            </w:p>
+            <w:p>
+              <w:pPr>
+                <w:pStyle w:val="Bibliografa"/>
+                <w:ind w:left="720" w:hanging="720"/>
+                <w:rPr>
+                  <w:noProof/>
+                </w:rPr>
+              </w:pPr>
+              <w:r>
+                <w:rPr>
+                  <w:noProof/>
+                  <w:lang w:val="en-US"/>
+                </w:rPr>
+                <w:t xml:space="preserve">Team, S. D. (s.f.). SQLite Is The Most Widely Deployed SQL Database Engine In The World. </w:t>
+              </w:r>
+              <w:r>
+                <w:rPr>
+                  <w:i/>
+                  <w:iCs/>
+                  <w:noProof/>
+                  <w:lang w:val="en-US"/>
+                </w:rPr>
+                <w:t>SQLite Is The Most Widely Deployed SQL Database Engine In The World.</w:t>
+              </w:r>
+              <w:r>
+                <w:rPr>
+                  <w:noProof/>
+                  <w:lang w:val="en-US"/>
+                </w:rPr>
+                <w:t xml:space="preserve"> </w:t>
+              </w:r>
+              <w:r>
+                <w:rPr>
+                  <w:noProof/>
+                </w:rPr>
+                <w:t>Obtenido de https://www.sqlite.org/mostdeployed.html</w:t>
               </w:r>
             </w:p>
             <w:p>
@@ -32377,6 +32461,7 @@
                 <w:rPr>
                   <w:noProof/>
                 </w:rPr>
+                <w:lastRenderedPageBreak/>
                 <w:t>Zambrano-Reyes, A., Nossov, V. R., &amp; Gómez-Mancilla, J. C. (s.f.). Análisis de la Respuesta Vibratoria de Ejes Fisurados sobre Chumaceras Lubricadas para Control y Atenuación de Vibraciones en Máquinas Rotatorias.</w:t>
               </w:r>
             </w:p>
@@ -32395,8 +32480,8 @@
     </w:sdt>
     <w:p/>
     <w:sectPr>
-      <w:footerReference w:type="default" r:id="rId31"/>
-      <w:footerReference w:type="first" r:id="rId32"/>
+      <w:footerReference w:type="default" r:id="rId33"/>
+      <w:footerReference w:type="first" r:id="rId34"/>
       <w:pgSz w:w="11906" w:h="16838"/>
       <w:pgMar w:top="1418" w:right="1701" w:bottom="1418" w:left="1701" w:header="709" w:footer="709" w:gutter="0"/>
       <w:cols w:space="708"/>
@@ -32493,7 +32578,7 @@
           <w:rPr>
             <w:noProof/>
           </w:rPr>
-          <w:t>16</w:t>
+          <w:t>26</w:t>
         </w:r>
         <w:r>
           <w:fldChar w:fldCharType="end"/>
@@ -32583,7 +32668,7 @@
           <w:rPr>
             <w:noProof/>
           </w:rPr>
-          <w:t>32</w:t>
+          <w:t>33</w:t>
         </w:r>
         <w:r>
           <w:fldChar w:fldCharType="end"/>
@@ -32600,6 +32685,51 @@
 </file>
 
 <file path=word/footer6.xml><?xml version="1.0" encoding="utf-8"?>
+<w:ftr xmlns:wpc="http://schemas.microsoft.com/office/word/2010/wordprocessingCanvas" xmlns:mc="http://schemas.openxmlformats.org/markup-compatibility/2006" xmlns:o="urn:schemas-microsoft-com:office:office" xmlns:r="http://schemas.openxmlformats.org/officeDocument/2006/relationships" xmlns:m="http://schemas.openxmlformats.org/officeDocument/2006/math" xmlns:v="urn:schemas-microsoft-com:vml" xmlns:wp14="http://schemas.microsoft.com/office/word/2010/wordprocessingDrawing" xmlns:wp="http://schemas.openxmlformats.org/drawingml/2006/wordprocessingDrawing" xmlns:w10="urn:schemas-microsoft-com:office:word" xmlns:w="http://schemas.openxmlformats.org/wordprocessingml/2006/main" xmlns:w14="http://schemas.microsoft.com/office/word/2010/wordml" xmlns:w15="http://schemas.microsoft.com/office/word/2012/wordml" xmlns:wpg="http://schemas.microsoft.com/office/word/2010/wordprocessingGroup" xmlns:wpi="http://schemas.microsoft.com/office/word/2010/wordprocessingInk" xmlns:wne="http://schemas.microsoft.com/office/word/2006/wordml" xmlns:wps="http://schemas.microsoft.com/office/word/2010/wordprocessingShape" mc:Ignorable="w14 w15 wp14">
+  <w:sdt>
+    <w:sdtPr>
+      <w:id w:val="802350371"/>
+      <w:docPartObj>
+        <w:docPartGallery w:val="Page Numbers (Bottom of Page)"/>
+        <w:docPartUnique/>
+      </w:docPartObj>
+    </w:sdtPr>
+    <w:sdtContent>
+      <w:p>
+        <w:pPr>
+          <w:pStyle w:val="Piedepgina"/>
+          <w:jc w:val="right"/>
+        </w:pPr>
+        <w:r>
+          <w:fldChar w:fldCharType="begin"/>
+        </w:r>
+        <w:r>
+          <w:instrText>PAGE   \* MERGEFORMAT</w:instrText>
+        </w:r>
+        <w:r>
+          <w:fldChar w:fldCharType="separate"/>
+        </w:r>
+        <w:r>
+          <w:rPr>
+            <w:noProof/>
+          </w:rPr>
+          <w:t>34</w:t>
+        </w:r>
+        <w:r>
+          <w:fldChar w:fldCharType="end"/>
+        </w:r>
+      </w:p>
+    </w:sdtContent>
+  </w:sdt>
+  <w:p>
+    <w:pPr>
+      <w:pStyle w:val="Piedepgina"/>
+    </w:pPr>
+  </w:p>
+</w:ftr>
+</file>
+
+<file path=word/footer7.xml><?xml version="1.0" encoding="utf-8"?>
 <w:ftr xmlns:wpc="http://schemas.microsoft.com/office/word/2010/wordprocessingCanvas" xmlns:mc="http://schemas.openxmlformats.org/markup-compatibility/2006" xmlns:o="urn:schemas-microsoft-com:office:office" xmlns:r="http://schemas.openxmlformats.org/officeDocument/2006/relationships" xmlns:m="http://schemas.openxmlformats.org/officeDocument/2006/math" xmlns:v="urn:schemas-microsoft-com:vml" xmlns:wp14="http://schemas.microsoft.com/office/word/2010/wordprocessingDrawing" xmlns:wp="http://schemas.openxmlformats.org/drawingml/2006/wordprocessingDrawing" xmlns:w10="urn:schemas-microsoft-com:office:word" xmlns:w="http://schemas.openxmlformats.org/wordprocessingml/2006/main" xmlns:w14="http://schemas.microsoft.com/office/word/2010/wordml" xmlns:w15="http://schemas.microsoft.com/office/word/2012/wordml" xmlns:wpg="http://schemas.microsoft.com/office/word/2010/wordprocessingGroup" xmlns:wpi="http://schemas.microsoft.com/office/word/2010/wordprocessingInk" xmlns:wne="http://schemas.microsoft.com/office/word/2006/wordml" xmlns:wps="http://schemas.microsoft.com/office/word/2010/wordprocessingShape" mc:Ignorable="w14 w15 wp14">
   <w:sdt>
     <w:sdtPr>
@@ -32628,7 +32758,7 @@
           <w:rPr>
             <w:noProof/>
           </w:rPr>
-          <w:t>53</w:t>
+          <w:t>54</w:t>
         </w:r>
         <w:r>
           <w:fldChar w:fldCharType="end"/>
@@ -32644,7 +32774,7 @@
 </w:ftr>
 </file>
 
-<file path=word/footer7.xml><?xml version="1.0" encoding="utf-8"?>
+<file path=word/footer8.xml><?xml version="1.0" encoding="utf-8"?>
 <w:ftr xmlns:wpc="http://schemas.microsoft.com/office/word/2010/wordprocessingCanvas" xmlns:mc="http://schemas.openxmlformats.org/markup-compatibility/2006" xmlns:o="urn:schemas-microsoft-com:office:office" xmlns:r="http://schemas.openxmlformats.org/officeDocument/2006/relationships" xmlns:m="http://schemas.openxmlformats.org/officeDocument/2006/math" xmlns:v="urn:schemas-microsoft-com:vml" xmlns:wp14="http://schemas.microsoft.com/office/word/2010/wordprocessingDrawing" xmlns:wp="http://schemas.openxmlformats.org/drawingml/2006/wordprocessingDrawing" xmlns:w10="urn:schemas-microsoft-com:office:word" xmlns:w="http://schemas.openxmlformats.org/wordprocessingml/2006/main" xmlns:w14="http://schemas.microsoft.com/office/word/2010/wordml" xmlns:w15="http://schemas.microsoft.com/office/word/2012/wordml" xmlns:wpg="http://schemas.microsoft.com/office/word/2010/wordprocessingGroup" xmlns:wpi="http://schemas.microsoft.com/office/word/2010/wordprocessingInk" xmlns:wne="http://schemas.microsoft.com/office/word/2006/wordml" xmlns:wps="http://schemas.microsoft.com/office/word/2010/wordprocessingShape" mc:Ignorable="w14 w15 wp14">
   <w:p>
     <w:pPr>
@@ -32660,7 +32790,7 @@
 </w:ftr>
 </file>
 
-<file path=word/footer8.xml><?xml version="1.0" encoding="utf-8"?>
+<file path=word/footer9.xml><?xml version="1.0" encoding="utf-8"?>
 <w:ftr xmlns:wpc="http://schemas.microsoft.com/office/word/2010/wordprocessingCanvas" xmlns:mc="http://schemas.openxmlformats.org/markup-compatibility/2006" xmlns:o="urn:schemas-microsoft-com:office:office" xmlns:r="http://schemas.openxmlformats.org/officeDocument/2006/relationships" xmlns:m="http://schemas.openxmlformats.org/officeDocument/2006/math" xmlns:v="urn:schemas-microsoft-com:vml" xmlns:wp14="http://schemas.microsoft.com/office/word/2010/wordprocessingDrawing" xmlns:wp="http://schemas.openxmlformats.org/drawingml/2006/wordprocessingDrawing" xmlns:w10="urn:schemas-microsoft-com:office:word" xmlns:w="http://schemas.openxmlformats.org/wordprocessingml/2006/main" xmlns:w14="http://schemas.microsoft.com/office/word/2010/wordml" xmlns:w15="http://schemas.microsoft.com/office/word/2012/wordml" xmlns:wpg="http://schemas.microsoft.com/office/word/2010/wordprocessingGroup" xmlns:wpi="http://schemas.microsoft.com/office/word/2010/wordprocessingInk" xmlns:wne="http://schemas.microsoft.com/office/word/2006/wordml" xmlns:wps="http://schemas.microsoft.com/office/word/2010/wordprocessingShape" mc:Ignorable="w14 w15 wp14">
   <w:sdt>
     <w:sdtPr>
@@ -32689,7 +32819,7 @@
           <w:rPr>
             <w:noProof/>
           </w:rPr>
-          <w:t>55</w:t>
+          <w:t>56</w:t>
         </w:r>
         <w:r>
           <w:fldChar w:fldCharType="end"/>
@@ -32731,6 +32861,16 @@
 </file>
 
 <file path=word/header1.xml><?xml version="1.0" encoding="utf-8"?>
+<w:hdr xmlns:wpc="http://schemas.microsoft.com/office/word/2010/wordprocessingCanvas" xmlns:mc="http://schemas.openxmlformats.org/markup-compatibility/2006" xmlns:o="urn:schemas-microsoft-com:office:office" xmlns:r="http://schemas.openxmlformats.org/officeDocument/2006/relationships" xmlns:m="http://schemas.openxmlformats.org/officeDocument/2006/math" xmlns:v="urn:schemas-microsoft-com:vml" xmlns:wp14="http://schemas.microsoft.com/office/word/2010/wordprocessingDrawing" xmlns:wp="http://schemas.openxmlformats.org/drawingml/2006/wordprocessingDrawing" xmlns:w10="urn:schemas-microsoft-com:office:word" xmlns:w="http://schemas.openxmlformats.org/wordprocessingml/2006/main" xmlns:w14="http://schemas.microsoft.com/office/word/2010/wordml" xmlns:w15="http://schemas.microsoft.com/office/word/2012/wordml" xmlns:wpg="http://schemas.microsoft.com/office/word/2010/wordprocessingGroup" xmlns:wpi="http://schemas.microsoft.com/office/word/2010/wordprocessingInk" xmlns:wne="http://schemas.microsoft.com/office/word/2006/wordml" xmlns:wps="http://schemas.microsoft.com/office/word/2010/wordprocessingShape" mc:Ignorable="w14 w15 wp14">
+  <w:p>
+    <w:pPr>
+      <w:pStyle w:val="Encabezado"/>
+    </w:pPr>
+  </w:p>
+</w:hdr>
+</file>
+
+<file path=word/header2.xml><?xml version="1.0" encoding="utf-8"?>
 <w:hdr xmlns:wpc="http://schemas.microsoft.com/office/word/2010/wordprocessingCanvas" xmlns:mc="http://schemas.openxmlformats.org/markup-compatibility/2006" xmlns:o="urn:schemas-microsoft-com:office:office" xmlns:r="http://schemas.openxmlformats.org/officeDocument/2006/relationships" xmlns:m="http://schemas.openxmlformats.org/officeDocument/2006/math" xmlns:v="urn:schemas-microsoft-com:vml" xmlns:wp14="http://schemas.microsoft.com/office/word/2010/wordprocessingDrawing" xmlns:wp="http://schemas.openxmlformats.org/drawingml/2006/wordprocessingDrawing" xmlns:w10="urn:schemas-microsoft-com:office:word" xmlns:w="http://schemas.openxmlformats.org/wordprocessingml/2006/main" xmlns:w14="http://schemas.microsoft.com/office/word/2010/wordml" xmlns:w15="http://schemas.microsoft.com/office/word/2012/wordml" xmlns:wpg="http://schemas.microsoft.com/office/word/2010/wordprocessingGroup" xmlns:wpi="http://schemas.microsoft.com/office/word/2010/wordprocessingInk" xmlns:wne="http://schemas.microsoft.com/office/word/2006/wordml" xmlns:wps="http://schemas.microsoft.com/office/word/2010/wordprocessingShape" mc:Ignorable="w14 w15 wp14">
   <w:p>
     <w:pPr>
@@ -36152,7 +36292,7 @@
     </b:Author>
     <b:Month>July</b:Month>
     <b:PublicationTitle>Appropriate Uses For SQLite</b:PublicationTitle>
-    <b:RefOrder>22</b:RefOrder>
+    <b:RefOrder>23</b:RefOrder>
   </b:Source>
   <b:Source>
     <b:Year>2023</b:Year>
@@ -36173,7 +36313,7 @@
     </b:Author>
     <b:Month>July</b:Month>
     <b:PublicationTitle>Single-file Cross-platform Database</b:PublicationTitle>
-    <b:RefOrder>19</b:RefOrder>
+    <b:RefOrder>20</b:RefOrder>
   </b:Source>
   <b:Source>
     <b:Year>2023</b:Year>
@@ -36194,7 +36334,7 @@
     </b:Author>
     <b:Month>July</b:Month>
     <b:PublicationTitle>About SQLite</b:PublicationTitle>
-    <b:RefOrder>20</b:RefOrder>
+    <b:RefOrder>21</b:RefOrder>
   </b:Source>
   <b:Source>
     <b:Year>2023</b:Year>
@@ -36215,7 +36355,7 @@
     </b:Author>
     <b:Month>July</b:Month>
     <b:PublicationTitle>System Requirements For SQLite</b:PublicationTitle>
-    <b:RefOrder>21</b:RefOrder>
+    <b:RefOrder>22</b:RefOrder>
   </b:Source>
   <b:Source>
     <b:Year>2003</b:Year>
@@ -36322,29 +36462,6 @@
     <b:RefOrder>1</b:RefOrder>
   </b:Source>
   <b:Source>
-    <b:Year>2013</b:Year>
-    <b:BIBTEX_Entry>book</b:BIBTEX_Entry>
-    <b:SourceType>Book</b:SourceType>
-    <b:Title>Business rule concepts: Getting to the point of knowledge</b:Title>
-    <b:Tag>Ross2013</b:Tag>
-    <b:Publisher>Business Rule Solutions, LLC.</b:Publisher>
-    <b:Edition>4th</b:Edition>
-    <b:Author>
-      <b:Author>
-        <b:NameList>
-          <b:Person>
-            <b:Last>Ross</b:Last>
-            <b:Middle>G.</b:Middle>
-            <b:First>R.</b:First>
-          </b:Person>
-        </b:NameList>
-      </b:Author>
-    </b:Author>
-    <b:Month>April</b:Month>
-    <b:StandardNumber> ISBN: 0-941049-14-0</b:StandardNumber>
-    <b:RefOrder>30</b:RefOrder>
-  </b:Source>
-  <b:Source>
     <b:Year>2010</b:Year>
     <b:BIBTEX_Entry>book</b:BIBTEX_Entry>
     <b:SourceType>Book</b:SourceType>
@@ -36370,7 +36487,7 @@
       </b:Editor>
     </b:Author>
     <b:City>La Habana</b:City>
-    <b:RefOrder>23</b:RefOrder>
+    <b:RefOrder>24</b:RefOrder>
   </b:Source>
   <b:Source>
     <b:Year>2021</b:Year>
@@ -36391,7 +36508,7 @@
       </b:Author>
     </b:Author>
     <b:PublicationTitle>SQLite Autoincrement</b:PublicationTitle>
-    <b:RefOrder>24</b:RefOrder>
+    <b:RefOrder>25</b:RefOrder>
   </b:Source>
   <b:Source>
     <b:Year>2021</b:Year>
@@ -36412,7 +36529,7 @@
       </b:Author>
     </b:Author>
     <b:PublicationTitle>What is Activity Diagram?</b:PublicationTitle>
-    <b:RefOrder>25</b:RefOrder>
+    <b:RefOrder>26</b:RefOrder>
   </b:Source>
   <b:Source>
     <b:Year>2020</b:Year>
@@ -36439,7 +36556,7 @@
       </b:Author>
     </b:Author>
     <b:StandardNumber> ISBN: 9781259872976</b:StandardNumber>
-    <b:RefOrder>28</b:RefOrder>
+    <b:RefOrder>29</b:RefOrder>
   </b:Source>
   <b:Source>
     <b:Year>2023</b:Year>
@@ -36459,7 +36576,7 @@
       </b:Author>
     </b:Author>
     <b:PublicationTitle>Controlar el acceso a los datos y recursos mediante roles de seguridad</b:PublicationTitle>
-    <b:RefOrder>26</b:RefOrder>
+    <b:RefOrder>27</b:RefOrder>
   </b:Source>
   <b:Source>
     <b:Year>2003</b:Year>
@@ -36484,7 +36601,7 @@
     </b:Author>
     <b:Pages>175–193</b:Pages>
     <b:ConferenceName>International workshop on selected areas in cryptography</b:ConferenceName>
-    <b:RefOrder>27</b:RefOrder>
+    <b:RefOrder>28</b:RefOrder>
   </b:Source>
   <b:Source>
     <b:Year>2012</b:Year>
@@ -36510,13 +36627,65 @@
     <b:Pages>29–50</b:Pages>
     <b:JournalName>International Journal of Embedded Systems and Applications</b:JournalName>
     <b:Number>2</b:Number>
-    <b:RefOrder>29</b:RefOrder>
+    <b:RefOrder>31</b:RefOrder>
+  </b:Source>
+  <b:Source>
+    <b:BIBTEX_Entry>misc</b:BIBTEX_Entry>
+    <b:Comments>Accessed: 2023-07-16</b:Comments>
+    <b:SourceType>Misc</b:SourceType>
+    <b:Title>SQLite Is The Most Widely Deployed SQL Database Engine In The World.</b:Title>
+    <b:Tag>sqlite_mostdeployed</b:Tag>
+    <b:URL>https://www.sqlite.org/mostdeployed.html</b:URL>
+    <b:Author>
+      <b:Author>
+        <b:NameList>
+          <b:Person>
+            <b:Last>Team</b:Last>
+            <b:Middle>Development</b:Middle>
+            <b:First>SQLite</b:First>
+          </b:Person>
+        </b:NameList>
+      </b:Author>
+    </b:Author>
+    <b:PublicationTitle>SQLite Is The Most Widely Deployed SQL Database Engine In The World.</b:PublicationTitle>
+    <b:RefOrder>19</b:RefOrder>
+  </b:Source>
+  <b:Source>
+    <b:Year>2020</b:Year>
+    <b:Volume>129</b:Volume>
+    <b:BIBTEX_Entry>article</b:BIBTEX_Entry>
+    <b:SourceType>JournalArticle</b:SourceType>
+    <b:Title>A systematic literature review on error handling in software development</b:Title>
+    <b:Tag>Lenarduzzi2020</b:Tag>
+    <b:Publisher>Elsevier</b:Publisher>
+    <b:DOI>10.1016/j.infsof.2020.106377</b:DOI>
+    <b:Author>
+      <b:Author>
+        <b:NameList>
+          <b:Person>
+            <b:Last>Lenarduzzi</b:Last>
+            <b:First>Valentina</b:First>
+          </b:Person>
+          <b:Person>
+            <b:Last>Saarimäki</b:Last>
+            <b:First>Nyyti</b:First>
+          </b:Person>
+          <b:Person>
+            <b:Last>Taibi</b:Last>
+            <b:First>Davide</b:First>
+          </b:Person>
+        </b:NameList>
+      </b:Author>
+    </b:Author>
+    <b:Pages>106377</b:Pages>
+    <b:JournalName>Information and Software Technology</b:JournalName>
+    <b:RefOrder>30</b:RefOrder>
   </b:Source>
 </b:Sources>
 </file>
 
 <file path=customXml/itemProps1.xml><?xml version="1.0" encoding="utf-8"?>
-<ds:datastoreItem xmlns:ds="http://schemas.openxmlformats.org/officeDocument/2006/customXml" ds:itemID="{2712708C-3077-4975-B6EC-165CD38FC010}">
+<ds:datastoreItem xmlns:ds="http://schemas.openxmlformats.org/officeDocument/2006/customXml" ds:itemID="{67B8D5FB-0D5D-4427-BFEC-43DC3589ABCB}">
   <ds:schemaRefs>
     <ds:schemaRef ds:uri="http://schemas.openxmlformats.org/officeDocument/2006/bibliography"/>
   </ds:schemaRefs>

</xml_diff>

<commit_message>
Update Informe de las Prácticas Profesionales 1.1 .docx
</commit_message>
<xml_diff>
--- a/Informe de las Prácticas Profesionales 1.1 .docx
+++ b/Informe de las Prácticas Profesionales 1.1 .docx
@@ -443,348 +443,6 @@
         <w:sectPr>
           <w:footerReference w:type="default" r:id="rId9"/>
           <w:footerReference w:type="first" r:id="rId10"/>
-          <w:pgSz w:w="11906" w:h="16838"/>
-          <w:pgMar w:top="1417" w:right="1701" w:bottom="1417" w:left="1701" w:header="708" w:footer="708" w:gutter="0"/>
-          <w:pgNumType w:start="1"/>
-          <w:cols w:space="708"/>
-          <w:titlePg/>
-          <w:docGrid w:linePitch="360"/>
-        </w:sectPr>
-      </w:pPr>
-      <w:r>
-        <w:rPr>
-          <w:rFonts w:cs="Arial"/>
-          <w:b/>
-          <w:bCs/>
-          <w:sz w:val="36"/>
-          <w:szCs w:val="36"/>
-        </w:rPr>
-        <w:t>La Habana, Julio 2023</w:t>
-      </w:r>
-    </w:p>
-    <w:p>
-      <w:pPr>
-        <w:rPr>
-          <w:rFonts w:cs="Arial"/>
-          <w:b/>
-          <w:bCs/>
-          <w:sz w:val="40"/>
-          <w:szCs w:val="40"/>
-        </w:rPr>
-      </w:pPr>
-      <w:r>
-        <w:rPr>
-          <w:rFonts w:cs="Arial"/>
-          <w:b/>
-          <w:bCs/>
-          <w:sz w:val="40"/>
-          <w:szCs w:val="40"/>
-        </w:rPr>
-        <w:lastRenderedPageBreak/>
-        <w:t>Resumen</w:t>
-      </w:r>
-    </w:p>
-    <w:p>
-      <w:pPr>
-        <w:rPr>
-          <w:rFonts w:cs="Arial"/>
-          <w:szCs w:val="24"/>
-        </w:rPr>
-      </w:pPr>
-      <w:r>
-        <w:rPr>
-          <w:rFonts w:cs="Arial"/>
-          <w:szCs w:val="24"/>
-        </w:rPr>
-        <w:t>Es</w:t>
-      </w:r>
-      <w:r>
-        <w:rPr>
-          <w:rFonts w:cs="Arial"/>
-          <w:szCs w:val="24"/>
-        </w:rPr>
-        <w:t xml:space="preserve"> lo último que se escribe, máximo debe tener 250 palabras, debe incluir problemática, objetivo, resultados y valor de los resultados</w:t>
-      </w:r>
-      <w:r>
-        <w:rPr>
-          <w:rFonts w:cs="Arial"/>
-          <w:szCs w:val="24"/>
-        </w:rPr>
-        <w:t>.</w:t>
-      </w:r>
-    </w:p>
-    <w:p>
-      <w:pPr>
-        <w:rPr>
-          <w:rFonts w:cs="Arial"/>
-          <w:szCs w:val="24"/>
-        </w:rPr>
-      </w:pPr>
-    </w:p>
-    <w:p>
-      <w:pPr>
-        <w:rPr>
-          <w:rFonts w:cs="Arial"/>
-          <w:b/>
-          <w:bCs/>
-          <w:szCs w:val="24"/>
-        </w:rPr>
-      </w:pPr>
-      <w:r>
-        <w:rPr>
-          <w:rFonts w:cs="Arial"/>
-          <w:b/>
-          <w:bCs/>
-          <w:szCs w:val="24"/>
-        </w:rPr>
-        <w:t xml:space="preserve">Palabras claves: </w:t>
-      </w:r>
-    </w:p>
-    <w:p>
-      <w:pPr>
-        <w:rPr>
-          <w:rFonts w:cs="Arial"/>
-          <w:b/>
-          <w:bCs/>
-          <w:szCs w:val="24"/>
-        </w:rPr>
-      </w:pPr>
-    </w:p>
-    <w:p>
-      <w:pPr>
-        <w:rPr>
-          <w:rFonts w:cs="Arial"/>
-          <w:b/>
-          <w:bCs/>
-          <w:szCs w:val="24"/>
-        </w:rPr>
-      </w:pPr>
-    </w:p>
-    <w:p>
-      <w:pPr>
-        <w:rPr>
-          <w:rFonts w:cs="Arial"/>
-          <w:b/>
-          <w:bCs/>
-          <w:sz w:val="40"/>
-          <w:szCs w:val="40"/>
-        </w:rPr>
-      </w:pPr>
-      <w:proofErr w:type="spellStart"/>
-      <w:r>
-        <w:rPr>
-          <w:rFonts w:cs="Arial"/>
-          <w:b/>
-          <w:bCs/>
-          <w:sz w:val="40"/>
-          <w:szCs w:val="40"/>
-        </w:rPr>
-        <w:t>Abstract</w:t>
-      </w:r>
-      <w:proofErr w:type="spellEnd"/>
-      <w:r>
-        <w:rPr>
-          <w:rFonts w:cs="Arial"/>
-          <w:b/>
-          <w:bCs/>
-          <w:sz w:val="40"/>
-          <w:szCs w:val="40"/>
-        </w:rPr>
-        <w:t xml:space="preserve"> </w:t>
-      </w:r>
-    </w:p>
-    <w:p>
-      <w:pPr>
-        <w:rPr>
-          <w:rFonts w:cs="Arial"/>
-          <w:szCs w:val="24"/>
-        </w:rPr>
-      </w:pPr>
-      <w:r>
-        <w:rPr>
-          <w:rFonts w:cs="Arial"/>
-          <w:szCs w:val="24"/>
-        </w:rPr>
-        <w:t>Resumen en ingl</w:t>
-      </w:r>
-      <w:r>
-        <w:rPr>
-          <w:rFonts w:cs="Arial"/>
-          <w:szCs w:val="24"/>
-        </w:rPr>
-        <w:t xml:space="preserve">és, </w:t>
-      </w:r>
-      <w:r>
-        <w:rPr>
-          <w:rFonts w:cs="Arial"/>
-          <w:szCs w:val="24"/>
-        </w:rPr>
-        <w:t>máximo debe tener 250 palabras, debe incluir problemática, objetivo, resultados y valor de los resultados</w:t>
-      </w:r>
-      <w:r>
-        <w:rPr>
-          <w:rFonts w:cs="Arial"/>
-          <w:szCs w:val="24"/>
-        </w:rPr>
-        <w:t xml:space="preserve">. </w:t>
-      </w:r>
-    </w:p>
-    <w:p>
-      <w:pPr>
-        <w:rPr>
-          <w:rFonts w:cs="Arial"/>
-          <w:szCs w:val="24"/>
-        </w:rPr>
-      </w:pPr>
-    </w:p>
-    <w:p>
-      <w:pPr>
-        <w:rPr>
-          <w:rFonts w:cs="Arial"/>
-          <w:b/>
-          <w:bCs/>
-          <w:szCs w:val="24"/>
-        </w:rPr>
-      </w:pPr>
-      <w:proofErr w:type="spellStart"/>
-      <w:r>
-        <w:rPr>
-          <w:rFonts w:cs="Arial"/>
-          <w:b/>
-          <w:bCs/>
-          <w:szCs w:val="24"/>
-        </w:rPr>
-        <w:t>Keywords</w:t>
-      </w:r>
-      <w:proofErr w:type="spellEnd"/>
-      <w:r>
-        <w:rPr>
-          <w:rFonts w:cs="Arial"/>
-          <w:b/>
-          <w:bCs/>
-          <w:szCs w:val="24"/>
-        </w:rPr>
-        <w:t>:</w:t>
-      </w:r>
-      <w:r>
-        <w:rPr>
-          <w:rFonts w:cs="Arial"/>
-          <w:b/>
-          <w:bCs/>
-          <w:szCs w:val="24"/>
-        </w:rPr>
-        <w:t xml:space="preserve"> </w:t>
-      </w:r>
-    </w:p>
-    <w:p>
-      <w:pPr>
-        <w:rPr>
-          <w:rFonts w:cs="Arial"/>
-          <w:b/>
-          <w:bCs/>
-          <w:szCs w:val="24"/>
-        </w:rPr>
-      </w:pPr>
-    </w:p>
-    <w:p>
-      <w:pPr>
-        <w:rPr>
-          <w:rFonts w:cs="Arial"/>
-          <w:b/>
-          <w:bCs/>
-          <w:szCs w:val="24"/>
-        </w:rPr>
-      </w:pPr>
-    </w:p>
-    <w:p>
-      <w:pPr>
-        <w:rPr>
-          <w:rFonts w:cs="Arial"/>
-          <w:b/>
-          <w:bCs/>
-          <w:szCs w:val="24"/>
-        </w:rPr>
-      </w:pPr>
-    </w:p>
-    <w:p>
-      <w:pPr>
-        <w:rPr>
-          <w:rFonts w:cs="Arial"/>
-          <w:b/>
-          <w:bCs/>
-          <w:szCs w:val="24"/>
-        </w:rPr>
-      </w:pPr>
-    </w:p>
-    <w:p>
-      <w:pPr>
-        <w:rPr>
-          <w:rFonts w:cs="Arial"/>
-          <w:b/>
-          <w:bCs/>
-          <w:szCs w:val="24"/>
-        </w:rPr>
-      </w:pPr>
-    </w:p>
-    <w:p>
-      <w:pPr>
-        <w:rPr>
-          <w:rFonts w:cs="Arial"/>
-          <w:b/>
-          <w:bCs/>
-          <w:szCs w:val="24"/>
-        </w:rPr>
-      </w:pPr>
-    </w:p>
-    <w:p>
-      <w:pPr>
-        <w:rPr>
-          <w:rFonts w:cs="Arial"/>
-          <w:b/>
-          <w:bCs/>
-          <w:szCs w:val="24"/>
-        </w:rPr>
-      </w:pPr>
-    </w:p>
-    <w:p>
-      <w:pPr>
-        <w:rPr>
-          <w:rFonts w:cs="Arial"/>
-          <w:b/>
-          <w:bCs/>
-          <w:szCs w:val="24"/>
-        </w:rPr>
-      </w:pPr>
-    </w:p>
-    <w:p>
-      <w:pPr>
-        <w:rPr>
-          <w:rFonts w:cs="Arial"/>
-          <w:b/>
-          <w:bCs/>
-          <w:szCs w:val="24"/>
-        </w:rPr>
-      </w:pPr>
-    </w:p>
-    <w:p>
-      <w:pPr>
-        <w:rPr>
-          <w:rFonts w:cs="Arial"/>
-          <w:b/>
-          <w:bCs/>
-          <w:szCs w:val="24"/>
-        </w:rPr>
-      </w:pPr>
-    </w:p>
-    <w:p>
-      <w:pPr>
-        <w:rPr>
-          <w:rFonts w:cs="Arial"/>
-          <w:b/>
-          <w:bCs/>
-          <w:szCs w:val="24"/>
-        </w:rPr>
-        <w:sectPr>
           <w:type w:val="continuous"/>
           <w:pgSz w:w="11906" w:h="16838"/>
           <w:pgMar w:top="1417" w:right="1701" w:bottom="1417" w:left="1701" w:header="708" w:footer="708" w:gutter="0"/>
@@ -793,6 +451,345 @@
           <w:titlePg/>
           <w:docGrid w:linePitch="360"/>
         </w:sectPr>
+      </w:pPr>
+      <w:r>
+        <w:rPr>
+          <w:rFonts w:cs="Arial"/>
+          <w:b/>
+          <w:bCs/>
+          <w:sz w:val="36"/>
+          <w:szCs w:val="36"/>
+        </w:rPr>
+        <w:t>La Habana, Julio 2023</w:t>
+      </w:r>
+    </w:p>
+    <w:p>
+      <w:pPr>
+        <w:pStyle w:val="Ttulo1"/>
+        <w:rPr>
+          <w:sz w:val="36"/>
+          <w:szCs w:val="36"/>
+        </w:rPr>
+      </w:pPr>
+      <w:bookmarkStart w:id="1" w:name="_Toc140490306"/>
+      <w:r>
+        <w:lastRenderedPageBreak/>
+        <w:t>Resumen</w:t>
+      </w:r>
+      <w:bookmarkEnd w:id="1"/>
+    </w:p>
+    <w:p>
+      <w:pPr>
+        <w:rPr>
+          <w:rFonts w:cs="Arial"/>
+          <w:szCs w:val="24"/>
+        </w:rPr>
+      </w:pPr>
+      <w:r>
+        <w:rPr>
+          <w:rFonts w:cs="Arial"/>
+          <w:szCs w:val="24"/>
+        </w:rPr>
+        <w:t>En la actualidad Cuba está sufriendo las consecuencias de un embargo que afecta directa o indirectamente a todos los sectores sociales, incluyendo el industrial: donde específicamente se aprecia el deterioro de las maquinarias de generación de energía, compresores, etc. Estas maquinarias industriales necesitan de mantenimiento preventivo, para ello las herramientas de monitoreo y diagnóstico se encargan de mantener una vigilancia sobre los parámetros característicos de la máquina y son capaces de proveer la información necesaria para el diagnóstico de la misma.</w:t>
+      </w:r>
+    </w:p>
+    <w:p>
+      <w:pPr>
+        <w:rPr>
+          <w:rFonts w:cs="Arial"/>
+          <w:szCs w:val="24"/>
+        </w:rPr>
+      </w:pPr>
+      <w:r>
+        <w:rPr>
+          <w:rFonts w:cs="Arial"/>
+          <w:szCs w:val="24"/>
+        </w:rPr>
+        <w:t>A pesar de la existencia del embargo, el país compra las máquinas necesarias para la industria y aunque es considerablemente costoso, también los equipos para su monitoreo y control. Esto presenta una desventaja: cuando el equipo de monitoreo presenta una rotura irreparable, se pierde dinero necesario y la capacidad de monitoreo y control que estos proveen, afectando los procesos industriales.</w:t>
+      </w:r>
+    </w:p>
+    <w:p>
+      <w:pPr>
+        <w:rPr>
+          <w:rFonts w:cs="Arial"/>
+          <w:szCs w:val="24"/>
+        </w:rPr>
+      </w:pPr>
+      <w:r>
+        <w:rPr>
+          <w:rFonts w:cs="Arial"/>
+          <w:szCs w:val="24"/>
+        </w:rPr>
+        <w:t>Este trabajo tiene como objetivo desarrollar una aplicación multiplataforma de monitoreo y diagnóstico industrial. Los resultados de todo el proceso son, asimilación de la plataforma RAD Studio Versión 11.3. , asimilación  de la teoría sobre análisis por vibraciones y concepto de la transformada rápida de Fourier, además de su análisis en el dominio del tiempo y frecuencia, logrando con esto un software multiplataforma que permite el monitoreo y diagnóstico de procesos industriales.</w:t>
+      </w:r>
+    </w:p>
+    <w:p>
+      <w:pPr>
+        <w:rPr>
+          <w:rFonts w:cs="Arial"/>
+          <w:szCs w:val="24"/>
+        </w:rPr>
+      </w:pPr>
+      <w:r>
+        <w:rPr>
+          <w:rFonts w:cs="Arial"/>
+          <w:b/>
+          <w:szCs w:val="24"/>
+        </w:rPr>
+        <w:t>Palabras claves</w:t>
+      </w:r>
+      <w:r>
+        <w:rPr>
+          <w:rFonts w:cs="Arial"/>
+          <w:szCs w:val="24"/>
+        </w:rPr>
+        <w:t>: sistemas de monitoreo y diagnóstico industrial, análisis de señales vibratorias, transformada rápida de Fourier</w:t>
+      </w:r>
+      <w:r>
+        <w:rPr>
+          <w:rFonts w:cs="Arial"/>
+          <w:szCs w:val="24"/>
+        </w:rPr>
+        <w:t>.</w:t>
+      </w:r>
+    </w:p>
+    <w:p>
+      <w:pPr>
+        <w:rPr>
+          <w:rFonts w:cs="Arial"/>
+          <w:b/>
+          <w:bCs/>
+          <w:szCs w:val="24"/>
+        </w:rPr>
+      </w:pPr>
+    </w:p>
+    <w:p>
+      <w:pPr>
+        <w:rPr>
+          <w:rFonts w:cs="Arial"/>
+          <w:b/>
+          <w:bCs/>
+          <w:szCs w:val="24"/>
+        </w:rPr>
+      </w:pPr>
+    </w:p>
+    <w:p>
+      <w:pPr>
+        <w:rPr>
+          <w:rFonts w:cs="Arial"/>
+          <w:b/>
+          <w:bCs/>
+          <w:szCs w:val="24"/>
+        </w:rPr>
+      </w:pPr>
+    </w:p>
+    <w:p>
+      <w:pPr>
+        <w:rPr>
+          <w:rFonts w:cs="Arial"/>
+          <w:b/>
+          <w:bCs/>
+          <w:szCs w:val="24"/>
+        </w:rPr>
+      </w:pPr>
+    </w:p>
+    <w:p>
+      <w:pPr>
+        <w:rPr>
+          <w:rFonts w:cs="Arial"/>
+          <w:b/>
+          <w:bCs/>
+          <w:szCs w:val="24"/>
+        </w:rPr>
+      </w:pPr>
+    </w:p>
+    <w:p>
+      <w:pPr>
+        <w:rPr>
+          <w:rFonts w:cs="Arial"/>
+          <w:b/>
+          <w:bCs/>
+          <w:szCs w:val="24"/>
+        </w:rPr>
+      </w:pPr>
+    </w:p>
+    <w:p>
+      <w:pPr>
+        <w:pStyle w:val="Ttulo1"/>
+        <w:rPr>
+          <w:lang w:val="en-US"/>
+        </w:rPr>
+      </w:pPr>
+      <w:bookmarkStart w:id="2" w:name="_Toc140490307"/>
+      <w:r>
+        <w:rPr>
+          <w:lang w:val="en-US"/>
+        </w:rPr>
+        <w:lastRenderedPageBreak/>
+        <w:t>Abstract</w:t>
+      </w:r>
+      <w:bookmarkEnd w:id="2"/>
+      <w:r>
+        <w:rPr>
+          <w:lang w:val="en-US"/>
+        </w:rPr>
+        <w:t xml:space="preserve"> </w:t>
+      </w:r>
+    </w:p>
+    <w:p>
+      <w:pPr>
+        <w:rPr>
+          <w:rFonts w:cs="Arial"/>
+          <w:szCs w:val="24"/>
+          <w:lang w:val="en-US"/>
+        </w:rPr>
+      </w:pPr>
+      <w:r>
+        <w:rPr>
+          <w:rFonts w:cs="Arial"/>
+          <w:szCs w:val="24"/>
+          <w:lang w:val="en-US"/>
+        </w:rPr>
+        <w:t>Currently Cuba is suffering the consequences of an embargo that affects directly or indirectly all social sectors, including the industrial one: where specifically the deterioration of the machinery for generating energy, compressors, etc. is appreciated. These industrial machines need preventive maintenance, for this the monitoring and diagnostic tools are in charge of keeping a watch on the characteristic parameters of the machine and are capable of providing the necessary information for its diagnosis.</w:t>
+      </w:r>
+    </w:p>
+    <w:p>
+      <w:pPr>
+        <w:rPr>
+          <w:rFonts w:cs="Arial"/>
+          <w:szCs w:val="24"/>
+          <w:lang w:val="en-US"/>
+        </w:rPr>
+      </w:pPr>
+      <w:r>
+        <w:rPr>
+          <w:rFonts w:cs="Arial"/>
+          <w:szCs w:val="24"/>
+          <w:lang w:val="en-US"/>
+        </w:rPr>
+        <w:t xml:space="preserve">Despite the existence of the embargo, the country buys the necessary machines for the industry and although it is considerably expensive, also the equipment for its monitoring and control. This presents a disadvantage: when the monitoring equipment presents an irreparable breakdown, money is lost and the monitoring and control capacity that they provide, affecting the industrial processes. This work aims to develop a cross-platform application for industrial monitoring and diagnosis. The results of the whole process are, assimilation of the RAD Studio platform Version 11.3., assimilation of the theory on vibration analysis and concept of the fast Fourier transform, in addition to its analysis in the time and frequency domain, achieving with this a cross-platform software that allows monitoring and diagnosis of industrial processes. </w:t>
+      </w:r>
+    </w:p>
+    <w:p>
+      <w:pPr>
+        <w:rPr>
+          <w:rFonts w:cs="Arial"/>
+          <w:szCs w:val="24"/>
+          <w:lang w:val="en-US"/>
+        </w:rPr>
+      </w:pPr>
+      <w:r>
+        <w:rPr>
+          <w:rFonts w:cs="Arial"/>
+          <w:b/>
+          <w:szCs w:val="24"/>
+          <w:lang w:val="en-US"/>
+        </w:rPr>
+        <w:t>Keywords</w:t>
+      </w:r>
+      <w:r>
+        <w:rPr>
+          <w:rFonts w:cs="Arial"/>
+          <w:szCs w:val="24"/>
+          <w:lang w:val="en-US"/>
+        </w:rPr>
+        <w:t>: industrial monitoring and diagnostic systems, vibration signal analysis, fast Fourier transform</w:t>
+      </w:r>
+      <w:r>
+        <w:rPr>
+          <w:rFonts w:cs="Arial"/>
+          <w:szCs w:val="24"/>
+          <w:lang w:val="en-US"/>
+        </w:rPr>
+        <w:t>.</w:t>
+      </w:r>
+    </w:p>
+    <w:p>
+      <w:pPr>
+        <w:rPr>
+          <w:rFonts w:cs="Arial"/>
+          <w:b/>
+          <w:bCs/>
+          <w:szCs w:val="24"/>
+          <w:lang w:val="en-US"/>
+        </w:rPr>
+      </w:pPr>
+    </w:p>
+    <w:p>
+      <w:pPr>
+        <w:rPr>
+          <w:rFonts w:cs="Arial"/>
+          <w:b/>
+          <w:bCs/>
+          <w:szCs w:val="24"/>
+          <w:lang w:val="en-US"/>
+        </w:rPr>
+      </w:pPr>
+    </w:p>
+    <w:p>
+      <w:pPr>
+        <w:rPr>
+          <w:rFonts w:cs="Arial"/>
+          <w:b/>
+          <w:bCs/>
+          <w:szCs w:val="24"/>
+          <w:lang w:val="en-US"/>
+        </w:rPr>
+      </w:pPr>
+    </w:p>
+    <w:p>
+      <w:pPr>
+        <w:rPr>
+          <w:rFonts w:cs="Arial"/>
+          <w:b/>
+          <w:bCs/>
+          <w:szCs w:val="24"/>
+          <w:lang w:val="en-US"/>
+        </w:rPr>
+      </w:pPr>
+    </w:p>
+    <w:p>
+      <w:pPr>
+        <w:rPr>
+          <w:rFonts w:cs="Arial"/>
+          <w:b/>
+          <w:bCs/>
+          <w:szCs w:val="24"/>
+          <w:lang w:val="en-US"/>
+        </w:rPr>
+      </w:pPr>
+    </w:p>
+    <w:p>
+      <w:pPr>
+        <w:rPr>
+          <w:rFonts w:cs="Arial"/>
+          <w:b/>
+          <w:bCs/>
+          <w:szCs w:val="24"/>
+          <w:lang w:val="en-US"/>
+        </w:rPr>
+      </w:pPr>
+    </w:p>
+    <w:p>
+      <w:pPr>
+        <w:rPr>
+          <w:rFonts w:cs="Arial"/>
+          <w:b/>
+          <w:bCs/>
+          <w:szCs w:val="24"/>
+          <w:lang w:val="en-US"/>
+        </w:rPr>
+      </w:pPr>
+    </w:p>
+    <w:p>
+      <w:pPr>
+        <w:rPr>
+          <w:rFonts w:cs="Arial"/>
+          <w:b/>
+          <w:bCs/>
+          <w:szCs w:val="24"/>
+          <w:lang w:val="en-US"/>
+        </w:rPr>
       </w:pPr>
     </w:p>
     <w:p>
@@ -1516,13 +1513,132 @@
             </w:rPr>
             <w:fldChar w:fldCharType="separate"/>
           </w:r>
-          <w:hyperlink w:anchor="_Toc140444337" w:history="1">
+          <w:bookmarkStart w:id="3" w:name="_GoBack"/>
+          <w:bookmarkEnd w:id="3"/>
+          <w:r>
+            <w:rPr>
+              <w:rStyle w:val="Hipervnculo"/>
+              <w:noProof/>
+            </w:rPr>
+            <w:fldChar w:fldCharType="begin"/>
+          </w:r>
+          <w:r>
+            <w:rPr>
+              <w:rStyle w:val="Hipervnculo"/>
+              <w:noProof/>
+            </w:rPr>
+            <w:instrText xml:space="preserve"> </w:instrText>
+          </w:r>
+          <w:r>
+            <w:rPr>
+              <w:noProof/>
+            </w:rPr>
+            <w:instrText>HYPERLINK \l "_Toc140490306"</w:instrText>
+          </w:r>
+          <w:r>
+            <w:rPr>
+              <w:rStyle w:val="Hipervnculo"/>
+              <w:noProof/>
+            </w:rPr>
+            <w:instrText xml:space="preserve"> </w:instrText>
+          </w:r>
+          <w:r>
+            <w:rPr>
+              <w:rStyle w:val="Hipervnculo"/>
+              <w:noProof/>
+            </w:rPr>
+          </w:r>
+          <w:r>
+            <w:rPr>
+              <w:rStyle w:val="Hipervnculo"/>
+              <w:noProof/>
+            </w:rPr>
+            <w:fldChar w:fldCharType="separate"/>
+          </w:r>
+          <w:r>
+            <w:rPr>
+              <w:rStyle w:val="Hipervnculo"/>
+              <w:noProof/>
+            </w:rPr>
+            <w:t>Resumen</w:t>
+          </w:r>
+          <w:r>
+            <w:rPr>
+              <w:noProof/>
+              <w:webHidden/>
+            </w:rPr>
+            <w:tab/>
+          </w:r>
+          <w:r>
+            <w:rPr>
+              <w:noProof/>
+              <w:webHidden/>
+            </w:rPr>
+            <w:fldChar w:fldCharType="begin"/>
+          </w:r>
+          <w:r>
+            <w:rPr>
+              <w:noProof/>
+              <w:webHidden/>
+            </w:rPr>
+            <w:instrText xml:space="preserve"> PAGEREF _Toc140490306 \h </w:instrText>
+          </w:r>
+          <w:r>
+            <w:rPr>
+              <w:noProof/>
+              <w:webHidden/>
+            </w:rPr>
+          </w:r>
+          <w:r>
+            <w:rPr>
+              <w:noProof/>
+              <w:webHidden/>
+            </w:rPr>
+            <w:fldChar w:fldCharType="separate"/>
+          </w:r>
+          <w:r>
+            <w:rPr>
+              <w:noProof/>
+              <w:webHidden/>
+            </w:rPr>
+            <w:t>1</w:t>
+          </w:r>
+          <w:r>
+            <w:rPr>
+              <w:noProof/>
+              <w:webHidden/>
+            </w:rPr>
+            <w:fldChar w:fldCharType="end"/>
+          </w:r>
+          <w:r>
+            <w:rPr>
+              <w:rStyle w:val="Hipervnculo"/>
+              <w:noProof/>
+            </w:rPr>
+            <w:fldChar w:fldCharType="end"/>
+          </w:r>
+        </w:p>
+        <w:p>
+          <w:pPr>
+            <w:pStyle w:val="TDC1"/>
+            <w:tabs>
+              <w:tab w:val="right" w:leader="dot" w:pos="8494"/>
+            </w:tabs>
+            <w:rPr>
+              <w:rFonts w:asciiTheme="minorHAnsi" w:eastAsiaTheme="minorEastAsia" w:hAnsiTheme="minorHAnsi"/>
+              <w:noProof/>
+              <w:sz w:val="22"/>
+              <w:lang w:eastAsia="es-ES"/>
+            </w:rPr>
+          </w:pPr>
+          <w:hyperlink w:anchor="_Toc140490307" w:history="1">
             <w:r>
               <w:rPr>
                 <w:rStyle w:val="Hipervnculo"/>
                 <w:noProof/>
-              </w:rPr>
-              <w:t>Introducción</w:t>
+                <w:lang w:val="en-US"/>
+              </w:rPr>
+              <w:t>Abstract</w:t>
             </w:r>
             <w:r>
               <w:rPr>
@@ -1543,7 +1659,7 @@
                 <w:noProof/>
                 <w:webHidden/>
               </w:rPr>
-              <w:instrText xml:space="preserve"> PAGEREF _Toc140444337 \h </w:instrText>
+              <w:instrText xml:space="preserve"> PAGEREF _Toc140490307 \h </w:instrText>
             </w:r>
             <w:r>
               <w:rPr>
@@ -1563,7 +1679,7 @@
                 <w:noProof/>
                 <w:webHidden/>
               </w:rPr>
-              <w:t>1</w:t>
+              <w:t>2</w:t>
             </w:r>
             <w:r>
               <w:rPr>
@@ -1587,13 +1703,13 @@
               <w:lang w:eastAsia="es-ES"/>
             </w:rPr>
           </w:pPr>
-          <w:hyperlink w:anchor="_Toc140444338" w:history="1">
+          <w:hyperlink w:anchor="_Toc140490308" w:history="1">
             <w:r>
               <w:rPr>
                 <w:rStyle w:val="Hipervnculo"/>
                 <w:noProof/>
               </w:rPr>
-              <w:t>Capítulo 1: Fundamentación teórica.</w:t>
+              <w:t>Introducción</w:t>
             </w:r>
             <w:r>
               <w:rPr>
@@ -1614,7 +1730,78 @@
                 <w:noProof/>
                 <w:webHidden/>
               </w:rPr>
-              <w:instrText xml:space="preserve"> PAGEREF _Toc140444338 \h </w:instrText>
+              <w:instrText xml:space="preserve"> PAGEREF _Toc140490308 \h </w:instrText>
+            </w:r>
+            <w:r>
+              <w:rPr>
+                <w:noProof/>
+                <w:webHidden/>
+              </w:rPr>
+            </w:r>
+            <w:r>
+              <w:rPr>
+                <w:noProof/>
+                <w:webHidden/>
+              </w:rPr>
+              <w:fldChar w:fldCharType="separate"/>
+            </w:r>
+            <w:r>
+              <w:rPr>
+                <w:noProof/>
+                <w:webHidden/>
+              </w:rPr>
+              <w:t>1</w:t>
+            </w:r>
+            <w:r>
+              <w:rPr>
+                <w:noProof/>
+                <w:webHidden/>
+              </w:rPr>
+              <w:fldChar w:fldCharType="end"/>
+            </w:r>
+          </w:hyperlink>
+        </w:p>
+        <w:p>
+          <w:pPr>
+            <w:pStyle w:val="TDC1"/>
+            <w:tabs>
+              <w:tab w:val="right" w:leader="dot" w:pos="8494"/>
+            </w:tabs>
+            <w:rPr>
+              <w:rFonts w:asciiTheme="minorHAnsi" w:eastAsiaTheme="minorEastAsia" w:hAnsiTheme="minorHAnsi"/>
+              <w:noProof/>
+              <w:sz w:val="22"/>
+              <w:lang w:eastAsia="es-ES"/>
+            </w:rPr>
+          </w:pPr>
+          <w:hyperlink w:anchor="_Toc140490309" w:history="1">
+            <w:r>
+              <w:rPr>
+                <w:rStyle w:val="Hipervnculo"/>
+                <w:noProof/>
+              </w:rPr>
+              <w:t>Capítulo 1: Fundamentación teórica.</w:t>
+            </w:r>
+            <w:r>
+              <w:rPr>
+                <w:noProof/>
+                <w:webHidden/>
+              </w:rPr>
+              <w:tab/>
+            </w:r>
+            <w:r>
+              <w:rPr>
+                <w:noProof/>
+                <w:webHidden/>
+              </w:rPr>
+              <w:fldChar w:fldCharType="begin"/>
+            </w:r>
+            <w:r>
+              <w:rPr>
+                <w:noProof/>
+                <w:webHidden/>
+              </w:rPr>
+              <w:instrText xml:space="preserve"> PAGEREF _Toc140490309 \h </w:instrText>
             </w:r>
             <w:r>
               <w:rPr>
@@ -1658,7 +1845,7 @@
               <w:lang w:eastAsia="es-ES"/>
             </w:rPr>
           </w:pPr>
-          <w:hyperlink w:anchor="_Toc140444339" w:history="1">
+          <w:hyperlink w:anchor="_Toc140490310" w:history="1">
             <w:r>
               <w:rPr>
                 <w:rStyle w:val="Hipervnculo"/>
@@ -1685,7 +1872,7 @@
                 <w:noProof/>
                 <w:webHidden/>
               </w:rPr>
-              <w:instrText xml:space="preserve"> PAGEREF _Toc140444339 \h </w:instrText>
+              <w:instrText xml:space="preserve"> PAGEREF _Toc140490310 \h </w:instrText>
             </w:r>
             <w:r>
               <w:rPr>
@@ -1729,7 +1916,7 @@
               <w:lang w:eastAsia="es-ES"/>
             </w:rPr>
           </w:pPr>
-          <w:hyperlink w:anchor="_Toc140444340" w:history="1">
+          <w:hyperlink w:anchor="_Toc140490311" w:history="1">
             <w:r>
               <w:rPr>
                 <w:rStyle w:val="Hipervnculo"/>
@@ -1756,7 +1943,7 @@
                 <w:noProof/>
                 <w:webHidden/>
               </w:rPr>
-              <w:instrText xml:space="preserve"> PAGEREF _Toc140444340 \h </w:instrText>
+              <w:instrText xml:space="preserve"> PAGEREF _Toc140490311 \h </w:instrText>
             </w:r>
             <w:r>
               <w:rPr>
@@ -1800,7 +1987,7 @@
               <w:lang w:eastAsia="es-ES"/>
             </w:rPr>
           </w:pPr>
-          <w:hyperlink w:anchor="_Toc140444341" w:history="1">
+          <w:hyperlink w:anchor="_Toc140490312" w:history="1">
             <w:r>
               <w:rPr>
                 <w:rStyle w:val="Hipervnculo"/>
@@ -1827,7 +2014,7 @@
                 <w:noProof/>
                 <w:webHidden/>
               </w:rPr>
-              <w:instrText xml:space="preserve"> PAGEREF _Toc140444341 \h </w:instrText>
+              <w:instrText xml:space="preserve"> PAGEREF _Toc140490312 \h </w:instrText>
             </w:r>
             <w:r>
               <w:rPr>
@@ -1871,7 +2058,7 @@
               <w:lang w:eastAsia="es-ES"/>
             </w:rPr>
           </w:pPr>
-          <w:hyperlink w:anchor="_Toc140444342" w:history="1">
+          <w:hyperlink w:anchor="_Toc140490313" w:history="1">
             <w:r>
               <w:rPr>
                 <w:rStyle w:val="Hipervnculo"/>
@@ -1898,7 +2085,7 @@
                 <w:noProof/>
                 <w:webHidden/>
               </w:rPr>
-              <w:instrText xml:space="preserve"> PAGEREF _Toc140444342 \h </w:instrText>
+              <w:instrText xml:space="preserve"> PAGEREF _Toc140490313 \h </w:instrText>
             </w:r>
             <w:r>
               <w:rPr>
@@ -1942,7 +2129,7 @@
               <w:lang w:eastAsia="es-ES"/>
             </w:rPr>
           </w:pPr>
-          <w:hyperlink w:anchor="_Toc140444343" w:history="1">
+          <w:hyperlink w:anchor="_Toc140490314" w:history="1">
             <w:r>
               <w:rPr>
                 <w:rStyle w:val="Hipervnculo"/>
@@ -1969,7 +2156,7 @@
                 <w:noProof/>
                 <w:webHidden/>
               </w:rPr>
-              <w:instrText xml:space="preserve"> PAGEREF _Toc140444343 \h </w:instrText>
+              <w:instrText xml:space="preserve"> PAGEREF _Toc140490314 \h </w:instrText>
             </w:r>
             <w:r>
               <w:rPr>
@@ -1989,7 +2176,7 @@
                 <w:noProof/>
                 <w:webHidden/>
               </w:rPr>
-              <w:t>10</w:t>
+              <w:t>9</w:t>
             </w:r>
             <w:r>
               <w:rPr>
@@ -2013,7 +2200,7 @@
               <w:lang w:eastAsia="es-ES"/>
             </w:rPr>
           </w:pPr>
-          <w:hyperlink w:anchor="_Toc140444344" w:history="1">
+          <w:hyperlink w:anchor="_Toc140490315" w:history="1">
             <w:r>
               <w:rPr>
                 <w:rStyle w:val="Hipervnculo"/>
@@ -2040,7 +2227,7 @@
                 <w:noProof/>
                 <w:webHidden/>
               </w:rPr>
-              <w:instrText xml:space="preserve"> PAGEREF _Toc140444344 \h </w:instrText>
+              <w:instrText xml:space="preserve"> PAGEREF _Toc140490315 \h </w:instrText>
             </w:r>
             <w:r>
               <w:rPr>
@@ -2084,7 +2271,7 @@
               <w:lang w:eastAsia="es-ES"/>
             </w:rPr>
           </w:pPr>
-          <w:hyperlink w:anchor="_Toc140444345" w:history="1">
+          <w:hyperlink w:anchor="_Toc140490316" w:history="1">
             <w:r>
               <w:rPr>
                 <w:rStyle w:val="Hipervnculo"/>
@@ -2111,7 +2298,7 @@
                 <w:noProof/>
                 <w:webHidden/>
               </w:rPr>
-              <w:instrText xml:space="preserve"> PAGEREF _Toc140444345 \h </w:instrText>
+              <w:instrText xml:space="preserve"> PAGEREF _Toc140490316 \h </w:instrText>
             </w:r>
             <w:r>
               <w:rPr>
@@ -2155,7 +2342,7 @@
               <w:lang w:eastAsia="es-ES"/>
             </w:rPr>
           </w:pPr>
-          <w:hyperlink w:anchor="_Toc140444346" w:history="1">
+          <w:hyperlink w:anchor="_Toc140490317" w:history="1">
             <w:r>
               <w:rPr>
                 <w:rStyle w:val="Hipervnculo"/>
@@ -2182,7 +2369,7 @@
                 <w:noProof/>
                 <w:webHidden/>
               </w:rPr>
-              <w:instrText xml:space="preserve"> PAGEREF _Toc140444346 \h </w:instrText>
+              <w:instrText xml:space="preserve"> PAGEREF _Toc140490317 \h </w:instrText>
             </w:r>
             <w:r>
               <w:rPr>
@@ -2226,7 +2413,7 @@
               <w:lang w:eastAsia="es-ES"/>
             </w:rPr>
           </w:pPr>
-          <w:hyperlink w:anchor="_Toc140444347" w:history="1">
+          <w:hyperlink w:anchor="_Toc140490318" w:history="1">
             <w:r>
               <w:rPr>
                 <w:rStyle w:val="Hipervnculo"/>
@@ -2253,7 +2440,7 @@
                 <w:noProof/>
                 <w:webHidden/>
               </w:rPr>
-              <w:instrText xml:space="preserve"> PAGEREF _Toc140444347 \h </w:instrText>
+              <w:instrText xml:space="preserve"> PAGEREF _Toc140490318 \h </w:instrText>
             </w:r>
             <w:r>
               <w:rPr>
@@ -2297,7 +2484,7 @@
               <w:lang w:eastAsia="es-ES"/>
             </w:rPr>
           </w:pPr>
-          <w:hyperlink w:anchor="_Toc140444348" w:history="1">
+          <w:hyperlink w:anchor="_Toc140490319" w:history="1">
             <w:r>
               <w:rPr>
                 <w:rStyle w:val="Hipervnculo"/>
@@ -2324,7 +2511,7 @@
                 <w:noProof/>
                 <w:webHidden/>
               </w:rPr>
-              <w:instrText xml:space="preserve"> PAGEREF _Toc140444348 \h </w:instrText>
+              <w:instrText xml:space="preserve"> PAGEREF _Toc140490319 \h </w:instrText>
             </w:r>
             <w:r>
               <w:rPr>
@@ -2368,7 +2555,7 @@
               <w:lang w:eastAsia="es-ES"/>
             </w:rPr>
           </w:pPr>
-          <w:hyperlink w:anchor="_Toc140444349" w:history="1">
+          <w:hyperlink w:anchor="_Toc140490320" w:history="1">
             <w:r>
               <w:rPr>
                 <w:rStyle w:val="Hipervnculo"/>
@@ -2395,7 +2582,7 @@
                 <w:noProof/>
                 <w:webHidden/>
               </w:rPr>
-              <w:instrText xml:space="preserve"> PAGEREF _Toc140444349 \h </w:instrText>
+              <w:instrText xml:space="preserve"> PAGEREF _Toc140490320 \h </w:instrText>
             </w:r>
             <w:r>
               <w:rPr>
@@ -2439,7 +2626,7 @@
               <w:lang w:eastAsia="es-ES"/>
             </w:rPr>
           </w:pPr>
-          <w:hyperlink w:anchor="_Toc140444350" w:history="1">
+          <w:hyperlink w:anchor="_Toc140490321" w:history="1">
             <w:r>
               <w:rPr>
                 <w:rStyle w:val="Hipervnculo"/>
@@ -2466,7 +2653,7 @@
                 <w:noProof/>
                 <w:webHidden/>
               </w:rPr>
-              <w:instrText xml:space="preserve"> PAGEREF _Toc140444350 \h </w:instrText>
+              <w:instrText xml:space="preserve"> PAGEREF _Toc140490321 \h </w:instrText>
             </w:r>
             <w:r>
               <w:rPr>
@@ -2486,7 +2673,7 @@
                 <w:noProof/>
                 <w:webHidden/>
               </w:rPr>
-              <w:t>17</w:t>
+              <w:t>16</w:t>
             </w:r>
             <w:r>
               <w:rPr>
@@ -2510,7 +2697,7 @@
               <w:lang w:eastAsia="es-ES"/>
             </w:rPr>
           </w:pPr>
-          <w:hyperlink w:anchor="_Toc140444351" w:history="1">
+          <w:hyperlink w:anchor="_Toc140490322" w:history="1">
             <w:r>
               <w:rPr>
                 <w:rStyle w:val="Hipervnculo"/>
@@ -2537,7 +2724,7 @@
                 <w:noProof/>
                 <w:webHidden/>
               </w:rPr>
-              <w:instrText xml:space="preserve"> PAGEREF _Toc140444351 \h </w:instrText>
+              <w:instrText xml:space="preserve"> PAGEREF _Toc140490322 \h </w:instrText>
             </w:r>
             <w:r>
               <w:rPr>
@@ -2557,7 +2744,7 @@
                 <w:noProof/>
                 <w:webHidden/>
               </w:rPr>
-              <w:t>17</w:t>
+              <w:t>16</w:t>
             </w:r>
             <w:r>
               <w:rPr>
@@ -2581,7 +2768,7 @@
               <w:lang w:eastAsia="es-ES"/>
             </w:rPr>
           </w:pPr>
-          <w:hyperlink w:anchor="_Toc140444352" w:history="1">
+          <w:hyperlink w:anchor="_Toc140490323" w:history="1">
             <w:r>
               <w:rPr>
                 <w:rStyle w:val="Hipervnculo"/>
@@ -2608,7 +2795,7 @@
                 <w:noProof/>
                 <w:webHidden/>
               </w:rPr>
-              <w:instrText xml:space="preserve"> PAGEREF _Toc140444352 \h </w:instrText>
+              <w:instrText xml:space="preserve"> PAGEREF _Toc140490323 \h </w:instrText>
             </w:r>
             <w:r>
               <w:rPr>
@@ -2628,7 +2815,7 @@
                 <w:noProof/>
                 <w:webHidden/>
               </w:rPr>
-              <w:t>17</w:t>
+              <w:t>16</w:t>
             </w:r>
             <w:r>
               <w:rPr>
@@ -2652,7 +2839,7 @@
               <w:lang w:eastAsia="es-ES"/>
             </w:rPr>
           </w:pPr>
-          <w:hyperlink w:anchor="_Toc140444353" w:history="1">
+          <w:hyperlink w:anchor="_Toc140490324" w:history="1">
             <w:r>
               <w:rPr>
                 <w:rStyle w:val="Hipervnculo"/>
@@ -2679,7 +2866,7 @@
                 <w:noProof/>
                 <w:webHidden/>
               </w:rPr>
-              <w:instrText xml:space="preserve"> PAGEREF _Toc140444353 \h </w:instrText>
+              <w:instrText xml:space="preserve"> PAGEREF _Toc140490324 \h </w:instrText>
             </w:r>
             <w:r>
               <w:rPr>
@@ -2699,7 +2886,7 @@
                 <w:noProof/>
                 <w:webHidden/>
               </w:rPr>
-              <w:t>17</w:t>
+              <w:t>16</w:t>
             </w:r>
             <w:r>
               <w:rPr>
@@ -2723,7 +2910,7 @@
               <w:lang w:eastAsia="es-ES"/>
             </w:rPr>
           </w:pPr>
-          <w:hyperlink w:anchor="_Toc140444354" w:history="1">
+          <w:hyperlink w:anchor="_Toc140490325" w:history="1">
             <w:r>
               <w:rPr>
                 <w:rStyle w:val="Hipervnculo"/>
@@ -2750,7 +2937,7 @@
                 <w:noProof/>
                 <w:webHidden/>
               </w:rPr>
-              <w:instrText xml:space="preserve"> PAGEREF _Toc140444354 \h </w:instrText>
+              <w:instrText xml:space="preserve"> PAGEREF _Toc140490325 \h </w:instrText>
             </w:r>
             <w:r>
               <w:rPr>
@@ -2794,7 +2981,7 @@
               <w:lang w:eastAsia="es-ES"/>
             </w:rPr>
           </w:pPr>
-          <w:hyperlink w:anchor="_Toc140444355" w:history="1">
+          <w:hyperlink w:anchor="_Toc140490326" w:history="1">
             <w:r>
               <w:rPr>
                 <w:rStyle w:val="Hipervnculo"/>
@@ -2821,7 +3008,7 @@
                 <w:noProof/>
                 <w:webHidden/>
               </w:rPr>
-              <w:instrText xml:space="preserve"> PAGEREF _Toc140444355 \h </w:instrText>
+              <w:instrText xml:space="preserve"> PAGEREF _Toc140490326 \h </w:instrText>
             </w:r>
             <w:r>
               <w:rPr>
@@ -2841,7 +3028,7 @@
                 <w:noProof/>
                 <w:webHidden/>
               </w:rPr>
-              <w:t>20</w:t>
+              <w:t>19</w:t>
             </w:r>
             <w:r>
               <w:rPr>
@@ -2865,7 +3052,7 @@
               <w:lang w:eastAsia="es-ES"/>
             </w:rPr>
           </w:pPr>
-          <w:hyperlink w:anchor="_Toc140444356" w:history="1">
+          <w:hyperlink w:anchor="_Toc140490327" w:history="1">
             <w:r>
               <w:rPr>
                 <w:rStyle w:val="Hipervnculo"/>
@@ -2892,7 +3079,7 @@
                 <w:noProof/>
                 <w:webHidden/>
               </w:rPr>
-              <w:instrText xml:space="preserve"> PAGEREF _Toc140444356 \h </w:instrText>
+              <w:instrText xml:space="preserve"> PAGEREF _Toc140490327 \h </w:instrText>
             </w:r>
             <w:r>
               <w:rPr>
@@ -2936,7 +3123,7 @@
               <w:lang w:eastAsia="es-ES"/>
             </w:rPr>
           </w:pPr>
-          <w:hyperlink w:anchor="_Toc140444357" w:history="1">
+          <w:hyperlink w:anchor="_Toc140490328" w:history="1">
             <w:r>
               <w:rPr>
                 <w:rStyle w:val="Hipervnculo"/>
@@ -2963,7 +3150,7 @@
                 <w:noProof/>
                 <w:webHidden/>
               </w:rPr>
-              <w:instrText xml:space="preserve"> PAGEREF _Toc140444357 \h </w:instrText>
+              <w:instrText xml:space="preserve"> PAGEREF _Toc140490328 \h </w:instrText>
             </w:r>
             <w:r>
               <w:rPr>
@@ -3007,7 +3194,7 @@
               <w:lang w:eastAsia="es-ES"/>
             </w:rPr>
           </w:pPr>
-          <w:hyperlink w:anchor="_Toc140444358" w:history="1">
+          <w:hyperlink w:anchor="_Toc140490329" w:history="1">
             <w:r>
               <w:rPr>
                 <w:rStyle w:val="Hipervnculo"/>
@@ -3034,7 +3221,7 @@
                 <w:noProof/>
                 <w:webHidden/>
               </w:rPr>
-              <w:instrText xml:space="preserve"> PAGEREF _Toc140444358 \h </w:instrText>
+              <w:instrText xml:space="preserve"> PAGEREF _Toc140490329 \h </w:instrText>
             </w:r>
             <w:r>
               <w:rPr>
@@ -3078,7 +3265,7 @@
               <w:lang w:eastAsia="es-ES"/>
             </w:rPr>
           </w:pPr>
-          <w:hyperlink w:anchor="_Toc140444359" w:history="1">
+          <w:hyperlink w:anchor="_Toc140490330" w:history="1">
             <w:r>
               <w:rPr>
                 <w:rStyle w:val="Hipervnculo"/>
@@ -3105,7 +3292,7 @@
                 <w:noProof/>
                 <w:webHidden/>
               </w:rPr>
-              <w:instrText xml:space="preserve"> PAGEREF _Toc140444359 \h </w:instrText>
+              <w:instrText xml:space="preserve"> PAGEREF _Toc140490330 \h </w:instrText>
             </w:r>
             <w:r>
               <w:rPr>
@@ -3149,7 +3336,7 @@
               <w:lang w:eastAsia="es-ES"/>
             </w:rPr>
           </w:pPr>
-          <w:hyperlink w:anchor="_Toc140444360" w:history="1">
+          <w:hyperlink w:anchor="_Toc140490331" w:history="1">
             <w:r>
               <w:rPr>
                 <w:rStyle w:val="Hipervnculo"/>
@@ -3176,7 +3363,7 @@
                 <w:noProof/>
                 <w:webHidden/>
               </w:rPr>
-              <w:instrText xml:space="preserve"> PAGEREF _Toc140444360 \h </w:instrText>
+              <w:instrText xml:space="preserve"> PAGEREF _Toc140490331 \h </w:instrText>
             </w:r>
             <w:r>
               <w:rPr>
@@ -3220,7 +3407,7 @@
               <w:lang w:eastAsia="es-ES"/>
             </w:rPr>
           </w:pPr>
-          <w:hyperlink w:anchor="_Toc140444361" w:history="1">
+          <w:hyperlink w:anchor="_Toc140490332" w:history="1">
             <w:r>
               <w:rPr>
                 <w:rStyle w:val="Hipervnculo"/>
@@ -3247,7 +3434,7 @@
                 <w:noProof/>
                 <w:webHidden/>
               </w:rPr>
-              <w:instrText xml:space="preserve"> PAGEREF _Toc140444361 \h </w:instrText>
+              <w:instrText xml:space="preserve"> PAGEREF _Toc140490332 \h </w:instrText>
             </w:r>
             <w:r>
               <w:rPr>
@@ -3291,7 +3478,7 @@
               <w:lang w:eastAsia="es-ES"/>
             </w:rPr>
           </w:pPr>
-          <w:hyperlink w:anchor="_Toc140444362" w:history="1">
+          <w:hyperlink w:anchor="_Toc140490333" w:history="1">
             <w:r>
               <w:rPr>
                 <w:rStyle w:val="Hipervnculo"/>
@@ -3313,7 +3500,7 @@
                 <w:rStyle w:val="Hipervnculo"/>
                 <w:noProof/>
               </w:rPr>
-              <w:t xml:space="preserve"> de usuario </w:t>
+              <w:t xml:space="preserve"> usuario </w:t>
             </w:r>
             <w:r>
               <w:rPr>
@@ -3350,7 +3537,7 @@
                 <w:noProof/>
                 <w:webHidden/>
               </w:rPr>
-              <w:instrText xml:space="preserve"> PAGEREF _Toc140444362 \h </w:instrText>
+              <w:instrText xml:space="preserve"> PAGEREF _Toc140490333 \h </w:instrText>
             </w:r>
             <w:r>
               <w:rPr>
@@ -3394,7 +3581,7 @@
               <w:lang w:eastAsia="es-ES"/>
             </w:rPr>
           </w:pPr>
-          <w:hyperlink w:anchor="_Toc140444363" w:history="1">
+          <w:hyperlink w:anchor="_Toc140490334" w:history="1">
             <w:r>
               <w:rPr>
                 <w:rStyle w:val="Hipervnculo"/>
@@ -3453,7 +3640,7 @@
                 <w:noProof/>
                 <w:webHidden/>
               </w:rPr>
-              <w:instrText xml:space="preserve"> PAGEREF _Toc140444363 \h </w:instrText>
+              <w:instrText xml:space="preserve"> PAGEREF _Toc140490334 \h </w:instrText>
             </w:r>
             <w:r>
               <w:rPr>
@@ -3497,7 +3684,7 @@
               <w:lang w:eastAsia="es-ES"/>
             </w:rPr>
           </w:pPr>
-          <w:hyperlink w:anchor="_Toc140444364" w:history="1">
+          <w:hyperlink w:anchor="_Toc140490335" w:history="1">
             <w:r>
               <w:rPr>
                 <w:rStyle w:val="Hipervnculo"/>
@@ -3533,7 +3720,7 @@
                 <w:noProof/>
                 <w:webHidden/>
               </w:rPr>
-              <w:instrText xml:space="preserve"> PAGEREF _Toc140444364 \h </w:instrText>
+              <w:instrText xml:space="preserve"> PAGEREF _Toc140490335 \h </w:instrText>
             </w:r>
             <w:r>
               <w:rPr>
@@ -3577,7 +3764,7 @@
               <w:lang w:eastAsia="es-ES"/>
             </w:rPr>
           </w:pPr>
-          <w:hyperlink w:anchor="_Toc140444365" w:history="1">
+          <w:hyperlink w:anchor="_Toc140490336" w:history="1">
             <w:r>
               <w:rPr>
                 <w:rStyle w:val="Hipervnculo"/>
@@ -3629,7 +3816,7 @@
                 <w:noProof/>
                 <w:webHidden/>
               </w:rPr>
-              <w:instrText xml:space="preserve"> PAGEREF _Toc140444365 \h </w:instrText>
+              <w:instrText xml:space="preserve"> PAGEREF _Toc140490336 \h </w:instrText>
             </w:r>
             <w:r>
               <w:rPr>
@@ -3673,7 +3860,7 @@
               <w:lang w:eastAsia="es-ES"/>
             </w:rPr>
           </w:pPr>
-          <w:hyperlink w:anchor="_Toc140444366" w:history="1">
+          <w:hyperlink w:anchor="_Toc140490337" w:history="1">
             <w:r>
               <w:rPr>
                 <w:rStyle w:val="Hipervnculo"/>
@@ -3740,7 +3927,7 @@
                 <w:noProof/>
                 <w:webHidden/>
               </w:rPr>
-              <w:instrText xml:space="preserve"> PAGEREF _Toc140444366 \h </w:instrText>
+              <w:instrText xml:space="preserve"> PAGEREF _Toc140490337 \h </w:instrText>
             </w:r>
             <w:r>
               <w:rPr>
@@ -3784,7 +3971,7 @@
               <w:lang w:eastAsia="es-ES"/>
             </w:rPr>
           </w:pPr>
-          <w:hyperlink w:anchor="_Toc140444367" w:history="1">
+          <w:hyperlink w:anchor="_Toc140490338" w:history="1">
             <w:r>
               <w:rPr>
                 <w:rStyle w:val="Hipervnculo"/>
@@ -3835,7 +4022,7 @@
                 <w:noProof/>
                 <w:webHidden/>
               </w:rPr>
-              <w:instrText xml:space="preserve"> PAGEREF _Toc140444367 \h </w:instrText>
+              <w:instrText xml:space="preserve"> PAGEREF _Toc140490338 \h </w:instrText>
             </w:r>
             <w:r>
               <w:rPr>
@@ -3879,7 +4066,7 @@
               <w:lang w:eastAsia="es-ES"/>
             </w:rPr>
           </w:pPr>
-          <w:hyperlink w:anchor="_Toc140444368" w:history="1">
+          <w:hyperlink w:anchor="_Toc140490339" w:history="1">
             <w:r>
               <w:rPr>
                 <w:rStyle w:val="Hipervnculo"/>
@@ -3906,7 +4093,7 @@
                 <w:noProof/>
                 <w:webHidden/>
               </w:rPr>
-              <w:instrText xml:space="preserve"> PAGEREF _Toc140444368 \h </w:instrText>
+              <w:instrText xml:space="preserve"> PAGEREF _Toc140490339 \h </w:instrText>
             </w:r>
             <w:r>
               <w:rPr>
@@ -3950,7 +4137,7 @@
               <w:lang w:eastAsia="es-ES"/>
             </w:rPr>
           </w:pPr>
-          <w:hyperlink w:anchor="_Toc140444369" w:history="1">
+          <w:hyperlink w:anchor="_Toc140490340" w:history="1">
             <w:r>
               <w:rPr>
                 <w:rStyle w:val="Hipervnculo"/>
@@ -3977,7 +4164,7 @@
                 <w:noProof/>
                 <w:webHidden/>
               </w:rPr>
-              <w:instrText xml:space="preserve"> PAGEREF _Toc140444369 \h </w:instrText>
+              <w:instrText xml:space="preserve"> PAGEREF _Toc140490340 \h </w:instrText>
             </w:r>
             <w:r>
               <w:rPr>
@@ -4021,7 +4208,7 @@
               <w:lang w:eastAsia="es-ES"/>
             </w:rPr>
           </w:pPr>
-          <w:hyperlink w:anchor="_Toc140444370" w:history="1">
+          <w:hyperlink w:anchor="_Toc140490341" w:history="1">
             <w:r>
               <w:rPr>
                 <w:rStyle w:val="Hipervnculo"/>
@@ -4048,7 +4235,7 @@
                 <w:noProof/>
                 <w:webHidden/>
               </w:rPr>
-              <w:instrText xml:space="preserve"> PAGEREF _Toc140444370 \h </w:instrText>
+              <w:instrText xml:space="preserve"> PAGEREF _Toc140490341 \h </w:instrText>
             </w:r>
             <w:r>
               <w:rPr>
@@ -4092,7 +4279,7 @@
               <w:lang w:eastAsia="es-ES"/>
             </w:rPr>
           </w:pPr>
-          <w:hyperlink w:anchor="_Toc140444371" w:history="1">
+          <w:hyperlink w:anchor="_Toc140490342" w:history="1">
             <w:r>
               <w:rPr>
                 <w:rStyle w:val="Hipervnculo"/>
@@ -4119,7 +4306,7 @@
                 <w:noProof/>
                 <w:webHidden/>
               </w:rPr>
-              <w:instrText xml:space="preserve"> PAGEREF _Toc140444371 \h </w:instrText>
+              <w:instrText xml:space="preserve"> PAGEREF _Toc140490342 \h </w:instrText>
             </w:r>
             <w:r>
               <w:rPr>
@@ -4163,7 +4350,7 @@
               <w:lang w:eastAsia="es-ES"/>
             </w:rPr>
           </w:pPr>
-          <w:hyperlink w:anchor="_Toc140444372" w:history="1">
+          <w:hyperlink w:anchor="_Toc140490343" w:history="1">
             <w:r>
               <w:rPr>
                 <w:rStyle w:val="Hipervnculo"/>
@@ -4190,7 +4377,7 @@
                 <w:noProof/>
                 <w:webHidden/>
               </w:rPr>
-              <w:instrText xml:space="preserve"> PAGEREF _Toc140444372 \h </w:instrText>
+              <w:instrText xml:space="preserve"> PAGEREF _Toc140490343 \h </w:instrText>
             </w:r>
             <w:r>
               <w:rPr>
@@ -4210,7 +4397,7 @@
                 <w:noProof/>
                 <w:webHidden/>
               </w:rPr>
-              <w:t>55</w:t>
+              <w:t>54</w:t>
             </w:r>
             <w:r>
               <w:rPr>
@@ -4272,12 +4459,12 @@
       <w:pPr>
         <w:pStyle w:val="Ttulo1"/>
       </w:pPr>
-      <w:bookmarkStart w:id="1" w:name="_Toc140444337"/>
+      <w:bookmarkStart w:id="4" w:name="_Toc140490308"/>
       <w:r>
         <w:lastRenderedPageBreak/>
         <w:t>Introducción</w:t>
       </w:r>
-      <w:bookmarkEnd w:id="1"/>
+      <w:bookmarkEnd w:id="4"/>
     </w:p>
     <w:p>
       <w:r>
@@ -4299,7 +4486,13 @@
         <w:t>, por sus siglas en inglés</w:t>
       </w:r>
       <w:r>
-        <w:t>), análisis y cloud computing, IA y machine learning. La Industria 4.0 también implica el desarrollo de fábricas inteligentes que proporcionan una oportunidad increíble a la industria manufacturera: les abre el camino a la cuarta revolución industrial</w:t>
+        <w:t>), análisis y cloud computing, IA y machine learning. La Industria 4.0 también implica el desarrollo de fábricas inteligentes que proporcionan una oportunidad increí</w:t>
+      </w:r>
+      <w:r>
+        <w:t>ble a la industria</w:t>
+      </w:r>
+      <w:r>
+        <w:t>: les abre el camino a la cuarta revolución industrial</w:t>
       </w:r>
       <w:sdt>
         <w:sdtPr>
@@ -5306,7 +5499,7 @@
       <w:pPr>
         <w:pStyle w:val="Ttulo1"/>
       </w:pPr>
-      <w:bookmarkStart w:id="2" w:name="_Toc140444338"/>
+      <w:bookmarkStart w:id="5" w:name="_Toc140490309"/>
       <w:r>
         <w:lastRenderedPageBreak/>
         <w:t>Capítulo 1: Fundamentación</w:t>
@@ -5320,7 +5513,7 @@
       <w:r>
         <w:t>.</w:t>
       </w:r>
-      <w:bookmarkEnd w:id="2"/>
+      <w:bookmarkEnd w:id="5"/>
     </w:p>
     <w:p>
       <w:r>
@@ -5364,7 +5557,7 @@
       <w:pPr>
         <w:pStyle w:val="Ttulo2"/>
       </w:pPr>
-      <w:bookmarkStart w:id="3" w:name="_Toc140444339"/>
+      <w:bookmarkStart w:id="6" w:name="_Toc140490310"/>
       <w:r>
         <w:t xml:space="preserve">1.1 </w:t>
       </w:r>
@@ -5374,7 +5567,7 @@
       <w:r>
         <w:t>.</w:t>
       </w:r>
-      <w:bookmarkEnd w:id="3"/>
+      <w:bookmarkEnd w:id="6"/>
     </w:p>
     <w:p>
       <w:r>
@@ -5917,14 +6110,14 @@
       <w:pPr>
         <w:pStyle w:val="Ttulo2"/>
       </w:pPr>
-      <w:bookmarkStart w:id="4" w:name="_Toc140444340"/>
+      <w:bookmarkStart w:id="7" w:name="_Toc140490311"/>
       <w:r>
         <w:t xml:space="preserve">1.2 </w:t>
       </w:r>
       <w:r>
         <w:t>Análisis por vibraciones de procesos industriales.</w:t>
       </w:r>
-      <w:bookmarkEnd w:id="4"/>
+      <w:bookmarkEnd w:id="7"/>
     </w:p>
     <w:p>
       <w:r>
@@ -6137,7 +6330,7 @@
         </w:sdtContent>
       </w:sdt>
     </w:p>
-    <w:bookmarkStart w:id="5" w:name="FormulaRMS"/>
+    <w:bookmarkStart w:id="8" w:name="FormulaRMS"/>
     <w:p>
       <w:pPr>
         <w:jc w:val="right"/>
@@ -6364,7 +6557,7 @@
           </m:e>
         </m:rad>
       </m:oMath>
-      <w:bookmarkEnd w:id="5"/>
+      <w:bookmarkEnd w:id="8"/>
       <w:r>
         <w:rPr>
           <w:rFonts w:eastAsiaTheme="minorEastAsia"/>
@@ -6504,7 +6697,7 @@
           </w:r>
         </w:sdtContent>
       </w:sdt>
-      <w:bookmarkStart w:id="6" w:name="Figura1"/>
+      <w:bookmarkStart w:id="9" w:name="Figura1"/>
       <w:r>
         <w:rPr>
           <w:noProof/>
@@ -6552,7 +6745,7 @@
           </wp:inline>
         </w:drawing>
       </w:r>
-      <w:bookmarkEnd w:id="6"/>
+      <w:bookmarkEnd w:id="9"/>
     </w:p>
     <w:p>
       <w:pPr>
@@ -6648,7 +6841,7 @@
       <w:pPr>
         <w:pStyle w:val="Ttulo2"/>
       </w:pPr>
-      <w:bookmarkStart w:id="7" w:name="_Toc140444341"/>
+      <w:bookmarkStart w:id="10" w:name="_Toc140490312"/>
       <w:r>
         <w:t xml:space="preserve">1.3 </w:t>
       </w:r>
@@ -6658,7 +6851,7 @@
       <w:r>
         <w:t>.</w:t>
       </w:r>
-      <w:bookmarkEnd w:id="7"/>
+      <w:bookmarkEnd w:id="10"/>
     </w:p>
     <w:p>
       <w:pPr>
@@ -6797,37 +6990,34 @@
     </w:p>
     <w:p>
       <w:pPr>
+        <w:pStyle w:val="Ttulo2"/>
+      </w:pPr>
+      <w:bookmarkStart w:id="11" w:name="_Toc140490313"/>
+      <w:r>
+        <w:t xml:space="preserve">1.4 </w:t>
+      </w:r>
+      <w:r>
+        <w:t>Sistemas de m</w:t>
+      </w:r>
+      <w:r>
+        <w:t>onitoreo</w:t>
+      </w:r>
+      <w:r>
+        <w:t>.</w:t>
+      </w:r>
+      <w:bookmarkEnd w:id="11"/>
+    </w:p>
+    <w:p>
+      <w:pPr>
         <w:pStyle w:val="Prrafodelista"/>
         <w:ind w:left="0"/>
       </w:pPr>
-    </w:p>
-    <w:p>
-      <w:pPr>
-        <w:pStyle w:val="Ttulo2"/>
-      </w:pPr>
-      <w:bookmarkStart w:id="8" w:name="_Toc140444342"/>
-      <w:r>
-        <w:t xml:space="preserve">1.4 </w:t>
-      </w:r>
-      <w:r>
-        <w:t>Sistemas de m</w:t>
-      </w:r>
-      <w:r>
-        <w:t>onitoreo</w:t>
-      </w:r>
-      <w:r>
-        <w:t>.</w:t>
-      </w:r>
-      <w:bookmarkEnd w:id="8"/>
-    </w:p>
-    <w:p>
-      <w:pPr>
-        <w:pStyle w:val="Prrafodelista"/>
-        <w:ind w:left="0"/>
-      </w:pPr>
+      <w:r>
+        <w:t xml:space="preserve">Un sistema de monitoreo es responsable de hacer un seguimiento del estado del sistema completo, incluyendo la infraestructura y otros subsistemas, para </w:t>
+      </w:r>
       <w:r>
         <w:lastRenderedPageBreak/>
-        <w:t xml:space="preserve">Un sistema de monitoreo es responsable de hacer un seguimiento del estado del sistema completo, incluyendo la infraestructura y otros subsistemas, para asegurar la fiabilidad y estabilidad de los servicios que provee. Consta de una serie de componentes de software que realizan mediciones y recolectan, almacenan e interpretan los datos monitoreados. El sistema está optimizado para almacenar de manera eficiente y para generar métricas de monitoreo, que posteriormente son mostradas en series de tiempo y cuyos puntos de datos son analizados con la finalidad de emitir alertas. Observa y sigue en el tiempo las operaciones y actividades de los usuarios, aplicaciones y servicios de red, registrando todas las acciones y alertando si identifica alguna violación o brecha que resulte </w:t>
+        <w:t xml:space="preserve">asegurar la fiabilidad y estabilidad de los servicios que provee. Consta de una serie de componentes de software que realizan mediciones y recolectan, almacenan e interpretan los datos monitoreados. El sistema está optimizado para almacenar de manera eficiente y para generar métricas de monitoreo, que posteriormente son mostradas en series de tiempo y cuyos puntos de datos son analizados con la finalidad de emitir alertas. Observa y sigue en el tiempo las operaciones y actividades de los usuarios, aplicaciones y servicios de red, registrando todas las acciones y alertando si identifica alguna violación o brecha que resulte </w:t>
       </w:r>
       <w:r>
         <w:t>en un comportamiento anormal</w:t>
@@ -6945,7 +7135,7 @@
         <w:ind w:left="792"/>
         <w:jc w:val="center"/>
       </w:pPr>
-      <w:bookmarkStart w:id="9" w:name="Figura2"/>
+      <w:bookmarkStart w:id="12" w:name="Figura2"/>
       <w:r>
         <w:rPr>
           <w:noProof/>
@@ -6993,7 +7183,7 @@
           </wp:inline>
         </w:drawing>
       </w:r>
-      <w:bookmarkEnd w:id="9"/>
+      <w:bookmarkEnd w:id="12"/>
     </w:p>
     <w:p>
       <w:pPr>
@@ -7033,17 +7223,10 @@
     </w:p>
     <w:p>
       <w:pPr>
-        <w:pStyle w:val="Prrafodelista"/>
-        <w:ind w:left="792"/>
-      </w:pPr>
-    </w:p>
-    <w:p>
-      <w:pPr>
         <w:pStyle w:val="Ttulo2"/>
       </w:pPr>
-      <w:bookmarkStart w:id="10" w:name="_Toc140444343"/>
-      <w:r>
-        <w:lastRenderedPageBreak/>
+      <w:bookmarkStart w:id="13" w:name="_Toc140490314"/>
+      <w:r>
         <w:t xml:space="preserve">1.5 </w:t>
       </w:r>
       <w:r>
@@ -7064,7 +7247,7 @@
       <w:r>
         <w:t>.</w:t>
       </w:r>
-      <w:bookmarkEnd w:id="10"/>
+      <w:bookmarkEnd w:id="13"/>
     </w:p>
     <w:p>
       <w:pPr>
@@ -7072,7 +7255,11 @@
         <w:ind w:left="0"/>
       </w:pPr>
       <w:r>
-        <w:t xml:space="preserve">Las funciones de análisis se pueden calcular mediante las integrales que la definen, pero el núcleo principal del análisis de señales y del análisis de sistemas se </w:t>
+        <w:t xml:space="preserve">Las funciones de análisis se pueden calcular mediante las integrales que la definen, pero el núcleo principal del análisis de señales y del análisis de sistemas </w:t>
+      </w:r>
+      <w:r>
+        <w:lastRenderedPageBreak/>
+        <w:t xml:space="preserve">se </w:t>
       </w:r>
       <w:r>
         <w:t>realiza</w:t>
@@ -7567,15 +7754,7 @@
         <w:t>Siendo N el número de muestras discretas de un segmento de las señal vibroacústica. En el caso de las vibraciones como señales a procesar, y(n) es real</w:t>
       </w:r>
       <w:r>
-        <w:t xml:space="preserve"> y </w:t>
-      </w:r>
-      <w:proofErr w:type="gramStart"/>
-      <w:r>
-        <w:t>Y(</w:t>
-      </w:r>
-      <w:proofErr w:type="gramEnd"/>
-      <w:r>
-        <w:t>k) es compleja.</w:t>
+        <w:t xml:space="preserve"> y Y(k) es compleja.</w:t>
       </w:r>
       <w:r>
         <w:t xml:space="preserve"> </w:t>
@@ -7633,7 +7812,7 @@
         <w:keepNext/>
         <w:ind w:left="0"/>
       </w:pPr>
-      <w:bookmarkStart w:id="11" w:name="Figura3"/>
+      <w:bookmarkStart w:id="14" w:name="Figura3"/>
       <w:r>
         <w:rPr>
           <w:noProof/>
@@ -7681,7 +7860,7 @@
           </wp:inline>
         </w:drawing>
       </w:r>
-      <w:bookmarkEnd w:id="11"/>
+      <w:bookmarkEnd w:id="14"/>
     </w:p>
     <w:p>
       <w:pPr>
@@ -7755,11 +7934,7 @@
         <w:t xml:space="preserve"> </w:t>
       </w:r>
       <w:r>
-        <w:t xml:space="preserve">operaciones de cálculo, siendo N el </w:t>
-      </w:r>
-      <w:r>
-        <w:lastRenderedPageBreak/>
-        <w:t>número de muestras discretas en un bloque de datos.</w:t>
+        <w:t>operaciones de cálculo, siendo N el número de muestras discretas en un bloque de datos.</w:t>
       </w:r>
       <w:r>
         <w:t xml:space="preserve"> Para ese mismo año se da a conocer la FFT, popularizada por James Willian Cooley de IBM y John W. Turkey de Bell Laboratories requiriendo solamente</w:t>
@@ -7825,7 +8000,11 @@
         </m:func>
       </m:oMath>
       <w:r>
-        <w:t xml:space="preserve"> operaciones para transformar un bloque de N datos por mucha diferencia mejor </w:t>
+        <w:t xml:space="preserve"> operaciones para </w:t>
+      </w:r>
+      <w:r>
+        <w:lastRenderedPageBreak/>
+        <w:t xml:space="preserve">transformar un bloque de N datos por mucha diferencia mejor </w:t>
       </w:r>
       <w:r>
         <w:t>que la DFT</w:t>
@@ -7924,21 +8103,9 @@
     </w:p>
     <w:p>
       <w:pPr>
-        <w:pStyle w:val="Prrafodelista"/>
-        <w:ind w:left="0"/>
-      </w:pPr>
-    </w:p>
-    <w:p>
-      <w:pPr>
-        <w:pStyle w:val="Prrafodelista"/>
-        <w:ind w:left="0"/>
-      </w:pPr>
-    </w:p>
-    <w:p>
-      <w:pPr>
         <w:pStyle w:val="Ttulo2"/>
       </w:pPr>
-      <w:bookmarkStart w:id="12" w:name="_Toc140444344"/>
+      <w:bookmarkStart w:id="15" w:name="_Toc140490315"/>
       <w:r>
         <w:t xml:space="preserve">1.6 </w:t>
       </w:r>
@@ -7948,7 +8115,7 @@
       <w:r>
         <w:t>enimiento predictivo.</w:t>
       </w:r>
-      <w:bookmarkEnd w:id="12"/>
+      <w:bookmarkEnd w:id="15"/>
     </w:p>
     <w:p>
       <w:pPr>
@@ -8113,7 +8280,6 @@
         </w:numPr>
       </w:pPr>
       <w:r>
-        <w:lastRenderedPageBreak/>
         <w:t>D</w:t>
       </w:r>
       <w:r>
@@ -8144,6 +8310,7 @@
         </w:numPr>
       </w:pPr>
       <w:r>
+        <w:lastRenderedPageBreak/>
         <w:t>A</w:t>
       </w:r>
       <w:r>
@@ -8180,20 +8347,18 @@
       </w:r>
     </w:p>
     <w:p/>
-    <w:p/>
-    <w:p/>
     <w:p>
       <w:pPr>
         <w:pStyle w:val="Ttulo2"/>
       </w:pPr>
-      <w:bookmarkStart w:id="13" w:name="_Toc140444345"/>
+      <w:bookmarkStart w:id="16" w:name="_Toc140490316"/>
       <w:r>
         <w:t xml:space="preserve">1.7 </w:t>
       </w:r>
       <w:r>
         <w:t>Análisis de las tecnologías.</w:t>
       </w:r>
-      <w:bookmarkEnd w:id="13"/>
+      <w:bookmarkEnd w:id="16"/>
     </w:p>
     <w:p>
       <w:pPr>
@@ -8217,14 +8382,14 @@
       <w:pPr>
         <w:pStyle w:val="Ttulo3"/>
       </w:pPr>
-      <w:bookmarkStart w:id="14" w:name="_Toc140444346"/>
+      <w:bookmarkStart w:id="17" w:name="_Toc140490317"/>
       <w:r>
         <w:t xml:space="preserve">1.7.1 </w:t>
       </w:r>
       <w:r>
         <w:t>Lenguaje de programación.</w:t>
       </w:r>
-      <w:bookmarkEnd w:id="14"/>
+      <w:bookmarkEnd w:id="17"/>
     </w:p>
     <w:p>
       <w:r>
@@ -8379,7 +8544,6 @@
         </w:numPr>
       </w:pPr>
       <w:r>
-        <w:lastRenderedPageBreak/>
         <w:t>Es un lenguaje de programación fuertemente tipado, lo que significa que el tipo de dato de todas las variables debe ser declarado previamente para que su uso quede habilitado.</w:t>
       </w:r>
     </w:p>
@@ -8404,6 +8568,7 @@
         </w:numPr>
       </w:pPr>
       <w:r>
+        <w:lastRenderedPageBreak/>
         <w:t>Utiliza el símbolo `:=` para la asignación en vez de `=`, lo que ayuda a prevenir errores comunes donde se utiliza el símbolo de igualdad para comparar valores en lugar del comparador `==`.</w:t>
       </w:r>
     </w:p>
@@ -8562,12 +8727,17 @@
         <w:t>.</w:t>
       </w:r>
     </w:p>
-    <w:p/>
+    <w:p>
+      <w:pPr>
+        <w:pStyle w:val="Prrafodelista"/>
+        <w:ind w:left="0"/>
+      </w:pPr>
+    </w:p>
     <w:p>
       <w:pPr>
         <w:pStyle w:val="Ttulo3"/>
       </w:pPr>
-      <w:bookmarkStart w:id="15" w:name="_Toc140444347"/>
+      <w:bookmarkStart w:id="18" w:name="_Toc140490318"/>
       <w:r>
         <w:t xml:space="preserve">1.7.2 </w:t>
       </w:r>
@@ -8583,11 +8753,10 @@
       <w:r>
         <w:t>.</w:t>
       </w:r>
-      <w:bookmarkEnd w:id="15"/>
-    </w:p>
-    <w:p>
-      <w:r>
-        <w:lastRenderedPageBreak/>
+      <w:bookmarkEnd w:id="18"/>
+    </w:p>
+    <w:p>
+      <w:r>
         <w:t>Para la creación de la aplicación se va a usar el IDE Embarcadero Delphi 11</w:t>
       </w:r>
       <w:r>
@@ -8688,7 +8857,11 @@
         </w:numPr>
       </w:pPr>
       <w:r>
-        <w:t>También migra el depurador de Delphi Linux a LLDB, un depurador de código abierto que ofrece características avanzadas y puede mejorar la experiencia de depuración para los desarrolladores que utilizan Delphi para crear aplicaciones para Linux.</w:t>
+        <w:t xml:space="preserve">También migra el depurador de Delphi Linux a LLDB, un depurador de código abierto que ofrece características avanzadas y puede mejorar la </w:t>
+      </w:r>
+      <w:r>
+        <w:lastRenderedPageBreak/>
+        <w:t>experiencia de depuración para los desarrolladores que utilizan Delphi para crear aplicaciones para Linux.</w:t>
       </w:r>
     </w:p>
     <w:p>
@@ -8780,14 +8953,14 @@
       <w:pPr>
         <w:pStyle w:val="Ttulo3"/>
       </w:pPr>
-      <w:bookmarkStart w:id="16" w:name="_Toc140444348"/>
+      <w:bookmarkStart w:id="19" w:name="_Toc140490319"/>
       <w:r>
         <w:t xml:space="preserve">1.7.3 </w:t>
       </w:r>
       <w:r>
         <w:t>Motor de base de datos.</w:t>
       </w:r>
-      <w:bookmarkEnd w:id="16"/>
+      <w:bookmarkEnd w:id="19"/>
     </w:p>
     <w:p>
       <w:r>
@@ -8824,11 +8997,7 @@
         <w:t xml:space="preserve"> dispositivos de Internet de las cosas</w:t>
       </w:r>
       <w:r>
-        <w:t xml:space="preserve">, además de venir </w:t>
-      </w:r>
-      <w:r>
-        <w:lastRenderedPageBreak/>
-        <w:t>incluido en innumerables</w:t>
+        <w:t>, además de venir incluido en innumerables</w:t>
       </w:r>
       <w:r>
         <w:t xml:space="preserve"> otras aplicaciones que las personas</w:t>
@@ -8902,9 +9071,6 @@
             <w:fldChar w:fldCharType="begin"/>
           </w:r>
           <w:r>
-            <w:rPr>
-              <w:lang w:val="en-US"/>
-            </w:rPr>
             <w:instrText xml:space="preserve"> CITATION sqlite_mostdeployed \l 1033 </w:instrText>
           </w:r>
           <w:r>
@@ -8913,9 +9079,14 @@
           <w:r>
             <w:rPr>
               <w:noProof/>
-              <w:lang w:val="en-US"/>
             </w:rPr>
-            <w:t xml:space="preserve"> (Team)</w:t>
+            <w:t xml:space="preserve"> </w:t>
+          </w:r>
+          <w:r>
+            <w:rPr>
+              <w:noProof/>
+            </w:rPr>
+            <w:t>(Team)</w:t>
           </w:r>
           <w:r>
             <w:fldChar w:fldCharType="end"/>
@@ -8940,7 +9111,11 @@
         <w:t>ras big-endian y little-endian</w:t>
       </w:r>
       <w:r>
-        <w:t>. Esto hace que SQLite sea una opción conveniente para el desarrollo de aplicaciones multiplataforma</w:t>
+        <w:t xml:space="preserve">. Esto hace que SQLite sea una opción conveniente para el desarrollo de </w:t>
+      </w:r>
+      <w:r>
+        <w:lastRenderedPageBreak/>
+        <w:t>aplicaciones multiplataforma</w:t>
       </w:r>
       <w:sdt>
         <w:sdtPr>
@@ -9110,11 +9285,11 @@
       <w:pPr>
         <w:pStyle w:val="Ttulo2"/>
       </w:pPr>
-      <w:bookmarkStart w:id="17" w:name="_Toc140444349"/>
+      <w:bookmarkStart w:id="20" w:name="_Toc140490320"/>
       <w:r>
         <w:t>Conclusiones parciales</w:t>
       </w:r>
-      <w:bookmarkEnd w:id="17"/>
+      <w:bookmarkEnd w:id="20"/>
     </w:p>
     <w:p>
       <w:r>
@@ -9148,7 +9323,6 @@
         </w:numPr>
       </w:pPr>
       <w:r>
-        <w:lastRenderedPageBreak/>
         <w:t>Al realizar el análisis por vibraciones mediante la FFT se realizan menos operaciones de cálculo por parte del software, trayendo consigo mayor velocidad.</w:t>
       </w:r>
     </w:p>
@@ -9196,106 +9370,6 @@
       <w:r>
         <w:t>.</w:t>
       </w:r>
-    </w:p>
-    <w:p>
-      <w:pPr>
-        <w:pStyle w:val="Prrafodelista"/>
-      </w:pPr>
-    </w:p>
-    <w:p>
-      <w:pPr>
-        <w:pStyle w:val="Prrafodelista"/>
-      </w:pPr>
-    </w:p>
-    <w:p>
-      <w:pPr>
-        <w:pStyle w:val="Prrafodelista"/>
-      </w:pPr>
-    </w:p>
-    <w:p>
-      <w:pPr>
-        <w:pStyle w:val="Prrafodelista"/>
-      </w:pPr>
-    </w:p>
-    <w:p>
-      <w:pPr>
-        <w:pStyle w:val="Prrafodelista"/>
-      </w:pPr>
-    </w:p>
-    <w:p>
-      <w:pPr>
-        <w:pStyle w:val="Prrafodelista"/>
-      </w:pPr>
-    </w:p>
-    <w:p>
-      <w:pPr>
-        <w:pStyle w:val="Prrafodelista"/>
-      </w:pPr>
-    </w:p>
-    <w:p>
-      <w:pPr>
-        <w:pStyle w:val="Prrafodelista"/>
-      </w:pPr>
-    </w:p>
-    <w:p>
-      <w:pPr>
-        <w:pStyle w:val="Prrafodelista"/>
-      </w:pPr>
-    </w:p>
-    <w:p>
-      <w:pPr>
-        <w:pStyle w:val="Prrafodelista"/>
-      </w:pPr>
-    </w:p>
-    <w:p>
-      <w:pPr>
-        <w:pStyle w:val="Prrafodelista"/>
-      </w:pPr>
-    </w:p>
-    <w:p>
-      <w:pPr>
-        <w:pStyle w:val="Prrafodelista"/>
-      </w:pPr>
-    </w:p>
-    <w:p>
-      <w:pPr>
-        <w:pStyle w:val="Prrafodelista"/>
-      </w:pPr>
-    </w:p>
-    <w:p>
-      <w:pPr>
-        <w:pStyle w:val="Prrafodelista"/>
-      </w:pPr>
-    </w:p>
-    <w:p>
-      <w:pPr>
-        <w:pStyle w:val="Prrafodelista"/>
-      </w:pPr>
-    </w:p>
-    <w:p>
-      <w:pPr>
-        <w:pStyle w:val="Prrafodelista"/>
-      </w:pPr>
-    </w:p>
-    <w:p>
-      <w:pPr>
-        <w:pStyle w:val="Prrafodelista"/>
-      </w:pPr>
-    </w:p>
-    <w:p>
-      <w:pPr>
-        <w:pStyle w:val="Prrafodelista"/>
-      </w:pPr>
-    </w:p>
-    <w:p>
-      <w:pPr>
-        <w:pStyle w:val="Prrafodelista"/>
-      </w:pPr>
-    </w:p>
-    <w:p>
-      <w:pPr>
-        <w:pStyle w:val="Prrafodelista"/>
-      </w:pPr>
     </w:p>
     <w:p>
       <w:pPr>
@@ -9318,12 +9392,12 @@
       <w:pPr>
         <w:pStyle w:val="Ttulo1"/>
       </w:pPr>
-      <w:bookmarkStart w:id="18" w:name="_Toc140444350"/>
+      <w:bookmarkStart w:id="21" w:name="_Toc140490321"/>
       <w:r>
         <w:lastRenderedPageBreak/>
         <w:t>Capítulo 2: Solución propuesta</w:t>
       </w:r>
-      <w:bookmarkEnd w:id="18"/>
+      <w:bookmarkEnd w:id="21"/>
     </w:p>
     <w:p>
       <w:r>
@@ -9349,7 +9423,7 @@
       <w:pPr>
         <w:pStyle w:val="Ttulo2"/>
       </w:pPr>
-      <w:bookmarkStart w:id="19" w:name="_Toc140444351"/>
+      <w:bookmarkStart w:id="22" w:name="_Toc140490322"/>
       <w:r>
         <w:t>2.1</w:t>
       </w:r>
@@ -9362,7 +9436,7 @@
       <w:r>
         <w:t>.</w:t>
       </w:r>
-      <w:bookmarkEnd w:id="19"/>
+      <w:bookmarkEnd w:id="22"/>
     </w:p>
     <w:p>
       <w:r>
@@ -9394,14 +9468,14 @@
       <w:pPr>
         <w:pStyle w:val="Ttulo2"/>
       </w:pPr>
-      <w:bookmarkStart w:id="20" w:name="_Toc140444352"/>
+      <w:bookmarkStart w:id="23" w:name="_Toc140490323"/>
       <w:r>
         <w:t>2.2</w:t>
       </w:r>
       <w:r>
         <w:t xml:space="preserve"> Diseño de la base de datos.</w:t>
       </w:r>
-      <w:bookmarkEnd w:id="20"/>
+      <w:bookmarkEnd w:id="23"/>
     </w:p>
     <w:p>
       <w:pPr>
@@ -9454,14 +9528,14 @@
       <w:pPr>
         <w:pStyle w:val="Ttulo3"/>
       </w:pPr>
-      <w:bookmarkStart w:id="21" w:name="_Toc140444353"/>
+      <w:bookmarkStart w:id="24" w:name="_Toc140490324"/>
       <w:r>
         <w:t>2.2.1 Modelo lógico de los datos</w:t>
       </w:r>
       <w:r>
         <w:t>.</w:t>
       </w:r>
-      <w:bookmarkEnd w:id="21"/>
+      <w:bookmarkEnd w:id="24"/>
     </w:p>
     <w:p>
       <w:r>
@@ -9642,7 +9716,7 @@
       <w:pPr>
         <w:pStyle w:val="Ttulo3"/>
       </w:pPr>
-      <w:bookmarkStart w:id="22" w:name="_Toc140444354"/>
+      <w:bookmarkStart w:id="25" w:name="_Toc140490325"/>
       <w:r>
         <w:lastRenderedPageBreak/>
         <w:t>2.2.2 Modelo físico de los datos</w:t>
@@ -9650,7 +9724,7 @@
       <w:r>
         <w:t>.</w:t>
       </w:r>
-      <w:bookmarkEnd w:id="22"/>
+      <w:bookmarkEnd w:id="25"/>
     </w:p>
     <w:p>
       <w:r>
@@ -9875,11 +9949,11 @@
       <w:pPr>
         <w:pStyle w:val="Ttulo2"/>
       </w:pPr>
-      <w:bookmarkStart w:id="23" w:name="_Toc140444355"/>
+      <w:bookmarkStart w:id="26" w:name="_Toc140490326"/>
       <w:r>
         <w:t>2.3 Diagramas de actividades.</w:t>
       </w:r>
-      <w:bookmarkEnd w:id="23"/>
+      <w:bookmarkEnd w:id="26"/>
     </w:p>
     <w:p>
       <w:r>
@@ -10255,12 +10329,12 @@
       <w:pPr>
         <w:pStyle w:val="Ttulo2"/>
       </w:pPr>
-      <w:bookmarkStart w:id="24" w:name="_Toc140444356"/>
+      <w:bookmarkStart w:id="27" w:name="_Toc140490327"/>
       <w:r>
         <w:lastRenderedPageBreak/>
         <w:t>2.4 Seguridad, roles y privilegios.</w:t>
       </w:r>
-      <w:bookmarkEnd w:id="24"/>
+      <w:bookmarkEnd w:id="27"/>
     </w:p>
     <w:p>
       <w:r>
@@ -10595,14 +10669,14 @@
       <w:pPr>
         <w:pStyle w:val="Ttulo2"/>
       </w:pPr>
-      <w:bookmarkStart w:id="25" w:name="_Toc140444357"/>
+      <w:bookmarkStart w:id="28" w:name="_Toc140490328"/>
       <w:r>
         <w:t>2.5</w:t>
       </w:r>
       <w:r>
         <w:t xml:space="preserve"> Diseño de la interfaz.</w:t>
       </w:r>
-      <w:bookmarkEnd w:id="25"/>
+      <w:bookmarkEnd w:id="28"/>
     </w:p>
     <w:p>
       <w:r>
@@ -11277,12 +11351,12 @@
       <w:pPr>
         <w:pStyle w:val="Ttulo2"/>
       </w:pPr>
-      <w:bookmarkStart w:id="26" w:name="_Toc140444358"/>
+      <w:bookmarkStart w:id="29" w:name="_Toc140490329"/>
       <w:r>
         <w:lastRenderedPageBreak/>
         <w:t>2.6 Tratamiento de errores.</w:t>
       </w:r>
-      <w:bookmarkEnd w:id="26"/>
+      <w:bookmarkEnd w:id="29"/>
     </w:p>
     <w:p>
       <w:pPr>
@@ -11338,31 +11412,7 @@
           <w:rPr>
             <w:rStyle w:val="Hipervnculo"/>
           </w:rPr>
-          <w:t>Fig</w:t>
-        </w:r>
-        <w:r>
-          <w:rPr>
-            <w:rStyle w:val="Hipervnculo"/>
-          </w:rPr>
-          <w:t>u</w:t>
-        </w:r>
-        <w:r>
-          <w:rPr>
-            <w:rStyle w:val="Hipervnculo"/>
-          </w:rPr>
-          <w:t>r</w:t>
-        </w:r>
-        <w:r>
-          <w:rPr>
-            <w:rStyle w:val="Hipervnculo"/>
-          </w:rPr>
-          <w:t>a</w:t>
-        </w:r>
-        <w:r>
-          <w:rPr>
-            <w:rStyle w:val="Hipervnculo"/>
-          </w:rPr>
-          <w:t xml:space="preserve"> 13</w:t>
+          <w:t>Figura 13</w:t>
         </w:r>
       </w:hyperlink>
       <w:r>
@@ -11375,7 +11425,7 @@
         <w:keepNext/>
         <w:jc w:val="center"/>
       </w:pPr>
-      <w:bookmarkStart w:id="27" w:name="Figura13"/>
+      <w:bookmarkStart w:id="30" w:name="Figura13"/>
       <w:r>
         <w:rPr>
           <w:noProof/>
@@ -11423,7 +11473,7 @@
           </wp:inline>
         </w:drawing>
       </w:r>
-      <w:bookmarkEnd w:id="27"/>
+      <w:bookmarkEnd w:id="30"/>
     </w:p>
     <w:p>
       <w:pPr>
@@ -11504,7 +11554,7 @@
       <w:pPr>
         <w:jc w:val="center"/>
       </w:pPr>
-      <w:bookmarkStart w:id="28" w:name="Figura14"/>
+      <w:bookmarkStart w:id="31" w:name="Figura14"/>
       <w:r>
         <w:rPr>
           <w:noProof/>
@@ -11553,7 +11603,7 @@
           </wp:inline>
         </w:drawing>
       </w:r>
-      <w:bookmarkEnd w:id="28"/>
+      <w:bookmarkEnd w:id="31"/>
     </w:p>
     <w:p>
       <w:pPr>
@@ -11631,7 +11681,7 @@
         <w:keepNext/>
         <w:jc w:val="center"/>
       </w:pPr>
-      <w:bookmarkStart w:id="29" w:name="disparador"/>
+      <w:bookmarkStart w:id="32" w:name="disparador"/>
       <w:r>
         <w:rPr>
           <w:noProof/>
@@ -11680,7 +11730,7 @@
           </wp:inline>
         </w:drawing>
       </w:r>
-      <w:bookmarkEnd w:id="29"/>
+      <w:bookmarkEnd w:id="32"/>
     </w:p>
     <w:p>
       <w:pPr>
@@ -11772,7 +11822,7 @@
       <w:pPr>
         <w:pStyle w:val="Ttulo2"/>
       </w:pPr>
-      <w:bookmarkStart w:id="30" w:name="_Toc140444359"/>
+      <w:bookmarkStart w:id="33" w:name="_Toc140490330"/>
       <w:r>
         <w:t>Co</w:t>
       </w:r>
@@ -11788,7 +11838,7 @@
       <w:r>
         <w:t>.</w:t>
       </w:r>
-      <w:bookmarkEnd w:id="30"/>
+      <w:bookmarkEnd w:id="33"/>
     </w:p>
     <w:p>
       <w:r>
@@ -11914,7 +11964,7 @@
       <w:pPr>
         <w:pStyle w:val="Ttulo1"/>
       </w:pPr>
-      <w:bookmarkStart w:id="31" w:name="_Toc140444360"/>
+      <w:bookmarkStart w:id="34" w:name="_Toc140490331"/>
       <w:r>
         <w:lastRenderedPageBreak/>
         <w:t>Capítulo 3:</w:t>
@@ -11922,7 +11972,7 @@
       <w:r>
         <w:t xml:space="preserve"> Validación de la solución</w:t>
       </w:r>
-      <w:bookmarkEnd w:id="31"/>
+      <w:bookmarkEnd w:id="34"/>
     </w:p>
     <w:p>
       <w:r>
@@ -11945,7 +11995,7 @@
       <w:pPr>
         <w:pStyle w:val="Ttulo2"/>
       </w:pPr>
-      <w:bookmarkStart w:id="32" w:name="_Toc140444361"/>
+      <w:bookmarkStart w:id="35" w:name="_Toc140490332"/>
       <w:r>
         <w:t xml:space="preserve">3.1 </w:t>
       </w:r>
@@ -11955,11 +12005,23 @@
       <w:r>
         <w:t>Pruebas de caja negra.</w:t>
       </w:r>
-      <w:bookmarkEnd w:id="32"/>
-    </w:p>
-    <w:p>
-      <w:r>
-        <w:t>Las pruebas de caja negra son un método de prueba de software que se basa en los requisitos y especificaciones del sistema, sin tener en cuenta la estructura interna o el código del programa. Las pruebas de caja negra se centran en verificar si el sistema cumple con las expectativas del usuario y produce los resultados correctos para un conjunto dado de entradas</w:t>
+      <w:bookmarkEnd w:id="35"/>
+    </w:p>
+    <w:p>
+      <w:r>
+        <w:t>Las pruebas de caja negra son un método de prueba de software que se basa en los requisitos y especificaciones del sistema, sin tener en cuenta la estructura interna o el código del progra</w:t>
+      </w:r>
+      <w:r>
+        <w:t>ma. Este tipo de prueba</w:t>
+      </w:r>
+      <w:r>
+        <w:t xml:space="preserve"> </w:t>
+      </w:r>
+      <w:r>
+        <w:t>se centra</w:t>
+      </w:r>
+      <w:r>
+        <w:t xml:space="preserve"> en verificar si el sistema cumple con las expectativas del usuario y produce los resultados correctos para un conjunto dado de entradas</w:t>
       </w:r>
       <w:sdt>
         <w:sdtPr>
@@ -11999,7 +12061,13 @@
     </w:p>
     <w:p>
       <w:r>
-        <w:t>Las pruebas de caja negra sirven para detectar errores en la funcionalidad, la interfaz de usuario, la integración, la seguridad y el rendimiento del sistema. Las pruebas de caja negra también pueden ayudar a mejorar la calidad y la confiabilidad del software, así como a reducir el tiempo y el costo de desarrollo y mantenimiento</w:t>
+        <w:t>Las pruebas de caja negra sirven para detectar errores en la funcionalidad, la interfaz de usuario, la integración, la segurida</w:t>
+      </w:r>
+      <w:r>
+        <w:t xml:space="preserve">d y el rendimiento del sistema, </w:t>
+      </w:r>
+      <w:r>
+        <w:t>también pueden ayudar a mejorar la calidad y la confiabilidad del software, así como a reducir el tiempo y el costo de desarrollo y mantenimiento</w:t>
       </w:r>
       <w:sdt>
         <w:sdtPr>
@@ -12041,7 +12109,7 @@
       <w:pPr>
         <w:pStyle w:val="Ttulo3"/>
       </w:pPr>
-      <w:bookmarkStart w:id="33" w:name="_Toc140444362"/>
+      <w:bookmarkStart w:id="36" w:name="_Toc140490333"/>
       <w:r>
         <w:t xml:space="preserve">3.1.1 </w:t>
       </w:r>
@@ -12052,8 +12120,6 @@
         </w:rPr>
         <w:t>Insertar</w:t>
       </w:r>
-      <w:bookmarkStart w:id="34" w:name="_GoBack"/>
-      <w:bookmarkEnd w:id="34"/>
       <w:r>
         <w:t xml:space="preserve"> usuario </w:t>
       </w:r>
@@ -12067,7 +12133,7 @@
       <w:r>
         <w:t>.</w:t>
       </w:r>
-      <w:bookmarkEnd w:id="33"/>
+      <w:bookmarkEnd w:id="36"/>
     </w:p>
     <w:p>
       <w:pPr>
@@ -15238,7 +15304,7 @@
       <w:pPr>
         <w:pStyle w:val="Ttulo3"/>
       </w:pPr>
-      <w:bookmarkStart w:id="35" w:name="_Toc140444363"/>
+      <w:bookmarkStart w:id="37" w:name="_Toc140490334"/>
       <w:r>
         <w:t xml:space="preserve">3.1.2 </w:t>
       </w:r>
@@ -15276,7 +15342,7 @@
       <w:r>
         <w:t>.</w:t>
       </w:r>
-      <w:bookmarkEnd w:id="35"/>
+      <w:bookmarkEnd w:id="37"/>
     </w:p>
     <w:p>
       <w:pPr>
@@ -18523,7 +18589,7 @@
           <w:b w:val="0"/>
         </w:rPr>
       </w:pPr>
-      <w:bookmarkStart w:id="36" w:name="_Toc140444364"/>
+      <w:bookmarkStart w:id="38" w:name="_Toc140490335"/>
       <w:r>
         <w:t xml:space="preserve">3.1.3 </w:t>
       </w:r>
@@ -18534,7 +18600,7 @@
         </w:rPr>
         <w:t>Eliminar usuario HU 3.</w:t>
       </w:r>
-      <w:bookmarkEnd w:id="36"/>
+      <w:bookmarkEnd w:id="38"/>
       <w:r>
         <w:rPr>
           <w:rFonts w:eastAsia="Calibri" w:cs="Times New Roman"/>
@@ -21160,7 +21226,7 @@
           <w:lang w:val="es-ES_tradnl"/>
         </w:rPr>
       </w:pPr>
-      <w:bookmarkStart w:id="37" w:name="_Toc140444365"/>
+      <w:bookmarkStart w:id="39" w:name="_Toc140490336"/>
       <w:r>
         <w:t xml:space="preserve">3.1.4 </w:t>
       </w:r>
@@ -21189,7 +21255,7 @@
         </w:rPr>
         <w:t>.</w:t>
       </w:r>
-      <w:bookmarkEnd w:id="37"/>
+      <w:bookmarkEnd w:id="39"/>
     </w:p>
     <w:p>
       <w:pPr>
@@ -23915,7 +23981,7 @@
       <w:pPr>
         <w:pStyle w:val="Ttulo3"/>
       </w:pPr>
-      <w:bookmarkStart w:id="38" w:name="_Toc140444366"/>
+      <w:bookmarkStart w:id="40" w:name="_Toc140490337"/>
       <w:r>
         <w:t>3.1.5</w:t>
       </w:r>
@@ -23948,7 +24014,7 @@
       <w:r>
         <w:t>.</w:t>
       </w:r>
-      <w:bookmarkEnd w:id="38"/>
+      <w:bookmarkEnd w:id="40"/>
     </w:p>
     <w:p>
       <w:pPr>
@@ -26446,7 +26512,7 @@
       <w:pPr>
         <w:pStyle w:val="Ttulo3"/>
       </w:pPr>
-      <w:bookmarkStart w:id="39" w:name="_Toc140444367"/>
+      <w:bookmarkStart w:id="41" w:name="_Toc140490338"/>
       <w:r>
         <w:t>3.1.</w:t>
       </w:r>
@@ -26479,7 +26545,7 @@
       <w:r>
         <w:t>.</w:t>
       </w:r>
-      <w:bookmarkEnd w:id="39"/>
+      <w:bookmarkEnd w:id="41"/>
     </w:p>
     <w:p>
       <w:pPr>
@@ -28688,7 +28754,7 @@
       <w:pPr>
         <w:pStyle w:val="Ttulo3"/>
       </w:pPr>
-      <w:bookmarkStart w:id="40" w:name="_Toc140444368"/>
+      <w:bookmarkStart w:id="42" w:name="_Toc140490339"/>
       <w:r>
         <w:t>3.1.</w:t>
       </w:r>
@@ -28701,7 +28767,7 @@
       <w:r>
         <w:t>.</w:t>
       </w:r>
-      <w:bookmarkEnd w:id="40"/>
+      <w:bookmarkEnd w:id="42"/>
     </w:p>
     <w:p>
       <w:pPr>
@@ -31034,7 +31100,7 @@
       <w:pPr>
         <w:pStyle w:val="Ttulo2"/>
       </w:pPr>
-      <w:bookmarkStart w:id="41" w:name="_Toc140444369"/>
+      <w:bookmarkStart w:id="43" w:name="_Toc140490340"/>
       <w:r>
         <w:lastRenderedPageBreak/>
         <w:t>Conclusiones parciale</w:t>
@@ -31045,7 +31111,7 @@
       <w:r>
         <w:t>.</w:t>
       </w:r>
-      <w:bookmarkEnd w:id="41"/>
+      <w:bookmarkEnd w:id="43"/>
     </w:p>
     <w:p>
       <w:pPr>
@@ -31101,12 +31167,12 @@
       <w:pPr>
         <w:pStyle w:val="Ttulo1"/>
       </w:pPr>
-      <w:bookmarkStart w:id="42" w:name="_Toc140444370"/>
+      <w:bookmarkStart w:id="44" w:name="_Toc140490341"/>
       <w:r>
         <w:lastRenderedPageBreak/>
         <w:t>Conclusiones</w:t>
       </w:r>
-      <w:bookmarkEnd w:id="42"/>
+      <w:bookmarkEnd w:id="44"/>
     </w:p>
     <w:p>
       <w:r>
@@ -31237,12 +31303,12 @@
       <w:pPr>
         <w:pStyle w:val="Ttulo1"/>
       </w:pPr>
-      <w:bookmarkStart w:id="43" w:name="_Toc140444371"/>
+      <w:bookmarkStart w:id="45" w:name="_Toc140490342"/>
       <w:r>
         <w:lastRenderedPageBreak/>
         <w:t>Recomendaciones</w:t>
       </w:r>
-      <w:bookmarkEnd w:id="43"/>
+      <w:bookmarkEnd w:id="45"/>
     </w:p>
     <w:p>
       <w:r>
@@ -31419,38 +31485,7 @@
         <w:jc w:val="left"/>
       </w:pPr>
     </w:p>
-    <w:p>
-      <w:pPr>
-        <w:spacing w:line="259" w:lineRule="auto"/>
-        <w:jc w:val="left"/>
-      </w:pPr>
-    </w:p>
-    <w:p>
-      <w:pPr>
-        <w:spacing w:line="259" w:lineRule="auto"/>
-        <w:jc w:val="left"/>
-      </w:pPr>
-    </w:p>
-    <w:p>
-      <w:pPr>
-        <w:spacing w:line="259" w:lineRule="auto"/>
-        <w:jc w:val="left"/>
-      </w:pPr>
-    </w:p>
-    <w:p>
-      <w:pPr>
-        <w:spacing w:line="259" w:lineRule="auto"/>
-        <w:jc w:val="left"/>
-        <w:sectPr>
-          <w:pgSz w:w="11906" w:h="16838"/>
-          <w:pgMar w:top="1418" w:right="1701" w:bottom="1418" w:left="1701" w:header="709" w:footer="709" w:gutter="0"/>
-          <w:cols w:space="708"/>
-          <w:titlePg/>
-          <w:docGrid w:linePitch="360"/>
-        </w:sectPr>
-      </w:pPr>
-    </w:p>
-    <w:bookmarkStart w:id="44" w:name="_Toc140444372" w:displacedByCustomXml="next"/>
+    <w:bookmarkStart w:id="46" w:name="_Toc140490343" w:displacedByCustomXml="next"/>
     <w:sdt>
       <w:sdtPr>
         <w:rPr>
@@ -31474,7 +31509,7 @@
           <w:r>
             <w:t>Referencias bibliográficas</w:t>
           </w:r>
-          <w:bookmarkEnd w:id="44"/>
+          <w:bookmarkEnd w:id="46"/>
         </w:p>
         <w:sdt>
           <w:sdtPr>
@@ -32578,7 +32613,7 @@
           <w:rPr>
             <w:noProof/>
           </w:rPr>
-          <w:t>26</w:t>
+          <w:t>14</w:t>
         </w:r>
         <w:r>
           <w:fldChar w:fldCharType="end"/>
@@ -32668,7 +32703,7 @@
           <w:rPr>
             <w:noProof/>
           </w:rPr>
-          <w:t>33</w:t>
+          <w:t>32</w:t>
         </w:r>
         <w:r>
           <w:fldChar w:fldCharType="end"/>
@@ -32713,7 +32748,7 @@
           <w:rPr>
             <w:noProof/>
           </w:rPr>
-          <w:t>34</w:t>
+          <w:t>51</w:t>
         </w:r>
         <w:r>
           <w:fldChar w:fldCharType="end"/>
@@ -32758,7 +32793,7 @@
           <w:rPr>
             <w:noProof/>
           </w:rPr>
-          <w:t>54</w:t>
+          <w:t>52</w:t>
         </w:r>
         <w:r>
           <w:fldChar w:fldCharType="end"/>
@@ -32819,7 +32854,7 @@
           <w:rPr>
             <w:noProof/>
           </w:rPr>
-          <w:t>56</w:t>
+          <w:t>53</w:t>
         </w:r>
         <w:r>
           <w:fldChar w:fldCharType="end"/>
@@ -36685,7 +36720,7 @@
 </file>
 
 <file path=customXml/itemProps1.xml><?xml version="1.0" encoding="utf-8"?>
-<ds:datastoreItem xmlns:ds="http://schemas.openxmlformats.org/officeDocument/2006/customXml" ds:itemID="{67B8D5FB-0D5D-4427-BFEC-43DC3589ABCB}">
+<ds:datastoreItem xmlns:ds="http://schemas.openxmlformats.org/officeDocument/2006/customXml" ds:itemID="{EB180DE6-FEA7-4512-ACD2-7F081C984D68}">
   <ds:schemaRefs>
     <ds:schemaRef ds:uri="http://schemas.openxmlformats.org/officeDocument/2006/bibliography"/>
   </ds:schemaRefs>

</xml_diff>

<commit_message>
Problemas con la autenticacion
</commit_message>
<xml_diff>
--- a/Informe de las Prácticas Profesionales 1.1 .docx
+++ b/Informe de las Prácticas Profesionales 1.1 .docx
@@ -1513,110 +1513,63 @@
             </w:rPr>
             <w:fldChar w:fldCharType="separate"/>
           </w:r>
-          <w:bookmarkStart w:id="3" w:name="_GoBack"/>
-          <w:bookmarkEnd w:id="3"/>
-          <w:r>
-            <w:rPr>
-              <w:rStyle w:val="Hipervnculo"/>
-              <w:noProof/>
-            </w:rPr>
-            <w:fldChar w:fldCharType="begin"/>
-          </w:r>
-          <w:r>
-            <w:rPr>
-              <w:rStyle w:val="Hipervnculo"/>
-              <w:noProof/>
-            </w:rPr>
-            <w:instrText xml:space="preserve"> </w:instrText>
-          </w:r>
-          <w:r>
-            <w:rPr>
-              <w:noProof/>
-            </w:rPr>
-            <w:instrText>HYPERLINK \l "_Toc140490306"</w:instrText>
-          </w:r>
-          <w:r>
-            <w:rPr>
-              <w:rStyle w:val="Hipervnculo"/>
-              <w:noProof/>
-            </w:rPr>
-            <w:instrText xml:space="preserve"> </w:instrText>
-          </w:r>
-          <w:r>
-            <w:rPr>
-              <w:rStyle w:val="Hipervnculo"/>
-              <w:noProof/>
-            </w:rPr>
-          </w:r>
-          <w:r>
-            <w:rPr>
-              <w:rStyle w:val="Hipervnculo"/>
-              <w:noProof/>
-            </w:rPr>
-            <w:fldChar w:fldCharType="separate"/>
-          </w:r>
-          <w:r>
-            <w:rPr>
-              <w:rStyle w:val="Hipervnculo"/>
-              <w:noProof/>
-            </w:rPr>
-            <w:t>Resumen</w:t>
-          </w:r>
-          <w:r>
-            <w:rPr>
-              <w:noProof/>
-              <w:webHidden/>
-            </w:rPr>
-            <w:tab/>
-          </w:r>
-          <w:r>
-            <w:rPr>
-              <w:noProof/>
-              <w:webHidden/>
-            </w:rPr>
-            <w:fldChar w:fldCharType="begin"/>
-          </w:r>
-          <w:r>
-            <w:rPr>
-              <w:noProof/>
-              <w:webHidden/>
-            </w:rPr>
-            <w:instrText xml:space="preserve"> PAGEREF _Toc140490306 \h </w:instrText>
-          </w:r>
-          <w:r>
-            <w:rPr>
-              <w:noProof/>
-              <w:webHidden/>
-            </w:rPr>
-          </w:r>
-          <w:r>
-            <w:rPr>
-              <w:noProof/>
-              <w:webHidden/>
-            </w:rPr>
-            <w:fldChar w:fldCharType="separate"/>
-          </w:r>
-          <w:r>
-            <w:rPr>
-              <w:noProof/>
-              <w:webHidden/>
-            </w:rPr>
-            <w:t>1</w:t>
-          </w:r>
-          <w:r>
-            <w:rPr>
-              <w:noProof/>
-              <w:webHidden/>
-            </w:rPr>
-            <w:fldChar w:fldCharType="end"/>
-          </w:r>
-          <w:r>
-            <w:rPr>
-              <w:rStyle w:val="Hipervnculo"/>
-              <w:noProof/>
-            </w:rPr>
-            <w:fldChar w:fldCharType="end"/>
-          </w:r>
+          <w:hyperlink w:anchor="_Toc140490306" w:history="1">
+            <w:r>
+              <w:rPr>
+                <w:rStyle w:val="Hipervnculo"/>
+                <w:noProof/>
+              </w:rPr>
+              <w:t>Resumen</w:t>
+            </w:r>
+            <w:r>
+              <w:rPr>
+                <w:noProof/>
+                <w:webHidden/>
+              </w:rPr>
+              <w:tab/>
+            </w:r>
+            <w:r>
+              <w:rPr>
+                <w:noProof/>
+                <w:webHidden/>
+              </w:rPr>
+              <w:fldChar w:fldCharType="begin"/>
+            </w:r>
+            <w:r>
+              <w:rPr>
+                <w:noProof/>
+                <w:webHidden/>
+              </w:rPr>
+              <w:instrText xml:space="preserve"> PAGEREF _Toc140490306 \h </w:instrText>
+            </w:r>
+            <w:r>
+              <w:rPr>
+                <w:noProof/>
+                <w:webHidden/>
+              </w:rPr>
+            </w:r>
+            <w:r>
+              <w:rPr>
+                <w:noProof/>
+                <w:webHidden/>
+              </w:rPr>
+              <w:fldChar w:fldCharType="separate"/>
+            </w:r>
+            <w:r>
+              <w:rPr>
+                <w:noProof/>
+                <w:webHidden/>
+              </w:rPr>
+              <w:t>1</w:t>
+            </w:r>
+            <w:r>
+              <w:rPr>
+                <w:noProof/>
+                <w:webHidden/>
+              </w:rPr>
+              <w:fldChar w:fldCharType="end"/>
+            </w:r>
+          </w:hyperlink>
         </w:p>
         <w:p>
           <w:pPr>
@@ -4459,12 +4412,12 @@
       <w:pPr>
         <w:pStyle w:val="Ttulo1"/>
       </w:pPr>
-      <w:bookmarkStart w:id="4" w:name="_Toc140490308"/>
+      <w:bookmarkStart w:id="3" w:name="_Toc140490308"/>
       <w:r>
         <w:lastRenderedPageBreak/>
         <w:t>Introducción</w:t>
       </w:r>
-      <w:bookmarkEnd w:id="4"/>
+      <w:bookmarkEnd w:id="3"/>
     </w:p>
     <w:p>
       <w:r>
@@ -4499,6 +4452,7 @@
           <w:id w:val="2138363943"/>
           <w:citation/>
         </w:sdtPr>
+        <w:sdtEndPr/>
         <w:sdtContent>
           <w:r>
             <w:fldChar w:fldCharType="begin"/>
@@ -4677,6 +4631,7 @@
           <w:id w:val="-1724745358"/>
           <w:citation/>
         </w:sdtPr>
+        <w:sdtEndPr/>
         <w:sdtContent>
           <w:r>
             <w:fldChar w:fldCharType="begin"/>
@@ -4706,6 +4661,7 @@
           <w:id w:val="133382086"/>
           <w:citation/>
         </w:sdtPr>
+        <w:sdtEndPr/>
         <w:sdtContent>
           <w:r>
             <w:fldChar w:fldCharType="begin"/>
@@ -4788,6 +4744,7 @@
           <w:id w:val="-778558135"/>
           <w:citation/>
         </w:sdtPr>
+        <w:sdtEndPr/>
         <w:sdtContent>
           <w:r>
             <w:fldChar w:fldCharType="begin"/>
@@ -5499,7 +5456,7 @@
       <w:pPr>
         <w:pStyle w:val="Ttulo1"/>
       </w:pPr>
-      <w:bookmarkStart w:id="5" w:name="_Toc140490309"/>
+      <w:bookmarkStart w:id="4" w:name="_Toc140490309"/>
       <w:r>
         <w:lastRenderedPageBreak/>
         <w:t>Capítulo 1: Fundamentación</w:t>
@@ -5513,61 +5470,61 @@
       <w:r>
         <w:t>.</w:t>
       </w:r>
+      <w:bookmarkEnd w:id="4"/>
+    </w:p>
+    <w:p>
+      <w:r>
+        <w:t>En este capítulo se presentan los principios teóricos fundamentales para comprender adecuadamente el trabajo realizado. Se abordan temas relacionados con el estado del arte de las aplicaciones para el monitoreo de máquinas industriales y el análisis de vibraciones en procesos industriales, específicamente en máquinas con ejes rotatorios. Además, se explican conceptos como el monitoreo y los sistemas de</w:t>
+      </w:r>
+      <w:r>
+        <w:t xml:space="preserve"> monitoreo</w:t>
+      </w:r>
+      <w:r>
+        <w:t>. También s</w:t>
+      </w:r>
+      <w:r>
+        <w:t>e discute</w:t>
+      </w:r>
+      <w:r>
+        <w:t xml:space="preserve"> la Transformada Rápida de Fourier (FFT) y el mantenimiento predictivo.</w:t>
+      </w:r>
+      <w:r>
+        <w:t xml:space="preserve"> </w:t>
+      </w:r>
+      <w:r>
+        <w:t xml:space="preserve">Finalmente, se hace un </w:t>
+      </w:r>
+      <w:r>
+        <w:t>estudio</w:t>
+      </w:r>
+      <w:r>
+        <w:t xml:space="preserve"> y</w:t>
+      </w:r>
+      <w:r>
+        <w:t xml:space="preserve"> posterior</w:t>
+      </w:r>
+      <w:r>
+        <w:t xml:space="preserve"> selección de las tecnologías utilizadas para la confección de la propuesta</w:t>
+      </w:r>
+      <w:r>
+        <w:t>.</w:t>
+      </w:r>
+    </w:p>
+    <w:p>
+      <w:pPr>
+        <w:pStyle w:val="Ttulo2"/>
+      </w:pPr>
+      <w:bookmarkStart w:id="5" w:name="_Toc140490310"/>
+      <w:r>
+        <w:t xml:space="preserve">1.1 </w:t>
+      </w:r>
+      <w:r>
+        <w:t>Estado del arte</w:t>
+      </w:r>
+      <w:r>
+        <w:t>.</w:t>
+      </w:r>
       <w:bookmarkEnd w:id="5"/>
-    </w:p>
-    <w:p>
-      <w:r>
-        <w:t>En este capítulo se presentan los principios teóricos fundamentales para comprender adecuadamente el trabajo realizado. Se abordan temas relacionados con el estado del arte de las aplicaciones para el monitoreo de máquinas industriales y el análisis de vibraciones en procesos industriales, específicamente en máquinas con ejes rotatorios. Además, se explican conceptos como el monitoreo y los sistemas de</w:t>
-      </w:r>
-      <w:r>
-        <w:t xml:space="preserve"> monitoreo</w:t>
-      </w:r>
-      <w:r>
-        <w:t>. También s</w:t>
-      </w:r>
-      <w:r>
-        <w:t>e discute</w:t>
-      </w:r>
-      <w:r>
-        <w:t xml:space="preserve"> la Transformada Rápida de Fourier (FFT) y el mantenimiento predictivo.</w:t>
-      </w:r>
-      <w:r>
-        <w:t xml:space="preserve"> </w:t>
-      </w:r>
-      <w:r>
-        <w:t xml:space="preserve">Finalmente, se hace un </w:t>
-      </w:r>
-      <w:r>
-        <w:t>estudio</w:t>
-      </w:r>
-      <w:r>
-        <w:t xml:space="preserve"> y</w:t>
-      </w:r>
-      <w:r>
-        <w:t xml:space="preserve"> posterior</w:t>
-      </w:r>
-      <w:r>
-        <w:t xml:space="preserve"> selección de las tecnologías utilizadas para la confección de la propuesta</w:t>
-      </w:r>
-      <w:r>
-        <w:t>.</w:t>
-      </w:r>
-    </w:p>
-    <w:p>
-      <w:pPr>
-        <w:pStyle w:val="Ttulo2"/>
-      </w:pPr>
-      <w:bookmarkStart w:id="6" w:name="_Toc140490310"/>
-      <w:r>
-        <w:t xml:space="preserve">1.1 </w:t>
-      </w:r>
-      <w:r>
-        <w:t>Estado del arte</w:t>
-      </w:r>
-      <w:r>
-        <w:t>.</w:t>
-      </w:r>
-      <w:bookmarkEnd w:id="6"/>
     </w:p>
     <w:p>
       <w:r>
@@ -5597,6 +5554,7 @@
           <w:id w:val="-1777776885"/>
           <w:citation/>
         </w:sdtPr>
+        <w:sdtEndPr/>
         <w:sdtContent>
           <w:r>
             <w:rPr>
@@ -5660,6 +5618,7 @@
           <w:id w:val="795329764"/>
           <w:citation/>
         </w:sdtPr>
+        <w:sdtEndPr/>
         <w:sdtContent>
           <w:r>
             <w:fldChar w:fldCharType="begin"/>
@@ -5703,6 +5662,7 @@
           <w:id w:val="-1345704724"/>
           <w:citation/>
         </w:sdtPr>
+        <w:sdtEndPr/>
         <w:sdtContent>
           <w:r>
             <w:rPr>
@@ -5766,6 +5726,7 @@
           <w:id w:val="1428154802"/>
           <w:citation/>
         </w:sdtPr>
+        <w:sdtEndPr/>
         <w:sdtContent>
           <w:r>
             <w:fldChar w:fldCharType="begin"/>
@@ -5803,6 +5764,7 @@
           <w:id w:val="727271693"/>
           <w:citation/>
         </w:sdtPr>
+        <w:sdtEndPr/>
         <w:sdtContent>
           <w:r>
             <w:fldChar w:fldCharType="begin"/>
@@ -5849,6 +5811,7 @@
           <w:id w:val="-894273030"/>
           <w:citation/>
         </w:sdtPr>
+        <w:sdtEndPr/>
         <w:sdtContent>
           <w:r>
             <w:fldChar w:fldCharType="begin"/>
@@ -5889,6 +5852,7 @@
           <w:id w:val="1817219725"/>
           <w:citation/>
         </w:sdtPr>
+        <w:sdtEndPr/>
         <w:sdtContent>
           <w:r>
             <w:fldChar w:fldCharType="begin"/>
@@ -5929,6 +5893,7 @@
           <w:id w:val="-965196271"/>
           <w:citation/>
         </w:sdtPr>
+        <w:sdtEndPr/>
         <w:sdtContent>
           <w:r>
             <w:fldChar w:fldCharType="begin"/>
@@ -6032,6 +5997,7 @@
           <w:id w:val="-1765066582"/>
           <w:citation/>
         </w:sdtPr>
+        <w:sdtEndPr/>
         <w:sdtContent>
           <w:r>
             <w:fldChar w:fldCharType="begin"/>
@@ -6076,6 +6042,7 @@
           <w:id w:val="963621926"/>
           <w:citation/>
         </w:sdtPr>
+        <w:sdtEndPr/>
         <w:sdtContent>
           <w:r>
             <w:fldChar w:fldCharType="begin"/>
@@ -6110,14 +6077,14 @@
       <w:pPr>
         <w:pStyle w:val="Ttulo2"/>
       </w:pPr>
-      <w:bookmarkStart w:id="7" w:name="_Toc140490311"/>
+      <w:bookmarkStart w:id="6" w:name="_Toc140490311"/>
       <w:r>
         <w:t xml:space="preserve">1.2 </w:t>
       </w:r>
       <w:r>
         <w:t>Análisis por vibraciones de procesos industriales.</w:t>
       </w:r>
-      <w:bookmarkEnd w:id="7"/>
+      <w:bookmarkEnd w:id="6"/>
     </w:p>
     <w:p>
       <w:r>
@@ -6131,6 +6098,7 @@
           <w:id w:val="1540934354"/>
           <w:citation/>
         </w:sdtPr>
+        <w:sdtEndPr/>
         <w:sdtContent>
           <w:r>
             <w:fldChar w:fldCharType="begin"/>
@@ -6171,6 +6139,7 @@
           <w:id w:val="-1188675837"/>
           <w:citation/>
         </w:sdtPr>
+        <w:sdtEndPr/>
         <w:sdtContent>
           <w:r>
             <w:fldChar w:fldCharType="begin"/>
@@ -6230,6 +6199,7 @@
           <w:id w:val="769045622"/>
           <w:citation/>
         </w:sdtPr>
+        <w:sdtEndPr/>
         <w:sdtContent>
           <w:r>
             <w:fldChar w:fldCharType="begin"/>
@@ -6308,6 +6278,7 @@
           <w:id w:val="-782950823"/>
           <w:citation/>
         </w:sdtPr>
+        <w:sdtEndPr/>
         <w:sdtContent>
           <w:r>
             <w:fldChar w:fldCharType="begin"/>
@@ -6330,7 +6301,7 @@
         </w:sdtContent>
       </w:sdt>
     </w:p>
-    <w:bookmarkStart w:id="8" w:name="FormulaRMS"/>
+    <w:bookmarkStart w:id="7" w:name="FormulaRMS"/>
     <w:p>
       <w:pPr>
         <w:jc w:val="right"/>
@@ -6557,7 +6528,7 @@
           </m:e>
         </m:rad>
       </m:oMath>
-      <w:bookmarkEnd w:id="8"/>
+      <w:bookmarkEnd w:id="7"/>
       <w:r>
         <w:rPr>
           <w:rFonts w:eastAsiaTheme="minorEastAsia"/>
@@ -6574,6 +6545,7 @@
           <w:id w:val="124050939"/>
           <w:citation/>
         </w:sdtPr>
+        <w:sdtEndPr/>
         <w:sdtContent>
           <w:r>
             <w:fldChar w:fldCharType="begin"/>
@@ -6615,6 +6587,7 @@
           <w:id w:val="225955117"/>
           <w:citation/>
         </w:sdtPr>
+        <w:sdtEndPr/>
         <w:sdtContent>
           <w:r>
             <w:fldChar w:fldCharType="begin"/>
@@ -6676,6 +6649,7 @@
           <w:id w:val="1141541842"/>
           <w:citation/>
         </w:sdtPr>
+        <w:sdtEndPr/>
         <w:sdtContent>
           <w:r>
             <w:fldChar w:fldCharType="begin"/>
@@ -6697,7 +6671,7 @@
           </w:r>
         </w:sdtContent>
       </w:sdt>
-      <w:bookmarkStart w:id="9" w:name="Figura1"/>
+      <w:bookmarkStart w:id="8" w:name="Figura1"/>
       <w:r>
         <w:rPr>
           <w:noProof/>
@@ -6745,7 +6719,7 @@
           </wp:inline>
         </w:drawing>
       </w:r>
-      <w:bookmarkEnd w:id="9"/>
+      <w:bookmarkEnd w:id="8"/>
     </w:p>
     <w:p>
       <w:pPr>
@@ -6798,6 +6772,7 @@
           <w:id w:val="-231701575"/>
           <w:citation/>
         </w:sdtPr>
+        <w:sdtEndPr/>
         <w:sdtContent>
           <w:r>
             <w:fldChar w:fldCharType="begin"/>
@@ -6841,7 +6816,7 @@
       <w:pPr>
         <w:pStyle w:val="Ttulo2"/>
       </w:pPr>
-      <w:bookmarkStart w:id="10" w:name="_Toc140490312"/>
+      <w:bookmarkStart w:id="9" w:name="_Toc140490312"/>
       <w:r>
         <w:t xml:space="preserve">1.3 </w:t>
       </w:r>
@@ -6851,7 +6826,7 @@
       <w:r>
         <w:t>.</w:t>
       </w:r>
-      <w:bookmarkEnd w:id="10"/>
+      <w:bookmarkEnd w:id="9"/>
     </w:p>
     <w:p>
       <w:pPr>
@@ -6866,6 +6841,7 @@
           <w:id w:val="1514809881"/>
           <w:citation/>
         </w:sdtPr>
+        <w:sdtEndPr/>
         <w:sdtContent>
           <w:r>
             <w:fldChar w:fldCharType="begin"/>
@@ -6910,6 +6886,7 @@
           <w:id w:val="1992443228"/>
           <w:citation/>
         </w:sdtPr>
+        <w:sdtEndPr/>
         <w:sdtContent>
           <w:r>
             <w:fldChar w:fldCharType="begin"/>
@@ -6948,6 +6925,7 @@
           <w:id w:val="-920320583"/>
           <w:citation/>
         </w:sdtPr>
+        <w:sdtEndPr/>
         <w:sdtContent>
           <w:r>
             <w:fldChar w:fldCharType="begin"/>
@@ -6992,7 +6970,7 @@
       <w:pPr>
         <w:pStyle w:val="Ttulo2"/>
       </w:pPr>
-      <w:bookmarkStart w:id="11" w:name="_Toc140490313"/>
+      <w:bookmarkStart w:id="10" w:name="_Toc140490313"/>
       <w:r>
         <w:t xml:space="preserve">1.4 </w:t>
       </w:r>
@@ -7005,7 +6983,7 @@
       <w:r>
         <w:t>.</w:t>
       </w:r>
-      <w:bookmarkEnd w:id="11"/>
+      <w:bookmarkEnd w:id="10"/>
     </w:p>
     <w:p>
       <w:pPr>
@@ -7027,6 +7005,7 @@
           <w:id w:val="-1717810449"/>
           <w:citation/>
         </w:sdtPr>
+        <w:sdtEndPr/>
         <w:sdtContent>
           <w:r>
             <w:fldChar w:fldCharType="begin"/>
@@ -7097,6 +7076,7 @@
           <w:id w:val="393094808"/>
           <w:citation/>
         </w:sdtPr>
+        <w:sdtEndPr/>
         <w:sdtContent>
           <w:r>
             <w:fldChar w:fldCharType="begin"/>
@@ -7135,7 +7115,7 @@
         <w:ind w:left="792"/>
         <w:jc w:val="center"/>
       </w:pPr>
-      <w:bookmarkStart w:id="12" w:name="Figura2"/>
+      <w:bookmarkStart w:id="11" w:name="Figura2"/>
       <w:r>
         <w:rPr>
           <w:noProof/>
@@ -7183,7 +7163,7 @@
           </wp:inline>
         </w:drawing>
       </w:r>
-      <w:bookmarkEnd w:id="12"/>
+      <w:bookmarkEnd w:id="11"/>
     </w:p>
     <w:p>
       <w:pPr>
@@ -7225,7 +7205,7 @@
       <w:pPr>
         <w:pStyle w:val="Ttulo2"/>
       </w:pPr>
-      <w:bookmarkStart w:id="13" w:name="_Toc140490314"/>
+      <w:bookmarkStart w:id="12" w:name="_Toc140490314"/>
       <w:r>
         <w:t xml:space="preserve">1.5 </w:t>
       </w:r>
@@ -7247,7 +7227,7 @@
       <w:r>
         <w:t>.</w:t>
       </w:r>
-      <w:bookmarkEnd w:id="13"/>
+      <w:bookmarkEnd w:id="12"/>
     </w:p>
     <w:p>
       <w:pPr>
@@ -7284,6 +7264,7 @@
           <w:id w:val="-556779780"/>
           <w:citation/>
         </w:sdtPr>
+        <w:sdtEndPr/>
         <w:sdtContent>
           <w:r>
             <w:fldChar w:fldCharType="begin"/>
@@ -7781,6 +7762,7 @@
           <w:id w:val="-1522388377"/>
           <w:citation/>
         </w:sdtPr>
+        <w:sdtEndPr/>
         <w:sdtContent>
           <w:r>
             <w:fldChar w:fldCharType="begin"/>
@@ -7812,7 +7794,7 @@
         <w:keepNext/>
         <w:ind w:left="0"/>
       </w:pPr>
-      <w:bookmarkStart w:id="14" w:name="Figura3"/>
+      <w:bookmarkStart w:id="13" w:name="Figura3"/>
       <w:r>
         <w:rPr>
           <w:noProof/>
@@ -7860,7 +7842,7 @@
           </wp:inline>
         </w:drawing>
       </w:r>
-      <w:bookmarkEnd w:id="14"/>
+      <w:bookmarkEnd w:id="13"/>
     </w:p>
     <w:p>
       <w:pPr>
@@ -8014,6 +7996,7 @@
           <w:id w:val="1558976655"/>
           <w:citation/>
         </w:sdtPr>
+        <w:sdtEndPr/>
         <w:sdtContent>
           <w:r>
             <w:fldChar w:fldCharType="begin"/>
@@ -8046,6 +8029,7 @@
           <w:id w:val="1588653035"/>
           <w:citation/>
         </w:sdtPr>
+        <w:sdtEndPr/>
         <w:sdtContent>
           <w:r>
             <w:fldChar w:fldCharType="begin"/>
@@ -8105,7 +8089,7 @@
       <w:pPr>
         <w:pStyle w:val="Ttulo2"/>
       </w:pPr>
-      <w:bookmarkStart w:id="15" w:name="_Toc140490315"/>
+      <w:bookmarkStart w:id="14" w:name="_Toc140490315"/>
       <w:r>
         <w:t xml:space="preserve">1.6 </w:t>
       </w:r>
@@ -8115,7 +8099,7 @@
       <w:r>
         <w:t>enimiento predictivo.</w:t>
       </w:r>
-      <w:bookmarkEnd w:id="15"/>
+      <w:bookmarkEnd w:id="14"/>
     </w:p>
     <w:p>
       <w:pPr>
@@ -8130,6 +8114,7 @@
           <w:id w:val="-1963255536"/>
           <w:citation/>
         </w:sdtPr>
+        <w:sdtEndPr/>
         <w:sdtContent>
           <w:r>
             <w:fldChar w:fldCharType="begin"/>
@@ -8177,6 +8162,7 @@
           <w:id w:val="-644270969"/>
           <w:citation/>
         </w:sdtPr>
+        <w:sdtEndPr/>
         <w:sdtContent>
           <w:r>
             <w:fldChar w:fldCharType="begin"/>
@@ -8351,14 +8337,14 @@
       <w:pPr>
         <w:pStyle w:val="Ttulo2"/>
       </w:pPr>
-      <w:bookmarkStart w:id="16" w:name="_Toc140490316"/>
+      <w:bookmarkStart w:id="15" w:name="_Toc140490316"/>
       <w:r>
         <w:t xml:space="preserve">1.7 </w:t>
       </w:r>
       <w:r>
         <w:t>Análisis de las tecnologías.</w:t>
       </w:r>
-      <w:bookmarkEnd w:id="16"/>
+      <w:bookmarkEnd w:id="15"/>
     </w:p>
     <w:p>
       <w:pPr>
@@ -8382,14 +8368,14 @@
       <w:pPr>
         <w:pStyle w:val="Ttulo3"/>
       </w:pPr>
-      <w:bookmarkStart w:id="17" w:name="_Toc140490317"/>
+      <w:bookmarkStart w:id="16" w:name="_Toc140490317"/>
       <w:r>
         <w:t xml:space="preserve">1.7.1 </w:t>
       </w:r>
       <w:r>
         <w:t>Lenguaje de programación.</w:t>
       </w:r>
-      <w:bookmarkEnd w:id="17"/>
+      <w:bookmarkEnd w:id="16"/>
     </w:p>
     <w:p>
       <w:r>
@@ -8400,6 +8386,7 @@
           <w:id w:val="1706522721"/>
           <w:citation/>
         </w:sdtPr>
+        <w:sdtEndPr/>
         <w:sdtContent>
           <w:r>
             <w:fldChar w:fldCharType="begin"/>
@@ -8432,6 +8419,7 @@
           <w:id w:val="-828978922"/>
           <w:citation/>
         </w:sdtPr>
+        <w:sdtEndPr/>
         <w:sdtContent>
           <w:r>
             <w:fldChar w:fldCharType="begin"/>
@@ -8472,6 +8460,7 @@
           <w:id w:val="614804705"/>
           <w:citation/>
         </w:sdtPr>
+        <w:sdtEndPr/>
         <w:sdtContent>
           <w:r>
             <w:fldChar w:fldCharType="begin"/>
@@ -8504,6 +8493,7 @@
           <w:id w:val="1305434253"/>
           <w:citation/>
         </w:sdtPr>
+        <w:sdtEndPr/>
         <w:sdtContent>
           <w:r>
             <w:fldChar w:fldCharType="begin"/>
@@ -8603,6 +8593,7 @@
           <w:id w:val="2100282245"/>
           <w:citation/>
         </w:sdtPr>
+        <w:sdtEndPr/>
         <w:sdtContent>
           <w:r>
             <w:fldChar w:fldCharType="begin"/>
@@ -8737,7 +8728,7 @@
       <w:pPr>
         <w:pStyle w:val="Ttulo3"/>
       </w:pPr>
-      <w:bookmarkStart w:id="18" w:name="_Toc140490318"/>
+      <w:bookmarkStart w:id="17" w:name="_Toc140490318"/>
       <w:r>
         <w:t xml:space="preserve">1.7.2 </w:t>
       </w:r>
@@ -8753,7 +8744,7 @@
       <w:r>
         <w:t>.</w:t>
       </w:r>
-      <w:bookmarkEnd w:id="18"/>
+      <w:bookmarkEnd w:id="17"/>
     </w:p>
     <w:p>
       <w:r>
@@ -8773,6 +8764,7 @@
           <w:id w:val="-150909377"/>
           <w:citation/>
         </w:sdtPr>
+        <w:sdtEndPr/>
         <w:sdtContent>
           <w:r>
             <w:fldChar w:fldCharType="begin"/>
@@ -8805,6 +8797,7 @@
           <w:id w:val="-1256044659"/>
           <w:citation/>
         </w:sdtPr>
+        <w:sdtEndPr/>
         <w:sdtContent>
           <w:r>
             <w:fldChar w:fldCharType="begin"/>
@@ -8953,14 +8946,14 @@
       <w:pPr>
         <w:pStyle w:val="Ttulo3"/>
       </w:pPr>
-      <w:bookmarkStart w:id="19" w:name="_Toc140490319"/>
+      <w:bookmarkStart w:id="18" w:name="_Toc140490319"/>
       <w:r>
         <w:t xml:space="preserve">1.7.3 </w:t>
       </w:r>
       <w:r>
         <w:t>Motor de base de datos.</w:t>
       </w:r>
-      <w:bookmarkEnd w:id="19"/>
+      <w:bookmarkEnd w:id="18"/>
     </w:p>
     <w:p>
       <w:r>
@@ -9034,6 +9027,7 @@
           <w:id w:val="537096260"/>
           <w:citation/>
         </w:sdtPr>
+        <w:sdtEndPr/>
         <w:sdtContent>
           <w:r>
             <w:fldChar w:fldCharType="begin"/>
@@ -9066,6 +9060,7 @@
           <w:id w:val="666211686"/>
           <w:citation/>
         </w:sdtPr>
+        <w:sdtEndPr/>
         <w:sdtContent>
           <w:r>
             <w:fldChar w:fldCharType="begin"/>
@@ -9122,6 +9117,7 @@
           <w:id w:val="-1310086960"/>
           <w:citation/>
         </w:sdtPr>
+        <w:sdtEndPr/>
         <w:sdtContent>
           <w:r>
             <w:fldChar w:fldCharType="begin"/>
@@ -9154,6 +9150,7 @@
           <w:id w:val="1316525921"/>
           <w:citation/>
         </w:sdtPr>
+        <w:sdtEndPr/>
         <w:sdtContent>
           <w:r>
             <w:fldChar w:fldCharType="begin"/>
@@ -9186,6 +9183,7 @@
           <w:id w:val="2058972514"/>
           <w:citation/>
         </w:sdtPr>
+        <w:sdtEndPr/>
         <w:sdtContent>
           <w:r>
             <w:fldChar w:fldCharType="begin"/>
@@ -9226,6 +9224,7 @@
           <w:id w:val="-1992862898"/>
           <w:citation/>
         </w:sdtPr>
+        <w:sdtEndPr/>
         <w:sdtContent>
           <w:r>
             <w:fldChar w:fldCharType="begin"/>
@@ -9285,11 +9284,11 @@
       <w:pPr>
         <w:pStyle w:val="Ttulo2"/>
       </w:pPr>
-      <w:bookmarkStart w:id="20" w:name="_Toc140490320"/>
+      <w:bookmarkStart w:id="19" w:name="_Toc140490320"/>
       <w:r>
         <w:t>Conclusiones parciales</w:t>
       </w:r>
-      <w:bookmarkEnd w:id="20"/>
+      <w:bookmarkEnd w:id="19"/>
     </w:p>
     <w:p>
       <w:r>
@@ -9392,90 +9391,90 @@
       <w:pPr>
         <w:pStyle w:val="Ttulo1"/>
       </w:pPr>
-      <w:bookmarkStart w:id="21" w:name="_Toc140490321"/>
+      <w:bookmarkStart w:id="20" w:name="_Toc140490321"/>
       <w:r>
         <w:lastRenderedPageBreak/>
         <w:t>Capítulo 2: Solución propuesta</w:t>
       </w:r>
+      <w:bookmarkEnd w:id="20"/>
+    </w:p>
+    <w:p>
+      <w:r>
+        <w:t>En este capítulo se aborda el diseño que da solución al problema antes mencionado en la introducción</w:t>
+      </w:r>
+      <w:r>
+        <w:t>.</w:t>
+      </w:r>
+      <w:r>
+        <w:t xml:space="preserve"> Para ello se hace uso de diagramas UML</w:t>
+      </w:r>
+      <w:r>
+        <w:t xml:space="preserve"> y</w:t>
+      </w:r>
+      <w:r>
+        <w:t xml:space="preserve"> se  realiza el diseño de la base de datos</w:t>
+      </w:r>
+      <w:r>
+        <w:t>.</w:t>
+      </w:r>
+    </w:p>
+    <w:p>
+      <w:pPr>
+        <w:pStyle w:val="Ttulo2"/>
+      </w:pPr>
+      <w:bookmarkStart w:id="21" w:name="_Toc140490322"/>
+      <w:r>
+        <w:t>2.1</w:t>
+      </w:r>
+      <w:r>
+        <w:t xml:space="preserve"> </w:t>
+      </w:r>
+      <w:r>
+        <w:t>Explicación de la solución</w:t>
+      </w:r>
+      <w:r>
+        <w:t>.</w:t>
+      </w:r>
       <w:bookmarkEnd w:id="21"/>
     </w:p>
     <w:p>
       <w:r>
-        <w:t>En este capítulo se aborda el diseño que da solución al problema antes mencionado en la introducción</w:t>
-      </w:r>
-      <w:r>
-        <w:t>.</w:t>
-      </w:r>
-      <w:r>
-        <w:t xml:space="preserve"> Para ello se hace uso de diagramas UML</w:t>
+        <w:t>Se desarrolló un software que permite el monitoreo y diagnóstico industrial. Para contribuir al aspecto del monitoreo, se creó una interfaz que visualiza tanto la señal vibratoria como el espectro de la misma. Para la visualización de la señal vibratoria como del espectro, se utiliza un driver que realiza la conversión analógico-digital de la señal y halla su espectro mediante el cálculo de la transformada rápida de Fourier. Para mostrar al usuario los gráficos se utiliza el componente visual TChart.</w:t>
+      </w:r>
+    </w:p>
+    <w:p>
+      <w:r>
+        <w:t>En el diagnóstico de los equipos industriales participa principalmente el usuario o especialista que conoce las características del proceso industrial, y el software contribuye a esto con un apartado de análisis de tendencia, que muestra, tras un cálculo histórico de los parámetros característicos de cada señal registrada en la base de datos, los valores de tendencia central, tales como media aritmética, media</w:t>
       </w:r>
       <w:r>
         <w:t xml:space="preserve"> y</w:t>
       </w:r>
       <w:r>
-        <w:t xml:space="preserve"> se  realiza el diseño de la base de datos</w:t>
-      </w:r>
-      <w:r>
-        <w:t>.</w:t>
+        <w:t xml:space="preserve"> mediana, etc.</w:t>
+      </w:r>
+    </w:p>
+    <w:p>
+      <w:pPr>
+        <w:rPr>
+          <w:b/>
+        </w:rPr>
+      </w:pPr>
+      <w:r>
+        <w:t>Para el cumplimiento de la gestión de los datos, se crearon apartados para la gestión de usuarios, rutas, señales y máquinas. Los cuales cumplen con su objetivo principal de forma rápida y eficaz.</w:t>
       </w:r>
     </w:p>
     <w:p>
       <w:pPr>
         <w:pStyle w:val="Ttulo2"/>
       </w:pPr>
-      <w:bookmarkStart w:id="22" w:name="_Toc140490322"/>
-      <w:r>
-        <w:t>2.1</w:t>
-      </w:r>
-      <w:r>
-        <w:t xml:space="preserve"> </w:t>
-      </w:r>
-      <w:r>
-        <w:t>Explicación de la solución</w:t>
-      </w:r>
-      <w:r>
-        <w:t>.</w:t>
+      <w:bookmarkStart w:id="22" w:name="_Toc140490323"/>
+      <w:r>
+        <w:t>2.2</w:t>
+      </w:r>
+      <w:r>
+        <w:t xml:space="preserve"> Diseño de la base de datos.</w:t>
       </w:r>
       <w:bookmarkEnd w:id="22"/>
-    </w:p>
-    <w:p>
-      <w:r>
-        <w:t>Se desarrolló un software que permite el monitoreo y diagnóstico industrial. Para contribuir al aspecto del monitoreo, se creó una interfaz que visualiza tanto la señal vibratoria como el espectro de la misma. Para la visualización de la señal vibratoria como del espectro, se utiliza un driver que realiza la conversión analógico-digital de la señal y halla su espectro mediante el cálculo de la transformada rápida de Fourier. Para mostrar al usuario los gráficos se utiliza el componente visual TChart.</w:t>
-      </w:r>
-    </w:p>
-    <w:p>
-      <w:r>
-        <w:t>En el diagnóstico de los equipos industriales participa principalmente el usuario o especialista que conoce las características del proceso industrial, y el software contribuye a esto con un apartado de análisis de tendencia, que muestra, tras un cálculo histórico de los parámetros característicos de cada señal registrada en la base de datos, los valores de tendencia central, tales como media aritmética, media</w:t>
-      </w:r>
-      <w:r>
-        <w:t xml:space="preserve"> y</w:t>
-      </w:r>
-      <w:r>
-        <w:t xml:space="preserve"> mediana, etc.</w:t>
-      </w:r>
-    </w:p>
-    <w:p>
-      <w:pPr>
-        <w:rPr>
-          <w:b/>
-        </w:rPr>
-      </w:pPr>
-      <w:r>
-        <w:t>Para el cumplimiento de la gestión de los datos, se crearon apartados para la gestión de usuarios, rutas, señales y máquinas. Los cuales cumplen con su objetivo principal de forma rápida y eficaz.</w:t>
-      </w:r>
-    </w:p>
-    <w:p>
-      <w:pPr>
-        <w:pStyle w:val="Ttulo2"/>
-      </w:pPr>
-      <w:bookmarkStart w:id="23" w:name="_Toc140490323"/>
-      <w:r>
-        <w:t>2.2</w:t>
-      </w:r>
-      <w:r>
-        <w:t xml:space="preserve"> Diseño de la base de datos.</w:t>
-      </w:r>
-      <w:bookmarkEnd w:id="23"/>
     </w:p>
     <w:p>
       <w:pPr>
@@ -9493,6 +9492,7 @@
           <w:id w:val="-1188450515"/>
           <w:citation/>
         </w:sdtPr>
+        <w:sdtEndPr/>
         <w:sdtContent>
           <w:r>
             <w:fldChar w:fldCharType="begin"/>
@@ -9528,14 +9528,14 @@
       <w:pPr>
         <w:pStyle w:val="Ttulo3"/>
       </w:pPr>
-      <w:bookmarkStart w:id="24" w:name="_Toc140490324"/>
+      <w:bookmarkStart w:id="23" w:name="_Toc140490324"/>
       <w:r>
         <w:t>2.2.1 Modelo lógico de los datos</w:t>
       </w:r>
       <w:r>
         <w:t>.</w:t>
       </w:r>
-      <w:bookmarkEnd w:id="24"/>
+      <w:bookmarkEnd w:id="23"/>
     </w:p>
     <w:p>
       <w:r>
@@ -9716,7 +9716,7 @@
       <w:pPr>
         <w:pStyle w:val="Ttulo3"/>
       </w:pPr>
-      <w:bookmarkStart w:id="25" w:name="_Toc140490325"/>
+      <w:bookmarkStart w:id="24" w:name="_Toc140490325"/>
       <w:r>
         <w:lastRenderedPageBreak/>
         <w:t>2.2.2 Modelo físico de los datos</w:t>
@@ -9724,6 +9724,8 @@
       <w:r>
         <w:t>.</w:t>
       </w:r>
+      <w:bookmarkStart w:id="25" w:name="_GoBack"/>
+      <w:bookmarkEnd w:id="24"/>
       <w:bookmarkEnd w:id="25"/>
     </w:p>
     <w:p>
@@ -9742,10 +9744,10 @@
           <w:lang w:eastAsia="es-ES"/>
         </w:rPr>
         <w:drawing>
-          <wp:inline distT="0" distB="0" distL="0" distR="0" wp14:anchorId="1056135F" wp14:editId="5916D47F">
-            <wp:extent cx="5296395" cy="4965370"/>
-            <wp:effectExtent l="0" t="0" r="0" b="6985"/>
-            <wp:docPr id="24" name="Imagen 24"/>
+          <wp:inline distT="0" distB="0" distL="0" distR="0" wp14:anchorId="5FD9717F" wp14:editId="4EF9C8F3">
+            <wp:extent cx="4572000" cy="4572000"/>
+            <wp:effectExtent l="0" t="0" r="0" b="0"/>
+            <wp:docPr id="3" name="Imagen 3"/>
             <wp:cNvGraphicFramePr>
               <a:graphicFrameLocks xmlns:a="http://schemas.openxmlformats.org/drawingml/2006/main" noChangeAspect="1"/>
             </wp:cNvGraphicFramePr>
@@ -9753,7 +9755,7 @@
               <a:graphicData uri="http://schemas.openxmlformats.org/drawingml/2006/picture">
                 <pic:pic xmlns:pic="http://schemas.openxmlformats.org/drawingml/2006/picture">
                   <pic:nvPicPr>
-                    <pic:cNvPr id="24" name="Modelo físico de los datos.jpg"/>
+                    <pic:cNvPr id="3" name="Modelo físico de los datos.jpg"/>
                     <pic:cNvPicPr/>
                   </pic:nvPicPr>
                   <pic:blipFill>
@@ -9771,7 +9773,7 @@
                   <pic:spPr>
                     <a:xfrm>
                       <a:off x="0" y="0"/>
-                      <a:ext cx="5305281" cy="4973700"/>
+                      <a:ext cx="4572000" cy="4572000"/>
                     </a:xfrm>
                     <a:prstGeom prst="rect">
                       <a:avLst/>
@@ -9903,11 +9905,11 @@
         <w:t xml:space="preserve"> s</w:t>
       </w:r>
       <w:r>
-        <w:t xml:space="preserve">i se utiliza una base de datos SQLite en un entorno distribuido donde múltiples instancias de la base de datos </w:t>
+        <w:t xml:space="preserve">i se utiliza una base de datos SQLite en un entorno distribuido donde múltiples instancias de la base de datos pueden insertar registros en la misma tabla, puede haber problemas de </w:t>
       </w:r>
       <w:r>
         <w:lastRenderedPageBreak/>
-        <w:t>pueden insertar registros en la misma tabla, puede haber problemas de sincronización con las llaves primarias autoincrementales. Esto puede resultar en conflictos y errores al intentar insertar registros con la misma llave primaria.</w:t>
+        <w:t>sincronización con las llaves primarias autoincrementales. Esto puede resultar en conflictos y errores al intentar insertar registros con la misma llave primaria.</w:t>
       </w:r>
       <w:r>
         <w:t xml:space="preserve"> Además de que </w:t>
@@ -9920,6 +9922,7 @@
           <w:id w:val="291331887"/>
           <w:citation/>
         </w:sdtPr>
+        <w:sdtEndPr/>
         <w:sdtContent>
           <w:r>
             <w:fldChar w:fldCharType="begin"/>
@@ -9970,6 +9973,7 @@
           <w:id w:val="1348905675"/>
           <w:citation/>
         </w:sdtPr>
+        <w:sdtEndPr/>
         <w:sdtContent>
           <w:r>
             <w:fldChar w:fldCharType="begin"/>
@@ -10345,6 +10349,7 @@
           <w:id w:val="275842601"/>
           <w:citation/>
         </w:sdtPr>
+        <w:sdtEndPr/>
         <w:sdtContent>
           <w:r>
             <w:fldChar w:fldCharType="begin"/>
@@ -10379,6 +10384,7 @@
           <w:id w:val="1388300788"/>
           <w:citation/>
         </w:sdtPr>
+        <w:sdtEndPr/>
         <w:sdtContent>
           <w:r>
             <w:fldChar w:fldCharType="begin"/>
@@ -10586,6 +10592,7 @@
           <w:id w:val="-1427268935"/>
           <w:citation/>
         </w:sdtPr>
+        <w:sdtEndPr/>
         <w:sdtContent>
           <w:r>
             <w:fldChar w:fldCharType="begin"/>
@@ -10687,6 +10694,7 @@
           <w:id w:val="395257875"/>
           <w:citation/>
         </w:sdtPr>
+        <w:sdtEndPr/>
         <w:sdtContent>
           <w:r>
             <w:fldChar w:fldCharType="begin"/>
@@ -10728,6 +10736,7 @@
           <w:id w:val="-1126226503"/>
           <w:citation/>
         </w:sdtPr>
+        <w:sdtEndPr/>
         <w:sdtContent>
           <w:r>
             <w:fldChar w:fldCharType="begin"/>
@@ -11370,6 +11379,7 @@
           <w:id w:val="1135139225"/>
           <w:citation/>
         </w:sdtPr>
+        <w:sdtEndPr/>
         <w:sdtContent>
           <w:r>
             <w:fldChar w:fldCharType="begin"/>
@@ -12028,6 +12038,7 @@
           <w:id w:val="-11530740"/>
           <w:citation/>
         </w:sdtPr>
+        <w:sdtEndPr/>
         <w:sdtContent>
           <w:r>
             <w:fldChar w:fldCharType="begin"/>
@@ -12074,6 +12085,7 @@
           <w:id w:val="-1624070058"/>
           <w:citation/>
         </w:sdtPr>
+        <w:sdtEndPr/>
         <w:sdtContent>
           <w:r>
             <w:fldChar w:fldCharType="begin"/>
@@ -31501,6 +31513,7 @@
           <w:docPartUnique/>
         </w:docPartObj>
       </w:sdtPr>
+      <w:sdtEndPr/>
       <w:sdtContent>
         <w:p>
           <w:pPr>
@@ -31516,6 +31529,7 @@
             <w:id w:val="-573587230"/>
             <w:bibliography/>
           </w:sdtPr>
+          <w:sdtEndPr/>
           <w:sdtContent>
             <w:p>
               <w:pPr>
@@ -32594,6 +32608,7 @@
         <w:docPartUnique/>
       </w:docPartObj>
     </w:sdtPr>
+    <w:sdtEndPr/>
     <w:sdtContent>
       <w:p>
         <w:pPr>
@@ -32613,7 +32628,7 @@
           <w:rPr>
             <w:noProof/>
           </w:rPr>
-          <w:t>14</w:t>
+          <w:t>18</w:t>
         </w:r>
         <w:r>
           <w:fldChar w:fldCharType="end"/>
@@ -32639,6 +32654,7 @@
         <w:docPartUnique/>
       </w:docPartObj>
     </w:sdtPr>
+    <w:sdtEndPr/>
     <w:sdtContent>
       <w:p>
         <w:pPr>
@@ -32684,6 +32700,7 @@
         <w:docPartUnique/>
       </w:docPartObj>
     </w:sdtPr>
+    <w:sdtEndPr/>
     <w:sdtContent>
       <w:p>
         <w:pPr>
@@ -32703,7 +32720,7 @@
           <w:rPr>
             <w:noProof/>
           </w:rPr>
-          <w:t>32</w:t>
+          <w:t>26</w:t>
         </w:r>
         <w:r>
           <w:fldChar w:fldCharType="end"/>
@@ -32729,6 +32746,7 @@
         <w:docPartUnique/>
       </w:docPartObj>
     </w:sdtPr>
+    <w:sdtEndPr/>
     <w:sdtContent>
       <w:p>
         <w:pPr>
@@ -32748,7 +32766,7 @@
           <w:rPr>
             <w:noProof/>
           </w:rPr>
-          <w:t>51</w:t>
+          <w:t>28</w:t>
         </w:r>
         <w:r>
           <w:fldChar w:fldCharType="end"/>
@@ -32774,6 +32792,7 @@
         <w:docPartUnique/>
       </w:docPartObj>
     </w:sdtPr>
+    <w:sdtEndPr/>
     <w:sdtContent>
       <w:p>
         <w:pPr>
@@ -32835,6 +32854,7 @@
         <w:docPartUnique/>
       </w:docPartObj>
     </w:sdtPr>
+    <w:sdtEndPr/>
     <w:sdtContent>
       <w:p>
         <w:pPr>
@@ -36720,7 +36740,7 @@
 </file>
 
 <file path=customXml/itemProps1.xml><?xml version="1.0" encoding="utf-8"?>
-<ds:datastoreItem xmlns:ds="http://schemas.openxmlformats.org/officeDocument/2006/customXml" ds:itemID="{EB180DE6-FEA7-4512-ACD2-7F081C984D68}">
+<ds:datastoreItem xmlns:ds="http://schemas.openxmlformats.org/officeDocument/2006/customXml" ds:itemID="{6317804F-D5E7-4D5E-A16B-BEEA5F1506AE}">
   <ds:schemaRefs>
     <ds:schemaRef ds:uri="http://schemas.openxmlformats.org/officeDocument/2006/bibliography"/>
   </ds:schemaRefs>

</xml_diff>